<commit_message>
Add more todos in proposals
</commit_message>
<xml_diff>
--- a/proposals/Eufrat_PROPOSAL SKRIPSI_new.docx
+++ b/proposals/Eufrat_PROPOSAL SKRIPSI_new.docx
@@ -2143,7 +2143,61 @@
         <w:rPr>
           <w:rStyle w:val="fontstyle01"/>
         </w:rPr>
-        <w:t>untuk meningkatkan kinerja model pada citra daun bisbul.</w:t>
+        <w:t xml:space="preserve">untuk </w:t>
+      </w:r>
+      <w:proofErr w:type="spellStart"/>
+      <w:r>
+        <w:rPr>
+          <w:rStyle w:val="fontstyle01"/>
+          <w:lang w:val="en-US"/>
+        </w:rPr>
+        <w:t>memprediksi</w:t>
+      </w:r>
+      <w:proofErr w:type="spellEnd"/>
+      <w:r>
+        <w:rPr>
+          <w:rStyle w:val="fontstyle01"/>
+          <w:lang w:val="en-US"/>
+        </w:rPr>
+        <w:t xml:space="preserve"> </w:t>
+      </w:r>
+      <w:proofErr w:type="spellStart"/>
+      <w:r>
+        <w:rPr>
+          <w:rStyle w:val="fontstyle01"/>
+          <w:lang w:val="en-US"/>
+        </w:rPr>
+        <w:t>kandungan</w:t>
+      </w:r>
+      <w:proofErr w:type="spellEnd"/>
+      <w:r>
+        <w:rPr>
+          <w:rStyle w:val="fontstyle01"/>
+          <w:lang w:val="en-US"/>
+        </w:rPr>
+        <w:t xml:space="preserve"> </w:t>
+      </w:r>
+      <w:proofErr w:type="spellStart"/>
+      <w:r>
+        <w:rPr>
+          <w:rStyle w:val="fontstyle01"/>
+          <w:lang w:val="en-US"/>
+        </w:rPr>
+        <w:t>polifenol</w:t>
+      </w:r>
+      <w:proofErr w:type="spellEnd"/>
+      <w:r>
+        <w:rPr>
+          <w:rStyle w:val="fontstyle01"/>
+          <w:lang w:val="en-US"/>
+        </w:rPr>
+        <w:t xml:space="preserve"> </w:t>
+      </w:r>
+      <w:r>
+        <w:rPr>
+          <w:rStyle w:val="fontstyle01"/>
+        </w:rPr>
+        <w:t>pada citra daun bisbul.</w:t>
       </w:r>
       <w:r>
         <w:rPr>
@@ -2241,7 +2295,20 @@
         <w:rPr>
           <w:szCs w:val="24"/>
         </w:rPr>
-        <w:t>Pengukuran referensi kandungan polyphenol diukur dengan UV-Vis spektrofotometer.</w:t>
+        <w:t>Pengukuran referensi kandungan polyphenol diukur dengan UV-</w:t>
+      </w:r>
+      <w:r>
+        <w:rPr>
+          <w:szCs w:val="24"/>
+          <w:lang w:val="en-US"/>
+        </w:rPr>
+        <w:t>v</w:t>
+      </w:r>
+      <w:r>
+        <w:rPr>
+          <w:szCs w:val="24"/>
+        </w:rPr>
+        <w:t>is spektrofotometer.</w:t>
       </w:r>
     </w:p>
     <w:p>
@@ -2479,11 +2546,172 @@
           <w:szCs w:val="24"/>
         </w:rPr>
       </w:pPr>
-      <w:r>
-        <w:rPr>
-          <w:szCs w:val="24"/>
-        </w:rPr>
-        <w:t xml:space="preserve">Seng oksida (ZnO) merupakan senyawa anorganik yang terbentuk dari unsur seng (Zn) dan Oksigen (O) dimana kedua unsur tersebut membentuk ikatan ionik. </w:t>
+      <w:bookmarkStart w:id="2" w:name="_GoBack"/>
+      <w:bookmarkEnd w:id="2"/>
+      <w:r>
+        <w:rPr>
+          <w:color w:val="FF0000"/>
+        </w:rPr>
+        <w:t>(</w:t>
+      </w:r>
+      <w:proofErr w:type="spellStart"/>
+      <w:r>
+        <w:rPr>
+          <w:color w:val="FF0000"/>
+          <w:lang w:val="en-US"/>
+        </w:rPr>
+        <w:t>apa</w:t>
+      </w:r>
+      <w:proofErr w:type="spellEnd"/>
+      <w:r>
+        <w:rPr>
+          <w:color w:val="FF0000"/>
+          <w:lang w:val="en-US"/>
+        </w:rPr>
+        <w:t xml:space="preserve"> </w:t>
+      </w:r>
+      <w:proofErr w:type="spellStart"/>
+      <w:r>
+        <w:rPr>
+          <w:color w:val="FF0000"/>
+          <w:lang w:val="en-US"/>
+        </w:rPr>
+        <w:t>itu</w:t>
+      </w:r>
+      <w:proofErr w:type="spellEnd"/>
+      <w:r>
+        <w:rPr>
+          <w:color w:val="FF0000"/>
+          <w:lang w:val="en-US"/>
+        </w:rPr>
+        <w:t xml:space="preserve"> </w:t>
+      </w:r>
+      <w:proofErr w:type="spellStart"/>
+      <w:r>
+        <w:rPr>
+          <w:color w:val="FF0000"/>
+          <w:lang w:val="en-US"/>
+        </w:rPr>
+        <w:t>bisbul</w:t>
+      </w:r>
+      <w:proofErr w:type="spellEnd"/>
+      <w:r>
+        <w:rPr>
+          <w:color w:val="FF0000"/>
+          <w:lang w:val="en-US"/>
+        </w:rPr>
+        <w:t xml:space="preserve">, </w:t>
+      </w:r>
+      <w:proofErr w:type="spellStart"/>
+      <w:r>
+        <w:rPr>
+          <w:color w:val="FF0000"/>
+          <w:lang w:val="en-US"/>
+        </w:rPr>
+        <w:t>kenapa</w:t>
+      </w:r>
+      <w:proofErr w:type="spellEnd"/>
+      <w:r>
+        <w:rPr>
+          <w:color w:val="FF0000"/>
+          <w:lang w:val="en-US"/>
+        </w:rPr>
+        <w:t xml:space="preserve"> endangered, </w:t>
+      </w:r>
+      <w:proofErr w:type="spellStart"/>
+      <w:r>
+        <w:rPr>
+          <w:color w:val="FF0000"/>
+          <w:lang w:val="en-US"/>
+        </w:rPr>
+        <w:t>apa</w:t>
+      </w:r>
+      <w:proofErr w:type="spellEnd"/>
+      <w:r>
+        <w:rPr>
+          <w:color w:val="FF0000"/>
+          <w:lang w:val="en-US"/>
+        </w:rPr>
+        <w:t xml:space="preserve"> yang </w:t>
+      </w:r>
+      <w:proofErr w:type="spellStart"/>
+      <w:r>
+        <w:rPr>
+          <w:color w:val="FF0000"/>
+          <w:lang w:val="en-US"/>
+        </w:rPr>
+        <w:t>bisa</w:t>
+      </w:r>
+      <w:proofErr w:type="spellEnd"/>
+      <w:r>
+        <w:rPr>
+          <w:color w:val="FF0000"/>
+          <w:lang w:val="en-US"/>
+        </w:rPr>
+        <w:t xml:space="preserve"> </w:t>
+      </w:r>
+      <w:proofErr w:type="spellStart"/>
+      <w:r>
+        <w:rPr>
+          <w:color w:val="FF0000"/>
+          <w:lang w:val="en-US"/>
+        </w:rPr>
+        <w:t>dimanfaatkan</w:t>
+      </w:r>
+      <w:proofErr w:type="spellEnd"/>
+      <w:r>
+        <w:rPr>
+          <w:color w:val="FF0000"/>
+          <w:lang w:val="en-US"/>
+        </w:rPr>
+        <w:t xml:space="preserve"> </w:t>
+      </w:r>
+      <w:proofErr w:type="spellStart"/>
+      <w:r>
+        <w:rPr>
+          <w:color w:val="FF0000"/>
+          <w:lang w:val="en-US"/>
+        </w:rPr>
+        <w:t>dari</w:t>
+      </w:r>
+      <w:proofErr w:type="spellEnd"/>
+      <w:r>
+        <w:rPr>
+          <w:color w:val="FF0000"/>
+          <w:lang w:val="en-US"/>
+        </w:rPr>
+        <w:t xml:space="preserve"> </w:t>
+      </w:r>
+      <w:proofErr w:type="spellStart"/>
+      <w:r>
+        <w:rPr>
+          <w:color w:val="FF0000"/>
+          <w:lang w:val="en-US"/>
+        </w:rPr>
+        <w:t>bisbul</w:t>
+      </w:r>
+      <w:proofErr w:type="spellEnd"/>
+      <w:r>
+        <w:rPr>
+          <w:color w:val="FF0000"/>
+          <w:lang w:val="en-US"/>
+        </w:rPr>
+        <w:t xml:space="preserve"> dan </w:t>
+      </w:r>
+      <w:proofErr w:type="spellStart"/>
+      <w:r>
+        <w:rPr>
+          <w:color w:val="FF0000"/>
+          <w:lang w:val="en-US"/>
+        </w:rPr>
+        <w:t>daunnya</w:t>
+      </w:r>
+      <w:proofErr w:type="spellEnd"/>
+      <w:r>
+        <w:rPr>
+          <w:color w:val="FF0000"/>
+        </w:rPr>
+        <w:t>)</w:t>
       </w:r>
     </w:p>
     <w:p>
@@ -2565,6 +2793,91 @@
         </w:rPr>
         <w:t xml:space="preserve">. </w:t>
       </w:r>
+      <w:r>
+        <w:rPr>
+          <w:color w:val="FF0000"/>
+        </w:rPr>
+        <w:t>(</w:t>
+      </w:r>
+      <w:proofErr w:type="spellStart"/>
+      <w:r>
+        <w:rPr>
+          <w:color w:val="FF0000"/>
+          <w:lang w:val="en-US"/>
+        </w:rPr>
+        <w:t>tambah</w:t>
+      </w:r>
+      <w:proofErr w:type="spellEnd"/>
+      <w:r>
+        <w:rPr>
+          <w:color w:val="FF0000"/>
+          <w:lang w:val="en-US"/>
+        </w:rPr>
+        <w:t xml:space="preserve"> </w:t>
+      </w:r>
+      <w:proofErr w:type="spellStart"/>
+      <w:r>
+        <w:rPr>
+          <w:color w:val="FF0000"/>
+          <w:lang w:val="en-US"/>
+        </w:rPr>
+        <w:t>struktur</w:t>
+      </w:r>
+      <w:proofErr w:type="spellEnd"/>
+      <w:r>
+        <w:rPr>
+          <w:color w:val="FF0000"/>
+          <w:lang w:val="en-US"/>
+        </w:rPr>
+        <w:t xml:space="preserve"> </w:t>
+      </w:r>
+      <w:proofErr w:type="spellStart"/>
+      <w:r>
+        <w:rPr>
+          <w:color w:val="FF0000"/>
+          <w:lang w:val="en-US"/>
+        </w:rPr>
+        <w:t>polifenol</w:t>
+      </w:r>
+      <w:proofErr w:type="spellEnd"/>
+      <w:r>
+        <w:rPr>
+          <w:color w:val="FF0000"/>
+          <w:lang w:val="en-US"/>
+        </w:rPr>
+        <w:t xml:space="preserve">, </w:t>
+      </w:r>
+      <w:proofErr w:type="spellStart"/>
+      <w:r>
+        <w:rPr>
+          <w:color w:val="FF0000"/>
+          <w:lang w:val="en-US"/>
+        </w:rPr>
+        <w:t>manfaat</w:t>
+      </w:r>
+      <w:proofErr w:type="spellEnd"/>
+      <w:r>
+        <w:rPr>
+          <w:color w:val="FF0000"/>
+          <w:lang w:val="en-US"/>
+        </w:rPr>
+        <w:t xml:space="preserve"> dan </w:t>
+      </w:r>
+      <w:proofErr w:type="spellStart"/>
+      <w:r>
+        <w:rPr>
+          <w:color w:val="FF0000"/>
+          <w:lang w:val="en-US"/>
+        </w:rPr>
+        <w:t>persebarannya</w:t>
+      </w:r>
+      <w:proofErr w:type="spellEnd"/>
+      <w:r>
+        <w:rPr>
+          <w:color w:val="FF0000"/>
+        </w:rPr>
+        <w:t>)</w:t>
+      </w:r>
     </w:p>
     <w:p>
       <w:pPr>
@@ -2591,6 +2904,64 @@
     </w:p>
     <w:p>
       <w:pPr>
+        <w:ind w:left="1080"/>
+      </w:pPr>
+      <w:r>
+        <w:rPr>
+          <w:color w:val="FF0000"/>
+        </w:rPr>
+        <w:t>(</w:t>
+      </w:r>
+      <w:proofErr w:type="spellStart"/>
+      <w:r>
+        <w:rPr>
+          <w:color w:val="FF0000"/>
+          <w:lang w:val="en-US"/>
+        </w:rPr>
+        <w:t>cari</w:t>
+      </w:r>
+      <w:proofErr w:type="spellEnd"/>
+      <w:r>
+        <w:rPr>
+          <w:color w:val="FF0000"/>
+          <w:lang w:val="en-US"/>
+        </w:rPr>
+        <w:t xml:space="preserve"> </w:t>
+      </w:r>
+      <w:proofErr w:type="spellStart"/>
+      <w:r>
+        <w:rPr>
+          <w:color w:val="FF0000"/>
+          <w:lang w:val="en-US"/>
+        </w:rPr>
+        <w:t>struktur</w:t>
+      </w:r>
+      <w:proofErr w:type="spellEnd"/>
+      <w:r>
+        <w:rPr>
+          <w:color w:val="FF0000"/>
+          <w:lang w:val="en-US"/>
+        </w:rPr>
+        <w:t xml:space="preserve"> phenolic acid dan </w:t>
+      </w:r>
+      <w:proofErr w:type="spellStart"/>
+      <w:r>
+        <w:rPr>
+          <w:color w:val="FF0000"/>
+          <w:lang w:val="en-US"/>
+        </w:rPr>
+        <w:t>manfaatnya</w:t>
+      </w:r>
+      <w:proofErr w:type="spellEnd"/>
+      <w:r>
+        <w:rPr>
+          <w:color w:val="FF0000"/>
+        </w:rPr>
+        <w:t>)</w:t>
+      </w:r>
+    </w:p>
+    <w:p>
+      <w:pPr>
         <w:pStyle w:val="Heading2"/>
         <w:numPr>
           <w:ilvl w:val="2"/>
@@ -2611,12 +2982,86 @@
     </w:p>
     <w:p>
       <w:pPr>
+        <w:pStyle w:val="ListParagraph"/>
+        <w:ind w:firstLine="360"/>
+      </w:pPr>
+      <w:r>
+        <w:rPr>
+          <w:color w:val="FF0000"/>
+        </w:rPr>
+        <w:t>(</w:t>
+      </w:r>
+      <w:proofErr w:type="spellStart"/>
+      <w:r>
+        <w:rPr>
+          <w:color w:val="FF0000"/>
+          <w:lang w:val="en-US"/>
+        </w:rPr>
+        <w:t>cari</w:t>
+      </w:r>
+      <w:proofErr w:type="spellEnd"/>
+      <w:r>
+        <w:rPr>
+          <w:color w:val="FF0000"/>
+          <w:lang w:val="en-US"/>
+        </w:rPr>
+        <w:t xml:space="preserve"> </w:t>
+      </w:r>
+      <w:proofErr w:type="spellStart"/>
+      <w:r>
+        <w:rPr>
+          <w:color w:val="FF0000"/>
+          <w:lang w:val="en-US"/>
+        </w:rPr>
+        <w:t>struktur</w:t>
+      </w:r>
+      <w:proofErr w:type="spellEnd"/>
+      <w:r>
+        <w:rPr>
+          <w:color w:val="FF0000"/>
+          <w:lang w:val="en-US"/>
+        </w:rPr>
+        <w:t xml:space="preserve"> </w:t>
+      </w:r>
+      <w:r>
+        <w:rPr>
+          <w:color w:val="FF0000"/>
+          <w:lang w:val="en-US"/>
+        </w:rPr>
+        <w:t>flavonoid</w:t>
+      </w:r>
+      <w:r>
+        <w:rPr>
+          <w:color w:val="FF0000"/>
+          <w:lang w:val="en-US"/>
+        </w:rPr>
+        <w:t xml:space="preserve"> dan </w:t>
+      </w:r>
+      <w:proofErr w:type="spellStart"/>
+      <w:r>
+        <w:rPr>
+          <w:color w:val="FF0000"/>
+          <w:lang w:val="en-US"/>
+        </w:rPr>
+        <w:t>manfaatnya</w:t>
+      </w:r>
+      <w:proofErr w:type="spellEnd"/>
+      <w:r>
+        <w:rPr>
+          <w:color w:val="FF0000"/>
+        </w:rPr>
+        <w:t>)</w:t>
+      </w:r>
+    </w:p>
+    <w:p>
+      <w:pPr>
         <w:pStyle w:val="Heading2"/>
         <w:numPr>
           <w:ilvl w:val="0"/>
           <w:numId w:val="0"/>
         </w:numPr>
         <w:spacing w:line="360" w:lineRule="auto"/>
+        <w:ind w:left="1080"/>
         <w:jc w:val="both"/>
         <w:rPr>
           <w:rFonts w:ascii="TimesNewRomanPSMT" w:hAnsi="TimesNewRomanPSMT"/>
@@ -2802,35 +3247,7 @@
           <w:color w:val="FF0000"/>
           <w:szCs w:val="24"/>
         </w:rPr>
-        <w:t xml:space="preserve">(Tunjukkan contoh-contoh algoritma </w:t>
-      </w:r>
-      <w:r>
-        <w:rPr>
-          <w:color w:val="FF0000"/>
-          <w:szCs w:val="24"/>
-        </w:rPr>
-        <w:t>A</w:t>
-      </w:r>
-      <w:r>
-        <w:rPr>
-          <w:color w:val="FF0000"/>
-          <w:szCs w:val="24"/>
-        </w:rPr>
-        <w:t>NN</w:t>
-      </w:r>
-      <w:r>
-        <w:rPr>
-          <w:color w:val="FF0000"/>
-          <w:szCs w:val="24"/>
-        </w:rPr>
-        <w:t xml:space="preserve"> yang udah dipake</w:t>
-      </w:r>
-      <w:r>
-        <w:rPr>
-          <w:color w:val="FF0000"/>
-          <w:szCs w:val="24"/>
-        </w:rPr>
-        <w:t>)</w:t>
+        <w:t>(Tunjukkan contoh-contoh algoritma ANN yang udah dipake)</w:t>
       </w:r>
     </w:p>
     <w:p>
@@ -3235,16 +3652,7 @@
                                   <w:szCs w:val="22"/>
                                   <w:lang w:val="id-ID"/>
                                 </w:rPr>
-                                <w:t xml:space="preserve">Akuisisi </w:t>
-                              </w:r>
-                              <w:r>
-                                <w:rPr>
-                                  <w:rFonts w:eastAsia="Calibri"/>
-                                  <w:sz w:val="22"/>
-                                  <w:szCs w:val="22"/>
-                                  <w:lang w:val="id-ID"/>
-                                </w:rPr>
-                                <w:t xml:space="preserve">Citra </w:t>
+                                <w:t xml:space="preserve">Akuisisi Citra </w:t>
                               </w:r>
                             </w:p>
                             <w:p>
@@ -3303,16 +3711,7 @@
                                   <w:szCs w:val="22"/>
                                   <w:lang w:val="id-ID"/>
                                 </w:rPr>
-                                <w:t xml:space="preserve">Koreksi </w:t>
-                              </w:r>
-                              <w:r>
-                                <w:rPr>
-                                  <w:rFonts w:eastAsia="Calibri"/>
-                                  <w:sz w:val="22"/>
-                                  <w:szCs w:val="22"/>
-                                  <w:lang w:val="id-ID"/>
-                                </w:rPr>
-                                <w:t>Citra</w:t>
+                                <w:t>Koreksi Citra</w:t>
                               </w:r>
                             </w:p>
                           </w:txbxContent>
@@ -3364,16 +3763,7 @@
                                   <w:szCs w:val="22"/>
                                   <w:lang w:val="id-ID"/>
                                 </w:rPr>
-                                <w:t xml:space="preserve">Segmentasi </w:t>
-                              </w:r>
-                              <w:r>
-                                <w:rPr>
-                                  <w:rFonts w:eastAsia="Calibri"/>
-                                  <w:sz w:val="22"/>
-                                  <w:szCs w:val="22"/>
-                                  <w:lang w:val="id-ID"/>
-                                </w:rPr>
-                                <w:t>Citra</w:t>
+                                <w:t>Segmentasi Citra</w:t>
                               </w:r>
                             </w:p>
                           </w:txbxContent>
@@ -3425,16 +3815,7 @@
                                   <w:szCs w:val="22"/>
                                   <w:lang w:val="id-ID"/>
                                 </w:rPr>
-                                <w:t xml:space="preserve">Ekstraksi </w:t>
-                              </w:r>
-                              <w:r>
-                                <w:rPr>
-                                  <w:rFonts w:eastAsia="Calibri"/>
-                                  <w:sz w:val="22"/>
-                                  <w:szCs w:val="22"/>
-                                  <w:lang w:val="id-ID"/>
-                                </w:rPr>
-                                <w:t>Fitur</w:t>
+                                <w:t>Ekstraksi Fitur</w:t>
                               </w:r>
                             </w:p>
                           </w:txbxContent>
@@ -3486,16 +3867,7 @@
                                   <w:szCs w:val="22"/>
                                   <w:lang w:val="id-ID"/>
                                 </w:rPr>
-                                <w:t xml:space="preserve">Seleksi </w:t>
-                              </w:r>
-                              <w:r>
-                                <w:rPr>
-                                  <w:rFonts w:eastAsia="Calibri"/>
-                                  <w:sz w:val="22"/>
-                                  <w:szCs w:val="22"/>
-                                  <w:lang w:val="id-ID"/>
-                                </w:rPr>
-                                <w:t>Fitur</w:t>
+                                <w:t>Seleksi Fitur</w:t>
                               </w:r>
                             </w:p>
                           </w:txbxContent>
@@ -3547,16 +3919,7 @@
                                   <w:szCs w:val="22"/>
                                   <w:lang w:val="id-ID"/>
                                 </w:rPr>
-                                <w:t xml:space="preserve">Model </w:t>
-                              </w:r>
-                              <w:r>
-                                <w:rPr>
-                                  <w:rFonts w:eastAsia="Calibri"/>
-                                  <w:sz w:val="22"/>
-                                  <w:szCs w:val="22"/>
-                                  <w:lang w:val="id-ID"/>
-                                </w:rPr>
-                                <w:t>Kuantitatif</w:t>
+                                <w:t>Model Kuantitatif</w:t>
                               </w:r>
                             </w:p>
                           </w:txbxContent>
@@ -4143,16 +4506,7 @@
                             <w:szCs w:val="22"/>
                             <w:lang w:val="id-ID"/>
                           </w:rPr>
-                          <w:t xml:space="preserve">Akuisisi </w:t>
-                        </w:r>
-                        <w:r>
-                          <w:rPr>
-                            <w:rFonts w:eastAsia="Calibri"/>
-                            <w:sz w:val="22"/>
-                            <w:szCs w:val="22"/>
-                            <w:lang w:val="id-ID"/>
-                          </w:rPr>
-                          <w:t xml:space="preserve">Citra </w:t>
+                          <w:t xml:space="preserve">Akuisisi Citra </w:t>
                         </w:r>
                       </w:p>
                       <w:p>
@@ -4181,16 +4535,7 @@
                             <w:szCs w:val="22"/>
                             <w:lang w:val="id-ID"/>
                           </w:rPr>
-                          <w:t xml:space="preserve">Koreksi </w:t>
-                        </w:r>
-                        <w:r>
-                          <w:rPr>
-                            <w:rFonts w:eastAsia="Calibri"/>
-                            <w:sz w:val="22"/>
-                            <w:szCs w:val="22"/>
-                            <w:lang w:val="id-ID"/>
-                          </w:rPr>
-                          <w:t>Citra</w:t>
+                          <w:t>Koreksi Citra</w:t>
                         </w:r>
                       </w:p>
                     </w:txbxContent>
@@ -4212,16 +4557,7 @@
                             <w:szCs w:val="22"/>
                             <w:lang w:val="id-ID"/>
                           </w:rPr>
-                          <w:t xml:space="preserve">Segmentasi </w:t>
-                        </w:r>
-                        <w:r>
-                          <w:rPr>
-                            <w:rFonts w:eastAsia="Calibri"/>
-                            <w:sz w:val="22"/>
-                            <w:szCs w:val="22"/>
-                            <w:lang w:val="id-ID"/>
-                          </w:rPr>
-                          <w:t>Citra</w:t>
+                          <w:t>Segmentasi Citra</w:t>
                         </w:r>
                       </w:p>
                     </w:txbxContent>
@@ -4243,16 +4579,7 @@
                             <w:szCs w:val="22"/>
                             <w:lang w:val="id-ID"/>
                           </w:rPr>
-                          <w:t xml:space="preserve">Ekstraksi </w:t>
-                        </w:r>
-                        <w:r>
-                          <w:rPr>
-                            <w:rFonts w:eastAsia="Calibri"/>
-                            <w:sz w:val="22"/>
-                            <w:szCs w:val="22"/>
-                            <w:lang w:val="id-ID"/>
-                          </w:rPr>
-                          <w:t>Fitur</w:t>
+                          <w:t>Ekstraksi Fitur</w:t>
                         </w:r>
                       </w:p>
                     </w:txbxContent>
@@ -4274,16 +4601,7 @@
                             <w:szCs w:val="22"/>
                             <w:lang w:val="id-ID"/>
                           </w:rPr>
-                          <w:t xml:space="preserve">Seleksi </w:t>
-                        </w:r>
-                        <w:r>
-                          <w:rPr>
-                            <w:rFonts w:eastAsia="Calibri"/>
-                            <w:sz w:val="22"/>
-                            <w:szCs w:val="22"/>
-                            <w:lang w:val="id-ID"/>
-                          </w:rPr>
-                          <w:t>Fitur</w:t>
+                          <w:t>Seleksi Fitur</w:t>
                         </w:r>
                       </w:p>
                     </w:txbxContent>
@@ -4305,16 +4623,7 @@
                             <w:szCs w:val="22"/>
                             <w:lang w:val="id-ID"/>
                           </w:rPr>
-                          <w:t xml:space="preserve">Model </w:t>
-                        </w:r>
-                        <w:r>
-                          <w:rPr>
-                            <w:rFonts w:eastAsia="Calibri"/>
-                            <w:sz w:val="22"/>
-                            <w:szCs w:val="22"/>
-                            <w:lang w:val="id-ID"/>
-                          </w:rPr>
-                          <w:t>Kuantitatif</w:t>
+                          <w:t>Model Kuantitatif</w:t>
                         </w:r>
                       </w:p>
                     </w:txbxContent>
@@ -4446,10 +4755,7 @@
         <w:tab/>
       </w:r>
       <w:r>
-        <w:t>bagian ekstraksi fitur dan seleksi fitur dapat ditiadakan kare</w:t>
-      </w:r>
-      <w:r>
-        <w:t>na d</w:t>
+        <w:t>bagian ekstraksi fitur dan seleksi fitur dapat ditiadakan karena d</w:t>
       </w:r>
       <w:r>
         <w:t xml:space="preserve">engan menggunakan metode algoritma </w:t>
@@ -4646,16 +4952,7 @@
                                   <w:szCs w:val="22"/>
                                   <w:lang w:val="id-ID"/>
                                 </w:rPr>
-                                <w:t xml:space="preserve">Akuisisi </w:t>
-                              </w:r>
-                              <w:r>
-                                <w:rPr>
-                                  <w:rFonts w:eastAsia="Calibri"/>
-                                  <w:sz w:val="22"/>
-                                  <w:szCs w:val="22"/>
-                                  <w:lang w:val="id-ID"/>
-                                </w:rPr>
-                                <w:t xml:space="preserve">Citra </w:t>
+                                <w:t xml:space="preserve">Akuisisi Citra </w:t>
                               </w:r>
                             </w:p>
                             <w:p>
@@ -4714,16 +5011,7 @@
                                   <w:szCs w:val="22"/>
                                   <w:lang w:val="id-ID"/>
                                 </w:rPr>
-                                <w:t xml:space="preserve">Koreksi </w:t>
-                              </w:r>
-                              <w:r>
-                                <w:rPr>
-                                  <w:rFonts w:eastAsia="Calibri"/>
-                                  <w:sz w:val="22"/>
-                                  <w:szCs w:val="22"/>
-                                  <w:lang w:val="id-ID"/>
-                                </w:rPr>
-                                <w:t>Citra</w:t>
+                                <w:t>Koreksi Citra</w:t>
                               </w:r>
                             </w:p>
                           </w:txbxContent>
@@ -4775,16 +5063,7 @@
                                   <w:szCs w:val="22"/>
                                   <w:lang w:val="id-ID"/>
                                 </w:rPr>
-                                <w:t xml:space="preserve">Segmentasi </w:t>
-                              </w:r>
-                              <w:r>
-                                <w:rPr>
-                                  <w:rFonts w:eastAsia="Calibri"/>
-                                  <w:sz w:val="22"/>
-                                  <w:szCs w:val="22"/>
-                                  <w:lang w:val="id-ID"/>
-                                </w:rPr>
-                                <w:t>Citra</w:t>
+                                <w:t>Segmentasi Citra</w:t>
                               </w:r>
                             </w:p>
                           </w:txbxContent>
@@ -4836,16 +5115,7 @@
                                   <w:szCs w:val="22"/>
                                   <w:lang w:val="id-ID"/>
                                 </w:rPr>
-                                <w:t xml:space="preserve">Model </w:t>
-                              </w:r>
-                              <w:r>
-                                <w:rPr>
-                                  <w:rFonts w:eastAsia="Calibri"/>
-                                  <w:sz w:val="22"/>
-                                  <w:szCs w:val="22"/>
-                                  <w:lang w:val="id-ID"/>
-                                </w:rPr>
-                                <w:t>Kuantitatif</w:t>
+                                <w:t>Model Kuantitatif</w:t>
                               </w:r>
                             </w:p>
                           </w:txbxContent>
@@ -5047,16 +5317,7 @@
                                   <w:szCs w:val="22"/>
                                   <w:lang w:val="id-ID"/>
                                 </w:rPr>
-                                <w:t xml:space="preserve">Uji </w:t>
-                              </w:r>
-                              <w:r>
-                                <w:rPr>
-                                  <w:rFonts w:eastAsia="Calibri"/>
-                                  <w:sz w:val="22"/>
-                                  <w:szCs w:val="22"/>
-                                  <w:lang w:val="id-ID"/>
-                                </w:rPr>
-                                <w:t>Laboratorium</w:t>
+                                <w:t>Uji Laboratorium</w:t>
                               </w:r>
                             </w:p>
                           </w:txbxContent>
@@ -5108,16 +5369,7 @@
                                   <w:szCs w:val="22"/>
                                   <w:lang w:val="id-ID"/>
                                 </w:rPr>
-                                <w:t xml:space="preserve">Referensi </w:t>
-                              </w:r>
-                              <w:r>
-                                <w:rPr>
-                                  <w:rFonts w:eastAsia="Calibri"/>
-                                  <w:sz w:val="22"/>
-                                  <w:szCs w:val="22"/>
-                                  <w:lang w:val="id-ID"/>
-                                </w:rPr>
-                                <w:t>Kadar Polifenol</w:t>
+                                <w:t>Referensi Kadar Polifenol</w:t>
                               </w:r>
                             </w:p>
                           </w:txbxContent>
@@ -5445,16 +5697,7 @@
                             <w:szCs w:val="22"/>
                             <w:lang w:val="id-ID"/>
                           </w:rPr>
-                          <w:t xml:space="preserve">Akuisisi </w:t>
-                        </w:r>
-                        <w:r>
-                          <w:rPr>
-                            <w:rFonts w:eastAsia="Calibri"/>
-                            <w:sz w:val="22"/>
-                            <w:szCs w:val="22"/>
-                            <w:lang w:val="id-ID"/>
-                          </w:rPr>
-                          <w:t xml:space="preserve">Citra </w:t>
+                          <w:t xml:space="preserve">Akuisisi Citra </w:t>
                         </w:r>
                       </w:p>
                       <w:p>
@@ -5483,16 +5726,7 @@
                             <w:szCs w:val="22"/>
                             <w:lang w:val="id-ID"/>
                           </w:rPr>
-                          <w:t xml:space="preserve">Koreksi </w:t>
-                        </w:r>
-                        <w:r>
-                          <w:rPr>
-                            <w:rFonts w:eastAsia="Calibri"/>
-                            <w:sz w:val="22"/>
-                            <w:szCs w:val="22"/>
-                            <w:lang w:val="id-ID"/>
-                          </w:rPr>
-                          <w:t>Citra</w:t>
+                          <w:t>Koreksi Citra</w:t>
                         </w:r>
                       </w:p>
                     </w:txbxContent>
@@ -5514,16 +5748,7 @@
                             <w:szCs w:val="22"/>
                             <w:lang w:val="id-ID"/>
                           </w:rPr>
-                          <w:t xml:space="preserve">Segmentasi </w:t>
-                        </w:r>
-                        <w:r>
-                          <w:rPr>
-                            <w:rFonts w:eastAsia="Calibri"/>
-                            <w:sz w:val="22"/>
-                            <w:szCs w:val="22"/>
-                            <w:lang w:val="id-ID"/>
-                          </w:rPr>
-                          <w:t>Citra</w:t>
+                          <w:t>Segmentasi Citra</w:t>
                         </w:r>
                       </w:p>
                     </w:txbxContent>
@@ -5545,16 +5770,7 @@
                             <w:szCs w:val="22"/>
                             <w:lang w:val="id-ID"/>
                           </w:rPr>
-                          <w:t xml:space="preserve">Model </w:t>
-                        </w:r>
-                        <w:r>
-                          <w:rPr>
-                            <w:rFonts w:eastAsia="Calibri"/>
-                            <w:sz w:val="22"/>
-                            <w:szCs w:val="22"/>
-                            <w:lang w:val="id-ID"/>
-                          </w:rPr>
-                          <w:t>Kuantitatif</w:t>
+                          <w:t>Model Kuantitatif</w:t>
                         </w:r>
                       </w:p>
                     </w:txbxContent>
@@ -5607,16 +5823,7 @@
                             <w:szCs w:val="22"/>
                             <w:lang w:val="id-ID"/>
                           </w:rPr>
-                          <w:t xml:space="preserve">Uji </w:t>
-                        </w:r>
-                        <w:r>
-                          <w:rPr>
-                            <w:rFonts w:eastAsia="Calibri"/>
-                            <w:sz w:val="22"/>
-                            <w:szCs w:val="22"/>
-                            <w:lang w:val="id-ID"/>
-                          </w:rPr>
-                          <w:t>Laboratorium</w:t>
+                          <w:t>Uji Laboratorium</w:t>
                         </w:r>
                       </w:p>
                     </w:txbxContent>
@@ -5638,16 +5845,7 @@
                             <w:szCs w:val="22"/>
                             <w:lang w:val="id-ID"/>
                           </w:rPr>
-                          <w:t xml:space="preserve">Referensi </w:t>
-                        </w:r>
-                        <w:r>
-                          <w:rPr>
-                            <w:rFonts w:eastAsia="Calibri"/>
-                            <w:sz w:val="22"/>
-                            <w:szCs w:val="22"/>
-                            <w:lang w:val="id-ID"/>
-                          </w:rPr>
-                          <w:t>Kadar Polifenol</w:t>
+                          <w:t>Referensi Kadar Polifenol</w:t>
                         </w:r>
                       </w:p>
                     </w:txbxContent>
@@ -6207,7 +6405,16 @@
               <w:spacing w:line="360" w:lineRule="auto"/>
             </w:pPr>
             <w:r>
-              <w:t xml:space="preserve">5.5 nm </w:t>
+              <w:t>5</w:t>
+            </w:r>
+            <w:r>
+              <w:rPr>
+                <w:lang w:val="en-US"/>
+              </w:rPr>
+              <w:t>,</w:t>
+            </w:r>
+            <w:r>
+              <w:t xml:space="preserve">5 nm </w:t>
             </w:r>
           </w:p>
         </w:tc>
@@ -6374,7 +6581,16 @@
               <w:spacing w:line="360" w:lineRule="auto"/>
             </w:pPr>
             <w:r>
-              <w:t xml:space="preserve">F/1.7 </w:t>
+              <w:t>F/1</w:t>
+            </w:r>
+            <w:r>
+              <w:rPr>
+                <w:lang w:val="en-US"/>
+              </w:rPr>
+              <w:t>,</w:t>
+            </w:r>
+            <w:r>
+              <w:t xml:space="preserve">7 </w:t>
             </w:r>
           </w:p>
         </w:tc>
@@ -6738,13 +6954,7 @@
         <w:rPr>
           <w:lang w:val="id-ID"/>
         </w:rPr>
-        <w:t>Rancangan Sistem P</w:t>
-      </w:r>
-      <w:r>
-        <w:rPr>
-          <w:lang w:val="id-ID"/>
-        </w:rPr>
-        <w:t>rediksi</w:t>
+        <w:t>Rancangan Sistem Prediksi</w:t>
       </w:r>
     </w:p>
     <w:p>
@@ -6770,6 +6980,9 @@
       <w:pPr>
         <w:spacing w:line="360" w:lineRule="auto"/>
         <w:ind w:left="1080" w:firstLine="360"/>
+        <w:rPr>
+          <w:lang w:val="en-US"/>
+        </w:rPr>
       </w:pPr>
       <w:r>
         <w:t>Untuk melakukan pemrosesan citra</w:t>
@@ -6787,41 +7000,204 @@
         <w:t>hypercube</w:t>
       </w:r>
       <w:r>
-        <w:t xml:space="preserve"> 1024 piksel dan 224 </w:t>
-      </w:r>
-      <w:r>
-        <w:t>kanal hingga elemen tensor yang ada dapat mencapai 1024×1024</w:t>
-      </w:r>
-      <w:r>
-        <w:t>×</w:t>
-      </w:r>
-      <w:r>
-        <w:t>224=</w:t>
-      </w:r>
-      <w:r>
-        <w:t>234</w:t>
-      </w:r>
-      <w:r>
-        <w:t>.</w:t>
-      </w:r>
-      <w:r>
-        <w:t>881</w:t>
-      </w:r>
-      <w:r>
-        <w:t>.</w:t>
-      </w:r>
-      <w:r>
-        <w:t>024</w:t>
+        <w:t xml:space="preserve"> </w:t>
+      </w:r>
+      <w:r>
+        <w:rPr>
+          <w:lang w:val="en-US"/>
+        </w:rPr>
+        <w:t>512</w:t>
+      </w:r>
+      <w:r>
+        <w:rPr>
+          <w:lang w:val="en-US"/>
+        </w:rPr>
+        <w:t>×512</w:t>
+      </w:r>
+      <w:r>
+        <w:t xml:space="preserve"> </w:t>
+      </w:r>
+      <w:proofErr w:type="spellStart"/>
+      <w:r>
+        <w:rPr>
+          <w:lang w:val="en-US"/>
+        </w:rPr>
+        <w:t>piksel</w:t>
+      </w:r>
+      <w:proofErr w:type="spellEnd"/>
+      <w:r>
+        <w:rPr>
+          <w:lang w:val="en-US"/>
+        </w:rPr>
+        <w:t xml:space="preserve"> dan</w:t>
+      </w:r>
+      <w:r>
+        <w:t xml:space="preserve"> 224</w:t>
+      </w:r>
+      <w:r>
+        <w:rPr>
+          <w:lang w:val="en-US"/>
+        </w:rPr>
+        <w:t xml:space="preserve"> </w:t>
+      </w:r>
+      <w:proofErr w:type="spellStart"/>
+      <w:r>
+        <w:rPr>
+          <w:lang w:val="en-US"/>
+        </w:rPr>
+        <w:t>se</w:t>
+      </w:r>
+      <w:r>
+        <w:rPr>
+          <w:lang w:val="en-US"/>
+        </w:rPr>
+        <w:t>hingga</w:t>
+      </w:r>
+      <w:proofErr w:type="spellEnd"/>
+      <w:r>
+        <w:rPr>
+          <w:lang w:val="en-US"/>
+        </w:rPr>
+        <w:t xml:space="preserve"> </w:t>
+      </w:r>
+      <w:proofErr w:type="spellStart"/>
+      <w:r>
+        <w:rPr>
+          <w:lang w:val="en-US"/>
+        </w:rPr>
+        <w:t>akan</w:t>
+      </w:r>
+      <w:proofErr w:type="spellEnd"/>
+      <w:r>
+        <w:rPr>
+          <w:lang w:val="en-US"/>
+        </w:rPr>
+        <w:t xml:space="preserve"> </w:t>
+      </w:r>
+      <w:proofErr w:type="spellStart"/>
+      <w:r>
+        <w:rPr>
+          <w:lang w:val="en-US"/>
+        </w:rPr>
+        <w:t>dihasilkan</w:t>
+      </w:r>
+      <w:proofErr w:type="spellEnd"/>
+      <w:r>
+        <w:rPr>
+          <w:lang w:val="en-US"/>
+        </w:rPr>
+        <w:t xml:space="preserve"> </w:t>
+      </w:r>
+      <w:r>
+        <w:rPr>
+          <w:lang w:val="en-US"/>
+        </w:rPr>
+        <w:t xml:space="preserve">117.440.512 </w:t>
+      </w:r>
+      <w:proofErr w:type="spellStart"/>
+      <w:r>
+        <w:rPr>
+          <w:lang w:val="en-US"/>
+        </w:rPr>
+        <w:t>elemen</w:t>
+      </w:r>
+      <w:proofErr w:type="spellEnd"/>
+      <w:r>
+        <w:rPr>
+          <w:lang w:val="en-US"/>
+        </w:rPr>
+        <w:t xml:space="preserve"> tensor</w:t>
       </w:r>
       <w:r>
         <w:t xml:space="preserve"> untuk satu gambar</w:t>
       </w:r>
       <w:r>
+        <w:rPr>
+          <w:lang w:val="en-US"/>
+        </w:rPr>
+        <w:t xml:space="preserve">, </w:t>
+      </w:r>
+      <w:proofErr w:type="spellStart"/>
+      <w:r>
+        <w:rPr>
+          <w:lang w:val="en-US"/>
+        </w:rPr>
+        <w:t>maka</w:t>
+      </w:r>
+      <w:proofErr w:type="spellEnd"/>
+      <w:r>
+        <w:t xml:space="preserve"> diperlukan perangkat yang memiliki kinerja tinggi</w:t>
+      </w:r>
+      <w:r>
+        <w:rPr>
+          <w:lang w:val="en-US"/>
+        </w:rPr>
+        <w:t xml:space="preserve"> dan </w:t>
+      </w:r>
+      <w:proofErr w:type="spellStart"/>
+      <w:r>
+        <w:rPr>
+          <w:lang w:val="en-US"/>
+        </w:rPr>
+        <w:t>dapat</w:t>
+      </w:r>
+      <w:proofErr w:type="spellEnd"/>
+      <w:r>
+        <w:rPr>
+          <w:lang w:val="en-US"/>
+        </w:rPr>
         <w:t xml:space="preserve"> </w:t>
       </w:r>
-      <w:r>
-        <w:t>diperlukan perangkat yang memiliki kinerja tinggi</w:t>
-      </w:r>
+      <w:proofErr w:type="spellStart"/>
+      <w:r>
+        <w:rPr>
+          <w:lang w:val="en-US"/>
+        </w:rPr>
+        <w:t>menghitung</w:t>
+      </w:r>
+      <w:proofErr w:type="spellEnd"/>
+      <w:r>
+        <w:rPr>
+          <w:lang w:val="en-US"/>
+        </w:rPr>
+        <w:t xml:space="preserve"> </w:t>
+      </w:r>
+      <w:proofErr w:type="spellStart"/>
+      <w:r>
+        <w:rPr>
+          <w:lang w:val="en-US"/>
+        </w:rPr>
+        <w:t>dalam</w:t>
+      </w:r>
+      <w:proofErr w:type="spellEnd"/>
+      <w:r>
+        <w:rPr>
+          <w:lang w:val="en-US"/>
+        </w:rPr>
+        <w:t xml:space="preserve"> </w:t>
+      </w:r>
+      <w:proofErr w:type="spellStart"/>
+      <w:r>
+        <w:rPr>
+          <w:lang w:val="en-US"/>
+        </w:rPr>
+        <w:t>waktu</w:t>
+      </w:r>
+      <w:proofErr w:type="spellEnd"/>
+      <w:r>
+        <w:rPr>
+          <w:lang w:val="en-US"/>
+        </w:rPr>
+        <w:t xml:space="preserve"> yang </w:t>
+      </w:r>
+      <w:proofErr w:type="spellStart"/>
+      <w:r>
+        <w:rPr>
+          <w:lang w:val="en-US"/>
+        </w:rPr>
+        <w:t>panjang</w:t>
+      </w:r>
+      <w:proofErr w:type="spellEnd"/>
       <w:r>
         <w:t xml:space="preserve">. </w:t>
       </w:r>
@@ -6832,15 +7208,63 @@
         <w:t>stabil</w:t>
       </w:r>
       <w:r>
-        <w:t xml:space="preserve"> dan </w:t>
-      </w:r>
-      <w:r>
-        <w:t xml:space="preserve">terakselerasi </w:t>
-      </w:r>
-      <w:r>
-        <w:t>dibutuhkan pada penelitian</w:t>
-      </w:r>
-      <w:r>
+        <w:t xml:space="preserve"> </w:t>
+      </w:r>
+      <w:r>
+        <w:rPr>
+          <w:lang w:val="en-US"/>
+        </w:rPr>
+        <w:t xml:space="preserve">dan </w:t>
+      </w:r>
+      <w:proofErr w:type="spellStart"/>
+      <w:r>
+        <w:rPr>
+          <w:lang w:val="en-US"/>
+        </w:rPr>
+        <w:t>terakselerasi</w:t>
+      </w:r>
+      <w:proofErr w:type="spellEnd"/>
+      <w:r>
+        <w:rPr>
+          <w:lang w:val="en-US"/>
+        </w:rPr>
+        <w:t xml:space="preserve"> </w:t>
+      </w:r>
+      <w:proofErr w:type="spellStart"/>
+      <w:r>
+        <w:rPr>
+          <w:lang w:val="en-US"/>
+        </w:rPr>
+        <w:t>seperti</w:t>
+      </w:r>
+      <w:proofErr w:type="spellEnd"/>
+      <w:r>
+        <w:rPr>
+          <w:lang w:val="en-US"/>
+        </w:rPr>
+        <w:t xml:space="preserve"> server</w:t>
+      </w:r>
+      <w:r>
+        <w:t xml:space="preserve"> dibutuhkan pada penelitian</w:t>
+      </w:r>
+      <w:r>
+        <w:rPr>
+          <w:lang w:val="en-US"/>
+        </w:rPr>
+        <w:t xml:space="preserve"> </w:t>
+      </w:r>
+      <w:proofErr w:type="spellStart"/>
+      <w:r>
+        <w:rPr>
+          <w:lang w:val="en-US"/>
+        </w:rPr>
+        <w:t>ini</w:t>
+      </w:r>
+      <w:proofErr w:type="spellEnd"/>
+      <w:r>
+        <w:rPr>
+          <w:lang w:val="en-US"/>
+        </w:rPr>
         <w:t>.</w:t>
       </w:r>
     </w:p>
@@ -7132,6 +7556,9 @@
     <w:p>
       <w:pPr>
         <w:spacing w:line="360" w:lineRule="auto"/>
+        <w:rPr>
+          <w:lang w:val="en-US"/>
+        </w:rPr>
       </w:pPr>
     </w:p>
     <w:tbl>
@@ -7526,13 +7953,68 @@
               </w:rPr>
               <w:t>(FP32)</w:t>
             </w:r>
-            <w:r>
+          </w:p>
+          <w:p>
+            <w:pPr>
+              <w:pStyle w:val="Style7"/>
+              <w:adjustRightInd w:val="0"/>
+              <w:spacing w:line="360" w:lineRule="auto"/>
+              <w:jc w:val="left"/>
               <w:rPr>
                 <w:sz w:val="24"/>
                 <w:szCs w:val="24"/>
                 <w:lang w:val="id-ID" w:eastAsia="id-ID"/>
               </w:rPr>
-              <w:t>; 65 TFLOPS (FP32/FP16); 130 TOPS (INT8); 260 TOPS (INT4)</w:t>
+            </w:pPr>
+            <w:r>
+              <w:rPr>
+                <w:sz w:val="24"/>
+                <w:szCs w:val="24"/>
+                <w:lang w:val="id-ID" w:eastAsia="id-ID"/>
+              </w:rPr>
+              <w:t>65 TFLOPS (FP32/FP16)</w:t>
+            </w:r>
+          </w:p>
+          <w:p>
+            <w:pPr>
+              <w:pStyle w:val="Style7"/>
+              <w:adjustRightInd w:val="0"/>
+              <w:spacing w:line="360" w:lineRule="auto"/>
+              <w:jc w:val="left"/>
+              <w:rPr>
+                <w:sz w:val="24"/>
+                <w:szCs w:val="24"/>
+                <w:lang w:val="id-ID" w:eastAsia="id-ID"/>
+              </w:rPr>
+            </w:pPr>
+            <w:r>
+              <w:rPr>
+                <w:sz w:val="24"/>
+                <w:szCs w:val="24"/>
+                <w:lang w:val="id-ID" w:eastAsia="id-ID"/>
+              </w:rPr>
+              <w:t>130 TOPS (INT8)</w:t>
+            </w:r>
+          </w:p>
+          <w:p>
+            <w:pPr>
+              <w:pStyle w:val="Style7"/>
+              <w:adjustRightInd w:val="0"/>
+              <w:spacing w:line="360" w:lineRule="auto"/>
+              <w:jc w:val="left"/>
+              <w:rPr>
+                <w:sz w:val="24"/>
+                <w:szCs w:val="24"/>
+                <w:lang w:val="id-ID" w:eastAsia="id-ID"/>
+              </w:rPr>
+            </w:pPr>
+            <w:r>
+              <w:rPr>
+                <w:sz w:val="24"/>
+                <w:szCs w:val="24"/>
+                <w:lang w:val="id-ID" w:eastAsia="id-ID"/>
+              </w:rPr>
+              <w:t>260 TOPS (INT4)</w:t>
             </w:r>
           </w:p>
         </w:tc>
@@ -7555,8 +8037,6 @@
         </w:rPr>
         <w:t>GPU</w:t>
       </w:r>
-      <w:bookmarkStart w:id="2" w:name="_GoBack"/>
-      <w:bookmarkEnd w:id="2"/>
       <w:r>
         <w:rPr>
           <w:color w:val="FF0000"/>
@@ -7589,7 +8069,320 @@
         <w:t xml:space="preserve"> Citra</w:t>
       </w:r>
     </w:p>
-    <w:p/>
+    <w:p>
+      <w:pPr>
+        <w:pStyle w:val="ListParagraph"/>
+        <w:ind w:left="1080"/>
+        <w:rPr>
+          <w:color w:val="FF0000"/>
+        </w:rPr>
+      </w:pPr>
+      <w:r>
+        <w:rPr>
+          <w:color w:val="FF0000"/>
+        </w:rPr>
+        <w:t>(</w:t>
+      </w:r>
+      <w:proofErr w:type="spellStart"/>
+      <w:r>
+        <w:rPr>
+          <w:color w:val="FF0000"/>
+          <w:lang w:val="en-US"/>
+        </w:rPr>
+        <w:t>Akuisisi</w:t>
+      </w:r>
+      <w:proofErr w:type="spellEnd"/>
+      <w:r>
+        <w:rPr>
+          <w:color w:val="FF0000"/>
+          <w:lang w:val="en-US"/>
+        </w:rPr>
+        <w:t xml:space="preserve"> </w:t>
+      </w:r>
+      <w:proofErr w:type="spellStart"/>
+      <w:r>
+        <w:rPr>
+          <w:color w:val="FF0000"/>
+          <w:lang w:val="en-US"/>
+        </w:rPr>
+        <w:t>citra</w:t>
+      </w:r>
+      <w:proofErr w:type="spellEnd"/>
+      <w:r>
+        <w:rPr>
+          <w:color w:val="FF0000"/>
+        </w:rPr>
+        <w:t>)</w:t>
+      </w:r>
+    </w:p>
+    <w:p>
+      <w:pPr>
+        <w:pStyle w:val="ListParagraph"/>
+        <w:ind w:left="1080"/>
+        <w:rPr>
+          <w:color w:val="FF0000"/>
+          <w:lang w:val="en-US"/>
+        </w:rPr>
+      </w:pPr>
+      <w:r>
+        <w:rPr>
+          <w:color w:val="FF0000"/>
+        </w:rPr>
+        <w:t>(</w:t>
+      </w:r>
+      <w:proofErr w:type="spellStart"/>
+      <w:r>
+        <w:rPr>
+          <w:color w:val="FF0000"/>
+          <w:lang w:val="en-US"/>
+        </w:rPr>
+        <w:t>Koreksi</w:t>
+      </w:r>
+      <w:proofErr w:type="spellEnd"/>
+      <w:r>
+        <w:rPr>
+          <w:color w:val="FF0000"/>
+          <w:lang w:val="en-US"/>
+        </w:rPr>
+        <w:t xml:space="preserve"> </w:t>
+      </w:r>
+      <w:proofErr w:type="spellStart"/>
+      <w:r>
+        <w:rPr>
+          <w:color w:val="FF0000"/>
+          <w:lang w:val="en-US"/>
+        </w:rPr>
+        <w:t>citra</w:t>
+      </w:r>
+      <w:proofErr w:type="spellEnd"/>
+      <w:r>
+        <w:rPr>
+          <w:color w:val="FF0000"/>
+          <w:lang w:val="en-US"/>
+        </w:rPr>
+        <w:t>)</w:t>
+      </w:r>
+    </w:p>
+    <w:p>
+      <w:pPr>
+        <w:pStyle w:val="ListParagraph"/>
+        <w:ind w:left="1080"/>
+        <w:rPr>
+          <w:color w:val="FF0000"/>
+          <w:lang w:val="en-US"/>
+        </w:rPr>
+      </w:pPr>
+      <w:r>
+        <w:rPr>
+          <w:color w:val="FF0000"/>
+        </w:rPr>
+        <w:t>(</w:t>
+      </w:r>
+      <w:proofErr w:type="spellStart"/>
+      <w:r>
+        <w:rPr>
+          <w:color w:val="FF0000"/>
+          <w:lang w:val="en-US"/>
+        </w:rPr>
+        <w:t>Segmentasi</w:t>
+      </w:r>
+      <w:proofErr w:type="spellEnd"/>
+      <w:r>
+        <w:rPr>
+          <w:color w:val="FF0000"/>
+          <w:lang w:val="en-US"/>
+        </w:rPr>
+        <w:t xml:space="preserve"> </w:t>
+      </w:r>
+      <w:proofErr w:type="spellStart"/>
+      <w:r>
+        <w:rPr>
+          <w:color w:val="FF0000"/>
+          <w:lang w:val="en-US"/>
+        </w:rPr>
+        <w:t>citra</w:t>
+      </w:r>
+      <w:proofErr w:type="spellEnd"/>
+      <w:r>
+        <w:rPr>
+          <w:color w:val="FF0000"/>
+          <w:lang w:val="en-US"/>
+        </w:rPr>
+        <w:t>)</w:t>
+      </w:r>
+    </w:p>
+    <w:p>
+      <w:pPr>
+        <w:pStyle w:val="ListParagraph"/>
+        <w:ind w:left="1080"/>
+        <w:rPr>
+          <w:color w:val="FF0000"/>
+          <w:lang w:val="en-US"/>
+        </w:rPr>
+      </w:pPr>
+      <w:r>
+        <w:rPr>
+          <w:color w:val="FF0000"/>
+        </w:rPr>
+        <w:t>(</w:t>
+      </w:r>
+      <w:r>
+        <w:rPr>
+          <w:color w:val="FF0000"/>
+          <w:lang w:val="en-US"/>
+        </w:rPr>
+        <w:t>Model</w:t>
+      </w:r>
+      <w:r>
+        <w:rPr>
+          <w:color w:val="FF0000"/>
+          <w:lang w:val="en-US"/>
+        </w:rPr>
+        <w:t xml:space="preserve"> </w:t>
+      </w:r>
+      <w:proofErr w:type="spellStart"/>
+      <w:r>
+        <w:rPr>
+          <w:color w:val="FF0000"/>
+          <w:lang w:val="en-US"/>
+        </w:rPr>
+        <w:t>citra</w:t>
+      </w:r>
+      <w:proofErr w:type="spellEnd"/>
+      <w:r>
+        <w:rPr>
+          <w:color w:val="FF0000"/>
+          <w:lang w:val="en-US"/>
+        </w:rPr>
+        <w:t xml:space="preserve"> </w:t>
+      </w:r>
+      <w:proofErr w:type="spellStart"/>
+      <w:r>
+        <w:rPr>
+          <w:color w:val="FF0000"/>
+          <w:lang w:val="en-US"/>
+        </w:rPr>
+        <w:t>kualitatif</w:t>
+      </w:r>
+      <w:proofErr w:type="spellEnd"/>
+      <w:r>
+        <w:rPr>
+          <w:color w:val="FF0000"/>
+          <w:lang w:val="en-US"/>
+        </w:rPr>
+        <w:t>)</w:t>
+      </w:r>
+    </w:p>
+    <w:p>
+      <w:pPr>
+        <w:pStyle w:val="ListParagraph"/>
+        <w:ind w:left="1080"/>
+        <w:rPr>
+          <w:color w:val="FF0000"/>
+          <w:lang w:val="en-US"/>
+        </w:rPr>
+      </w:pPr>
+      <w:r>
+        <w:rPr>
+          <w:color w:val="FF0000"/>
+        </w:rPr>
+        <w:t>(</w:t>
+      </w:r>
+      <w:r>
+        <w:rPr>
+          <w:color w:val="FF0000"/>
+          <w:lang w:val="en-US"/>
+        </w:rPr>
+        <w:t xml:space="preserve">Model </w:t>
+      </w:r>
+      <w:proofErr w:type="spellStart"/>
+      <w:r>
+        <w:rPr>
+          <w:color w:val="FF0000"/>
+          <w:lang w:val="en-US"/>
+        </w:rPr>
+        <w:t>citra</w:t>
+      </w:r>
+      <w:proofErr w:type="spellEnd"/>
+      <w:r>
+        <w:rPr>
+          <w:color w:val="FF0000"/>
+          <w:lang w:val="en-US"/>
+        </w:rPr>
+        <w:t xml:space="preserve"> </w:t>
+      </w:r>
+      <w:proofErr w:type="spellStart"/>
+      <w:r>
+        <w:rPr>
+          <w:color w:val="FF0000"/>
+          <w:lang w:val="en-US"/>
+        </w:rPr>
+        <w:t>kua</w:t>
+      </w:r>
+      <w:r>
+        <w:rPr>
+          <w:color w:val="FF0000"/>
+          <w:lang w:val="en-US"/>
+        </w:rPr>
+        <w:t>ntitatif</w:t>
+      </w:r>
+      <w:proofErr w:type="spellEnd"/>
+      <w:r>
+        <w:rPr>
+          <w:color w:val="FF0000"/>
+          <w:lang w:val="en-US"/>
+        </w:rPr>
+        <w:t>)</w:t>
+      </w:r>
+    </w:p>
+    <w:p>
+      <w:pPr>
+        <w:pStyle w:val="ListParagraph"/>
+        <w:ind w:left="1080"/>
+      </w:pPr>
+      <w:proofErr w:type="spellStart"/>
+      <w:r>
+        <w:rPr>
+          <w:color w:val="FF0000"/>
+        </w:rPr>
+        <w:t>(</w:t>
+      </w:r>
+      <w:r>
+        <w:rPr>
+          <w:color w:val="FF0000"/>
+          <w:lang w:val="en-US"/>
+        </w:rPr>
+        <w:t>Pembagian</w:t>
+      </w:r>
+      <w:proofErr w:type="spellEnd"/>
+      <w:r>
+        <w:rPr>
+          <w:color w:val="FF0000"/>
+          <w:lang w:val="en-US"/>
+        </w:rPr>
+        <w:t xml:space="preserve"> dataset, train test, </w:t>
+      </w:r>
+      <w:r>
+        <w:rPr>
+          <w:color w:val="FF0000"/>
+          <w:lang w:val="en-US"/>
+        </w:rPr>
+        <w:t xml:space="preserve">cross </w:t>
+      </w:r>
+      <w:r>
+        <w:rPr>
+          <w:color w:val="FF0000"/>
+          <w:lang w:val="en-US"/>
+        </w:rPr>
+        <w:t>validation</w:t>
+      </w:r>
+      <w:r>
+        <w:rPr>
+          <w:color w:val="FF0000"/>
+        </w:rPr>
+        <w:t>)</w:t>
+      </w:r>
+    </w:p>
     <w:p>
       <w:pPr>
         <w:ind w:left="360"/>
@@ -7616,8 +8409,82 @@
     </w:p>
     <w:p>
       <w:pPr>
+        <w:ind w:firstLine="360"/>
+      </w:pPr>
+      <w:r>
+        <w:rPr>
+          <w:color w:val="FF0000"/>
+        </w:rPr>
+        <w:t>(</w:t>
+      </w:r>
+      <w:proofErr w:type="spellStart"/>
+      <w:r>
+        <w:rPr>
+          <w:color w:val="FF0000"/>
+          <w:lang w:val="en-US"/>
+        </w:rPr>
+        <w:t>Desain</w:t>
+      </w:r>
+      <w:proofErr w:type="spellEnd"/>
+      <w:r>
+        <w:rPr>
+          <w:color w:val="FF0000"/>
+          <w:lang w:val="en-US"/>
+        </w:rPr>
+        <w:t xml:space="preserve"> </w:t>
+      </w:r>
+      <w:proofErr w:type="spellStart"/>
+      <w:r>
+        <w:rPr>
+          <w:color w:val="FF0000"/>
+          <w:lang w:val="en-US"/>
+        </w:rPr>
+        <w:t>eksperimen</w:t>
+      </w:r>
+      <w:proofErr w:type="spellEnd"/>
+      <w:r>
+        <w:rPr>
+          <w:color w:val="FF0000"/>
+          <w:lang w:val="en-US"/>
+        </w:rPr>
+        <w:t xml:space="preserve"> </w:t>
+      </w:r>
+      <w:proofErr w:type="spellStart"/>
+      <w:r>
+        <w:rPr>
+          <w:color w:val="FF0000"/>
+          <w:lang w:val="en-US"/>
+        </w:rPr>
+        <w:t>berdasarkan</w:t>
+      </w:r>
+      <w:proofErr w:type="spellEnd"/>
+      <w:r>
+        <w:rPr>
+          <w:color w:val="FF0000"/>
+          <w:lang w:val="en-US"/>
+        </w:rPr>
+        <w:t xml:space="preserve"> </w:t>
+      </w:r>
+      <w:proofErr w:type="spellStart"/>
+      <w:r>
+        <w:rPr>
+          <w:color w:val="FF0000"/>
+          <w:lang w:val="en-US"/>
+        </w:rPr>
+        <w:t>referensi</w:t>
+      </w:r>
+      <w:proofErr w:type="spellEnd"/>
+      <w:r>
+        <w:rPr>
+          <w:color w:val="FF0000"/>
+        </w:rPr>
+        <w:t>)</w:t>
+      </w:r>
+    </w:p>
+    <w:p>
+      <w:pPr>
         <w:spacing w:line="360" w:lineRule="auto"/>
-        <w:ind w:left="1080" w:firstLine="720"/>
+        <w:ind w:left="360"/>
       </w:pPr>
     </w:p>
     <w:p>
@@ -7963,6 +8830,7 @@
                 <w:szCs w:val="24"/>
                 <w:lang w:val="sv-SE" w:eastAsia="id-ID"/>
               </w:rPr>
+              <w:lastRenderedPageBreak/>
               <w:t>Kegiatan</w:t>
             </w:r>
           </w:p>
@@ -8118,16 +8986,7 @@
                 <w:szCs w:val="24"/>
                 <w:lang w:val="id-ID" w:eastAsia="id-ID"/>
               </w:rPr>
-              <w:t xml:space="preserve">Pengambilan karakteristik UV-Vis </w:t>
-            </w:r>
-            <w:r>
-              <w:rPr>
-                <w:sz w:val="24"/>
-                <w:szCs w:val="24"/>
-                <w:lang w:val="id-ID" w:eastAsia="id-ID"/>
-              </w:rPr>
-              <w:lastRenderedPageBreak/>
-              <w:t>Spektrofotometer</w:t>
+              <w:t>Pengambilan karakteristik UV-Vis Spektrofotometer</w:t>
             </w:r>
           </w:p>
         </w:tc>
@@ -8138,88 +8997,75 @@
           </w:tcPr>
           <w:p>
             <w:pPr>
-              <w:pStyle w:val="Style7"/>
-              <w:adjustRightInd w:val="0"/>
-              <w:spacing w:line="360" w:lineRule="auto"/>
-              <w:jc w:val="left"/>
-              <w:rPr>
-                <w:sz w:val="24"/>
+              <w:ind w:firstLine="360"/>
+            </w:pPr>
+            <w:r>
+              <w:rPr>
                 <w:szCs w:val="24"/>
                 <w:lang w:eastAsia="id-ID"/>
               </w:rPr>
-            </w:pPr>
-            <w:r>
-              <w:rPr>
-                <w:sz w:val="24"/>
+              <w:t xml:space="preserve">Laboratorium </w:t>
+            </w:r>
+            <w:r>
+              <w:rPr>
                 <w:szCs w:val="24"/>
                 <w:lang w:eastAsia="id-ID"/>
               </w:rPr>
-              <w:lastRenderedPageBreak/>
-              <w:t>L</w:t>
-            </w:r>
-            <w:r>
-              <w:rPr>
-                <w:sz w:val="24"/>
+              <w:t>Bio Nano Technology,</w:t>
+            </w:r>
+            <w:r>
+              <w:rPr>
                 <w:szCs w:val="24"/>
-                <w:lang w:val="id-ID" w:eastAsia="id-ID"/>
-              </w:rPr>
-              <w:t xml:space="preserve">aboratorium </w:t>
-            </w:r>
-            <w:r>
-              <w:rPr>
-                <w:sz w:val="24"/>
+                <w:lang w:eastAsia="id-ID"/>
+              </w:rPr>
+              <w:t xml:space="preserve"> Departemen </w:t>
+            </w:r>
+            <w:r>
+              <w:rPr>
                 <w:szCs w:val="24"/>
-                <w:lang w:val="id-ID" w:eastAsia="id-ID"/>
-              </w:rPr>
-              <w:t xml:space="preserve">Bio </w:t>
-            </w:r>
-            <w:r>
-              <w:rPr>
-                <w:sz w:val="24"/>
+                <w:lang w:eastAsia="id-ID"/>
+              </w:rPr>
+              <w:t>Biologi</w:t>
+            </w:r>
+            <w:r>
+              <w:rPr>
                 <w:szCs w:val="24"/>
-                <w:lang w:val="id-ID" w:eastAsia="id-ID"/>
-              </w:rPr>
-              <w:t>Nano Technology</w:t>
-            </w:r>
-            <w:r>
-              <w:rPr>
-                <w:sz w:val="24"/>
-                <w:szCs w:val="24"/>
-                <w:lang w:val="id-ID" w:eastAsia="id-ID"/>
-              </w:rPr>
-              <w:t>,</w:t>
-            </w:r>
-            <w:r>
-              <w:rPr>
-                <w:sz w:val="24"/>
-                <w:szCs w:val="24"/>
-                <w:lang w:val="id-ID" w:eastAsia="id-ID"/>
-              </w:rPr>
-              <w:t xml:space="preserve"> Departemen </w:t>
-            </w:r>
-            <w:r>
-              <w:rPr>
-                <w:sz w:val="24"/>
-                <w:szCs w:val="24"/>
-                <w:lang w:val="id-ID" w:eastAsia="id-ID"/>
-              </w:rPr>
-              <w:t>Biologi</w:t>
-            </w:r>
-            <w:r>
-              <w:rPr>
-                <w:sz w:val="24"/>
-                <w:szCs w:val="24"/>
-                <w:lang w:val="id-ID" w:eastAsia="id-ID"/>
+                <w:lang w:eastAsia="id-ID"/>
               </w:rPr>
               <w:t xml:space="preserve">, </w:t>
             </w:r>
             <w:r>
               <w:rPr>
-                <w:sz w:val="24"/>
                 <w:szCs w:val="24"/>
                 <w:lang w:val="sv-SE" w:eastAsia="id-ID"/>
               </w:rPr>
               <w:t>FMIPA UI Depok</w:t>
+            </w:r>
+            <w:r>
+              <w:rPr>
+                <w:szCs w:val="24"/>
+                <w:lang w:val="sv-SE" w:eastAsia="id-ID"/>
+              </w:rPr>
+              <w:t xml:space="preserve"> </w:t>
+            </w:r>
+            <w:r>
+              <w:rPr>
+                <w:color w:val="FF0000"/>
+              </w:rPr>
+              <w:t>(</w:t>
+            </w:r>
+            <w:r>
+              <w:rPr>
+                <w:color w:val="FF0000"/>
+                <w:lang w:val="en-US"/>
+              </w:rPr>
+              <w:t>crosscheck</w:t>
+            </w:r>
+            <w:r>
+              <w:rPr>
+                <w:color w:val="FF0000"/>
+              </w:rPr>
+              <w:t>)</w:t>
             </w:r>
           </w:p>
         </w:tc>
@@ -8417,6 +9263,40 @@
           <w:szCs w:val="24"/>
         </w:rPr>
         <w:t xml:space="preserve">. </w:t>
+      </w:r>
+      <w:r>
+        <w:rPr>
+          <w:color w:val="FF0000"/>
+        </w:rPr>
+        <w:t>(</w:t>
+      </w:r>
+      <w:proofErr w:type="spellStart"/>
+      <w:r>
+        <w:rPr>
+          <w:color w:val="FF0000"/>
+        </w:rPr>
+        <w:t>ganti</w:t>
+      </w:r>
+      <w:proofErr w:type="spellEnd"/>
+      <w:r>
+        <w:rPr>
+          <w:color w:val="FF0000"/>
+        </w:rPr>
+        <w:t xml:space="preserve"> </w:t>
+      </w:r>
+      <w:proofErr w:type="spellStart"/>
+      <w:r>
+        <w:rPr>
+          <w:color w:val="FF0000"/>
+        </w:rPr>
+        <w:t>jadwal</w:t>
+      </w:r>
+      <w:proofErr w:type="spellEnd"/>
+      <w:r>
+        <w:rPr>
+          <w:color w:val="FF0000"/>
+        </w:rPr>
+        <w:t>)</w:t>
       </w:r>
     </w:p>
     <w:p>
@@ -17110,6 +17990,77 @@
     </w:tbl>
     <w:p/>
     <w:p>
+      <w:r>
+        <w:rPr>
+          <w:color w:val="FF0000"/>
+        </w:rPr>
+        <w:t>(</w:t>
+      </w:r>
+      <w:proofErr w:type="spellStart"/>
+      <w:r>
+        <w:rPr>
+          <w:color w:val="FF0000"/>
+          <w:lang w:val="en-US"/>
+        </w:rPr>
+        <w:t>masukkan</w:t>
+      </w:r>
+      <w:proofErr w:type="spellEnd"/>
+      <w:r>
+        <w:rPr>
+          <w:color w:val="FF0000"/>
+          <w:lang w:val="en-US"/>
+        </w:rPr>
+        <w:t xml:space="preserve"> </w:t>
+      </w:r>
+      <w:proofErr w:type="spellStart"/>
+      <w:r>
+        <w:rPr>
+          <w:color w:val="FF0000"/>
+          <w:lang w:val="en-US"/>
+        </w:rPr>
+        <w:t>referensi</w:t>
+      </w:r>
+      <w:proofErr w:type="spellEnd"/>
+      <w:r>
+        <w:rPr>
+          <w:color w:val="FF0000"/>
+          <w:lang w:val="en-US"/>
+        </w:rPr>
+        <w:t xml:space="preserve"> </w:t>
+      </w:r>
+      <w:proofErr w:type="spellStart"/>
+      <w:r>
+        <w:rPr>
+          <w:color w:val="FF0000"/>
+          <w:lang w:val="en-US"/>
+        </w:rPr>
+        <w:t>dari</w:t>
+      </w:r>
+      <w:proofErr w:type="spellEnd"/>
+      <w:r>
+        <w:rPr>
+          <w:color w:val="FF0000"/>
+          <w:lang w:val="en-US"/>
+        </w:rPr>
+        <w:t xml:space="preserve"> </w:t>
+      </w:r>
+      <w:proofErr w:type="spellStart"/>
+      <w:r>
+        <w:rPr>
+          <w:color w:val="FF0000"/>
+          <w:lang w:val="en-US"/>
+        </w:rPr>
+        <w:t>mendeley</w:t>
+      </w:r>
+      <w:proofErr w:type="spellEnd"/>
+      <w:r>
+        <w:rPr>
+          <w:color w:val="FF0000"/>
+        </w:rPr>
+        <w:t>)</w:t>
+      </w:r>
+    </w:p>
+    <w:p>
       <w:pPr>
         <w:spacing w:line="360" w:lineRule="auto"/>
         <w:rPr>
@@ -17189,7 +18140,15 @@
           <w:noProof/>
           <w:szCs w:val="24"/>
         </w:rPr>
-        <w:t xml:space="preserve">Chen, Lung Chien, Ching Ho Tien, and Chia Shien Fu. 2012. “Magneto-Optical Characteristics of Mn-Doped ZnO Films Deposited by Ultrasonic Spray Pyrolysis.” </w:t>
+        <w:t xml:space="preserve">Chen, Lung Chien, Ching Ho Tien, and Chia Shien Fu. 2012. “Magneto-Optical Characteristics of Mn-Doped ZnO Films Deposited by Ultrasonic Spray </w:t>
+      </w:r>
+      <w:r>
+        <w:rPr>
+          <w:noProof/>
+          <w:szCs w:val="24"/>
+        </w:rPr>
+        <w:lastRenderedPageBreak/>
+        <w:t xml:space="preserve">Pyrolysis.” </w:t>
       </w:r>
       <w:r>
         <w:rPr>
@@ -17263,7 +18222,6 @@
           <w:noProof/>
           <w:szCs w:val="24"/>
         </w:rPr>
-        <w:lastRenderedPageBreak/>
         <w:t xml:space="preserve">Fabbiyola, S. et al. 2016. “Structural, Microstructural, Optical and Magnetic Properties of Mn-Doped ZnO Nanostructures.” </w:t>
       </w:r>
       <w:r>
@@ -17459,6 +18417,7 @@
           <w:noProof/>
           <w:szCs w:val="24"/>
         </w:rPr>
+        <w:lastRenderedPageBreak/>
         <w:t>Ma, H L et al. 2013. “Applied Surface Science Nanostructured ZnO Films with Various Morphologies Prepared by Ultrasonic Spray Pyrolysis and Its Growing Process.” 283: 1006–11.</w:t>
       </w:r>
     </w:p>
@@ -17517,7 +18476,6 @@
           <w:noProof/>
           <w:szCs w:val="24"/>
         </w:rPr>
-        <w:lastRenderedPageBreak/>
         <w:t xml:space="preserve">Mote, V.D., Y. Purushotham, and B.N. Dole. 2016. “Structural, Morphological, Physical and Dielectric Properties of Mn Doped ZnO Nanocrystals Synthesized by Sol–gel Method.” </w:t>
       </w:r>
       <w:r>
@@ -17740,7 +18698,15 @@
           <w:noProof/>
           <w:szCs w:val="24"/>
         </w:rPr>
-        <w:t xml:space="preserve"> 334: 52–58. http://dx.doi.org/10.1016/j.jmmm.2013.01.026.</w:t>
+        <w:t xml:space="preserve"> 334: 52–58. </w:t>
+      </w:r>
+      <w:r>
+        <w:rPr>
+          <w:noProof/>
+          <w:szCs w:val="24"/>
+        </w:rPr>
+        <w:lastRenderedPageBreak/>
+        <w:t>http://dx.doi.org/10.1016/j.jmmm.2013.01.026.</w:t>
       </w:r>
     </w:p>
     <w:p>
@@ -21414,7 +22380,7 @@
   <w:style w:type="paragraph" w:default="1" w:styleId="Normal">
     <w:name w:val="Normal"/>
     <w:qFormat/>
-    <w:rsid w:val="00EA2B04"/>
+    <w:rsid w:val="001D353B"/>
     <w:pPr>
       <w:spacing w:after="183"/>
       <w:jc w:val="both"/>
@@ -21498,6 +22464,7 @@
   <w:style w:type="character" w:default="1" w:styleId="DefaultParagraphFont">
     <w:name w:val="Default Paragraph Font"/>
     <w:uiPriority w:val="1"/>
+    <w:semiHidden/>
     <w:unhideWhenUsed/>
   </w:style>
   <w:style w:type="table" w:default="1" w:styleId="TableNormal">
@@ -22105,7 +23072,7 @@
 </file>
 
 <file path=customXml/itemProps1.xml><?xml version="1.0" encoding="utf-8"?>
-<ds:datastoreItem xmlns:ds="http://schemas.openxmlformats.org/officeDocument/2006/customXml" ds:itemID="{67790422-3F2D-4DC1-807D-CD100A22B560}">
+<ds:datastoreItem xmlns:ds="http://schemas.openxmlformats.org/officeDocument/2006/customXml" ds:itemID="{5BB58A01-9484-4952-B23C-54FECE399066}">
   <ds:schemaRefs>
     <ds:schemaRef ds:uri="http://schemas.openxmlformats.org/officeDocument/2006/bibliography"/>
   </ds:schemaRefs>

</xml_diff>

<commit_message>
Add new points on background
</commit_message>
<xml_diff>
--- a/proposals/Eufrat_PROPOSAL SKRIPSI_new.docx
+++ b/proposals/Eufrat_PROPOSAL SKRIPSI_new.docx
@@ -1685,7 +1685,7 @@
           <w:color w:val="000000" w:themeColor="text1"/>
           <w:szCs w:val="24"/>
         </w:rPr>
-        <w:instrText>ADDIN CSL_CITATION {"citationItems":[{"id":"ITEM-1","itemData":{"DOI":"10.1080/1040869059096","ISSN":"1040-8398","author":[{"dropping-particle":"","family":"Scalbert","given":"Augustin","non-dropping-particle":"","parse-names":false,"suffix":""},{"dropping-particle":"","family":"Manach","given":"Claudine","non-dropping-particle":"","parse-names":false,"suffix":""},{"dropping-particle":"","family":"Morand","given":"Christine","non-dropping-particle":"","parse-names":false,"suffix":""},{"dropping-particle":"","family":"Rémésy","given":"Christian","non-dropping-particle":"","parse-names":false,"suffix":""},{"dropping-particle":"","family":"Jiménez","given":"Liliana","non-dropping-particle":"","parse-names":false,"suffix":""}],"container-title":"Critical Reviews in Food Science and Nutrition","id":"ITEM-1","issue":"4","issued":{"date-parts":[["2005","6"]]},"page":"287-306","title":"Dietary Polyphenols and the Prevention of Diseases","type":"article-journal","volume":"45"},"uris":["http://www.mendeley.com/documents/?uuid=05b5c6ae-65eb-336b-8cd2-1ad85ef713e4"]}],"mendeley":{"formattedCitation":"(Scalbert, Manach, Morand, Rémésy, &amp; Jiménez, 2005)","plainTextFormattedCitation":"(Scalbert, Manach, Morand, Rémésy, &amp; Jiménez, 2005)","previouslyFormattedCitation":"(Scalbert, Manach, Morand, Rémésy, &amp; Jiménez, 2005)"},"properties":{"noteIndex":0},"schema":"https://github.com/citation-style-language/schema/raw/master/csl-citation.json"}</w:instrText>
+        <w:instrText>ADDIN CSL_CITATION {"citationItems":[{"id":"ITEM-1","itemData":{"DOI":"10.1080/1040869059096","ISSN":"1040-8398","author":[{"dropping-particle":"","family":"Scalbert","given":"Augustin","non-dropping-particle":"","parse-names":false,"suffix":""},{"dropping-particle":"","family":"Manach","given":"Claudine","non-dropping-particle":"","parse-names":false,"suffix":""},{"dropping-particle":"","family":"Morand","given":"Christine","non-dropping-particle":"","parse-names":false,"suffix":""},{"dropping-particle":"","family":"Rémésy","given":"Christian","non-dropping-particle":"","parse-names":false,"suffix":""},{"dropping-particle":"","family":"Jiménez","given":"Liliana","non-dropping-particle":"","parse-names":false,"suffix":""}],"container-title":"Critical Reviews in Food Science and Nutrition","id":"ITEM-1","issue":"4","issued":{"date-parts":[["2005","6"]]},"page":"287-306","title":"Dietary Polyphenols and the Prevention of Diseases","type":"article-journal","volume":"45"},"uris":["http://www.mendeley.com/documents/?uuid=05b5c6ae-65eb-336b-8cd2-1ad85ef713e4"]}],"mendeley":{"formattedCitation":"(Scalbert et al. 2005)","plainTextFormattedCitation":"(Scalbert et al. 2005)","previouslyFormattedCitation":"(Scalbert et al. 2005)"},"properties":{"noteIndex":0},"schema":"https://github.com/citation-style-language/schema/raw/master/csl-citation.json"}</w:instrText>
       </w:r>
       <w:r>
         <w:rPr>
@@ -1700,7 +1700,7 @@
           <w:color w:val="000000" w:themeColor="text1"/>
           <w:szCs w:val="24"/>
         </w:rPr>
-        <w:t>(Scalbert, Manach, Morand, Rémésy, &amp; Jiménez, 2005)</w:t>
+        <w:t>(Scalbert et al. 2005)</w:t>
       </w:r>
       <w:r>
         <w:rPr>
@@ -1728,7 +1728,7 @@
           <w:color w:val="000000" w:themeColor="text1"/>
           <w:szCs w:val="24"/>
         </w:rPr>
-        <w:instrText>ADDIN CSL_CITATION {"citationItems":[{"id":"ITEM-1","itemData":{"DOI":"10.1093/ajcn/79.5.727","ISSN":"0002-9165","author":[{"dropping-particle":"","family":"Manach","given":"Claudine","non-dropping-particle":"","parse-names":false,"suffix":""},{"dropping-particle":"","family":"Scalbert","given":"Augustin","non-dropping-particle":"","parse-names":false,"suffix":""},{"dropping-particle":"","family":"Morand","given":"Christine","non-dropping-particle":"","parse-names":false,"suffix":""},{"dropping-particle":"","family":"Rémésy","given":"Christian","non-dropping-particle":"","parse-names":false,"suffix":""},{"dropping-particle":"","family":"Jiménez","given":"Liliana","non-dropping-particle":"","parse-names":false,"suffix":""}],"container-title":"The American Journal of Clinical Nutrition","id":"ITEM-1","issue":"5","issued":{"date-parts":[["2004","5","1"]]},"page":"727-747","publisher":"Oxford University Press","title":"Polyphenols: food sources and bioavailability","type":"article-journal","volume":"79"},"uris":["http://www.mendeley.com/documents/?uuid=b6572fdd-d593-3c8e-8cde-b06528f918d9"]}],"mendeley":{"formattedCitation":"(Manach, Scalbert, Morand, Rémésy, &amp; Jiménez, 2004)","plainTextFormattedCitation":"(Manach, Scalbert, Morand, Rémésy, &amp; Jiménez, 2004)"},"properties":{"noteIndex":0},"schema":"https://github.com/citation-style-language/schema/raw/master/csl-citation.json"}</w:instrText>
+        <w:instrText>ADDIN CSL_CITATION {"citationItems":[{"id":"ITEM-1","itemData":{"DOI":"10.1093/ajcn/79.5.727","ISSN":"0002-9165","author":[{"dropping-particle":"","family":"Manach","given":"Claudine","non-dropping-particle":"","parse-names":false,"suffix":""},{"dropping-particle":"","family":"Scalbert","given":"Augustin","non-dropping-particle":"","parse-names":false,"suffix":""},{"dropping-particle":"","family":"Morand","given":"Christine","non-dropping-particle":"","parse-names":false,"suffix":""},{"dropping-particle":"","family":"Rémésy","given":"Christian","non-dropping-particle":"","parse-names":false,"suffix":""},{"dropping-particle":"","family":"Jiménez","given":"Liliana","non-dropping-particle":"","parse-names":false,"suffix":""}],"container-title":"The American Journal of Clinical Nutrition","id":"ITEM-1","issue":"5","issued":{"date-parts":[["2004","5","1"]]},"page":"727-747","publisher":"Oxford University Press","title":"Polyphenols: food sources and bioavailability","type":"article-journal","volume":"79"},"uris":["http://www.mendeley.com/documents/?uuid=b6572fdd-d593-3c8e-8cde-b06528f918d9"]}],"mendeley":{"formattedCitation":"(Manach et al. 2004)","plainTextFormattedCitation":"(Manach et al. 2004)","previouslyFormattedCitation":"(Manach et al. 2004)"},"properties":{"noteIndex":0},"schema":"https://github.com/citation-style-language/schema/raw/master/csl-citation.json"}</w:instrText>
       </w:r>
       <w:r>
         <w:rPr>
@@ -1743,7 +1743,7 @@
           <w:color w:val="000000" w:themeColor="text1"/>
           <w:szCs w:val="24"/>
         </w:rPr>
-        <w:t>(Manach, Scalbert, Morand, Rémésy, &amp; Jiménez, 2004)</w:t>
+        <w:t>(Manach et al. 2004)</w:t>
       </w:r>
       <w:r>
         <w:rPr>
@@ -1805,6 +1805,10 @@
       <w:pPr>
         <w:spacing w:line="360" w:lineRule="auto"/>
         <w:ind w:firstLine="720"/>
+        <w:rPr>
+          <w:szCs w:val="24"/>
+          <w:lang w:val="en-US"/>
+        </w:rPr>
       </w:pPr>
       <w:r>
         <w:rPr>
@@ -1817,26 +1821,857 @@
           <w:i/>
           <w:szCs w:val="24"/>
         </w:rPr>
-        <w:t xml:space="preserve">Deep Neural Networks) </w:t>
-      </w:r>
-      <w:r>
-        <w:rPr>
-          <w:szCs w:val="24"/>
-        </w:rPr>
-        <w:t xml:space="preserve">menjadi pilihan untuk membuat sebuah </w:t>
+        <w:t>Deep Neural Networks</w:t>
+      </w:r>
+      <w:r>
+        <w:rPr>
+          <w:szCs w:val="24"/>
+        </w:rPr>
+        <w:t xml:space="preserve"> atau istilah </w:t>
+      </w:r>
+      <w:r>
+        <w:rPr>
+          <w:szCs w:val="24"/>
+        </w:rPr>
+        <w:t>popul</w:t>
+      </w:r>
+      <w:r>
+        <w:rPr>
+          <w:szCs w:val="24"/>
+        </w:rPr>
+        <w:t>e</w:t>
+      </w:r>
+      <w:r>
+        <w:rPr>
+          <w:szCs w:val="24"/>
+        </w:rPr>
+        <w:t>rnya</w:t>
+      </w:r>
+      <w:r>
+        <w:rPr>
+          <w:szCs w:val="24"/>
+        </w:rPr>
+        <w:t xml:space="preserve"> </w:t>
       </w:r>
       <w:r>
         <w:rPr>
           <w:i/>
           <w:szCs w:val="24"/>
         </w:rPr>
-        <w:t xml:space="preserve">expert system </w:t>
-      </w:r>
-      <w:r>
-        <w:rPr>
-          <w:szCs w:val="24"/>
-        </w:rPr>
-        <w:t>yang dilatih untuk membedakan objek mana yang sesuai dengan kualitas yang diinginkan. Model ini memiliki beberapa layer yang terkonvolusi satu sama lain untuk menerima input data dari citra yang ditangkap lalu model akan belajar dan dapat di inferensia hasil pembelajarannya.</w:t>
+        <w:t>Deep Learning</w:t>
+      </w:r>
+      <w:r>
+        <w:rPr>
+          <w:i/>
+          <w:szCs w:val="24"/>
+        </w:rPr>
+        <w:t xml:space="preserve">) </w:t>
+      </w:r>
+      <w:proofErr w:type="spellStart"/>
+      <w:r>
+        <w:rPr>
+          <w:szCs w:val="24"/>
+          <w:lang w:val="en-US"/>
+        </w:rPr>
+        <w:t>termasuk</w:t>
+      </w:r>
+      <w:proofErr w:type="spellEnd"/>
+      <w:r>
+        <w:rPr>
+          <w:szCs w:val="24"/>
+          <w:lang w:val="en-US"/>
+        </w:rPr>
+        <w:t xml:space="preserve"> model </w:t>
+      </w:r>
+      <w:proofErr w:type="spellStart"/>
+      <w:r>
+        <w:rPr>
+          <w:szCs w:val="24"/>
+          <w:lang w:val="en-US"/>
+        </w:rPr>
+        <w:t>algoritma</w:t>
+      </w:r>
+      <w:proofErr w:type="spellEnd"/>
+      <w:r>
+        <w:rPr>
+          <w:szCs w:val="24"/>
+          <w:lang w:val="en-US"/>
+        </w:rPr>
+        <w:t xml:space="preserve"> machine learning yang </w:t>
+      </w:r>
+      <w:r>
+        <w:rPr>
+          <w:i/>
+          <w:szCs w:val="24"/>
+          <w:lang w:val="en-US"/>
+        </w:rPr>
+        <w:t>state-of-the-art</w:t>
+      </w:r>
+      <w:r>
+        <w:rPr>
+          <w:szCs w:val="24"/>
+          <w:lang w:val="en-US"/>
+        </w:rPr>
+        <w:t>.</w:t>
+      </w:r>
+      <w:r>
+        <w:rPr>
+          <w:szCs w:val="24"/>
+          <w:lang w:val="en-US"/>
+        </w:rPr>
+        <w:t xml:space="preserve"> </w:t>
+      </w:r>
+      <w:r>
+        <w:rPr>
+          <w:szCs w:val="24"/>
+          <w:lang w:val="en-US"/>
+        </w:rPr>
+        <w:t xml:space="preserve">Model </w:t>
+      </w:r>
+      <w:proofErr w:type="spellStart"/>
+      <w:r>
+        <w:rPr>
+          <w:szCs w:val="24"/>
+          <w:lang w:val="en-US"/>
+        </w:rPr>
+        <w:t>menunjukkan</w:t>
+      </w:r>
+      <w:proofErr w:type="spellEnd"/>
+      <w:r>
+        <w:rPr>
+          <w:szCs w:val="24"/>
+          <w:lang w:val="en-US"/>
+        </w:rPr>
+        <w:t xml:space="preserve"> </w:t>
+      </w:r>
+      <w:proofErr w:type="spellStart"/>
+      <w:r>
+        <w:rPr>
+          <w:szCs w:val="24"/>
+          <w:lang w:val="en-US"/>
+        </w:rPr>
+        <w:t>peningkatan</w:t>
+      </w:r>
+      <w:proofErr w:type="spellEnd"/>
+      <w:r>
+        <w:rPr>
+          <w:szCs w:val="24"/>
+          <w:lang w:val="en-US"/>
+        </w:rPr>
+        <w:t xml:space="preserve"> </w:t>
+      </w:r>
+      <w:proofErr w:type="spellStart"/>
+      <w:r>
+        <w:rPr>
+          <w:szCs w:val="24"/>
+          <w:lang w:val="en-US"/>
+        </w:rPr>
+        <w:t>performa</w:t>
+      </w:r>
+      <w:proofErr w:type="spellEnd"/>
+      <w:r>
+        <w:rPr>
+          <w:szCs w:val="24"/>
+          <w:lang w:val="en-US"/>
+        </w:rPr>
+        <w:t xml:space="preserve"> </w:t>
+      </w:r>
+      <w:proofErr w:type="spellStart"/>
+      <w:r>
+        <w:rPr>
+          <w:szCs w:val="24"/>
+          <w:lang w:val="en-US"/>
+        </w:rPr>
+        <w:t>pengujian</w:t>
+      </w:r>
+      <w:proofErr w:type="spellEnd"/>
+      <w:r>
+        <w:rPr>
+          <w:szCs w:val="24"/>
+          <w:lang w:val="en-US"/>
+        </w:rPr>
+        <w:t xml:space="preserve"> yang </w:t>
+      </w:r>
+      <w:proofErr w:type="spellStart"/>
+      <w:r>
+        <w:rPr>
+          <w:szCs w:val="24"/>
+          <w:lang w:val="en-US"/>
+        </w:rPr>
+        <w:t>signifikan</w:t>
+      </w:r>
+      <w:proofErr w:type="spellEnd"/>
+      <w:r>
+        <w:rPr>
+          <w:szCs w:val="24"/>
+          <w:lang w:val="en-US"/>
+        </w:rPr>
+        <w:t xml:space="preserve"> </w:t>
+      </w:r>
+      <w:proofErr w:type="spellStart"/>
+      <w:r>
+        <w:rPr>
+          <w:szCs w:val="24"/>
+          <w:lang w:val="en-US"/>
+        </w:rPr>
+        <w:t>bidang</w:t>
+      </w:r>
+      <w:proofErr w:type="spellEnd"/>
+      <w:r>
+        <w:rPr>
+          <w:szCs w:val="24"/>
+          <w:lang w:val="en-US"/>
+        </w:rPr>
+        <w:t xml:space="preserve"> </w:t>
+      </w:r>
+      <w:proofErr w:type="spellStart"/>
+      <w:r>
+        <w:rPr>
+          <w:szCs w:val="24"/>
+          <w:lang w:val="en-US"/>
+        </w:rPr>
+        <w:t>seperti</w:t>
+      </w:r>
+      <w:proofErr w:type="spellEnd"/>
+      <w:r>
+        <w:rPr>
+          <w:szCs w:val="24"/>
+          <w:lang w:val="en-US"/>
+        </w:rPr>
+        <w:t xml:space="preserve"> </w:t>
+      </w:r>
+      <w:proofErr w:type="spellStart"/>
+      <w:r>
+        <w:rPr>
+          <w:szCs w:val="24"/>
+          <w:lang w:val="en-US"/>
+        </w:rPr>
+        <w:t>untuk</w:t>
+      </w:r>
+      <w:proofErr w:type="spellEnd"/>
+      <w:r>
+        <w:rPr>
+          <w:szCs w:val="24"/>
+          <w:lang w:val="en-US"/>
+        </w:rPr>
+        <w:t xml:space="preserve"> </w:t>
+      </w:r>
+      <w:proofErr w:type="spellStart"/>
+      <w:r>
+        <w:rPr>
+          <w:szCs w:val="24"/>
+          <w:lang w:val="en-US"/>
+        </w:rPr>
+        <w:t>pengolahan</w:t>
+      </w:r>
+      <w:proofErr w:type="spellEnd"/>
+      <w:r>
+        <w:rPr>
+          <w:szCs w:val="24"/>
+          <w:lang w:val="en-US"/>
+        </w:rPr>
+        <w:t xml:space="preserve"> </w:t>
+      </w:r>
+      <w:proofErr w:type="spellStart"/>
+      <w:r>
+        <w:rPr>
+          <w:szCs w:val="24"/>
+          <w:lang w:val="en-US"/>
+        </w:rPr>
+        <w:t>teks</w:t>
+      </w:r>
+      <w:proofErr w:type="spellEnd"/>
+      <w:r>
+        <w:rPr>
+          <w:szCs w:val="24"/>
+          <w:lang w:val="en-US"/>
+        </w:rPr>
+        <w:t xml:space="preserve"> </w:t>
+      </w:r>
+      <w:r>
+        <w:rPr>
+          <w:szCs w:val="24"/>
+          <w:lang w:val="en-US"/>
+        </w:rPr>
+        <w:fldChar w:fldCharType="begin" w:fldLock="1"/>
+      </w:r>
+      <w:r>
+        <w:rPr>
+          <w:szCs w:val="24"/>
+          <w:lang w:val="en-US"/>
+        </w:rPr>
+        <w:instrText>ADDIN CSL_CITATION {"citationItems":[{"id":"ITEM-1","itemData":{"DOI":"10.1145/2766462.2767738","ISBN":"9781450336215","author":[{"dropping-particle":"","family":"Severyn","given":"Aliaksei","non-dropping-particle":"","parse-names":false,"suffix":""},{"dropping-particle":"","family":"Moschitti","given":"Alessandro","non-dropping-particle":"","parse-names":false,"suffix":""}],"container-title":"Proceedings of the 38th International ACM SIGIR Conference on Research and Development in Information Retrieval - SIGIR '15","id":"ITEM-1","issued":{"date-parts":[["2015"]]},"page":"373-382","publisher":"ACM Press","publisher-place":"New York, New York, USA","title":"Learning to Rank Short Text Pairs with Convolutional Deep Neural Networks","type":"paper-conference"},"uris":["http://www.mendeley.com/documents/?uuid=3f90200d-9881-3e64-a83a-9500222c5c68"]}],"mendeley":{"formattedCitation":"(Severyn and Moschitti 2015)","plainTextFormattedCitation":"(Severyn and Moschitti 2015)","previouslyFormattedCitation":"(Severyn and Moschitti 2015)"},"properties":{"noteIndex":0},"schema":"https://github.com/citation-style-language/schema/raw/master/csl-citation.json"}</w:instrText>
+      </w:r>
+      <w:r>
+        <w:rPr>
+          <w:szCs w:val="24"/>
+          <w:lang w:val="en-US"/>
+        </w:rPr>
+        <w:fldChar w:fldCharType="separate"/>
+      </w:r>
+      <w:r>
+        <w:rPr>
+          <w:noProof/>
+          <w:szCs w:val="24"/>
+          <w:lang w:val="en-US"/>
+        </w:rPr>
+        <w:t>(Severyn and Moschitti 2015)</w:t>
+      </w:r>
+      <w:r>
+        <w:rPr>
+          <w:szCs w:val="24"/>
+          <w:lang w:val="en-US"/>
+        </w:rPr>
+        <w:fldChar w:fldCharType="end"/>
+      </w:r>
+      <w:r>
+        <w:rPr>
+          <w:szCs w:val="24"/>
+          <w:lang w:val="en-US"/>
+        </w:rPr>
+        <w:t xml:space="preserve">, </w:t>
+      </w:r>
+      <w:proofErr w:type="spellStart"/>
+      <w:r>
+        <w:rPr>
+          <w:szCs w:val="24"/>
+          <w:lang w:val="en-US"/>
+        </w:rPr>
+        <w:t>pengenerasian</w:t>
+      </w:r>
+      <w:proofErr w:type="spellEnd"/>
+      <w:r>
+        <w:rPr>
+          <w:szCs w:val="24"/>
+          <w:lang w:val="en-US"/>
+        </w:rPr>
+        <w:t xml:space="preserve"> </w:t>
+      </w:r>
+      <w:proofErr w:type="spellStart"/>
+      <w:r>
+        <w:rPr>
+          <w:szCs w:val="24"/>
+          <w:lang w:val="en-US"/>
+        </w:rPr>
+        <w:t>suara</w:t>
+      </w:r>
+      <w:proofErr w:type="spellEnd"/>
+      <w:r>
+        <w:rPr>
+          <w:szCs w:val="24"/>
+          <w:lang w:val="en-US"/>
+        </w:rPr>
+        <w:t xml:space="preserve"> </w:t>
+      </w:r>
+      <w:r>
+        <w:rPr>
+          <w:szCs w:val="24"/>
+          <w:lang w:val="en-US"/>
+        </w:rPr>
+        <w:fldChar w:fldCharType="begin" w:fldLock="1"/>
+      </w:r>
+      <w:r>
+        <w:rPr>
+          <w:szCs w:val="24"/>
+          <w:lang w:val="en-US"/>
+        </w:rPr>
+        <w:instrText>ADDIN CSL_CITATION {"citationItems":[{"id":"ITEM-1","itemData":{"abstract":"This paper introduces WaveNet, a deep neural network for generating raw audio waveforms. The model is fully probabilistic and autoregressive, with the predic-tive distribution for each audio sample conditioned on all previous ones; nonetheless we show that it can be efficiently trained on data with tens of thousands of samples per second of audio. When applied to text-to-speech, it yields state-of-the-art performance, with human listeners rating it as significantly more natural sounding than the best parametric and concatenative systems for both English and Chinese. A single WaveNet can capture the characteristics of many different speakers with equal fidelity, and can switch between them by conditioning on the speaker identity. When trained to model music, we find that it generates novel and often highly realistic musical fragments. We also show that it can be employed as a discriminative model, returning promising results for phoneme recognition.","author":[{"dropping-particle":"","family":"Oord","given":"Aäron","non-dropping-particle":"Van Den","parse-names":false,"suffix":""},{"dropping-particle":"","family":"Dieleman","given":"Sander","non-dropping-particle":"","parse-names":false,"suffix":""},{"dropping-particle":"","family":"Zen","given":"Heiga","non-dropping-particle":"","parse-names":false,"suffix":""},{"dropping-particle":"","family":"Simonyan","given":"Karen","non-dropping-particle":"","parse-names":false,"suffix":""},{"dropping-particle":"","family":"Vinyals","given":"Oriol","non-dropping-particle":"","parse-names":false,"suffix":""},{"dropping-particle":"","family":"Graves","given":"Alex","non-dropping-particle":"","parse-names":false,"suffix":""},{"dropping-particle":"","family":"Kalchbrenner","given":"Nal","non-dropping-particle":"","parse-names":false,"suffix":""},{"dropping-particle":"","family":"Senior","given":"Andrew","non-dropping-particle":"","parse-names":false,"suffix":""},{"dropping-particle":"","family":"Kavukcuoglu","given":"Koray","non-dropping-particle":"","parse-names":false,"suffix":""}],"id":"ITEM-1","issued":{"date-parts":[["0"]]},"title":"WAVENET: A GENERATIVE MODEL FOR RAW AUDIO","type":"report"},"uris":["http://www.mendeley.com/documents/?uuid=81adbeac-75b9-3cfb-b6ee-33c5f7009957"]}],"mendeley":{"formattedCitation":"(Van Den Oord et al. n.d.)","plainTextFormattedCitation":"(Van Den Oord et al. n.d.)","previouslyFormattedCitation":"(Van Den Oord et al. n.d.)"},"properties":{"noteIndex":0},"schema":"https://github.com/citation-style-language/schema/raw/master/csl-citation.json"}</w:instrText>
+      </w:r>
+      <w:r>
+        <w:rPr>
+          <w:szCs w:val="24"/>
+          <w:lang w:val="en-US"/>
+        </w:rPr>
+        <w:fldChar w:fldCharType="separate"/>
+      </w:r>
+      <w:r>
+        <w:rPr>
+          <w:noProof/>
+          <w:szCs w:val="24"/>
+          <w:lang w:val="en-US"/>
+        </w:rPr>
+        <w:t>(Van Den Oord et al. n.d.)</w:t>
+      </w:r>
+      <w:r>
+        <w:rPr>
+          <w:szCs w:val="24"/>
+          <w:lang w:val="en-US"/>
+        </w:rPr>
+        <w:fldChar w:fldCharType="end"/>
+      </w:r>
+      <w:r>
+        <w:rPr>
+          <w:szCs w:val="24"/>
+          <w:lang w:val="en-US"/>
+        </w:rPr>
+        <w:t xml:space="preserve"> dan </w:t>
+      </w:r>
+      <w:proofErr w:type="spellStart"/>
+      <w:r>
+        <w:rPr>
+          <w:szCs w:val="24"/>
+          <w:lang w:val="en-US"/>
+        </w:rPr>
+        <w:t>pengolahan</w:t>
+      </w:r>
+      <w:proofErr w:type="spellEnd"/>
+      <w:r>
+        <w:rPr>
+          <w:szCs w:val="24"/>
+          <w:lang w:val="en-US"/>
+        </w:rPr>
+        <w:t xml:space="preserve"> </w:t>
+      </w:r>
+      <w:proofErr w:type="spellStart"/>
+      <w:r>
+        <w:rPr>
+          <w:szCs w:val="24"/>
+          <w:lang w:val="en-US"/>
+        </w:rPr>
+        <w:t>gambar</w:t>
+      </w:r>
+      <w:proofErr w:type="spellEnd"/>
+      <w:r>
+        <w:rPr>
+          <w:szCs w:val="24"/>
+          <w:lang w:val="en-US"/>
+        </w:rPr>
+        <w:t xml:space="preserve"> </w:t>
+      </w:r>
+      <w:r>
+        <w:rPr>
+          <w:szCs w:val="24"/>
+          <w:lang w:val="en-US"/>
+        </w:rPr>
+        <w:fldChar w:fldCharType="begin" w:fldLock="1"/>
+      </w:r>
+      <w:r>
+        <w:rPr>
+          <w:szCs w:val="24"/>
+          <w:lang w:val="en-US"/>
+        </w:rPr>
+        <w:instrText>ADDIN CSL_CITATION {"citationItems":[{"id":"ITEM-1","itemData":{"author":[{"dropping-particle":"","family":"Krizhevsky","given":"Alex","non-dropping-particle":"","parse-names":false,"suffix":""},{"dropping-particle":"","family":"Sutskever","given":"Ilya","non-dropping-particle":"","parse-names":false,"suffix":""},{"dropping-particle":"","family":"Hinton","given":"Geoffrey E.","non-dropping-particle":"","parse-names":false,"suffix":""}],"id":"ITEM-1","issued":{"date-parts":[["2012"]]},"page":"1097-1105","title":"ImageNet Classification with Deep Convolutional Neural Networks","type":"article"},"uris":["http://www.mendeley.com/documents/?uuid=847f22f5-b7a7-3534-a7ac-8ab720c1597d"]}],"mendeley":{"formattedCitation":"(Krizhevsky, Sutskever, and Hinton 2012)","plainTextFormattedCitation":"(Krizhevsky, Sutskever, and Hinton 2012)","previouslyFormattedCitation":"(Krizhevsky, Sutskever, and Hinton 2012)"},"properties":{"noteIndex":0},"schema":"https://github.com/citation-style-language/schema/raw/master/csl-citation.json"}</w:instrText>
+      </w:r>
+      <w:r>
+        <w:rPr>
+          <w:szCs w:val="24"/>
+          <w:lang w:val="en-US"/>
+        </w:rPr>
+        <w:fldChar w:fldCharType="separate"/>
+      </w:r>
+      <w:r>
+        <w:rPr>
+          <w:noProof/>
+          <w:szCs w:val="24"/>
+          <w:lang w:val="en-US"/>
+        </w:rPr>
+        <w:t>(Krizhevsky, Sutskever, and Hinton 2012)</w:t>
+      </w:r>
+      <w:r>
+        <w:rPr>
+          <w:szCs w:val="24"/>
+          <w:lang w:val="en-US"/>
+        </w:rPr>
+        <w:fldChar w:fldCharType="end"/>
+      </w:r>
+      <w:r>
+        <w:rPr>
+          <w:szCs w:val="24"/>
+          <w:lang w:val="en-US"/>
+        </w:rPr>
+        <w:t>.</w:t>
+      </w:r>
+      <w:r>
+        <w:rPr>
+          <w:szCs w:val="24"/>
+          <w:lang w:val="en-US"/>
+        </w:rPr>
+        <w:t xml:space="preserve"> </w:t>
+      </w:r>
+    </w:p>
+    <w:p>
+      <w:pPr>
+        <w:spacing w:line="360" w:lineRule="auto"/>
+        <w:ind w:firstLine="720"/>
+        <w:rPr>
+          <w:szCs w:val="24"/>
+        </w:rPr>
+      </w:pPr>
+      <w:proofErr w:type="spellStart"/>
+      <w:r>
+        <w:rPr>
+          <w:szCs w:val="24"/>
+          <w:lang w:val="en-US"/>
+        </w:rPr>
+        <w:t>Selain</w:t>
+      </w:r>
+      <w:proofErr w:type="spellEnd"/>
+      <w:r>
+        <w:rPr>
+          <w:szCs w:val="24"/>
+          <w:lang w:val="en-US"/>
+        </w:rPr>
+        <w:t xml:space="preserve"> </w:t>
+      </w:r>
+      <w:proofErr w:type="spellStart"/>
+      <w:r>
+        <w:rPr>
+          <w:szCs w:val="24"/>
+          <w:lang w:val="en-US"/>
+        </w:rPr>
+        <w:t>itu</w:t>
+      </w:r>
+      <w:proofErr w:type="spellEnd"/>
+      <w:r>
+        <w:rPr>
+          <w:szCs w:val="24"/>
+        </w:rPr>
+        <w:t xml:space="preserve">, model </w:t>
+      </w:r>
+      <w:r>
+        <w:rPr>
+          <w:i/>
+          <w:szCs w:val="24"/>
+        </w:rPr>
+        <w:t>Deep Neural Networks</w:t>
+      </w:r>
+      <w:r>
+        <w:rPr>
+          <w:szCs w:val="24"/>
+          <w:lang w:val="en-US"/>
+        </w:rPr>
+        <w:t xml:space="preserve"> </w:t>
+      </w:r>
+      <w:proofErr w:type="spellStart"/>
+      <w:r>
+        <w:rPr>
+          <w:szCs w:val="24"/>
+          <w:lang w:val="en-US"/>
+        </w:rPr>
+        <w:t>sudah</w:t>
+      </w:r>
+      <w:proofErr w:type="spellEnd"/>
+      <w:r>
+        <w:rPr>
+          <w:szCs w:val="24"/>
+          <w:lang w:val="en-US"/>
+        </w:rPr>
+        <w:t xml:space="preserve"> </w:t>
+      </w:r>
+      <w:proofErr w:type="spellStart"/>
+      <w:r>
+        <w:rPr>
+          <w:szCs w:val="24"/>
+          <w:lang w:val="en-US"/>
+        </w:rPr>
+        <w:t>pernah</w:t>
+      </w:r>
+      <w:proofErr w:type="spellEnd"/>
+      <w:r>
+        <w:rPr>
+          <w:szCs w:val="24"/>
+          <w:lang w:val="en-US"/>
+        </w:rPr>
+        <w:t xml:space="preserve"> </w:t>
+      </w:r>
+      <w:proofErr w:type="spellStart"/>
+      <w:r>
+        <w:rPr>
+          <w:szCs w:val="24"/>
+          <w:lang w:val="en-US"/>
+        </w:rPr>
+        <w:t>dilakukan</w:t>
+      </w:r>
+      <w:proofErr w:type="spellEnd"/>
+      <w:r>
+        <w:rPr>
+          <w:szCs w:val="24"/>
+          <w:lang w:val="en-US"/>
+        </w:rPr>
+        <w:t xml:space="preserve"> </w:t>
+      </w:r>
+      <w:proofErr w:type="spellStart"/>
+      <w:r>
+        <w:rPr>
+          <w:szCs w:val="24"/>
+          <w:lang w:val="en-US"/>
+        </w:rPr>
+        <w:t>beberapa</w:t>
+      </w:r>
+      <w:proofErr w:type="spellEnd"/>
+      <w:r>
+        <w:rPr>
+          <w:szCs w:val="24"/>
+          <w:lang w:val="en-US"/>
+        </w:rPr>
+        <w:t xml:space="preserve"> </w:t>
+      </w:r>
+      <w:proofErr w:type="spellStart"/>
+      <w:r>
+        <w:rPr>
+          <w:szCs w:val="24"/>
+          <w:lang w:val="en-US"/>
+        </w:rPr>
+        <w:t>studi</w:t>
+      </w:r>
+      <w:proofErr w:type="spellEnd"/>
+      <w:r>
+        <w:rPr>
+          <w:szCs w:val="24"/>
+          <w:lang w:val="en-US"/>
+        </w:rPr>
+        <w:t xml:space="preserve"> </w:t>
+      </w:r>
+      <w:proofErr w:type="spellStart"/>
+      <w:r>
+        <w:rPr>
+          <w:szCs w:val="24"/>
+          <w:lang w:val="en-US"/>
+        </w:rPr>
+        <w:t>tentang</w:t>
+      </w:r>
+      <w:proofErr w:type="spellEnd"/>
+      <w:r>
+        <w:rPr>
+          <w:szCs w:val="24"/>
+          <w:lang w:val="en-US"/>
+        </w:rPr>
+        <w:t xml:space="preserve"> </w:t>
+      </w:r>
+      <w:proofErr w:type="spellStart"/>
+      <w:r>
+        <w:rPr>
+          <w:szCs w:val="24"/>
+          <w:lang w:val="en-US"/>
+        </w:rPr>
+        <w:t>pengaplikasian</w:t>
+      </w:r>
+      <w:proofErr w:type="spellEnd"/>
+      <w:r>
+        <w:rPr>
+          <w:szCs w:val="24"/>
+          <w:lang w:val="en-US"/>
+        </w:rPr>
+        <w:t xml:space="preserve"> model </w:t>
+      </w:r>
+      <w:proofErr w:type="spellStart"/>
+      <w:r>
+        <w:rPr>
+          <w:szCs w:val="24"/>
+          <w:lang w:val="en-US"/>
+        </w:rPr>
+        <w:t>ini</w:t>
+      </w:r>
+      <w:proofErr w:type="spellEnd"/>
+      <w:r>
+        <w:rPr>
+          <w:szCs w:val="24"/>
+          <w:lang w:val="en-US"/>
+        </w:rPr>
+        <w:t xml:space="preserve"> </w:t>
+      </w:r>
+      <w:proofErr w:type="spellStart"/>
+      <w:r>
+        <w:rPr>
+          <w:szCs w:val="24"/>
+          <w:lang w:val="en-US"/>
+        </w:rPr>
+        <w:t>ke</w:t>
+      </w:r>
+      <w:proofErr w:type="spellEnd"/>
+      <w:r>
+        <w:rPr>
+          <w:szCs w:val="24"/>
+          <w:lang w:val="en-US"/>
+        </w:rPr>
+        <w:t xml:space="preserve"> data-data </w:t>
+      </w:r>
+      <w:proofErr w:type="spellStart"/>
+      <w:r>
+        <w:rPr>
+          <w:szCs w:val="24"/>
+          <w:lang w:val="en-US"/>
+        </w:rPr>
+        <w:t>hiperspektral</w:t>
+      </w:r>
+      <w:proofErr w:type="spellEnd"/>
+      <w:r>
+        <w:rPr>
+          <w:szCs w:val="24"/>
+          <w:lang w:val="en-US"/>
+        </w:rPr>
+        <w:t xml:space="preserve"> </w:t>
+      </w:r>
+      <w:proofErr w:type="spellStart"/>
+      <w:r>
+        <w:rPr>
+          <w:szCs w:val="24"/>
+          <w:lang w:val="en-US"/>
+        </w:rPr>
+        <w:t>untuk</w:t>
+      </w:r>
+      <w:proofErr w:type="spellEnd"/>
+      <w:r>
+        <w:rPr>
+          <w:szCs w:val="24"/>
+          <w:lang w:val="en-US"/>
+        </w:rPr>
+        <w:t xml:space="preserve"> </w:t>
+      </w:r>
+      <w:r>
+        <w:rPr>
+          <w:i/>
+          <w:szCs w:val="24"/>
+          <w:lang w:val="en-US"/>
+        </w:rPr>
+        <w:t xml:space="preserve">remote sensing </w:t>
+      </w:r>
+      <w:r>
+        <w:rPr>
+          <w:i/>
+          <w:szCs w:val="24"/>
+          <w:lang w:val="en-US"/>
+        </w:rPr>
+        <w:fldChar w:fldCharType="begin" w:fldLock="1"/>
+      </w:r>
+      <w:r>
+        <w:rPr>
+          <w:i/>
+          <w:szCs w:val="24"/>
+          <w:lang w:val="en-US"/>
+        </w:rPr>
+        <w:instrText>ADDIN CSL_CITATION {"citationItems":[{"id":"ITEM-1","itemData":{"DOI":"10.1109/JSTARS.2014.2329330","ISSN":"1939-1404","author":[{"dropping-particle":"","family":"Chen","given":"Yushi","non-dropping-particle":"","parse-names":false,"suffix":""},{"dropping-particle":"","family":"Lin","given":"Zhouhan","non-dropping-particle":"","parse-names":false,"suffix":""},{"dropping-particle":"","family":"Zhao","given":"Xing","non-dropping-particle":"","parse-names":false,"suffix":""},{"dropping-particle":"","family":"Wang","given":"Gang","non-dropping-particle":"","parse-names":false,"suffix":""},{"dropping-particle":"","family":"Gu","given":"Yanfeng","non-dropping-particle":"","parse-names":false,"suffix":""}],"container-title":"IEEE Journal of Selected Topics in Applied Earth Observations and Remote Sensing","id":"ITEM-1","issue":"6","issued":{"date-parts":[["2014","6"]]},"page":"2094-2107","title":"Deep Learning-Based Classification of Hyperspectral Data","type":"article-journal","volume":"7"},"uris":["http://www.mendeley.com/documents/?uuid=8c4fda45-f01c-34cb-bfa5-bebce9695eb9"]},{"id":"ITEM-2","itemData":{"DOI":"10.1016/j.foodchem.2018.03.039","ISSN":"03088146","author":[{"dropping-particle":"","family":"Caporaso","given":"Nicola","non-dropping-particle":"","parse-names":false,"suffix":""},{"dropping-particle":"","family":"Whitworth","given":"Martin B.","non-dropping-particle":"","parse-names":false,"suffix":""},{"dropping-particle":"","family":"Fowler","given":"Mark S.","non-dropping-particle":"","parse-names":false,"suffix":""},{"dropping-particle":"","family":"Fisk","given":"Ian D.","non-dropping-particle":"","parse-names":false,"suffix":""}],"container-title":"Food Chemistry","id":"ITEM-2","issued":{"date-parts":[["2018","8"]]},"page":"343-351","title":"Hyperspectral imaging for non-destructive prediction of fermentation index, polyphenol content and antioxidant activity in single cocoa beans","type":"article-journal","volume":"258"},"uris":["http://www.mendeley.com/documents/?uuid=5fd9de42-a32a-3739-9964-a243c212acac"]}],"mendeley":{"formattedCitation":"(Caporaso et al. 2018; Chen et al. 2014)","plainTextFormattedCitation":"(Caporaso et al. 2018; Chen et al. 2014)"},"properties":{"noteIndex":0},"schema":"https://github.com/citation-style-language/schema/raw/master/csl-citation.json"}</w:instrText>
+      </w:r>
+      <w:r>
+        <w:rPr>
+          <w:i/>
+          <w:szCs w:val="24"/>
+          <w:lang w:val="en-US"/>
+        </w:rPr>
+        <w:fldChar w:fldCharType="separate"/>
+      </w:r>
+      <w:r>
+        <w:rPr>
+          <w:noProof/>
+          <w:szCs w:val="24"/>
+          <w:lang w:val="en-US"/>
+        </w:rPr>
+        <w:t>(Caporaso et al. 2018; Chen et al. 2014)</w:t>
+      </w:r>
+      <w:r>
+        <w:rPr>
+          <w:i/>
+          <w:szCs w:val="24"/>
+          <w:lang w:val="en-US"/>
+        </w:rPr>
+        <w:fldChar w:fldCharType="end"/>
+      </w:r>
+      <w:r>
+        <w:rPr>
+          <w:i/>
+          <w:szCs w:val="24"/>
+          <w:lang w:val="en-US"/>
+        </w:rPr>
+        <w:t xml:space="preserve"> </w:t>
+      </w:r>
+      <w:r>
+        <w:rPr>
+          <w:szCs w:val="24"/>
+          <w:lang w:val="en-US"/>
+        </w:rPr>
+        <w:t xml:space="preserve">yang </w:t>
+      </w:r>
+      <w:proofErr w:type="spellStart"/>
+      <w:r>
+        <w:rPr>
+          <w:szCs w:val="24"/>
+          <w:lang w:val="en-US"/>
+        </w:rPr>
+        <w:t>sifatnya</w:t>
+      </w:r>
+      <w:proofErr w:type="spellEnd"/>
+      <w:r>
+        <w:rPr>
+          <w:szCs w:val="24"/>
+          <w:lang w:val="en-US"/>
+        </w:rPr>
+        <w:t xml:space="preserve"> </w:t>
+      </w:r>
+      <w:proofErr w:type="spellStart"/>
+      <w:r>
+        <w:rPr>
+          <w:szCs w:val="24"/>
+          <w:lang w:val="en-US"/>
+        </w:rPr>
+        <w:t>adalah</w:t>
+      </w:r>
+      <w:proofErr w:type="spellEnd"/>
+      <w:r>
+        <w:rPr>
+          <w:szCs w:val="24"/>
+          <w:lang w:val="en-US"/>
+        </w:rPr>
+        <w:t xml:space="preserve"> </w:t>
+      </w:r>
+      <w:proofErr w:type="spellStart"/>
+      <w:r>
+        <w:rPr>
+          <w:szCs w:val="24"/>
+          <w:lang w:val="en-US"/>
+        </w:rPr>
+        <w:t>pengambilan</w:t>
+      </w:r>
+      <w:proofErr w:type="spellEnd"/>
+      <w:r>
+        <w:rPr>
+          <w:szCs w:val="24"/>
+          <w:lang w:val="en-US"/>
+        </w:rPr>
+        <w:t xml:space="preserve"> </w:t>
+      </w:r>
+      <w:proofErr w:type="spellStart"/>
+      <w:r>
+        <w:rPr>
+          <w:szCs w:val="24"/>
+          <w:lang w:val="en-US"/>
+        </w:rPr>
+        <w:t>citra</w:t>
+      </w:r>
+      <w:proofErr w:type="spellEnd"/>
+      <w:r>
+        <w:rPr>
+          <w:szCs w:val="24"/>
+          <w:lang w:val="en-US"/>
+        </w:rPr>
+        <w:t xml:space="preserve"> </w:t>
+      </w:r>
+      <w:proofErr w:type="spellStart"/>
+      <w:r>
+        <w:rPr>
+          <w:szCs w:val="24"/>
+          <w:lang w:val="en-US"/>
+        </w:rPr>
+        <w:t>masif</w:t>
+      </w:r>
+      <w:proofErr w:type="spellEnd"/>
+      <w:r>
+        <w:rPr>
+          <w:szCs w:val="24"/>
+        </w:rPr>
+        <w:t xml:space="preserve"> dari jarak jauh</w:t>
+      </w:r>
+      <w:r>
+        <w:rPr>
+          <w:szCs w:val="24"/>
+          <w:lang w:val="en-US"/>
+        </w:rPr>
+        <w:t>.</w:t>
+      </w:r>
+      <w:r>
+        <w:rPr>
+          <w:szCs w:val="24"/>
+        </w:rPr>
+        <w:t xml:space="preserve"> Namun, untuk pengaplikasian ke data hiperspektral dekat belum pernah ditunjukkan oleh studi manapun.</w:t>
       </w:r>
     </w:p>
     <w:p>
@@ -1942,7 +2777,16 @@
           <w:color w:val="000000"/>
           <w:szCs w:val="24"/>
         </w:rPr>
-        <w:t xml:space="preserve"> pada citra gambar hiperspektral. Selanjutnya, rancangan sistem algoritma </w:t>
+        <w:t xml:space="preserve"> pada citra gambar hiperspektral. </w:t>
+      </w:r>
+      <w:r>
+        <w:rPr>
+          <w:rFonts w:ascii="TimesNewRomanPSMT" w:hAnsi="TimesNewRomanPSMT"/>
+          <w:color w:val="000000"/>
+          <w:szCs w:val="24"/>
+        </w:rPr>
+        <w:lastRenderedPageBreak/>
+        <w:t xml:space="preserve">Selanjutnya, rancangan sistem algoritma </w:t>
       </w:r>
       <w:r>
         <w:rPr>
@@ -2021,7 +2865,6 @@
         <w:spacing w:line="360" w:lineRule="auto"/>
       </w:pPr>
       <w:r>
-        <w:lastRenderedPageBreak/>
         <w:t xml:space="preserve"> </w:t>
       </w:r>
       <w:proofErr w:type="spellStart"/>
@@ -2543,11 +3386,1932 @@
         <w:spacing w:line="360" w:lineRule="auto"/>
         <w:ind w:left="360" w:firstLine="720"/>
         <w:rPr>
-          <w:szCs w:val="24"/>
-        </w:rPr>
-      </w:pPr>
-      <w:bookmarkStart w:id="2" w:name="_GoBack"/>
-      <w:bookmarkEnd w:id="2"/>
+          <w:lang w:val="en-US"/>
+        </w:rPr>
+      </w:pPr>
+      <w:proofErr w:type="spellStart"/>
+      <w:r>
+        <w:rPr>
+          <w:lang w:val="en-US"/>
+        </w:rPr>
+        <w:t>Bisbul</w:t>
+      </w:r>
+      <w:proofErr w:type="spellEnd"/>
+      <w:r>
+        <w:rPr>
+          <w:lang w:val="en-US"/>
+        </w:rPr>
+        <w:t xml:space="preserve"> (</w:t>
+      </w:r>
+      <w:proofErr w:type="spellStart"/>
+      <w:r>
+        <w:rPr>
+          <w:i/>
+          <w:lang w:val="en-US"/>
+        </w:rPr>
+        <w:t>Diospyrus</w:t>
+      </w:r>
+      <w:proofErr w:type="spellEnd"/>
+      <w:r>
+        <w:rPr>
+          <w:i/>
+          <w:lang w:val="en-US"/>
+        </w:rPr>
+        <w:t xml:space="preserve"> Discolor </w:t>
+      </w:r>
+      <w:r>
+        <w:rPr>
+          <w:lang w:val="en-US"/>
+        </w:rPr>
+        <w:t>Wild.</w:t>
+      </w:r>
+      <w:r>
+        <w:rPr>
+          <w:lang w:val="en-US"/>
+        </w:rPr>
+        <w:t>)</w:t>
+      </w:r>
+      <w:r>
+        <w:rPr>
+          <w:lang w:val="en-US"/>
+        </w:rPr>
+        <w:t xml:space="preserve"> </w:t>
+      </w:r>
+      <w:proofErr w:type="spellStart"/>
+      <w:r>
+        <w:rPr>
+          <w:lang w:val="en-US"/>
+        </w:rPr>
+        <w:t>adalah</w:t>
+      </w:r>
+      <w:proofErr w:type="spellEnd"/>
+      <w:r>
+        <w:rPr>
+          <w:lang w:val="en-US"/>
+        </w:rPr>
+        <w:t xml:space="preserve"> </w:t>
+      </w:r>
+      <w:proofErr w:type="spellStart"/>
+      <w:r>
+        <w:rPr>
+          <w:lang w:val="en-US"/>
+        </w:rPr>
+        <w:t>tumbuhan</w:t>
+      </w:r>
+      <w:proofErr w:type="spellEnd"/>
+      <w:r>
+        <w:rPr>
+          <w:lang w:val="en-US"/>
+        </w:rPr>
+        <w:t xml:space="preserve"> yang </w:t>
+      </w:r>
+      <w:proofErr w:type="spellStart"/>
+      <w:r>
+        <w:rPr>
+          <w:lang w:val="en-US"/>
+        </w:rPr>
+        <w:t>termasuk</w:t>
+      </w:r>
+      <w:proofErr w:type="spellEnd"/>
+      <w:r>
+        <w:rPr>
+          <w:lang w:val="en-US"/>
+        </w:rPr>
+        <w:t xml:space="preserve"> </w:t>
+      </w:r>
+      <w:proofErr w:type="spellStart"/>
+      <w:r>
+        <w:rPr>
+          <w:lang w:val="en-US"/>
+        </w:rPr>
+        <w:t>kedalam</w:t>
+      </w:r>
+      <w:proofErr w:type="spellEnd"/>
+      <w:r>
+        <w:rPr>
+          <w:lang w:val="en-US"/>
+        </w:rPr>
+        <w:t xml:space="preserve"> genus</w:t>
+      </w:r>
+      <w:r>
+        <w:rPr>
+          <w:lang w:val="en-US"/>
+        </w:rPr>
+        <w:t xml:space="preserve"> </w:t>
+      </w:r>
+      <w:proofErr w:type="spellStart"/>
+      <w:r>
+        <w:rPr>
+          <w:lang w:val="en-US"/>
+        </w:rPr>
+        <w:t>Diospyrus</w:t>
+      </w:r>
+      <w:proofErr w:type="spellEnd"/>
+      <w:r>
+        <w:rPr>
+          <w:lang w:val="en-US"/>
+        </w:rPr>
+        <w:t xml:space="preserve"> dan Family </w:t>
+      </w:r>
+      <w:proofErr w:type="spellStart"/>
+      <w:r>
+        <w:rPr>
+          <w:lang w:val="en-US"/>
+        </w:rPr>
+        <w:t>Ebenaceae</w:t>
+      </w:r>
+      <w:proofErr w:type="spellEnd"/>
+      <w:r>
+        <w:rPr>
+          <w:lang w:val="en-US"/>
+        </w:rPr>
+        <w:t>.</w:t>
+      </w:r>
+      <w:r>
+        <w:rPr>
+          <w:lang w:val="en-US"/>
+        </w:rPr>
+        <w:t xml:space="preserve"> Genus </w:t>
+      </w:r>
+      <w:proofErr w:type="spellStart"/>
+      <w:r>
+        <w:rPr>
+          <w:lang w:val="en-US"/>
+        </w:rPr>
+        <w:t>Diospyrus</w:t>
+      </w:r>
+      <w:proofErr w:type="spellEnd"/>
+      <w:r>
+        <w:rPr>
+          <w:lang w:val="en-US"/>
+        </w:rPr>
+        <w:t xml:space="preserve"> </w:t>
+      </w:r>
+      <w:proofErr w:type="spellStart"/>
+      <w:r>
+        <w:rPr>
+          <w:lang w:val="en-US"/>
+        </w:rPr>
+        <w:t>adalah</w:t>
+      </w:r>
+      <w:proofErr w:type="spellEnd"/>
+      <w:r>
+        <w:rPr>
+          <w:lang w:val="en-US"/>
+        </w:rPr>
+        <w:t xml:space="preserve"> salah </w:t>
+      </w:r>
+      <w:proofErr w:type="spellStart"/>
+      <w:r>
+        <w:rPr>
+          <w:lang w:val="en-US"/>
+        </w:rPr>
+        <w:t>satu</w:t>
+      </w:r>
+      <w:proofErr w:type="spellEnd"/>
+      <w:r>
+        <w:rPr>
+          <w:lang w:val="en-US"/>
+        </w:rPr>
+        <w:t xml:space="preserve"> </w:t>
+      </w:r>
+      <w:proofErr w:type="spellStart"/>
+      <w:r>
+        <w:rPr>
+          <w:lang w:val="en-US"/>
+        </w:rPr>
+        <w:t>dari</w:t>
+      </w:r>
+      <w:proofErr w:type="spellEnd"/>
+      <w:r>
+        <w:rPr>
+          <w:lang w:val="en-US"/>
+        </w:rPr>
+        <w:t xml:space="preserve"> </w:t>
+      </w:r>
+      <w:proofErr w:type="spellStart"/>
+      <w:r>
+        <w:rPr>
+          <w:lang w:val="en-US"/>
+        </w:rPr>
+        <w:t>dua</w:t>
+      </w:r>
+      <w:proofErr w:type="spellEnd"/>
+      <w:r>
+        <w:rPr>
+          <w:lang w:val="en-US"/>
+        </w:rPr>
+        <w:t xml:space="preserve"> </w:t>
+      </w:r>
+      <w:proofErr w:type="spellStart"/>
+      <w:r>
+        <w:rPr>
+          <w:lang w:val="en-US"/>
+        </w:rPr>
+        <w:t>tumbuhan</w:t>
+      </w:r>
+      <w:proofErr w:type="spellEnd"/>
+      <w:r>
+        <w:rPr>
+          <w:lang w:val="en-US"/>
+        </w:rPr>
+        <w:t xml:space="preserve"> </w:t>
+      </w:r>
+      <w:proofErr w:type="spellStart"/>
+      <w:r>
+        <w:rPr>
+          <w:lang w:val="en-US"/>
+        </w:rPr>
+        <w:t>ke</w:t>
+      </w:r>
+      <w:proofErr w:type="spellEnd"/>
+      <w:r>
+        <w:rPr>
+          <w:lang w:val="en-US"/>
+        </w:rPr>
+        <w:t xml:space="preserve"> </w:t>
+      </w:r>
+      <w:proofErr w:type="spellStart"/>
+      <w:r>
+        <w:rPr>
+          <w:lang w:val="en-US"/>
+        </w:rPr>
+        <w:t>eboni-ebonian</w:t>
+      </w:r>
+      <w:proofErr w:type="spellEnd"/>
+      <w:r>
+        <w:rPr>
+          <w:lang w:val="en-US"/>
+        </w:rPr>
+        <w:t xml:space="preserve"> </w:t>
+      </w:r>
+      <w:proofErr w:type="spellStart"/>
+      <w:r>
+        <w:rPr>
+          <w:lang w:val="en-US"/>
+        </w:rPr>
+        <w:t>dari</w:t>
+      </w:r>
+      <w:proofErr w:type="spellEnd"/>
+      <w:r>
+        <w:rPr>
+          <w:lang w:val="en-US"/>
+        </w:rPr>
+        <w:t xml:space="preserve"> family </w:t>
+      </w:r>
+      <w:proofErr w:type="spellStart"/>
+      <w:r>
+        <w:rPr>
+          <w:lang w:val="en-US"/>
+        </w:rPr>
+        <w:t>Ebeaceaea</w:t>
+      </w:r>
+      <w:proofErr w:type="spellEnd"/>
+      <w:r>
+        <w:rPr>
+          <w:lang w:val="en-US"/>
+        </w:rPr>
+        <w:t xml:space="preserve">. </w:t>
+      </w:r>
+      <w:proofErr w:type="spellStart"/>
+      <w:r>
+        <w:rPr>
+          <w:lang w:val="en-US"/>
+        </w:rPr>
+        <w:t>Tumbuhan</w:t>
+      </w:r>
+      <w:proofErr w:type="spellEnd"/>
+      <w:r>
+        <w:rPr>
+          <w:lang w:val="en-US"/>
+        </w:rPr>
+        <w:t xml:space="preserve"> </w:t>
+      </w:r>
+      <w:proofErr w:type="spellStart"/>
+      <w:r>
+        <w:rPr>
+          <w:lang w:val="en-US"/>
+        </w:rPr>
+        <w:t>ini</w:t>
+      </w:r>
+      <w:proofErr w:type="spellEnd"/>
+      <w:r>
+        <w:rPr>
+          <w:lang w:val="en-US"/>
+        </w:rPr>
+        <w:t xml:space="preserve"> </w:t>
+      </w:r>
+      <w:proofErr w:type="spellStart"/>
+      <w:r>
+        <w:rPr>
+          <w:lang w:val="en-US"/>
+        </w:rPr>
+        <w:t>umumnya</w:t>
+      </w:r>
+      <w:proofErr w:type="spellEnd"/>
+      <w:r>
+        <w:rPr>
+          <w:lang w:val="en-US"/>
+        </w:rPr>
+        <w:t xml:space="preserve"> </w:t>
+      </w:r>
+      <w:proofErr w:type="spellStart"/>
+      <w:r>
+        <w:rPr>
+          <w:lang w:val="en-US"/>
+        </w:rPr>
+        <w:t>hidup</w:t>
+      </w:r>
+      <w:proofErr w:type="spellEnd"/>
+      <w:r>
+        <w:rPr>
+          <w:lang w:val="en-US"/>
+        </w:rPr>
+        <w:t xml:space="preserve"> di </w:t>
+      </w:r>
+      <w:proofErr w:type="spellStart"/>
+      <w:r>
+        <w:rPr>
+          <w:lang w:val="en-US"/>
+        </w:rPr>
+        <w:t>iklim</w:t>
+      </w:r>
+      <w:proofErr w:type="spellEnd"/>
+      <w:r>
+        <w:rPr>
+          <w:lang w:val="en-US"/>
+        </w:rPr>
+        <w:t xml:space="preserve"> </w:t>
+      </w:r>
+      <w:proofErr w:type="spellStart"/>
+      <w:r>
+        <w:rPr>
+          <w:lang w:val="en-US"/>
+        </w:rPr>
+        <w:t>tropis</w:t>
+      </w:r>
+      <w:proofErr w:type="spellEnd"/>
+      <w:r>
+        <w:rPr>
+          <w:lang w:val="en-US"/>
+        </w:rPr>
+        <w:t xml:space="preserve"> </w:t>
+      </w:r>
+      <w:proofErr w:type="spellStart"/>
+      <w:r>
+        <w:rPr>
+          <w:lang w:val="en-US"/>
+        </w:rPr>
+        <w:t>seperti</w:t>
+      </w:r>
+      <w:proofErr w:type="spellEnd"/>
+      <w:r>
+        <w:rPr>
+          <w:lang w:val="en-US"/>
+        </w:rPr>
+        <w:t xml:space="preserve"> Indonesia dan Filipina</w:t>
+      </w:r>
+      <w:r>
+        <w:rPr>
+          <w:lang w:val="en-US"/>
+        </w:rPr>
+        <w:t xml:space="preserve">, dan </w:t>
+      </w:r>
+      <w:proofErr w:type="spellStart"/>
+      <w:r>
+        <w:rPr>
+          <w:lang w:val="en-US"/>
+        </w:rPr>
+        <w:t>hanya</w:t>
+      </w:r>
+      <w:proofErr w:type="spellEnd"/>
+      <w:r>
+        <w:rPr>
+          <w:lang w:val="en-US"/>
+        </w:rPr>
+        <w:t xml:space="preserve"> </w:t>
+      </w:r>
+      <w:proofErr w:type="spellStart"/>
+      <w:r>
+        <w:rPr>
+          <w:lang w:val="en-US"/>
+        </w:rPr>
+        <w:t>beberapa</w:t>
+      </w:r>
+      <w:proofErr w:type="spellEnd"/>
+      <w:r>
+        <w:rPr>
+          <w:lang w:val="en-US"/>
+        </w:rPr>
+        <w:t xml:space="preserve"> yang </w:t>
+      </w:r>
+      <w:proofErr w:type="spellStart"/>
+      <w:r>
+        <w:rPr>
+          <w:lang w:val="en-US"/>
+        </w:rPr>
+        <w:t>dapat</w:t>
+      </w:r>
+      <w:proofErr w:type="spellEnd"/>
+      <w:r>
+        <w:rPr>
+          <w:lang w:val="en-US"/>
+        </w:rPr>
+        <w:t xml:space="preserve"> </w:t>
+      </w:r>
+      <w:proofErr w:type="spellStart"/>
+      <w:r>
+        <w:rPr>
+          <w:lang w:val="en-US"/>
+        </w:rPr>
+        <w:t>hidup</w:t>
+      </w:r>
+      <w:proofErr w:type="spellEnd"/>
+      <w:r>
+        <w:rPr>
+          <w:lang w:val="en-US"/>
+        </w:rPr>
+        <w:t xml:space="preserve"> di </w:t>
+      </w:r>
+      <w:proofErr w:type="spellStart"/>
+      <w:r>
+        <w:rPr>
+          <w:lang w:val="en-US"/>
+        </w:rPr>
+        <w:t>iklim</w:t>
+      </w:r>
+      <w:proofErr w:type="spellEnd"/>
+      <w:r>
+        <w:rPr>
+          <w:lang w:val="en-US"/>
+        </w:rPr>
+        <w:t xml:space="preserve"> </w:t>
+      </w:r>
+      <w:proofErr w:type="spellStart"/>
+      <w:r>
+        <w:rPr>
+          <w:lang w:val="en-US"/>
+        </w:rPr>
+        <w:t>sedang</w:t>
+      </w:r>
+      <w:proofErr w:type="spellEnd"/>
+      <w:r>
+        <w:rPr>
+          <w:lang w:val="en-US"/>
+        </w:rPr>
+        <w:t>.</w:t>
+      </w:r>
+      <w:r>
+        <w:rPr>
+          <w:lang w:val="en-US"/>
+        </w:rPr>
+        <w:t xml:space="preserve"> </w:t>
+      </w:r>
+    </w:p>
+    <w:p>
+      <w:pPr>
+        <w:spacing w:line="360" w:lineRule="auto"/>
+        <w:ind w:left="360" w:firstLine="720"/>
+        <w:rPr>
+          <w:lang w:val="en-US"/>
+        </w:rPr>
+      </w:pPr>
+      <w:proofErr w:type="spellStart"/>
+      <w:r>
+        <w:rPr>
+          <w:lang w:val="en-US"/>
+        </w:rPr>
+        <w:t>Tumbuhan</w:t>
+      </w:r>
+      <w:proofErr w:type="spellEnd"/>
+      <w:r>
+        <w:rPr>
+          <w:lang w:val="en-US"/>
+        </w:rPr>
+        <w:t xml:space="preserve"> </w:t>
+      </w:r>
+      <w:proofErr w:type="spellStart"/>
+      <w:r>
+        <w:rPr>
+          <w:lang w:val="en-US"/>
+        </w:rPr>
+        <w:t>B</w:t>
+      </w:r>
+      <w:r>
+        <w:rPr>
+          <w:lang w:val="en-US"/>
+        </w:rPr>
+        <w:t>isbul</w:t>
+      </w:r>
+      <w:proofErr w:type="spellEnd"/>
+      <w:r>
+        <w:rPr>
+          <w:lang w:val="en-US"/>
+        </w:rPr>
+        <w:t xml:space="preserve"> </w:t>
+      </w:r>
+      <w:proofErr w:type="spellStart"/>
+      <w:r>
+        <w:rPr>
+          <w:lang w:val="en-US"/>
+        </w:rPr>
+        <w:t>memiliki</w:t>
+      </w:r>
+      <w:proofErr w:type="spellEnd"/>
+      <w:r>
+        <w:rPr>
+          <w:lang w:val="en-US"/>
+        </w:rPr>
+        <w:t xml:space="preserve"> </w:t>
+      </w:r>
+      <w:proofErr w:type="spellStart"/>
+      <w:r>
+        <w:rPr>
+          <w:lang w:val="en-US"/>
+        </w:rPr>
+        <w:t>nilai</w:t>
+      </w:r>
+      <w:proofErr w:type="spellEnd"/>
+      <w:r>
+        <w:rPr>
+          <w:lang w:val="en-US"/>
+        </w:rPr>
+        <w:t xml:space="preserve"> </w:t>
+      </w:r>
+      <w:proofErr w:type="spellStart"/>
+      <w:r>
+        <w:rPr>
+          <w:lang w:val="en-US"/>
+        </w:rPr>
+        <w:t>ekonomi</w:t>
+      </w:r>
+      <w:proofErr w:type="spellEnd"/>
+      <w:r>
+        <w:rPr>
+          <w:lang w:val="en-US"/>
+        </w:rPr>
+        <w:t xml:space="preserve"> </w:t>
+      </w:r>
+      <w:proofErr w:type="spellStart"/>
+      <w:r>
+        <w:rPr>
+          <w:lang w:val="en-US"/>
+        </w:rPr>
+        <w:t>karena</w:t>
+      </w:r>
+      <w:proofErr w:type="spellEnd"/>
+      <w:r>
+        <w:rPr>
+          <w:lang w:val="en-US"/>
+        </w:rPr>
+        <w:t xml:space="preserve"> </w:t>
+      </w:r>
+      <w:proofErr w:type="spellStart"/>
+      <w:r>
+        <w:rPr>
+          <w:lang w:val="en-US"/>
+        </w:rPr>
+        <w:t>buahnya</w:t>
+      </w:r>
+      <w:proofErr w:type="spellEnd"/>
+      <w:r>
+        <w:rPr>
+          <w:lang w:val="en-US"/>
+        </w:rPr>
+        <w:t xml:space="preserve"> </w:t>
+      </w:r>
+      <w:proofErr w:type="spellStart"/>
+      <w:r>
+        <w:rPr>
+          <w:lang w:val="en-US"/>
+        </w:rPr>
+        <w:t>dapat</w:t>
+      </w:r>
+      <w:proofErr w:type="spellEnd"/>
+      <w:r>
+        <w:rPr>
+          <w:lang w:val="en-US"/>
+        </w:rPr>
+        <w:t xml:space="preserve"> </w:t>
+      </w:r>
+      <w:proofErr w:type="spellStart"/>
+      <w:r>
+        <w:rPr>
+          <w:lang w:val="en-US"/>
+        </w:rPr>
+        <w:t>dimakan</w:t>
+      </w:r>
+      <w:proofErr w:type="spellEnd"/>
+      <w:r>
+        <w:rPr>
+          <w:lang w:val="en-US"/>
+        </w:rPr>
+        <w:t xml:space="preserve"> dan </w:t>
+      </w:r>
+      <w:proofErr w:type="spellStart"/>
+      <w:r>
+        <w:rPr>
+          <w:lang w:val="en-US"/>
+        </w:rPr>
+        <w:t>kayunya</w:t>
+      </w:r>
+      <w:proofErr w:type="spellEnd"/>
+      <w:r>
+        <w:rPr>
+          <w:lang w:val="en-US"/>
+        </w:rPr>
+        <w:t xml:space="preserve"> </w:t>
+      </w:r>
+      <w:proofErr w:type="spellStart"/>
+      <w:r>
+        <w:rPr>
+          <w:lang w:val="en-US"/>
+        </w:rPr>
+        <w:t>dapat</w:t>
+      </w:r>
+      <w:proofErr w:type="spellEnd"/>
+      <w:r>
+        <w:rPr>
+          <w:lang w:val="en-US"/>
+        </w:rPr>
+        <w:t xml:space="preserve"> </w:t>
+      </w:r>
+      <w:proofErr w:type="spellStart"/>
+      <w:r>
+        <w:rPr>
+          <w:lang w:val="en-US"/>
+        </w:rPr>
+        <w:t>digunakan</w:t>
+      </w:r>
+      <w:proofErr w:type="spellEnd"/>
+      <w:r>
+        <w:rPr>
+          <w:lang w:val="en-US"/>
+        </w:rPr>
+        <w:t xml:space="preserve"> </w:t>
+      </w:r>
+      <w:proofErr w:type="spellStart"/>
+      <w:r>
+        <w:rPr>
+          <w:lang w:val="en-US"/>
+        </w:rPr>
+        <w:t>karena</w:t>
+      </w:r>
+      <w:proofErr w:type="spellEnd"/>
+      <w:r>
+        <w:rPr>
+          <w:lang w:val="en-US"/>
+        </w:rPr>
+        <w:t xml:space="preserve"> </w:t>
+      </w:r>
+      <w:proofErr w:type="spellStart"/>
+      <w:r>
+        <w:rPr>
+          <w:lang w:val="en-US"/>
+        </w:rPr>
+        <w:t>tergolong</w:t>
+      </w:r>
+      <w:proofErr w:type="spellEnd"/>
+      <w:r>
+        <w:rPr>
+          <w:lang w:val="en-US"/>
+        </w:rPr>
+        <w:t xml:space="preserve"> </w:t>
+      </w:r>
+      <w:proofErr w:type="spellStart"/>
+      <w:r>
+        <w:rPr>
+          <w:lang w:val="en-US"/>
+        </w:rPr>
+        <w:t>kayu</w:t>
+      </w:r>
+      <w:proofErr w:type="spellEnd"/>
+      <w:r>
+        <w:rPr>
+          <w:lang w:val="en-US"/>
+        </w:rPr>
+        <w:t xml:space="preserve"> </w:t>
+      </w:r>
+      <w:proofErr w:type="spellStart"/>
+      <w:r>
+        <w:rPr>
+          <w:lang w:val="en-US"/>
+        </w:rPr>
+        <w:t>eboni</w:t>
+      </w:r>
+      <w:proofErr w:type="spellEnd"/>
+      <w:r>
+        <w:rPr>
+          <w:lang w:val="en-US"/>
+        </w:rPr>
+        <w:t xml:space="preserve">. </w:t>
+      </w:r>
+      <w:proofErr w:type="spellStart"/>
+      <w:r>
+        <w:rPr>
+          <w:lang w:val="en-US"/>
+        </w:rPr>
+        <w:t>Tumbuhan</w:t>
+      </w:r>
+      <w:proofErr w:type="spellEnd"/>
+      <w:r>
+        <w:rPr>
+          <w:lang w:val="en-US"/>
+        </w:rPr>
+        <w:t xml:space="preserve"> </w:t>
+      </w:r>
+      <w:proofErr w:type="spellStart"/>
+      <w:r>
+        <w:rPr>
+          <w:lang w:val="en-US"/>
+        </w:rPr>
+        <w:t>ini</w:t>
+      </w:r>
+      <w:proofErr w:type="spellEnd"/>
+      <w:r>
+        <w:rPr>
+          <w:lang w:val="en-US"/>
+        </w:rPr>
+        <w:t xml:space="preserve"> </w:t>
+      </w:r>
+      <w:proofErr w:type="spellStart"/>
+      <w:r>
+        <w:rPr>
+          <w:lang w:val="en-US"/>
+        </w:rPr>
+        <w:t>ukurannya</w:t>
+      </w:r>
+      <w:proofErr w:type="spellEnd"/>
+      <w:r>
+        <w:rPr>
+          <w:lang w:val="en-US"/>
+        </w:rPr>
+        <w:t xml:space="preserve"> </w:t>
+      </w:r>
+      <w:proofErr w:type="spellStart"/>
+      <w:r>
+        <w:rPr>
+          <w:lang w:val="en-US"/>
+        </w:rPr>
+        <w:t>sekitar</w:t>
+      </w:r>
+      <w:proofErr w:type="spellEnd"/>
+      <w:r>
+        <w:rPr>
+          <w:lang w:val="en-US"/>
+        </w:rPr>
+        <w:t xml:space="preserve"> </w:t>
+      </w:r>
+      <w:proofErr w:type="spellStart"/>
+      <w:r>
+        <w:rPr>
+          <w:lang w:val="en-US"/>
+        </w:rPr>
+        <w:t>empat</w:t>
+      </w:r>
+      <w:proofErr w:type="spellEnd"/>
+      <w:r>
+        <w:rPr>
+          <w:lang w:val="en-US"/>
+        </w:rPr>
+        <w:t xml:space="preserve"> </w:t>
+      </w:r>
+      <w:proofErr w:type="spellStart"/>
+      <w:r>
+        <w:rPr>
+          <w:lang w:val="en-US"/>
+        </w:rPr>
+        <w:t>belas</w:t>
+      </w:r>
+      <w:proofErr w:type="spellEnd"/>
+      <w:r>
+        <w:rPr>
+          <w:lang w:val="en-US"/>
+        </w:rPr>
+        <w:t xml:space="preserve"> meter </w:t>
+      </w:r>
+      <w:proofErr w:type="spellStart"/>
+      <w:r>
+        <w:rPr>
+          <w:lang w:val="en-US"/>
+        </w:rPr>
+        <w:t>apabila</w:t>
+      </w:r>
+      <w:proofErr w:type="spellEnd"/>
+      <w:r>
+        <w:rPr>
+          <w:lang w:val="en-US"/>
+        </w:rPr>
+        <w:t xml:space="preserve"> </w:t>
+      </w:r>
+      <w:proofErr w:type="spellStart"/>
+      <w:r>
+        <w:rPr>
+          <w:lang w:val="en-US"/>
+        </w:rPr>
+        <w:t>sudah</w:t>
+      </w:r>
+      <w:proofErr w:type="spellEnd"/>
+      <w:r>
+        <w:rPr>
+          <w:lang w:val="en-US"/>
+        </w:rPr>
+        <w:t xml:space="preserve"> </w:t>
+      </w:r>
+      <w:proofErr w:type="spellStart"/>
+      <w:r>
+        <w:rPr>
+          <w:lang w:val="en-US"/>
+        </w:rPr>
+        <w:t>dewasa</w:t>
+      </w:r>
+      <w:proofErr w:type="spellEnd"/>
+      <w:r>
+        <w:rPr>
+          <w:lang w:val="en-US"/>
+        </w:rPr>
+        <w:t xml:space="preserve"> </w:t>
+      </w:r>
+      <w:proofErr w:type="spellStart"/>
+      <w:r>
+        <w:rPr>
+          <w:lang w:val="en-US"/>
+        </w:rPr>
+        <w:t>dengan</w:t>
+      </w:r>
+      <w:proofErr w:type="spellEnd"/>
+      <w:r>
+        <w:rPr>
+          <w:lang w:val="en-US"/>
+        </w:rPr>
+        <w:t xml:space="preserve"> </w:t>
+      </w:r>
+      <w:proofErr w:type="spellStart"/>
+      <w:r>
+        <w:rPr>
+          <w:lang w:val="en-US"/>
+        </w:rPr>
+        <w:t>warna</w:t>
+      </w:r>
+      <w:proofErr w:type="spellEnd"/>
+      <w:r>
+        <w:rPr>
+          <w:lang w:val="en-US"/>
+        </w:rPr>
+        <w:t xml:space="preserve"> </w:t>
+      </w:r>
+      <w:proofErr w:type="spellStart"/>
+      <w:r>
+        <w:rPr>
+          <w:lang w:val="en-US"/>
+        </w:rPr>
+        <w:t>kayu</w:t>
+      </w:r>
+      <w:proofErr w:type="spellEnd"/>
+      <w:r>
+        <w:rPr>
+          <w:lang w:val="en-US"/>
+        </w:rPr>
+        <w:t xml:space="preserve"> yang </w:t>
+      </w:r>
+      <w:proofErr w:type="spellStart"/>
+      <w:r>
+        <w:rPr>
+          <w:lang w:val="en-US"/>
+        </w:rPr>
+        <w:t>menghitam</w:t>
+      </w:r>
+      <w:proofErr w:type="spellEnd"/>
+      <w:r>
+        <w:rPr>
+          <w:lang w:val="en-US"/>
+        </w:rPr>
+        <w:t xml:space="preserve"> dan </w:t>
+      </w:r>
+      <w:proofErr w:type="spellStart"/>
+      <w:r>
+        <w:rPr>
+          <w:lang w:val="en-US"/>
+        </w:rPr>
+        <w:t>warna</w:t>
+      </w:r>
+      <w:proofErr w:type="spellEnd"/>
+      <w:r>
+        <w:rPr>
+          <w:lang w:val="en-US"/>
+        </w:rPr>
+        <w:t xml:space="preserve"> </w:t>
+      </w:r>
+      <w:proofErr w:type="spellStart"/>
+      <w:r>
+        <w:rPr>
+          <w:lang w:val="en-US"/>
+        </w:rPr>
+        <w:t>daun</w:t>
+      </w:r>
+      <w:proofErr w:type="spellEnd"/>
+      <w:r>
+        <w:rPr>
+          <w:lang w:val="en-US"/>
+        </w:rPr>
+        <w:t xml:space="preserve"> yang </w:t>
+      </w:r>
+      <w:proofErr w:type="spellStart"/>
+      <w:r>
+        <w:rPr>
+          <w:lang w:val="en-US"/>
+        </w:rPr>
+        <w:t>kehijau</w:t>
+      </w:r>
+      <w:proofErr w:type="spellEnd"/>
+      <w:r>
+        <w:rPr>
+          <w:lang w:val="en-US"/>
+        </w:rPr>
+        <w:t xml:space="preserve"> </w:t>
+      </w:r>
+      <w:proofErr w:type="spellStart"/>
+      <w:r>
+        <w:rPr>
+          <w:lang w:val="en-US"/>
+        </w:rPr>
+        <w:t>tua</w:t>
+      </w:r>
+      <w:proofErr w:type="spellEnd"/>
+      <w:r>
+        <w:rPr>
+          <w:lang w:val="en-US"/>
+        </w:rPr>
+        <w:t>-</w:t>
+      </w:r>
+      <w:r>
+        <w:rPr>
+          <w:lang w:val="en-US"/>
+        </w:rPr>
+        <w:t>an.</w:t>
+      </w:r>
+      <w:r>
+        <w:rPr>
+          <w:lang w:val="en-US"/>
+        </w:rPr>
+        <w:t xml:space="preserve"> </w:t>
+      </w:r>
+      <w:proofErr w:type="spellStart"/>
+      <w:r>
+        <w:rPr>
+          <w:lang w:val="en-US"/>
+        </w:rPr>
+        <w:t>Buah</w:t>
+      </w:r>
+      <w:proofErr w:type="spellEnd"/>
+      <w:r>
+        <w:rPr>
+          <w:lang w:val="en-US"/>
+        </w:rPr>
+        <w:t xml:space="preserve"> </w:t>
+      </w:r>
+      <w:proofErr w:type="spellStart"/>
+      <w:r>
+        <w:rPr>
+          <w:lang w:val="en-US"/>
+        </w:rPr>
+        <w:t>B</w:t>
+      </w:r>
+      <w:r>
+        <w:rPr>
+          <w:lang w:val="en-US"/>
+        </w:rPr>
+        <w:t>isbul</w:t>
+      </w:r>
+      <w:proofErr w:type="spellEnd"/>
+      <w:r>
+        <w:rPr>
+          <w:lang w:val="en-US"/>
+        </w:rPr>
+        <w:t xml:space="preserve"> </w:t>
+      </w:r>
+      <w:proofErr w:type="spellStart"/>
+      <w:r>
+        <w:rPr>
+          <w:lang w:val="en-US"/>
+        </w:rPr>
+        <w:t>berwarna</w:t>
+      </w:r>
+      <w:proofErr w:type="spellEnd"/>
+      <w:r>
+        <w:rPr>
+          <w:lang w:val="en-US"/>
+        </w:rPr>
+        <w:t xml:space="preserve"> </w:t>
+      </w:r>
+      <w:proofErr w:type="spellStart"/>
+      <w:r>
+        <w:rPr>
+          <w:lang w:val="en-US"/>
+        </w:rPr>
+        <w:t>kuning</w:t>
+      </w:r>
+      <w:proofErr w:type="spellEnd"/>
+      <w:r>
+        <w:rPr>
+          <w:lang w:val="en-US"/>
+        </w:rPr>
+        <w:t xml:space="preserve"> </w:t>
+      </w:r>
+      <w:proofErr w:type="spellStart"/>
+      <w:r>
+        <w:rPr>
+          <w:lang w:val="en-US"/>
+        </w:rPr>
+        <w:t>saat</w:t>
+      </w:r>
+      <w:proofErr w:type="spellEnd"/>
+      <w:r>
+        <w:rPr>
+          <w:lang w:val="en-US"/>
+        </w:rPr>
+        <w:t xml:space="preserve"> </w:t>
+      </w:r>
+      <w:proofErr w:type="spellStart"/>
+      <w:r>
+        <w:rPr>
+          <w:lang w:val="en-US"/>
+        </w:rPr>
+        <w:t>muda</w:t>
+      </w:r>
+      <w:proofErr w:type="spellEnd"/>
+      <w:r>
+        <w:rPr>
+          <w:lang w:val="en-US"/>
+        </w:rPr>
+        <w:t xml:space="preserve"> dan </w:t>
+      </w:r>
+      <w:proofErr w:type="spellStart"/>
+      <w:r>
+        <w:rPr>
+          <w:lang w:val="en-US"/>
+        </w:rPr>
+        <w:t>berwarna</w:t>
+      </w:r>
+      <w:proofErr w:type="spellEnd"/>
+      <w:r>
+        <w:rPr>
+          <w:lang w:val="en-US"/>
+        </w:rPr>
+        <w:t xml:space="preserve"> </w:t>
+      </w:r>
+      <w:proofErr w:type="spellStart"/>
+      <w:r>
+        <w:rPr>
+          <w:lang w:val="en-US"/>
+        </w:rPr>
+        <w:t>coklat</w:t>
+      </w:r>
+      <w:proofErr w:type="spellEnd"/>
+      <w:r>
+        <w:rPr>
+          <w:lang w:val="en-US"/>
+        </w:rPr>
+        <w:t xml:space="preserve"> </w:t>
+      </w:r>
+      <w:proofErr w:type="spellStart"/>
+      <w:r>
+        <w:rPr>
+          <w:lang w:val="en-US"/>
+        </w:rPr>
+        <w:t>saat</w:t>
+      </w:r>
+      <w:proofErr w:type="spellEnd"/>
+      <w:r>
+        <w:rPr>
+          <w:lang w:val="en-US"/>
+        </w:rPr>
+        <w:t xml:space="preserve"> </w:t>
+      </w:r>
+      <w:proofErr w:type="spellStart"/>
+      <w:r>
+        <w:rPr>
+          <w:lang w:val="en-US"/>
+        </w:rPr>
+        <w:t>sudah</w:t>
+      </w:r>
+      <w:proofErr w:type="spellEnd"/>
+      <w:r>
+        <w:rPr>
+          <w:lang w:val="en-US"/>
+        </w:rPr>
+        <w:t xml:space="preserve"> </w:t>
+      </w:r>
+      <w:proofErr w:type="spellStart"/>
+      <w:r>
+        <w:rPr>
+          <w:lang w:val="en-US"/>
+        </w:rPr>
+        <w:t>matang</w:t>
+      </w:r>
+      <w:proofErr w:type="spellEnd"/>
+      <w:r>
+        <w:rPr>
+          <w:lang w:val="en-US"/>
+        </w:rPr>
+        <w:t xml:space="preserve">. </w:t>
+      </w:r>
+      <w:proofErr w:type="spellStart"/>
+      <w:r>
+        <w:rPr>
+          <w:lang w:val="en-US"/>
+        </w:rPr>
+        <w:t>Daging</w:t>
+      </w:r>
+      <w:proofErr w:type="spellEnd"/>
+      <w:r>
+        <w:rPr>
+          <w:lang w:val="en-US"/>
+        </w:rPr>
+        <w:t xml:space="preserve"> </w:t>
+      </w:r>
+      <w:proofErr w:type="spellStart"/>
+      <w:r>
+        <w:rPr>
+          <w:lang w:val="en-US"/>
+        </w:rPr>
+        <w:t>buah</w:t>
+      </w:r>
+      <w:proofErr w:type="spellEnd"/>
+      <w:r>
+        <w:rPr>
+          <w:lang w:val="en-US"/>
+        </w:rPr>
+        <w:t xml:space="preserve"> </w:t>
+      </w:r>
+      <w:proofErr w:type="spellStart"/>
+      <w:r>
+        <w:rPr>
+          <w:lang w:val="en-US"/>
+        </w:rPr>
+        <w:t>ini</w:t>
+      </w:r>
+      <w:proofErr w:type="spellEnd"/>
+      <w:r>
+        <w:rPr>
+          <w:lang w:val="en-US"/>
+        </w:rPr>
+        <w:t xml:space="preserve"> </w:t>
+      </w:r>
+      <w:proofErr w:type="spellStart"/>
+      <w:r>
+        <w:rPr>
+          <w:lang w:val="en-US"/>
+        </w:rPr>
+        <w:t>berwarna</w:t>
+      </w:r>
+      <w:proofErr w:type="spellEnd"/>
+      <w:r>
+        <w:rPr>
+          <w:lang w:val="en-US"/>
+        </w:rPr>
+        <w:t xml:space="preserve"> </w:t>
+      </w:r>
+      <w:proofErr w:type="spellStart"/>
+      <w:r>
+        <w:rPr>
+          <w:lang w:val="en-US"/>
+        </w:rPr>
+        <w:t>kuning</w:t>
+      </w:r>
+      <w:proofErr w:type="spellEnd"/>
+      <w:r>
+        <w:rPr>
+          <w:lang w:val="en-US"/>
+        </w:rPr>
+        <w:t xml:space="preserve"> </w:t>
+      </w:r>
+      <w:proofErr w:type="spellStart"/>
+      <w:r>
+        <w:rPr>
+          <w:lang w:val="en-US"/>
+        </w:rPr>
+        <w:t>dengan</w:t>
+      </w:r>
+      <w:proofErr w:type="spellEnd"/>
+      <w:r>
+        <w:rPr>
+          <w:lang w:val="en-US"/>
+        </w:rPr>
+        <w:t xml:space="preserve"> rasa </w:t>
+      </w:r>
+      <w:proofErr w:type="spellStart"/>
+      <w:r>
+        <w:rPr>
+          <w:lang w:val="en-US"/>
+        </w:rPr>
+        <w:t>manis</w:t>
+      </w:r>
+      <w:proofErr w:type="spellEnd"/>
+      <w:r>
+        <w:rPr>
+          <w:lang w:val="en-US"/>
+        </w:rPr>
+        <w:t xml:space="preserve"> </w:t>
+      </w:r>
+      <w:proofErr w:type="spellStart"/>
+      <w:r>
+        <w:rPr>
+          <w:lang w:val="en-US"/>
+        </w:rPr>
+        <w:t>apabila</w:t>
+      </w:r>
+      <w:proofErr w:type="spellEnd"/>
+      <w:r>
+        <w:rPr>
+          <w:lang w:val="en-US"/>
+        </w:rPr>
+        <w:t xml:space="preserve"> </w:t>
+      </w:r>
+      <w:proofErr w:type="spellStart"/>
+      <w:r>
+        <w:rPr>
+          <w:lang w:val="en-US"/>
+        </w:rPr>
+        <w:t>dikonsumsi</w:t>
+      </w:r>
+      <w:proofErr w:type="spellEnd"/>
+      <w:r>
+        <w:rPr>
+          <w:lang w:val="en-US"/>
+        </w:rPr>
+        <w:t>.</w:t>
+      </w:r>
+    </w:p>
+    <w:p>
+      <w:pPr>
+        <w:spacing w:line="360" w:lineRule="auto"/>
+        <w:ind w:left="360" w:firstLine="720"/>
+        <w:rPr>
+          <w:lang w:val="en-US"/>
+        </w:rPr>
+      </w:pPr>
+      <w:proofErr w:type="spellStart"/>
+      <w:r>
+        <w:rPr>
+          <w:lang w:val="en-US"/>
+        </w:rPr>
+        <w:t>Daun</w:t>
+      </w:r>
+      <w:proofErr w:type="spellEnd"/>
+      <w:r>
+        <w:rPr>
+          <w:lang w:val="en-US"/>
+        </w:rPr>
+        <w:t xml:space="preserve"> </w:t>
+      </w:r>
+      <w:proofErr w:type="spellStart"/>
+      <w:r>
+        <w:rPr>
+          <w:lang w:val="en-US"/>
+        </w:rPr>
+        <w:t>buah</w:t>
+      </w:r>
+      <w:proofErr w:type="spellEnd"/>
+      <w:r>
+        <w:rPr>
+          <w:lang w:val="en-US"/>
+        </w:rPr>
+        <w:t xml:space="preserve"> </w:t>
+      </w:r>
+      <w:proofErr w:type="spellStart"/>
+      <w:r>
+        <w:rPr>
+          <w:lang w:val="en-US"/>
+        </w:rPr>
+        <w:t>ini</w:t>
+      </w:r>
+      <w:proofErr w:type="spellEnd"/>
+      <w:r>
+        <w:rPr>
+          <w:lang w:val="en-US"/>
+        </w:rPr>
+        <w:t xml:space="preserve"> </w:t>
+      </w:r>
+      <w:proofErr w:type="spellStart"/>
+      <w:r>
+        <w:rPr>
+          <w:lang w:val="en-US"/>
+        </w:rPr>
+        <w:t>berbentuk</w:t>
+      </w:r>
+      <w:proofErr w:type="spellEnd"/>
+      <w:r>
+        <w:rPr>
+          <w:lang w:val="en-US"/>
+        </w:rPr>
+        <w:t xml:space="preserve"> </w:t>
+      </w:r>
+      <w:proofErr w:type="spellStart"/>
+      <w:r>
+        <w:rPr>
+          <w:lang w:val="en-US"/>
+        </w:rPr>
+        <w:t>lonjong</w:t>
+      </w:r>
+      <w:proofErr w:type="spellEnd"/>
+      <w:r>
+        <w:rPr>
+          <w:lang w:val="en-US"/>
+        </w:rPr>
+        <w:t xml:space="preserve"> </w:t>
+      </w:r>
+      <w:proofErr w:type="spellStart"/>
+      <w:r>
+        <w:rPr>
+          <w:lang w:val="en-US"/>
+        </w:rPr>
+        <w:t>menuju</w:t>
+      </w:r>
+      <w:proofErr w:type="spellEnd"/>
+      <w:r>
+        <w:rPr>
+          <w:lang w:val="en-US"/>
+        </w:rPr>
+        <w:t xml:space="preserve"> </w:t>
+      </w:r>
+      <w:proofErr w:type="spellStart"/>
+      <w:r>
+        <w:rPr>
+          <w:lang w:val="en-US"/>
+        </w:rPr>
+        <w:t>elips</w:t>
+      </w:r>
+      <w:proofErr w:type="spellEnd"/>
+      <w:r>
+        <w:rPr>
+          <w:lang w:val="en-US"/>
+        </w:rPr>
+        <w:t xml:space="preserve"> </w:t>
+      </w:r>
+      <w:proofErr w:type="spellStart"/>
+      <w:r>
+        <w:rPr>
+          <w:lang w:val="en-US"/>
+        </w:rPr>
+        <w:t>dengan</w:t>
+      </w:r>
+      <w:proofErr w:type="spellEnd"/>
+      <w:r>
+        <w:rPr>
+          <w:lang w:val="en-US"/>
+        </w:rPr>
+        <w:t xml:space="preserve"> </w:t>
+      </w:r>
+      <w:proofErr w:type="spellStart"/>
+      <w:r>
+        <w:rPr>
+          <w:lang w:val="en-US"/>
+        </w:rPr>
+        <w:t>ujung</w:t>
+      </w:r>
+      <w:proofErr w:type="spellEnd"/>
+      <w:r>
+        <w:rPr>
+          <w:lang w:val="en-US"/>
+        </w:rPr>
+        <w:t xml:space="preserve"> </w:t>
+      </w:r>
+      <w:proofErr w:type="spellStart"/>
+      <w:r>
+        <w:rPr>
+          <w:lang w:val="en-US"/>
+        </w:rPr>
+        <w:t>runcing</w:t>
+      </w:r>
+      <w:proofErr w:type="spellEnd"/>
+      <w:r>
+        <w:rPr>
+          <w:lang w:val="en-US"/>
+        </w:rPr>
+        <w:t xml:space="preserve">, </w:t>
+      </w:r>
+      <w:proofErr w:type="spellStart"/>
+      <w:r>
+        <w:rPr>
+          <w:lang w:val="en-US"/>
+        </w:rPr>
+        <w:t>dasarnya</w:t>
+      </w:r>
+      <w:proofErr w:type="spellEnd"/>
+      <w:r>
+        <w:rPr>
+          <w:lang w:val="en-US"/>
+        </w:rPr>
+        <w:t xml:space="preserve"> </w:t>
+      </w:r>
+      <w:proofErr w:type="spellStart"/>
+      <w:r>
+        <w:rPr>
+          <w:lang w:val="en-US"/>
+        </w:rPr>
+        <w:t>membulat</w:t>
+      </w:r>
+      <w:proofErr w:type="spellEnd"/>
+      <w:r>
+        <w:rPr>
+          <w:lang w:val="en-US"/>
+        </w:rPr>
+        <w:t xml:space="preserve"> dan </w:t>
+      </w:r>
+      <w:proofErr w:type="spellStart"/>
+      <w:r>
+        <w:rPr>
+          <w:lang w:val="en-US"/>
+        </w:rPr>
+        <w:t>berseling</w:t>
+      </w:r>
+      <w:proofErr w:type="spellEnd"/>
+      <w:r>
+        <w:rPr>
+          <w:lang w:val="en-US"/>
+        </w:rPr>
+        <w:t xml:space="preserve"> </w:t>
+      </w:r>
+      <w:proofErr w:type="spellStart"/>
+      <w:r>
+        <w:rPr>
+          <w:lang w:val="en-US"/>
+        </w:rPr>
+        <w:t>dari</w:t>
+      </w:r>
+      <w:proofErr w:type="spellEnd"/>
+      <w:r>
+        <w:rPr>
+          <w:lang w:val="en-US"/>
+        </w:rPr>
+        <w:t xml:space="preserve"> </w:t>
+      </w:r>
+      <w:proofErr w:type="spellStart"/>
+      <w:r>
+        <w:rPr>
+          <w:lang w:val="en-US"/>
+        </w:rPr>
+        <w:t>batangnya</w:t>
+      </w:r>
+      <w:proofErr w:type="spellEnd"/>
+      <w:r>
+        <w:rPr>
+          <w:lang w:val="en-US"/>
+        </w:rPr>
+        <w:t>.</w:t>
+      </w:r>
+      <w:r>
+        <w:rPr>
+          <w:lang w:val="en-US"/>
+        </w:rPr>
+        <w:t xml:space="preserve"> </w:t>
+      </w:r>
+      <w:proofErr w:type="spellStart"/>
+      <w:r>
+        <w:rPr>
+          <w:lang w:val="en-US"/>
+        </w:rPr>
+        <w:t>Daun</w:t>
+      </w:r>
+      <w:proofErr w:type="spellEnd"/>
+      <w:r>
+        <w:rPr>
+          <w:lang w:val="en-US"/>
+        </w:rPr>
+        <w:t xml:space="preserve"> yang </w:t>
+      </w:r>
+      <w:proofErr w:type="spellStart"/>
+      <w:r>
+        <w:rPr>
+          <w:lang w:val="en-US"/>
+        </w:rPr>
+        <w:t>sudah</w:t>
+      </w:r>
+      <w:proofErr w:type="spellEnd"/>
+      <w:r>
+        <w:rPr>
+          <w:lang w:val="en-US"/>
+        </w:rPr>
+        <w:t xml:space="preserve"> </w:t>
+      </w:r>
+      <w:proofErr w:type="spellStart"/>
+      <w:r>
+        <w:rPr>
+          <w:lang w:val="en-US"/>
+        </w:rPr>
+        <w:t>tua</w:t>
+      </w:r>
+      <w:proofErr w:type="spellEnd"/>
+      <w:r>
+        <w:rPr>
+          <w:lang w:val="en-US"/>
+        </w:rPr>
+        <w:t xml:space="preserve"> </w:t>
+      </w:r>
+      <w:proofErr w:type="spellStart"/>
+      <w:r>
+        <w:rPr>
+          <w:lang w:val="en-US"/>
+        </w:rPr>
+        <w:t>akan</w:t>
+      </w:r>
+      <w:proofErr w:type="spellEnd"/>
+      <w:r>
+        <w:rPr>
+          <w:lang w:val="en-US"/>
+        </w:rPr>
+        <w:t xml:space="preserve"> </w:t>
+      </w:r>
+      <w:proofErr w:type="spellStart"/>
+      <w:r>
+        <w:rPr>
+          <w:lang w:val="en-US"/>
+        </w:rPr>
+        <w:t>berwarna</w:t>
+      </w:r>
+      <w:proofErr w:type="spellEnd"/>
+      <w:r>
+        <w:rPr>
+          <w:lang w:val="en-US"/>
+        </w:rPr>
+        <w:t xml:space="preserve"> </w:t>
+      </w:r>
+      <w:proofErr w:type="spellStart"/>
+      <w:r>
+        <w:rPr>
+          <w:lang w:val="en-US"/>
+        </w:rPr>
+        <w:t>hijau</w:t>
+      </w:r>
+      <w:proofErr w:type="spellEnd"/>
+      <w:r>
+        <w:rPr>
+          <w:lang w:val="en-US"/>
+        </w:rPr>
+        <w:t xml:space="preserve"> </w:t>
+      </w:r>
+      <w:proofErr w:type="spellStart"/>
+      <w:r>
+        <w:rPr>
+          <w:lang w:val="en-US"/>
+        </w:rPr>
+        <w:t>dengan</w:t>
+      </w:r>
+      <w:proofErr w:type="spellEnd"/>
+      <w:r>
+        <w:rPr>
+          <w:lang w:val="en-US"/>
+        </w:rPr>
+        <w:t xml:space="preserve"> </w:t>
+      </w:r>
+      <w:proofErr w:type="spellStart"/>
+      <w:r>
+        <w:rPr>
+          <w:lang w:val="en-US"/>
+        </w:rPr>
+        <w:t>sisi</w:t>
+      </w:r>
+      <w:proofErr w:type="spellEnd"/>
+      <w:r>
+        <w:rPr>
+          <w:lang w:val="en-US"/>
+        </w:rPr>
+        <w:t xml:space="preserve"> </w:t>
+      </w:r>
+      <w:proofErr w:type="spellStart"/>
+      <w:r>
+        <w:rPr>
+          <w:lang w:val="en-US"/>
+        </w:rPr>
+        <w:t>bawah</w:t>
+      </w:r>
+      <w:proofErr w:type="spellEnd"/>
+      <w:r>
+        <w:rPr>
+          <w:lang w:val="en-US"/>
+        </w:rPr>
+        <w:t xml:space="preserve"> </w:t>
+      </w:r>
+      <w:proofErr w:type="spellStart"/>
+      <w:r>
+        <w:rPr>
+          <w:lang w:val="en-US"/>
+        </w:rPr>
+        <w:t>berwarna</w:t>
+      </w:r>
+      <w:proofErr w:type="spellEnd"/>
+      <w:r>
+        <w:rPr>
+          <w:lang w:val="en-US"/>
+        </w:rPr>
+        <w:t xml:space="preserve"> </w:t>
+      </w:r>
+      <w:proofErr w:type="spellStart"/>
+      <w:r>
+        <w:rPr>
+          <w:lang w:val="en-US"/>
+        </w:rPr>
+        <w:t>keperakan</w:t>
+      </w:r>
+      <w:proofErr w:type="spellEnd"/>
+      <w:r>
+        <w:rPr>
+          <w:lang w:val="en-US"/>
+        </w:rPr>
+        <w:t xml:space="preserve">, </w:t>
+      </w:r>
+      <w:proofErr w:type="spellStart"/>
+      <w:r>
+        <w:rPr>
+          <w:lang w:val="en-US"/>
+        </w:rPr>
+        <w:t>daun-daun</w:t>
+      </w:r>
+      <w:proofErr w:type="spellEnd"/>
+      <w:r>
+        <w:rPr>
+          <w:lang w:val="en-US"/>
+        </w:rPr>
+        <w:t xml:space="preserve"> </w:t>
+      </w:r>
+      <w:proofErr w:type="spellStart"/>
+      <w:r>
+        <w:rPr>
+          <w:lang w:val="en-US"/>
+        </w:rPr>
+        <w:t>muda</w:t>
+      </w:r>
+      <w:proofErr w:type="spellEnd"/>
+      <w:r>
+        <w:rPr>
+          <w:lang w:val="en-US"/>
+        </w:rPr>
+        <w:t xml:space="preserve"> </w:t>
+      </w:r>
+      <w:proofErr w:type="spellStart"/>
+      <w:r>
+        <w:rPr>
+          <w:lang w:val="en-US"/>
+        </w:rPr>
+        <w:t>akan</w:t>
+      </w:r>
+      <w:proofErr w:type="spellEnd"/>
+      <w:r>
+        <w:rPr>
+          <w:lang w:val="en-US"/>
+        </w:rPr>
+        <w:t xml:space="preserve"> </w:t>
+      </w:r>
+      <w:proofErr w:type="spellStart"/>
+      <w:r>
+        <w:rPr>
+          <w:lang w:val="en-US"/>
+        </w:rPr>
+        <w:t>berwarna</w:t>
+      </w:r>
+      <w:proofErr w:type="spellEnd"/>
+      <w:r>
+        <w:rPr>
+          <w:lang w:val="en-US"/>
+        </w:rPr>
+        <w:t xml:space="preserve"> </w:t>
+      </w:r>
+      <w:proofErr w:type="spellStart"/>
+      <w:r>
+        <w:rPr>
+          <w:lang w:val="en-US"/>
+        </w:rPr>
+        <w:t>hijau</w:t>
+      </w:r>
+      <w:proofErr w:type="spellEnd"/>
+      <w:r>
+        <w:rPr>
+          <w:lang w:val="en-US"/>
+        </w:rPr>
+        <w:t xml:space="preserve"> </w:t>
+      </w:r>
+      <w:proofErr w:type="spellStart"/>
+      <w:r>
+        <w:rPr>
+          <w:lang w:val="en-US"/>
+        </w:rPr>
+        <w:t>kekuningan</w:t>
+      </w:r>
+      <w:proofErr w:type="spellEnd"/>
+      <w:r>
+        <w:rPr>
+          <w:lang w:val="en-US"/>
+        </w:rPr>
+        <w:t xml:space="preserve"> </w:t>
+      </w:r>
+      <w:r>
+        <w:rPr>
+          <w:lang w:val="en-US"/>
+        </w:rPr>
+        <w:fldChar w:fldCharType="begin" w:fldLock="1"/>
+      </w:r>
+      <w:r>
+        <w:rPr>
+          <w:lang w:val="en-US"/>
+        </w:rPr>
+        <w:instrText>ADDIN CSL_CITATION {"citationItems":[{"id":"ITEM-1","itemData":{"abstract":"The ethanolic extract of leaves of Diospyros blancoi were investigated for potential pharmacological activities. Chemical groups were investigated,\r\nAntioxidant, Antidiarrheal, Antimicrobial and Cytotoxic properties of the extract were investigated by using different suitable reagents; 1, 1-diphenyl2-picryl hydrazyl (DPPH) free radical scavenging assay; zone of inhibition method; brine shrimp lethality bioassay and castor oil induced diarrhea\r\ninhibition respectively. There were tannins and alkaloids in the leaves extract. It had statistically significant free radical scavenging activity with an IC50\r\nof 15±0.6 (3.63–86.50) µg mL-1. In case of antidiarrheal activity test, the extract produced 2.81 (±0.2) h and 3.29 (±0.3) h latent period of diarrheal\r\ninduction for 250 mg/kg and 500 mg/kg of leaves extract respectively whereas the positive standard showed 3.88 (± 0.2) h and Control showed 1.30 (±\r\n0.1) h of latent period. The extract also showed significant antimicrobial activities and significant lethality to brine shrimp with LC50 value at 1.56 µg/mL.\r\nDifferent chemical substances present in the leaves might be responsible for biological activities found in this study. The results of the study support the\r\ntraditional uses of Diospyros blancoi and could be the basis of further investigations in future including isolation of novel compounds.","author":[{"dropping-particle":"","family":"Islam","given":"Mohammad Safiqul","non-dropping-particle":"","parse-names":false,"suffix":""}],"container-title":"Journal of Pharmacy Research","id":"ITEM-1","issue":"6","issued":{"date-parts":[["2012"]]},"page":"3050-3052","title":"Characterization of Chemical Groups and Study of Antioxidant, Antidiarrhoeal, Antimicrobial and Cytotoxic activities of ethanolic extract of Diospyros blancoi (Family: Ebenaceae) Leaves","type":"article-journal","volume":"5"},"uris":["http://www.mendeley.com/documents/?uuid=7d45edf7-0d0d-3556-9a4f-05dd1653a929"]}],"mendeley":{"formattedCitation":"(Islam 2012)","plainTextFormattedCitation":"(Islam 2012)","previouslyFormattedCitation":"(Islam 2012)"},"properties":{"noteIndex":0},"schema":"https://github.com/citation-style-language/schema/raw/master/csl-citation.json"}</w:instrText>
+      </w:r>
+      <w:r>
+        <w:rPr>
+          <w:lang w:val="en-US"/>
+        </w:rPr>
+        <w:fldChar w:fldCharType="separate"/>
+      </w:r>
+      <w:r>
+        <w:rPr>
+          <w:noProof/>
+          <w:lang w:val="en-US"/>
+        </w:rPr>
+        <w:t>(Islam 2012)</w:t>
+      </w:r>
+      <w:r>
+        <w:rPr>
+          <w:lang w:val="en-US"/>
+        </w:rPr>
+        <w:fldChar w:fldCharType="end"/>
+      </w:r>
+      <w:r>
+        <w:rPr>
+          <w:lang w:val="en-US"/>
+        </w:rPr>
+        <w:t>.</w:t>
+      </w:r>
+      <w:r>
+        <w:rPr>
+          <w:lang w:val="en-US"/>
+        </w:rPr>
+        <w:t xml:space="preserve"> Pada </w:t>
+      </w:r>
+      <w:proofErr w:type="spellStart"/>
+      <w:r>
+        <w:rPr>
+          <w:lang w:val="en-US"/>
+        </w:rPr>
+        <w:t>beberapa</w:t>
+      </w:r>
+      <w:proofErr w:type="spellEnd"/>
+      <w:r>
+        <w:rPr>
+          <w:lang w:val="en-US"/>
+        </w:rPr>
+        <w:t xml:space="preserve"> </w:t>
+      </w:r>
+      <w:proofErr w:type="spellStart"/>
+      <w:r>
+        <w:rPr>
+          <w:lang w:val="en-US"/>
+        </w:rPr>
+        <w:t>studi</w:t>
+      </w:r>
+      <w:proofErr w:type="spellEnd"/>
+      <w:r>
+        <w:rPr>
+          <w:lang w:val="en-US"/>
+        </w:rPr>
+        <w:t xml:space="preserve"> </w:t>
+      </w:r>
+      <w:proofErr w:type="spellStart"/>
+      <w:r>
+        <w:rPr>
+          <w:lang w:val="en-US"/>
+        </w:rPr>
+        <w:t>telah</w:t>
+      </w:r>
+      <w:proofErr w:type="spellEnd"/>
+      <w:r>
+        <w:rPr>
+          <w:lang w:val="en-US"/>
+        </w:rPr>
+        <w:t xml:space="preserve"> </w:t>
+      </w:r>
+      <w:proofErr w:type="spellStart"/>
+      <w:r>
+        <w:rPr>
+          <w:lang w:val="en-US"/>
+        </w:rPr>
+        <w:t>ditunjukkan</w:t>
+      </w:r>
+      <w:proofErr w:type="spellEnd"/>
+      <w:r>
+        <w:rPr>
+          <w:lang w:val="en-US"/>
+        </w:rPr>
+        <w:t xml:space="preserve"> </w:t>
+      </w:r>
+      <w:proofErr w:type="spellStart"/>
+      <w:r>
+        <w:rPr>
+          <w:lang w:val="en-US"/>
+        </w:rPr>
+        <w:t>adanya</w:t>
+      </w:r>
+      <w:proofErr w:type="spellEnd"/>
+      <w:r>
+        <w:rPr>
+          <w:lang w:val="en-US"/>
+        </w:rPr>
+        <w:t xml:space="preserve"> </w:t>
+      </w:r>
+      <w:proofErr w:type="spellStart"/>
+      <w:r>
+        <w:rPr>
+          <w:lang w:val="en-US"/>
+        </w:rPr>
+        <w:t>antioksidan</w:t>
+      </w:r>
+      <w:proofErr w:type="spellEnd"/>
+      <w:r>
+        <w:rPr>
+          <w:lang w:val="en-US"/>
+        </w:rPr>
+        <w:t xml:space="preserve"> pada </w:t>
+      </w:r>
+      <w:proofErr w:type="spellStart"/>
+      <w:r>
+        <w:rPr>
+          <w:lang w:val="en-US"/>
+        </w:rPr>
+        <w:t>daun</w:t>
+      </w:r>
+      <w:proofErr w:type="spellEnd"/>
+      <w:r>
+        <w:rPr>
+          <w:lang w:val="en-US"/>
+        </w:rPr>
+        <w:t xml:space="preserve"> </w:t>
+      </w:r>
+      <w:proofErr w:type="spellStart"/>
+      <w:r>
+        <w:rPr>
+          <w:lang w:val="en-US"/>
+        </w:rPr>
+        <w:t>Bisbul</w:t>
+      </w:r>
+      <w:proofErr w:type="spellEnd"/>
+      <w:r>
+        <w:rPr>
+          <w:lang w:val="en-US"/>
+        </w:rPr>
+        <w:t xml:space="preserve"> </w:t>
+      </w:r>
+      <w:r>
+        <w:rPr>
+          <w:lang w:val="en-US"/>
+        </w:rPr>
+        <w:fldChar w:fldCharType="begin" w:fldLock="1"/>
+      </w:r>
+      <w:r>
+        <w:rPr>
+          <w:lang w:val="en-US"/>
+        </w:rPr>
+        <w:instrText>ADDIN CSL_CITATION {"citationItems":[{"id":"ITEM-1","itemData":{"DOI":"10.3923/ijp.2012.403.409","ISSN":"18117775","author":[{"dropping-particle":"","family":"Islam Howl","given":"Md. Sariful","non-dropping-particle":"","parse-names":false,"suffix":""},{"dropping-particle":"","family":"Mofizur Ra","given":"Md.","non-dropping-particle":"","parse-names":false,"suffix":""},{"dropping-particle":"","family":"Ripon Khal","given":"Abul Bashar","non-dropping-particle":"","parse-names":false,"suffix":""},{"dropping-particle":"","family":"Rahman","given":"Md. Mostafizur","non-dropping-particle":"","parse-names":false,"suffix":""},{"dropping-particle":"","family":"Ahmed","given":"Firoj","non-dropping-particle":"","parse-names":false,"suffix":""}],"container-title":"International Journal of Pharmacology","id":"ITEM-1","issue":"5","issued":{"date-parts":[["2012","5","1"]]},"page":"403-409","title":"Antioxidant and Antidiarrhoeal Potentiality of Diospyros blancoi","type":"article-journal","volume":"8"},"uris":["http://www.mendeley.com/documents/?uuid=95737674-9155-324a-a8f8-d2d7644b4996"]},{"id":"ITEM-2","itemData":{"abstract":"This study was conducted to evaluate the antioxidant activity of extracts from different parts of the plant Diospyros discolor including leaf, fruit and bark. Methanol was used as solvent and antioxidant effect was measured by DPPH method and total phenolic content. Extracts from all parts of the plant showed potential antioxidant activity. Among the three different parts bark showed highest antioxidant activity with 5 0 5 0 , 5 0 , IC value of 45.78 ìg/ml that is followed by the fruit (IC 69.13 ìg/ml) and leaf (IC 72.50 ìg/ml). On 5 0 the other hand the antioxidant activity of standard (Ascorbic Acid) was with IC value of 43.04ìg/ml. Incase of phenolic content, bark contains (9.16 mg of GAE / gm of extractives) followed by fruit (5.95 mg of GAE / gm of extractives) and leaves (5.65 mg of GAE / gm of extractives)","author":[{"dropping-particle":"","family":"Chandra Das","given":"Sreedam","non-dropping-particle":"","parse-names":false,"suffix":""},{"dropping-particle":"","family":"Hamid","given":"Kaiser","non-dropping-particle":"","parse-names":false,"suffix":""},{"dropping-particle":"","family":"Jahan Bulbul","given":"Israt","non-dropping-particle":"","parse-names":false,"suffix":""},{"dropping-particle":"","family":"Sultana","given":"Shapna","non-dropping-particle":"","parse-names":false,"suffix":""},{"dropping-particle":"","family":"Saiful Islam","given":"Md","non-dropping-particle":"","parse-names":false,"suffix":""}],"container-title":"Research Journal of Agriculture and Biological Sciences","id":"ITEM-2","issue":"4","issued":{"date-parts":[["2010"]]},"number-of-pages":"472-475","title":"In Vitro Antioxidant Activity of Different Parts of the Plant Diospyros discolor","type":"report","volume":"6"},"uris":["http://www.mendeley.com/documents/?uuid=091181e1-08f5-3315-9254-3db43238eaff"]}],"mendeley":{"formattedCitation":"(Chandra Das et al. 2010; Islam Howl et al. 2012)","plainTextFormattedCitation":"(Chandra Das et al. 2010; Islam Howl et al. 2012)","previouslyFormattedCitation":"(Chandra Das et al. 2010; Islam Howl et al. 2012)"},"properties":{"noteIndex":0},"schema":"https://github.com/citation-style-language/schema/raw/master/csl-citation.json"}</w:instrText>
+      </w:r>
+      <w:r>
+        <w:rPr>
+          <w:lang w:val="en-US"/>
+        </w:rPr>
+        <w:fldChar w:fldCharType="separate"/>
+      </w:r>
+      <w:r>
+        <w:rPr>
+          <w:noProof/>
+          <w:lang w:val="en-US"/>
+        </w:rPr>
+        <w:t>(Chandra Das et al. 2010; Islam Howl et al. 2012)</w:t>
+      </w:r>
+      <w:r>
+        <w:rPr>
+          <w:lang w:val="en-US"/>
+        </w:rPr>
+        <w:fldChar w:fldCharType="end"/>
+      </w:r>
+      <w:r>
+        <w:rPr>
+          <w:lang w:val="en-US"/>
+        </w:rPr>
+        <w:t>.</w:t>
+      </w:r>
+      <w:r>
+        <w:rPr>
+          <w:lang w:val="en-US"/>
+        </w:rPr>
+        <w:t xml:space="preserve"> </w:t>
+      </w:r>
+    </w:p>
+    <w:p>
+      <w:pPr>
+        <w:spacing w:line="360" w:lineRule="auto"/>
+        <w:ind w:left="360" w:firstLine="720"/>
+        <w:rPr>
+          <w:szCs w:val="24"/>
+        </w:rPr>
+      </w:pPr>
       <w:r>
         <w:rPr>
           <w:color w:val="FF0000"/>
@@ -3212,7 +5976,6 @@
         <w:rPr>
           <w:szCs w:val="24"/>
         </w:rPr>
-        <w:lastRenderedPageBreak/>
         <w:t>2.1.1</w:t>
       </w:r>
       <w:r>
@@ -3226,6 +5989,12 @@
           <w:szCs w:val="24"/>
         </w:rPr>
         <w:t>Artificial Neural Network</w:t>
+      </w:r>
+      <w:r>
+        <w:rPr>
+          <w:szCs w:val="24"/>
+        </w:rPr>
+        <w:t>s</w:t>
       </w:r>
     </w:p>
     <w:p>
@@ -3280,7 +6049,301 @@
     <w:p>
       <w:pPr>
         <w:spacing w:line="360" w:lineRule="auto"/>
-        <w:ind w:firstLine="720"/>
+        <w:ind w:left="1440" w:firstLine="720"/>
+        <w:rPr>
+          <w:szCs w:val="24"/>
+        </w:rPr>
+      </w:pPr>
+      <w:r>
+        <w:rPr>
+          <w:szCs w:val="24"/>
+          <w:lang w:val="en-US"/>
+        </w:rPr>
+        <w:t xml:space="preserve">Model </w:t>
+      </w:r>
+      <w:proofErr w:type="spellStart"/>
+      <w:r>
+        <w:rPr>
+          <w:szCs w:val="24"/>
+          <w:lang w:val="en-US"/>
+        </w:rPr>
+        <w:t>ini</w:t>
+      </w:r>
+      <w:proofErr w:type="spellEnd"/>
+      <w:r>
+        <w:rPr>
+          <w:szCs w:val="24"/>
+          <w:lang w:val="en-US"/>
+        </w:rPr>
+        <w:t xml:space="preserve"> </w:t>
+      </w:r>
+      <w:proofErr w:type="spellStart"/>
+      <w:r>
+        <w:rPr>
+          <w:szCs w:val="24"/>
+          <w:lang w:val="en-US"/>
+        </w:rPr>
+        <w:t>memiliki</w:t>
+      </w:r>
+      <w:proofErr w:type="spellEnd"/>
+      <w:r>
+        <w:rPr>
+          <w:szCs w:val="24"/>
+          <w:lang w:val="en-US"/>
+        </w:rPr>
+        <w:t xml:space="preserve"> </w:t>
+      </w:r>
+      <w:proofErr w:type="spellStart"/>
+      <w:r>
+        <w:rPr>
+          <w:szCs w:val="24"/>
+          <w:lang w:val="en-US"/>
+        </w:rPr>
+        <w:t>banyak</w:t>
+      </w:r>
+      <w:proofErr w:type="spellEnd"/>
+      <w:r>
+        <w:rPr>
+          <w:szCs w:val="24"/>
+          <w:lang w:val="en-US"/>
+        </w:rPr>
+        <w:t xml:space="preserve"> </w:t>
+      </w:r>
+      <w:proofErr w:type="spellStart"/>
+      <w:r>
+        <w:rPr>
+          <w:szCs w:val="24"/>
+          <w:lang w:val="en-US"/>
+        </w:rPr>
+        <w:t>lapisan</w:t>
+      </w:r>
+      <w:proofErr w:type="spellEnd"/>
+      <w:r>
+        <w:rPr>
+          <w:szCs w:val="24"/>
+          <w:lang w:val="en-US"/>
+        </w:rPr>
+        <w:t xml:space="preserve"> </w:t>
+      </w:r>
+      <w:proofErr w:type="spellStart"/>
+      <w:r>
+        <w:rPr>
+          <w:szCs w:val="24"/>
+          <w:lang w:val="en-US"/>
+        </w:rPr>
+        <w:t>pemroses</w:t>
+      </w:r>
+      <w:proofErr w:type="spellEnd"/>
+      <w:r>
+        <w:rPr>
+          <w:szCs w:val="24"/>
+          <w:lang w:val="en-US"/>
+        </w:rPr>
+        <w:t xml:space="preserve"> </w:t>
+      </w:r>
+      <w:proofErr w:type="spellStart"/>
+      <w:r>
+        <w:rPr>
+          <w:szCs w:val="24"/>
+          <w:lang w:val="en-US"/>
+        </w:rPr>
+        <w:t>untuk</w:t>
+      </w:r>
+      <w:proofErr w:type="spellEnd"/>
+      <w:r>
+        <w:rPr>
+          <w:szCs w:val="24"/>
+          <w:lang w:val="en-US"/>
+        </w:rPr>
+        <w:t xml:space="preserve"> </w:t>
+      </w:r>
+      <w:proofErr w:type="spellStart"/>
+      <w:r>
+        <w:rPr>
+          <w:szCs w:val="24"/>
+          <w:lang w:val="en-US"/>
+        </w:rPr>
+        <w:t>memproses</w:t>
+      </w:r>
+      <w:proofErr w:type="spellEnd"/>
+      <w:r>
+        <w:rPr>
+          <w:szCs w:val="24"/>
+          <w:lang w:val="en-US"/>
+        </w:rPr>
+        <w:t xml:space="preserve"> </w:t>
+      </w:r>
+      <w:proofErr w:type="spellStart"/>
+      <w:r>
+        <w:rPr>
+          <w:szCs w:val="24"/>
+          <w:lang w:val="en-US"/>
+        </w:rPr>
+        <w:t>representasi</w:t>
+      </w:r>
+      <w:proofErr w:type="spellEnd"/>
+      <w:r>
+        <w:rPr>
+          <w:szCs w:val="24"/>
+          <w:lang w:val="en-US"/>
+        </w:rPr>
+        <w:t xml:space="preserve"> data </w:t>
+      </w:r>
+      <w:proofErr w:type="spellStart"/>
+      <w:r>
+        <w:rPr>
+          <w:szCs w:val="24"/>
+          <w:lang w:val="en-US"/>
+        </w:rPr>
+        <w:t>dengan</w:t>
+      </w:r>
+      <w:proofErr w:type="spellEnd"/>
+      <w:r>
+        <w:rPr>
+          <w:szCs w:val="24"/>
+          <w:lang w:val="en-US"/>
+        </w:rPr>
+        <w:t xml:space="preserve"> </w:t>
+      </w:r>
+      <w:proofErr w:type="spellStart"/>
+      <w:r>
+        <w:rPr>
+          <w:szCs w:val="24"/>
+          <w:lang w:val="en-US"/>
+        </w:rPr>
+        <w:t>banyak</w:t>
+      </w:r>
+      <w:proofErr w:type="spellEnd"/>
+      <w:r>
+        <w:rPr>
+          <w:szCs w:val="24"/>
+          <w:lang w:val="en-US"/>
+        </w:rPr>
+        <w:t xml:space="preserve"> level </w:t>
+      </w:r>
+      <w:proofErr w:type="spellStart"/>
+      <w:r>
+        <w:rPr>
+          <w:szCs w:val="24"/>
+          <w:lang w:val="en-US"/>
+        </w:rPr>
+        <w:t>abstraksi</w:t>
+      </w:r>
+      <w:proofErr w:type="spellEnd"/>
+      <w:r>
+        <w:rPr>
+          <w:szCs w:val="24"/>
+          <w:lang w:val="en-US"/>
+        </w:rPr>
+        <w:t xml:space="preserve"> </w:t>
+      </w:r>
+      <w:r>
+        <w:rPr>
+          <w:szCs w:val="24"/>
+          <w:lang w:val="en-US"/>
+        </w:rPr>
+        <w:fldChar w:fldCharType="begin" w:fldLock="1"/>
+      </w:r>
+      <w:r>
+        <w:rPr>
+          <w:szCs w:val="24"/>
+          <w:lang w:val="en-US"/>
+        </w:rPr>
+        <w:instrText>ADDIN CSL_CITATION {"citationItems":[{"id":"ITEM-1","itemData":{"DOI":"10.1038/nature14539","ISSN":"0028-0836","abstract":"Deep learning","author":[{"dropping-particle":"","family":"LeCun","given":"Yann","non-dropping-particle":"","parse-names":false,"suffix":""},{"dropping-particle":"","family":"Bengio","given":"Yoshua","non-dropping-particle":"","parse-names":false,"suffix":""},{"dropping-particle":"","family":"Hinton","given":"Geoffrey","non-dropping-particle":"","parse-names":false,"suffix":""}],"container-title":"Nature","id":"ITEM-1","issue":"7553","issued":{"date-parts":[["2015","5","28"]]},"page":"436-444","publisher":"Nature Publishing Group","title":"Deep learning","type":"article-journal","volume":"521"},"uris":["http://www.mendeley.com/documents/?uuid=f4bde751-19cb-363c-a7ff-2eb6f431ce19"]}],"mendeley":{"formattedCitation":"(LeCun, Bengio, and Hinton 2015)","plainTextFormattedCitation":"(LeCun, Bengio, and Hinton 2015)","previouslyFormattedCitation":"(LeCun, Bengio, and Hinton 2015)"},"properties":{"noteIndex":0},"schema":"https://github.com/citation-style-language/schema/raw/master/csl-citation.json"}</w:instrText>
+      </w:r>
+      <w:r>
+        <w:rPr>
+          <w:szCs w:val="24"/>
+          <w:lang w:val="en-US"/>
+        </w:rPr>
+        <w:fldChar w:fldCharType="separate"/>
+      </w:r>
+      <w:r>
+        <w:rPr>
+          <w:noProof/>
+          <w:szCs w:val="24"/>
+          <w:lang w:val="en-US"/>
+        </w:rPr>
+        <w:t>(LeCun, Bengio, and Hinton 2015)</w:t>
+      </w:r>
+      <w:r>
+        <w:rPr>
+          <w:szCs w:val="24"/>
+          <w:lang w:val="en-US"/>
+        </w:rPr>
+        <w:fldChar w:fldCharType="end"/>
+      </w:r>
+      <w:r>
+        <w:rPr>
+          <w:szCs w:val="24"/>
+          <w:lang w:val="en-US"/>
+        </w:rPr>
+        <w:t>.</w:t>
+      </w:r>
+      <w:r>
+        <w:rPr>
+          <w:szCs w:val="24"/>
+        </w:rPr>
+        <w:t xml:space="preserve"> </w:t>
+      </w:r>
+      <w:r>
+        <w:rPr>
+          <w:szCs w:val="24"/>
+        </w:rPr>
+        <w:t xml:space="preserve">Pada aplikasi citra hiperspektral sudah pernah diaplikasikan ke bidang </w:t>
+      </w:r>
+      <w:r>
+        <w:rPr>
+          <w:i/>
+          <w:szCs w:val="24"/>
+        </w:rPr>
+        <w:t>remote-sensing</w:t>
+      </w:r>
+      <w:r>
+        <w:rPr>
+          <w:szCs w:val="24"/>
+        </w:rPr>
+        <w:t xml:space="preserve"> dengan beberapa manipulasi algoritma seperti dikonvolusikan (</w:t>
+      </w:r>
+      <w:r>
+        <w:rPr>
+          <w:i/>
+          <w:szCs w:val="24"/>
+        </w:rPr>
+        <w:t xml:space="preserve">Convolutional Neural </w:t>
+      </w:r>
+      <w:r>
+        <w:rPr>
+          <w:i/>
+          <w:szCs w:val="24"/>
+        </w:rPr>
+        <w:lastRenderedPageBreak/>
+        <w:t>Networks)</w:t>
+      </w:r>
+      <w:r>
+        <w:rPr>
+          <w:szCs w:val="24"/>
+        </w:rPr>
+        <w:t>, dilakukan berulang (</w:t>
+      </w:r>
+      <w:r>
+        <w:rPr>
+          <w:i/>
+          <w:szCs w:val="24"/>
+        </w:rPr>
+        <w:t xml:space="preserve">Recurrent Neural Network) </w:t>
+      </w:r>
+      <w:r>
+        <w:rPr>
+          <w:szCs w:val="24"/>
+        </w:rPr>
+        <w:t>dan sebagainya.</w:t>
+      </w:r>
+    </w:p>
+    <w:p>
+      <w:pPr>
+        <w:spacing w:line="360" w:lineRule="auto"/>
+        <w:ind w:left="1440" w:firstLine="720"/>
         <w:rPr>
           <w:color w:val="FF0000"/>
           <w:szCs w:val="24"/>
@@ -3290,7 +6353,51 @@
         <w:rPr>
           <w:szCs w:val="24"/>
         </w:rPr>
-        <w:tab/>
+        <w:t xml:space="preserve">Pada manipulasi konvolusi teradpat berbagai macam metode yang dapat digunakan seperti layer 2D yang filternya dapat </w:t>
+      </w:r>
+      <w:r>
+        <w:rPr>
+          <w:szCs w:val="24"/>
+        </w:rPr>
+        <w:t>mengetahui karakteristik-karakteristik spasial,</w:t>
+      </w:r>
+      <w:r>
+        <w:rPr>
+          <w:szCs w:val="24"/>
+        </w:rPr>
+        <w:t xml:space="preserve"> layer 3D yang umumnya digunakan pada data rekaman (</w:t>
+      </w:r>
+      <w:r>
+        <w:rPr>
+          <w:i/>
+          <w:szCs w:val="24"/>
+        </w:rPr>
+        <w:t>video</w:t>
+      </w:r>
+      <w:r>
+        <w:rPr>
+          <w:szCs w:val="24"/>
+        </w:rPr>
+        <w:t>)</w:t>
+      </w:r>
+      <w:r>
+        <w:rPr>
+          <w:szCs w:val="24"/>
+        </w:rPr>
+        <w:t>.</w:t>
+      </w:r>
+      <w:r>
+        <w:rPr>
+          <w:szCs w:val="24"/>
+        </w:rPr>
+        <w:t xml:space="preserve"> </w:t>
+      </w:r>
+      <w:r>
+        <w:rPr>
+          <w:szCs w:val="24"/>
+          <w:lang w:val="en-US"/>
+        </w:rPr>
+        <w:t xml:space="preserve"> </w:t>
       </w:r>
       <w:r>
         <w:rPr>
@@ -3404,6 +6511,13 @@
     </w:p>
     <w:p>
       <w:pPr>
+        <w:rPr>
+          <w:lang w:val="en-US"/>
+        </w:rPr>
+      </w:pPr>
+    </w:p>
+    <w:p>
+      <w:pPr>
         <w:pStyle w:val="Heading1"/>
         <w:spacing w:line="360" w:lineRule="auto"/>
         <w:jc w:val="center"/>
@@ -3415,36 +6529,9 @@
         <w:spacing w:line="360" w:lineRule="auto"/>
         <w:jc w:val="center"/>
       </w:pPr>
-    </w:p>
-    <w:p>
-      <w:pPr>
-        <w:rPr>
-          <w:lang w:val="en-US"/>
-        </w:rPr>
-      </w:pPr>
-    </w:p>
-    <w:p>
-      <w:pPr>
-        <w:rPr>
-          <w:lang w:val="en-US"/>
-        </w:rPr>
-      </w:pPr>
-    </w:p>
-    <w:p>
-      <w:pPr>
-        <w:rPr>
-          <w:lang w:val="en-US"/>
-        </w:rPr>
-      </w:pPr>
-    </w:p>
-    <w:p>
-      <w:pPr>
-        <w:pStyle w:val="Heading1"/>
-        <w:spacing w:line="360" w:lineRule="auto"/>
-        <w:jc w:val="center"/>
-      </w:pPr>
-      <w:r>
-        <w:lastRenderedPageBreak/>
+      <w:bookmarkStart w:id="2" w:name="_GoBack"/>
+      <w:bookmarkEnd w:id="2"/>
+      <w:r>
         <w:t>BAB 3</w:t>
       </w:r>
     </w:p>
@@ -6946,22 +10033,567 @@
           <w:numId w:val="7"/>
         </w:numPr>
         <w:spacing w:line="360" w:lineRule="auto"/>
+      </w:pPr>
+      <w:r>
         <w:rPr>
           <w:lang w:val="id-ID"/>
         </w:rPr>
-      </w:pPr>
-      <w:r>
-        <w:rPr>
-          <w:lang w:val="id-ID"/>
-        </w:rPr>
-        <w:t>Rancangan Sistem Prediksi</w:t>
-      </w:r>
+        <w:t xml:space="preserve">Rancangan </w:t>
+      </w:r>
+      <w:proofErr w:type="spellStart"/>
+      <w:r>
+        <w:t>Algoritma</w:t>
+      </w:r>
+      <w:proofErr w:type="spellEnd"/>
     </w:p>
     <w:p>
       <w:pPr>
         <w:pStyle w:val="Heading2"/>
         <w:numPr>
           <w:ilvl w:val="2"/>
+          <w:numId w:val="7"/>
+        </w:numPr>
+        <w:spacing w:line="360" w:lineRule="auto"/>
+      </w:pPr>
+      <w:proofErr w:type="spellStart"/>
+      <w:r>
+        <w:t>Akuisisi</w:t>
+      </w:r>
+      <w:proofErr w:type="spellEnd"/>
+      <w:r>
+        <w:t xml:space="preserve"> Citra</w:t>
+      </w:r>
+    </w:p>
+    <w:p>
+      <w:pPr>
+        <w:ind w:left="1080" w:firstLine="360"/>
+        <w:rPr>
+          <w:lang w:val="en-US"/>
+        </w:rPr>
+      </w:pPr>
+      <w:r>
+        <w:rPr>
+          <w:lang w:val="en-US"/>
+        </w:rPr>
+        <w:t xml:space="preserve">Citra </w:t>
+      </w:r>
+      <w:proofErr w:type="spellStart"/>
+      <w:r>
+        <w:rPr>
+          <w:lang w:val="en-US"/>
+        </w:rPr>
+        <w:t>hiperspektral</w:t>
+      </w:r>
+      <w:proofErr w:type="spellEnd"/>
+      <w:r>
+        <w:rPr>
+          <w:lang w:val="en-US"/>
+        </w:rPr>
+        <w:t xml:space="preserve"> yang </w:t>
+      </w:r>
+      <w:proofErr w:type="spellStart"/>
+      <w:r>
+        <w:rPr>
+          <w:lang w:val="en-US"/>
+        </w:rPr>
+        <w:t>diambil</w:t>
+      </w:r>
+      <w:proofErr w:type="spellEnd"/>
+      <w:r>
+        <w:rPr>
+          <w:lang w:val="en-US"/>
+        </w:rPr>
+        <w:t xml:space="preserve"> </w:t>
+      </w:r>
+      <w:proofErr w:type="spellStart"/>
+      <w:r>
+        <w:rPr>
+          <w:lang w:val="en-US"/>
+        </w:rPr>
+        <w:t>dari</w:t>
+      </w:r>
+      <w:proofErr w:type="spellEnd"/>
+      <w:r>
+        <w:rPr>
+          <w:lang w:val="en-US"/>
+        </w:rPr>
+        <w:t xml:space="preserve"> </w:t>
+      </w:r>
+      <w:proofErr w:type="spellStart"/>
+      <w:r>
+        <w:rPr>
+          <w:lang w:val="en-US"/>
+        </w:rPr>
+        <w:t>kamera</w:t>
+      </w:r>
+      <w:proofErr w:type="spellEnd"/>
+      <w:r>
+        <w:rPr>
+          <w:lang w:val="en-US"/>
+        </w:rPr>
+        <w:t xml:space="preserve"> </w:t>
+      </w:r>
+      <w:proofErr w:type="spellStart"/>
+      <w:r>
+        <w:rPr>
+          <w:lang w:val="en-US"/>
+        </w:rPr>
+        <w:t>memiliki</w:t>
+      </w:r>
+      <w:proofErr w:type="spellEnd"/>
+      <w:r>
+        <w:rPr>
+          <w:lang w:val="en-US"/>
+        </w:rPr>
+        <w:t xml:space="preserve"> </w:t>
+      </w:r>
+      <w:proofErr w:type="spellStart"/>
+      <w:r>
+        <w:rPr>
+          <w:lang w:val="en-US"/>
+        </w:rPr>
+        <w:t>lebar</w:t>
+      </w:r>
+      <w:proofErr w:type="spellEnd"/>
+      <w:r>
+        <w:rPr>
+          <w:lang w:val="en-US"/>
+        </w:rPr>
+        <w:t xml:space="preserve"> </w:t>
+      </w:r>
+      <w:r>
+        <w:rPr>
+          <w:lang w:val="en-US"/>
+        </w:rPr>
+        <w:t xml:space="preserve">512, </w:t>
+      </w:r>
+      <w:proofErr w:type="spellStart"/>
+      <w:r>
+        <w:rPr>
+          <w:lang w:val="en-US"/>
+        </w:rPr>
+        <w:t>panjang</w:t>
+      </w:r>
+      <w:proofErr w:type="spellEnd"/>
+      <w:r>
+        <w:rPr>
+          <w:lang w:val="en-US"/>
+        </w:rPr>
+        <w:t xml:space="preserve"> 512 dan </w:t>
+      </w:r>
+      <w:proofErr w:type="spellStart"/>
+      <w:r>
+        <w:rPr>
+          <w:lang w:val="en-US"/>
+        </w:rPr>
+        <w:t>lebar</w:t>
+      </w:r>
+      <w:proofErr w:type="spellEnd"/>
+      <w:r>
+        <w:rPr>
+          <w:lang w:val="en-US"/>
+        </w:rPr>
+        <w:t xml:space="preserve"> </w:t>
+      </w:r>
+      <w:proofErr w:type="spellStart"/>
+      <w:r>
+        <w:rPr>
+          <w:lang w:val="en-US"/>
+        </w:rPr>
+        <w:t>kanal</w:t>
+      </w:r>
+      <w:proofErr w:type="spellEnd"/>
+      <w:r>
+        <w:rPr>
+          <w:lang w:val="en-US"/>
+        </w:rPr>
+        <w:t xml:space="preserve"> 400 – 1000 nm </w:t>
+      </w:r>
+      <w:proofErr w:type="spellStart"/>
+      <w:r>
+        <w:rPr>
+          <w:lang w:val="en-US"/>
+        </w:rPr>
+        <w:t>dengan</w:t>
+      </w:r>
+      <w:proofErr w:type="spellEnd"/>
+      <w:r>
+        <w:rPr>
+          <w:lang w:val="en-US"/>
+        </w:rPr>
+        <w:t xml:space="preserve"> </w:t>
+      </w:r>
+      <w:proofErr w:type="spellStart"/>
+      <w:r>
+        <w:rPr>
+          <w:lang w:val="en-US"/>
+        </w:rPr>
+        <w:t>jumlah</w:t>
+      </w:r>
+      <w:proofErr w:type="spellEnd"/>
+      <w:r>
+        <w:rPr>
+          <w:lang w:val="en-US"/>
+        </w:rPr>
+        <w:t xml:space="preserve"> </w:t>
+      </w:r>
+      <w:proofErr w:type="spellStart"/>
+      <w:r>
+        <w:rPr>
+          <w:lang w:val="en-US"/>
+        </w:rPr>
+        <w:t>kanal</w:t>
+      </w:r>
+      <w:proofErr w:type="spellEnd"/>
+      <w:r>
+        <w:rPr>
+          <w:lang w:val="en-US"/>
+        </w:rPr>
+        <w:t xml:space="preserve"> 224.</w:t>
+      </w:r>
+    </w:p>
+    <w:p>
+      <w:pPr>
+        <w:pStyle w:val="Heading2"/>
+        <w:numPr>
+          <w:ilvl w:val="2"/>
+          <w:numId w:val="7"/>
+        </w:numPr>
+        <w:spacing w:line="360" w:lineRule="auto"/>
+      </w:pPr>
+      <w:proofErr w:type="spellStart"/>
+      <w:r>
+        <w:lastRenderedPageBreak/>
+        <w:t>Koreksi</w:t>
+      </w:r>
+      <w:proofErr w:type="spellEnd"/>
+      <w:r>
+        <w:t xml:space="preserve"> Citra</w:t>
+      </w:r>
+    </w:p>
+    <w:p>
+      <w:pPr>
+        <w:pStyle w:val="Heading2"/>
+        <w:numPr>
+          <w:ilvl w:val="2"/>
+          <w:numId w:val="7"/>
+        </w:numPr>
+        <w:spacing w:line="360" w:lineRule="auto"/>
+      </w:pPr>
+      <w:proofErr w:type="spellStart"/>
+      <w:r>
+        <w:t>Segmentasi</w:t>
+      </w:r>
+      <w:proofErr w:type="spellEnd"/>
+      <w:r>
+        <w:t xml:space="preserve"> Citra</w:t>
+      </w:r>
+    </w:p>
+    <w:p>
+      <w:pPr>
+        <w:pStyle w:val="Heading2"/>
+        <w:numPr>
+          <w:ilvl w:val="2"/>
+          <w:numId w:val="7"/>
+        </w:numPr>
+        <w:spacing w:line="360" w:lineRule="auto"/>
+      </w:pPr>
+      <w:r>
+        <w:t xml:space="preserve">Model </w:t>
+      </w:r>
+      <w:proofErr w:type="spellStart"/>
+      <w:r>
+        <w:t>Kuantitatif</w:t>
+      </w:r>
+      <w:proofErr w:type="spellEnd"/>
+    </w:p>
+    <w:p>
+      <w:pPr>
+        <w:pStyle w:val="Heading2"/>
+        <w:numPr>
+          <w:ilvl w:val="2"/>
+          <w:numId w:val="7"/>
+        </w:numPr>
+        <w:spacing w:line="360" w:lineRule="auto"/>
+      </w:pPr>
+      <w:r>
+        <w:t xml:space="preserve">Model </w:t>
+      </w:r>
+      <w:proofErr w:type="spellStart"/>
+      <w:r>
+        <w:t>Kuantitatif</w:t>
+      </w:r>
+      <w:proofErr w:type="spellEnd"/>
+    </w:p>
+    <w:p>
+      <w:pPr>
+        <w:ind w:left="1080"/>
+        <w:rPr>
+          <w:lang w:val="en-US"/>
+        </w:rPr>
+      </w:pPr>
+    </w:p>
+    <w:p>
+      <w:pPr>
+        <w:pStyle w:val="Heading2"/>
+        <w:numPr>
+          <w:ilvl w:val="2"/>
+          <w:numId w:val="7"/>
+        </w:numPr>
+        <w:spacing w:line="360" w:lineRule="auto"/>
+      </w:pPr>
+      <w:proofErr w:type="spellStart"/>
+      <w:r>
+        <w:t>Akuisisi</w:t>
+      </w:r>
+      <w:proofErr w:type="spellEnd"/>
+      <w:r>
+        <w:t xml:space="preserve"> Citra</w:t>
+      </w:r>
+    </w:p>
+    <w:p>
+      <w:pPr>
+        <w:pStyle w:val="ListParagraph"/>
+        <w:ind w:left="1080"/>
+        <w:rPr>
+          <w:color w:val="FF0000"/>
+        </w:rPr>
+      </w:pPr>
+      <w:r>
+        <w:rPr>
+          <w:color w:val="FF0000"/>
+        </w:rPr>
+        <w:t>(</w:t>
+      </w:r>
+      <w:proofErr w:type="spellStart"/>
+      <w:r>
+        <w:rPr>
+          <w:color w:val="FF0000"/>
+          <w:lang w:val="en-US"/>
+        </w:rPr>
+        <w:t>Akuisisi</w:t>
+      </w:r>
+      <w:proofErr w:type="spellEnd"/>
+      <w:r>
+        <w:rPr>
+          <w:color w:val="FF0000"/>
+          <w:lang w:val="en-US"/>
+        </w:rPr>
+        <w:t xml:space="preserve"> </w:t>
+      </w:r>
+      <w:proofErr w:type="spellStart"/>
+      <w:r>
+        <w:rPr>
+          <w:color w:val="FF0000"/>
+          <w:lang w:val="en-US"/>
+        </w:rPr>
+        <w:t>citra</w:t>
+      </w:r>
+      <w:proofErr w:type="spellEnd"/>
+      <w:r>
+        <w:rPr>
+          <w:color w:val="FF0000"/>
+        </w:rPr>
+        <w:t>)</w:t>
+      </w:r>
+    </w:p>
+    <w:p>
+      <w:pPr>
+        <w:pStyle w:val="ListParagraph"/>
+        <w:ind w:left="1080"/>
+        <w:rPr>
+          <w:color w:val="FF0000"/>
+          <w:lang w:val="en-US"/>
+        </w:rPr>
+      </w:pPr>
+      <w:r>
+        <w:rPr>
+          <w:color w:val="FF0000"/>
+        </w:rPr>
+        <w:t>(</w:t>
+      </w:r>
+      <w:proofErr w:type="spellStart"/>
+      <w:r>
+        <w:rPr>
+          <w:color w:val="FF0000"/>
+          <w:lang w:val="en-US"/>
+        </w:rPr>
+        <w:t>Koreksi</w:t>
+      </w:r>
+      <w:proofErr w:type="spellEnd"/>
+      <w:r>
+        <w:rPr>
+          <w:color w:val="FF0000"/>
+          <w:lang w:val="en-US"/>
+        </w:rPr>
+        <w:t xml:space="preserve"> </w:t>
+      </w:r>
+      <w:proofErr w:type="spellStart"/>
+      <w:r>
+        <w:rPr>
+          <w:color w:val="FF0000"/>
+          <w:lang w:val="en-US"/>
+        </w:rPr>
+        <w:t>citra</w:t>
+      </w:r>
+      <w:proofErr w:type="spellEnd"/>
+      <w:r>
+        <w:rPr>
+          <w:color w:val="FF0000"/>
+          <w:lang w:val="en-US"/>
+        </w:rPr>
+        <w:t>)</w:t>
+      </w:r>
+    </w:p>
+    <w:p>
+      <w:pPr>
+        <w:pStyle w:val="ListParagraph"/>
+        <w:ind w:left="1080"/>
+        <w:rPr>
+          <w:color w:val="FF0000"/>
+          <w:lang w:val="en-US"/>
+        </w:rPr>
+      </w:pPr>
+      <w:r>
+        <w:rPr>
+          <w:color w:val="FF0000"/>
+        </w:rPr>
+        <w:t>(</w:t>
+      </w:r>
+      <w:proofErr w:type="spellStart"/>
+      <w:r>
+        <w:rPr>
+          <w:color w:val="FF0000"/>
+          <w:lang w:val="en-US"/>
+        </w:rPr>
+        <w:t>Segmentasi</w:t>
+      </w:r>
+      <w:proofErr w:type="spellEnd"/>
+      <w:r>
+        <w:rPr>
+          <w:color w:val="FF0000"/>
+          <w:lang w:val="en-US"/>
+        </w:rPr>
+        <w:t xml:space="preserve"> </w:t>
+      </w:r>
+      <w:proofErr w:type="spellStart"/>
+      <w:r>
+        <w:rPr>
+          <w:color w:val="FF0000"/>
+          <w:lang w:val="en-US"/>
+        </w:rPr>
+        <w:t>citra</w:t>
+      </w:r>
+      <w:proofErr w:type="spellEnd"/>
+      <w:r>
+        <w:rPr>
+          <w:color w:val="FF0000"/>
+          <w:lang w:val="en-US"/>
+        </w:rPr>
+        <w:t>)</w:t>
+      </w:r>
+    </w:p>
+    <w:p>
+      <w:pPr>
+        <w:pStyle w:val="ListParagraph"/>
+        <w:ind w:left="1080"/>
+        <w:rPr>
+          <w:color w:val="FF0000"/>
+          <w:lang w:val="en-US"/>
+        </w:rPr>
+      </w:pPr>
+      <w:r>
+        <w:rPr>
+          <w:color w:val="FF0000"/>
+        </w:rPr>
+        <w:t>(</w:t>
+      </w:r>
+      <w:r>
+        <w:rPr>
+          <w:color w:val="FF0000"/>
+          <w:lang w:val="en-US"/>
+        </w:rPr>
+        <w:t xml:space="preserve">Model </w:t>
+      </w:r>
+      <w:proofErr w:type="spellStart"/>
+      <w:r>
+        <w:rPr>
+          <w:color w:val="FF0000"/>
+          <w:lang w:val="en-US"/>
+        </w:rPr>
+        <w:t>citra</w:t>
+      </w:r>
+      <w:proofErr w:type="spellEnd"/>
+      <w:r>
+        <w:rPr>
+          <w:color w:val="FF0000"/>
+          <w:lang w:val="en-US"/>
+        </w:rPr>
+        <w:t xml:space="preserve"> </w:t>
+      </w:r>
+      <w:proofErr w:type="spellStart"/>
+      <w:r>
+        <w:rPr>
+          <w:color w:val="FF0000"/>
+          <w:lang w:val="en-US"/>
+        </w:rPr>
+        <w:t>kuantitatif</w:t>
+      </w:r>
+      <w:proofErr w:type="spellEnd"/>
+      <w:r>
+        <w:rPr>
+          <w:color w:val="FF0000"/>
+          <w:lang w:val="en-US"/>
+        </w:rPr>
+        <w:t>)</w:t>
+      </w:r>
+    </w:p>
+    <w:p>
+      <w:pPr>
+        <w:pStyle w:val="ListParagraph"/>
+        <w:ind w:left="1080"/>
+      </w:pPr>
+      <w:r>
+        <w:rPr>
+          <w:color w:val="FF0000"/>
+        </w:rPr>
+        <w:t>(</w:t>
+      </w:r>
+      <w:proofErr w:type="spellStart"/>
+      <w:r>
+        <w:rPr>
+          <w:color w:val="FF0000"/>
+          <w:lang w:val="en-US"/>
+        </w:rPr>
+        <w:t>Pembagian</w:t>
+      </w:r>
+      <w:proofErr w:type="spellEnd"/>
+      <w:r>
+        <w:rPr>
+          <w:color w:val="FF0000"/>
+          <w:lang w:val="en-US"/>
+        </w:rPr>
+        <w:t xml:space="preserve"> dataset, train test, cross validation</w:t>
+      </w:r>
+      <w:r>
+        <w:rPr>
+          <w:color w:val="FF0000"/>
+        </w:rPr>
+        <w:t>)</w:t>
+      </w:r>
+    </w:p>
+    <w:p>
+      <w:pPr>
+        <w:rPr>
+          <w:lang w:val="en-US"/>
+        </w:rPr>
+      </w:pPr>
+    </w:p>
+    <w:p>
+      <w:pPr>
+        <w:pStyle w:val="Heading2"/>
+        <w:numPr>
+          <w:ilvl w:val="1"/>
           <w:numId w:val="7"/>
         </w:numPr>
         <w:spacing w:line="360" w:lineRule="auto"/>
@@ -7310,7 +10942,6 @@
                 <w:szCs w:val="24"/>
                 <w:lang w:val="id-ID" w:eastAsia="id-ID"/>
               </w:rPr>
-              <w:lastRenderedPageBreak/>
               <w:t>Penyedia</w:t>
             </w:r>
             <w:r>
@@ -7972,6 +11603,7 @@
                 <w:szCs w:val="24"/>
                 <w:lang w:val="id-ID" w:eastAsia="id-ID"/>
               </w:rPr>
+              <w:lastRenderedPageBreak/>
               <w:t>65 TFLOPS (FP32/FP16)</w:t>
             </w:r>
           </w:p>
@@ -8043,350 +11675,6 @@
         </w:rPr>
         <w:t>)</w:t>
       </w:r>
-    </w:p>
-    <w:p>
-      <w:pPr>
-        <w:pStyle w:val="Heading2"/>
-        <w:numPr>
-          <w:ilvl w:val="2"/>
-          <w:numId w:val="7"/>
-        </w:numPr>
-        <w:spacing w:line="360" w:lineRule="auto"/>
-        <w:rPr>
-          <w:lang w:val="id-ID"/>
-        </w:rPr>
-      </w:pPr>
-      <w:r>
-        <w:rPr>
-          <w:lang w:val="id-ID"/>
-        </w:rPr>
-        <w:t>Algoritma Pengolahan</w:t>
-      </w:r>
-      <w:r>
-        <w:rPr>
-          <w:lang w:val="id-ID"/>
-        </w:rPr>
-        <w:t xml:space="preserve"> Citra</w:t>
-      </w:r>
-    </w:p>
-    <w:p>
-      <w:pPr>
-        <w:pStyle w:val="ListParagraph"/>
-        <w:ind w:left="1080"/>
-        <w:rPr>
-          <w:color w:val="FF0000"/>
-        </w:rPr>
-      </w:pPr>
-      <w:r>
-        <w:rPr>
-          <w:color w:val="FF0000"/>
-        </w:rPr>
-        <w:t>(</w:t>
-      </w:r>
-      <w:proofErr w:type="spellStart"/>
-      <w:r>
-        <w:rPr>
-          <w:color w:val="FF0000"/>
-          <w:lang w:val="en-US"/>
-        </w:rPr>
-        <w:t>Akuisisi</w:t>
-      </w:r>
-      <w:proofErr w:type="spellEnd"/>
-      <w:r>
-        <w:rPr>
-          <w:color w:val="FF0000"/>
-          <w:lang w:val="en-US"/>
-        </w:rPr>
-        <w:t xml:space="preserve"> </w:t>
-      </w:r>
-      <w:proofErr w:type="spellStart"/>
-      <w:r>
-        <w:rPr>
-          <w:color w:val="FF0000"/>
-          <w:lang w:val="en-US"/>
-        </w:rPr>
-        <w:t>citra</w:t>
-      </w:r>
-      <w:proofErr w:type="spellEnd"/>
-      <w:r>
-        <w:rPr>
-          <w:color w:val="FF0000"/>
-        </w:rPr>
-        <w:t>)</w:t>
-      </w:r>
-    </w:p>
-    <w:p>
-      <w:pPr>
-        <w:pStyle w:val="ListParagraph"/>
-        <w:ind w:left="1080"/>
-        <w:rPr>
-          <w:color w:val="FF0000"/>
-          <w:lang w:val="en-US"/>
-        </w:rPr>
-      </w:pPr>
-      <w:r>
-        <w:rPr>
-          <w:color w:val="FF0000"/>
-        </w:rPr>
-        <w:t>(</w:t>
-      </w:r>
-      <w:proofErr w:type="spellStart"/>
-      <w:r>
-        <w:rPr>
-          <w:color w:val="FF0000"/>
-          <w:lang w:val="en-US"/>
-        </w:rPr>
-        <w:t>Koreksi</w:t>
-      </w:r>
-      <w:proofErr w:type="spellEnd"/>
-      <w:r>
-        <w:rPr>
-          <w:color w:val="FF0000"/>
-          <w:lang w:val="en-US"/>
-        </w:rPr>
-        <w:t xml:space="preserve"> </w:t>
-      </w:r>
-      <w:proofErr w:type="spellStart"/>
-      <w:r>
-        <w:rPr>
-          <w:color w:val="FF0000"/>
-          <w:lang w:val="en-US"/>
-        </w:rPr>
-        <w:t>citra</w:t>
-      </w:r>
-      <w:proofErr w:type="spellEnd"/>
-      <w:r>
-        <w:rPr>
-          <w:color w:val="FF0000"/>
-          <w:lang w:val="en-US"/>
-        </w:rPr>
-        <w:t>)</w:t>
-      </w:r>
-    </w:p>
-    <w:p>
-      <w:pPr>
-        <w:pStyle w:val="ListParagraph"/>
-        <w:ind w:left="1080"/>
-        <w:rPr>
-          <w:color w:val="FF0000"/>
-          <w:lang w:val="en-US"/>
-        </w:rPr>
-      </w:pPr>
-      <w:r>
-        <w:rPr>
-          <w:color w:val="FF0000"/>
-        </w:rPr>
-        <w:t>(</w:t>
-      </w:r>
-      <w:proofErr w:type="spellStart"/>
-      <w:r>
-        <w:rPr>
-          <w:color w:val="FF0000"/>
-          <w:lang w:val="en-US"/>
-        </w:rPr>
-        <w:t>Segmentasi</w:t>
-      </w:r>
-      <w:proofErr w:type="spellEnd"/>
-      <w:r>
-        <w:rPr>
-          <w:color w:val="FF0000"/>
-          <w:lang w:val="en-US"/>
-        </w:rPr>
-        <w:t xml:space="preserve"> </w:t>
-      </w:r>
-      <w:proofErr w:type="spellStart"/>
-      <w:r>
-        <w:rPr>
-          <w:color w:val="FF0000"/>
-          <w:lang w:val="en-US"/>
-        </w:rPr>
-        <w:t>citra</w:t>
-      </w:r>
-      <w:proofErr w:type="spellEnd"/>
-      <w:r>
-        <w:rPr>
-          <w:color w:val="FF0000"/>
-          <w:lang w:val="en-US"/>
-        </w:rPr>
-        <w:t>)</w:t>
-      </w:r>
-    </w:p>
-    <w:p>
-      <w:pPr>
-        <w:pStyle w:val="ListParagraph"/>
-        <w:ind w:left="1080"/>
-        <w:rPr>
-          <w:color w:val="FF0000"/>
-          <w:lang w:val="en-US"/>
-        </w:rPr>
-      </w:pPr>
-      <w:r>
-        <w:rPr>
-          <w:color w:val="FF0000"/>
-        </w:rPr>
-        <w:t>(</w:t>
-      </w:r>
-      <w:r>
-        <w:rPr>
-          <w:color w:val="FF0000"/>
-          <w:lang w:val="en-US"/>
-        </w:rPr>
-        <w:t>Model</w:t>
-      </w:r>
-      <w:r>
-        <w:rPr>
-          <w:color w:val="FF0000"/>
-          <w:lang w:val="en-US"/>
-        </w:rPr>
-        <w:t xml:space="preserve"> </w:t>
-      </w:r>
-      <w:proofErr w:type="spellStart"/>
-      <w:r>
-        <w:rPr>
-          <w:color w:val="FF0000"/>
-          <w:lang w:val="en-US"/>
-        </w:rPr>
-        <w:t>citra</w:t>
-      </w:r>
-      <w:proofErr w:type="spellEnd"/>
-      <w:r>
-        <w:rPr>
-          <w:color w:val="FF0000"/>
-          <w:lang w:val="en-US"/>
-        </w:rPr>
-        <w:t xml:space="preserve"> </w:t>
-      </w:r>
-      <w:proofErr w:type="spellStart"/>
-      <w:r>
-        <w:rPr>
-          <w:color w:val="FF0000"/>
-          <w:lang w:val="en-US"/>
-        </w:rPr>
-        <w:t>kualitatif</w:t>
-      </w:r>
-      <w:proofErr w:type="spellEnd"/>
-      <w:r>
-        <w:rPr>
-          <w:color w:val="FF0000"/>
-          <w:lang w:val="en-US"/>
-        </w:rPr>
-        <w:t>)</w:t>
-      </w:r>
-    </w:p>
-    <w:p>
-      <w:pPr>
-        <w:pStyle w:val="ListParagraph"/>
-        <w:ind w:left="1080"/>
-        <w:rPr>
-          <w:color w:val="FF0000"/>
-          <w:lang w:val="en-US"/>
-        </w:rPr>
-      </w:pPr>
-      <w:r>
-        <w:rPr>
-          <w:color w:val="FF0000"/>
-        </w:rPr>
-        <w:t>(</w:t>
-      </w:r>
-      <w:r>
-        <w:rPr>
-          <w:color w:val="FF0000"/>
-          <w:lang w:val="en-US"/>
-        </w:rPr>
-        <w:t xml:space="preserve">Model </w:t>
-      </w:r>
-      <w:proofErr w:type="spellStart"/>
-      <w:r>
-        <w:rPr>
-          <w:color w:val="FF0000"/>
-          <w:lang w:val="en-US"/>
-        </w:rPr>
-        <w:t>citra</w:t>
-      </w:r>
-      <w:proofErr w:type="spellEnd"/>
-      <w:r>
-        <w:rPr>
-          <w:color w:val="FF0000"/>
-          <w:lang w:val="en-US"/>
-        </w:rPr>
-        <w:t xml:space="preserve"> </w:t>
-      </w:r>
-      <w:proofErr w:type="spellStart"/>
-      <w:r>
-        <w:rPr>
-          <w:color w:val="FF0000"/>
-          <w:lang w:val="en-US"/>
-        </w:rPr>
-        <w:t>kua</w:t>
-      </w:r>
-      <w:r>
-        <w:rPr>
-          <w:color w:val="FF0000"/>
-          <w:lang w:val="en-US"/>
-        </w:rPr>
-        <w:t>ntitatif</w:t>
-      </w:r>
-      <w:proofErr w:type="spellEnd"/>
-      <w:r>
-        <w:rPr>
-          <w:color w:val="FF0000"/>
-          <w:lang w:val="en-US"/>
-        </w:rPr>
-        <w:t>)</w:t>
-      </w:r>
-    </w:p>
-    <w:p>
-      <w:pPr>
-        <w:pStyle w:val="ListParagraph"/>
-        <w:ind w:left="1080"/>
-      </w:pPr>
-      <w:proofErr w:type="spellStart"/>
-      <w:r>
-        <w:rPr>
-          <w:color w:val="FF0000"/>
-        </w:rPr>
-        <w:t>(</w:t>
-      </w:r>
-      <w:r>
-        <w:rPr>
-          <w:color w:val="FF0000"/>
-          <w:lang w:val="en-US"/>
-        </w:rPr>
-        <w:t>Pembagian</w:t>
-      </w:r>
-      <w:proofErr w:type="spellEnd"/>
-      <w:r>
-        <w:rPr>
-          <w:color w:val="FF0000"/>
-          <w:lang w:val="en-US"/>
-        </w:rPr>
-        <w:t xml:space="preserve"> dataset, train test, </w:t>
-      </w:r>
-      <w:r>
-        <w:rPr>
-          <w:color w:val="FF0000"/>
-          <w:lang w:val="en-US"/>
-        </w:rPr>
-        <w:t xml:space="preserve">cross </w:t>
-      </w:r>
-      <w:r>
-        <w:rPr>
-          <w:color w:val="FF0000"/>
-          <w:lang w:val="en-US"/>
-        </w:rPr>
-        <w:t>validation</w:t>
-      </w:r>
-      <w:r>
-        <w:rPr>
-          <w:color w:val="FF0000"/>
-        </w:rPr>
-        <w:t>)</w:t>
-      </w:r>
-    </w:p>
-    <w:p>
-      <w:pPr>
-        <w:ind w:left="360"/>
-      </w:pPr>
     </w:p>
     <w:p>
       <w:pPr>
@@ -8830,7 +12118,6 @@
                 <w:szCs w:val="24"/>
                 <w:lang w:val="sv-SE" w:eastAsia="id-ID"/>
               </w:rPr>
-              <w:lastRenderedPageBreak/>
               <w:t>Kegiatan</w:t>
             </w:r>
           </w:p>
@@ -14852,6 +18139,7 @@
                 <w:szCs w:val="18"/>
                 <w:lang w:val="en-US" w:eastAsia="id-ID"/>
               </w:rPr>
+              <w:lastRenderedPageBreak/>
               <w:t>6</w:t>
             </w:r>
           </w:p>
@@ -18103,7 +21391,7 @@
           <w:noProof/>
           <w:szCs w:val="24"/>
         </w:rPr>
-        <w:t xml:space="preserve">Baghdad, R. et al. 2012. “Mn Doped ZnO Nanostructured Thin Films Prepared by Ultrasonic Spray Pyrolysis Method.” </w:t>
+        <w:t xml:space="preserve">Caporaso, Nicola, Martin B. Whitworth, Mark S. Fowler, and Ian D. Fisk. 2018. “Hyperspectral Imaging for Non-Destructive Prediction of Fermentation Index, Polyphenol Content and Antioxidant Activity in Single Cocoa Beans.” </w:t>
       </w:r>
       <w:r>
         <w:rPr>
@@ -18112,14 +21400,14 @@
           <w:noProof/>
           <w:szCs w:val="24"/>
         </w:rPr>
-        <w:t>Superlattices and Microstructures</w:t>
+        <w:t>Food Chemistry</w:t>
       </w:r>
       <w:r>
         <w:rPr>
           <w:noProof/>
           <w:szCs w:val="24"/>
         </w:rPr>
-        <w:t xml:space="preserve"> 52(4): 711–21.</w:t>
+        <w:t xml:space="preserve"> 258: 343–51. https://linkinghub.elsevier.com/retrieve/pii/S0308814618304692 (February 7, 2019).</w:t>
       </w:r>
     </w:p>
     <w:p>
@@ -18140,15 +21428,7 @@
           <w:noProof/>
           <w:szCs w:val="24"/>
         </w:rPr>
-        <w:t xml:space="preserve">Chen, Lung Chien, Ching Ho Tien, and Chia Shien Fu. 2012. “Magneto-Optical Characteristics of Mn-Doped ZnO Films Deposited by Ultrasonic Spray </w:t>
-      </w:r>
-      <w:r>
-        <w:rPr>
-          <w:noProof/>
-          <w:szCs w:val="24"/>
-        </w:rPr>
-        <w:lastRenderedPageBreak/>
-        <w:t xml:space="preserve">Pyrolysis.” </w:t>
+        <w:t xml:space="preserve">Chandra Das, Sreedam et al. 2010. 6 Research Journal of Agriculture and Biological Sciences </w:t>
       </w:r>
       <w:r>
         <w:rPr>
@@ -18157,14 +21437,14 @@
           <w:noProof/>
           <w:szCs w:val="24"/>
         </w:rPr>
-        <w:t>Materials Science in Semiconductor Processing</w:t>
+        <w:t>In Vitro Antioxidant Activity of Different Parts of the Plant Diospyros Discolor</w:t>
       </w:r>
       <w:r>
         <w:rPr>
           <w:noProof/>
           <w:szCs w:val="24"/>
         </w:rPr>
-        <w:t xml:space="preserve"> 15(1): 80–85. http://dx.doi.org/10.1016/j.mssp.2011.04.003.</w:t>
+        <w:t>. http://www.aensiweb.net/AENSIWEB/rjabs/rjabs/2010/472-475.pdf (February 10, 2019).</w:t>
       </w:r>
     </w:p>
     <w:p>
@@ -18185,7 +21465,7 @@
           <w:noProof/>
           <w:szCs w:val="24"/>
         </w:rPr>
-        <w:t xml:space="preserve">Ebrahimizadeh Abrishami, M., and S. M. Hosseini. 2013. “Room Temperature Magneto-Optics of Nanostructured ZnO:Mn Thin Film Grown by Spray Pyrolysis.” </w:t>
+        <w:t xml:space="preserve">Chen, Yushi et al. 2014. “Deep Learning-Based Classification of Hyperspectral Data.” </w:t>
       </w:r>
       <w:r>
         <w:rPr>
@@ -18194,14 +21474,14 @@
           <w:noProof/>
           <w:szCs w:val="24"/>
         </w:rPr>
-        <w:t>Journal of Materials Science: Materials in Electronics</w:t>
+        <w:t>IEEE Journal of Selected Topics in Applied Earth Observations and Remote Sensing</w:t>
       </w:r>
       <w:r>
         <w:rPr>
           <w:noProof/>
           <w:szCs w:val="24"/>
         </w:rPr>
-        <w:t xml:space="preserve"> 24(1): 64–69.</w:t>
+        <w:t xml:space="preserve"> 7(6): 2094–2107. http://ieeexplore.ieee.org/document/6844831/ (February 7, 2019).</w:t>
       </w:r>
     </w:p>
     <w:p>
@@ -18222,7 +21502,7 @@
           <w:noProof/>
           <w:szCs w:val="24"/>
         </w:rPr>
-        <w:t xml:space="preserve">Fabbiyola, S. et al. 2016. “Structural, Microstructural, Optical and Magnetic Properties of Mn-Doped ZnO Nanostructures.” </w:t>
+        <w:t xml:space="preserve">Islam Howl, Md. Sariful et al. 2012. “Antioxidant and Antidiarrhoeal Potentiality of Diospyros Blancoi.” </w:t>
       </w:r>
       <w:r>
         <w:rPr>
@@ -18231,14 +21511,14 @@
           <w:noProof/>
           <w:szCs w:val="24"/>
         </w:rPr>
-        <w:t>Journal of Molecular Structure</w:t>
+        <w:t>International Journal of Pharmacology</w:t>
       </w:r>
       <w:r>
         <w:rPr>
           <w:noProof/>
           <w:szCs w:val="24"/>
         </w:rPr>
-        <w:t xml:space="preserve"> 1109: 89–96. http://dx.doi.org/10.1016/j.molstruc.2015.12.071.</w:t>
+        <w:t xml:space="preserve"> 8(5): 403–9. http://www.scialert.net/abstract/?doi=ijp.2012.403.409 (February 10, 2019).</w:t>
       </w:r>
     </w:p>
     <w:p>
@@ -18259,7 +21539,23 @@
           <w:noProof/>
           <w:szCs w:val="24"/>
         </w:rPr>
-        <w:t>Iwan, S., Vivi Fauzia, A. A. Umar, and X. W. Sun. 2016. “Room Temperature Photoluminescence Properties of ZnO Nanorods Grown by Hydrothermal Reaction.” (April): 20031. http://scitation.aip.org/content/aip/proceeding/aipcp/10.1063/1.4946934.</w:t>
+        <w:t xml:space="preserve">Islam, Mohammad Safiqul. 2012. “Characterization of Chemical Groups and Study of Antioxidant, Antidiarrhoeal, Antimicrobial and Cytotoxic Activities of Ethanolic Extract of Diospyros Blancoi (Family: Ebenaceae) Leaves.” </w:t>
+      </w:r>
+      <w:r>
+        <w:rPr>
+          <w:i/>
+          <w:iCs/>
+          <w:noProof/>
+          <w:szCs w:val="24"/>
+        </w:rPr>
+        <w:t>Journal of Pharmacy Research</w:t>
+      </w:r>
+      <w:r>
+        <w:rPr>
+          <w:noProof/>
+          <w:szCs w:val="24"/>
+        </w:rPr>
+        <w:t xml:space="preserve"> 5(6): 3050–52. www.jpronline.info (February 10, 2019).</w:t>
       </w:r>
     </w:p>
     <w:p>
@@ -18280,7 +21576,8 @@
           <w:noProof/>
           <w:szCs w:val="24"/>
         </w:rPr>
-        <w:t>Karmakar, R, S K Neogi, Aritra Banerjee, and S Bandyopadhyay. 2012. “Applied Surface Science Structural ; Morphological ; Optical and Magnetic Properties of Mn Doped Ferromagnetic ZnO Thin Film.” 263: 671–77.</w:t>
+        <w:lastRenderedPageBreak/>
+        <w:t>Krizhevsky, Alex, Ilya Sutskever, and Geoffrey E. Hinton. 2012. “ImageNet Classification with Deep Convolutional Neural Networks.” : 1097–1105. http://papers.nips.cc/paper/4824-imagenet-classification-with-deep-convolutional-neural-networks (February 10, 2019).</w:t>
       </w:r>
     </w:p>
     <w:p>
@@ -18301,7 +21598,23 @@
           <w:noProof/>
           <w:szCs w:val="24"/>
         </w:rPr>
-        <w:t>Kislyuk, V V, and O P Dimitriev. 2014. “Nanorods and Nanotubes for Solar Cells Nanorods and Nanotubes for Solar Cells.” (August).</w:t>
+        <w:t xml:space="preserve">LeCun, Yann, Yoshua Bengio, and Geoffrey Hinton. 2015. “Deep Learning.” </w:t>
+      </w:r>
+      <w:r>
+        <w:rPr>
+          <w:i/>
+          <w:iCs/>
+          <w:noProof/>
+          <w:szCs w:val="24"/>
+        </w:rPr>
+        <w:t>Nature</w:t>
+      </w:r>
+      <w:r>
+        <w:rPr>
+          <w:noProof/>
+          <w:szCs w:val="24"/>
+        </w:rPr>
+        <w:t xml:space="preserve"> 521(7553): 436–44. http://www.nature.com/articles/nature14539 (February 7, 2019).</w:t>
       </w:r>
     </w:p>
     <w:p>
@@ -18322,7 +21635,23 @@
           <w:noProof/>
           <w:szCs w:val="24"/>
         </w:rPr>
-        <w:t>Letters, Applied Physics, Mukes Kapilashrami, Lawrence Berkeley, and Valter Str. 2009. “Transition from Ferromagnetism to Diamagnetism in Undoped ZnO Thin Films.” (July): 1–4.</w:t>
+        <w:t xml:space="preserve">Manach, Claudine et al. 2004. “Polyphenols: Food Sources and Bioavailability.” </w:t>
+      </w:r>
+      <w:r>
+        <w:rPr>
+          <w:i/>
+          <w:iCs/>
+          <w:noProof/>
+          <w:szCs w:val="24"/>
+        </w:rPr>
+        <w:t>The American Journal of Clinical Nutrition</w:t>
+      </w:r>
+      <w:r>
+        <w:rPr>
+          <w:noProof/>
+          <w:szCs w:val="24"/>
+        </w:rPr>
+        <w:t xml:space="preserve"> 79(5): 727–47. https://academic.oup.com/ajcn/article/79/5/727/4690182 (February 5, 2019).</w:t>
       </w:r>
     </w:p>
     <w:p>
@@ -18343,7 +21672,7 @@
           <w:noProof/>
           <w:szCs w:val="24"/>
         </w:rPr>
-        <w:t xml:space="preserve">Liu, Y, and W Gao. 2015. “Growth Process, Crystal Size and Alignment of ZnO Nanorods Synthesized under Neutral and Acid Conditions.” </w:t>
+        <w:t xml:space="preserve">Van Den Oord, Aäron et al. </w:t>
       </w:r>
       <w:r>
         <w:rPr>
@@ -18352,14 +21681,14 @@
           <w:noProof/>
           <w:szCs w:val="24"/>
         </w:rPr>
-        <w:t>J. Alloys Compd.</w:t>
+        <w:t>WAVENET: A GENERATIVE MODEL FOR RAW AUDIO</w:t>
       </w:r>
       <w:r>
         <w:rPr>
           <w:noProof/>
           <w:szCs w:val="24"/>
         </w:rPr>
-        <w:t xml:space="preserve"> 629: 84–91.</w:t>
+        <w:t>. https://regmedia.co.uk/2016/09/09/wavenet.pdf (February 10, 2019).</w:t>
       </w:r>
     </w:p>
     <w:p>
@@ -18380,7 +21709,7 @@
           <w:noProof/>
           <w:szCs w:val="24"/>
         </w:rPr>
-        <w:t xml:space="preserve">Luo, Xi et al. 2014. “Ferromagnetic Ordering in Mn-Doped ZnO Nanoparticles.” </w:t>
+        <w:t xml:space="preserve">Scalbert, Augustin et al. 2005. “Dietary Polyphenols and the Prevention of Diseases.” </w:t>
       </w:r>
       <w:r>
         <w:rPr>
@@ -18389,14 +21718,14 @@
           <w:noProof/>
           <w:szCs w:val="24"/>
         </w:rPr>
-        <w:t>Nanoscale research letters</w:t>
+        <w:t>Critical Reviews in Food Science and Nutrition</w:t>
       </w:r>
       <w:r>
         <w:rPr>
           <w:noProof/>
           <w:szCs w:val="24"/>
         </w:rPr>
-        <w:t xml:space="preserve"> 9(1): 625. http://www.pubmedcentral.nih.gov/articlerender.fcgi?artid=4244625&amp;tool=pmcentrez&amp;rendertype=abstract.</w:t>
+        <w:t xml:space="preserve"> 45(4): 287–306. http://www.tandfonline.com/doi/abs/10.1080/1040869059096 (February 5, 2019).</w:t>
       </w:r>
     </w:p>
     <w:p>
@@ -18409,7 +21738,6 @@
         <w:ind w:left="480" w:hanging="480"/>
         <w:rPr>
           <w:noProof/>
-          <w:szCs w:val="24"/>
         </w:rPr>
       </w:pPr>
       <w:r>
@@ -18417,29 +21745,7 @@
           <w:noProof/>
           <w:szCs w:val="24"/>
         </w:rPr>
-        <w:lastRenderedPageBreak/>
-        <w:t>Ma, H L et al. 2013. “Applied Surface Science Nanostructured ZnO Films with Various Morphologies Prepared by Ultrasonic Spray Pyrolysis and Its Growing Process.” 283: 1006–11.</w:t>
-      </w:r>
-    </w:p>
-    <w:p>
-      <w:pPr>
-        <w:widowControl w:val="0"/>
-        <w:autoSpaceDE w:val="0"/>
-        <w:autoSpaceDN w:val="0"/>
-        <w:adjustRightInd w:val="0"/>
-        <w:spacing w:after="180" w:line="360" w:lineRule="auto"/>
-        <w:ind w:left="480" w:hanging="480"/>
-        <w:rPr>
-          <w:noProof/>
-          <w:szCs w:val="24"/>
-        </w:rPr>
-      </w:pPr>
-      <w:r>
-        <w:rPr>
-          <w:noProof/>
-          <w:szCs w:val="24"/>
-        </w:rPr>
-        <w:t xml:space="preserve">Ma, Qun, Xiangzhou Lv, Yongqian Wang, and Jieyu Chen. 2016. “Optical and Photocatalytic Properties of Mn Doped Fl Ower-like ZnO Hierarchical Structures.” </w:t>
+        <w:t xml:space="preserve">Severyn, Aliaksei, and Alessandro Moschitti. 2015. “Learning to Rank Short Text Pairs with Convolutional Deep Neural Networks.” In </w:t>
       </w:r>
       <w:r>
         <w:rPr>
@@ -18448,301 +21754,14 @@
           <w:noProof/>
           <w:szCs w:val="24"/>
         </w:rPr>
-        <w:t>Optical Materials</w:t>
+        <w:t>Proceedings of the 38th International ACM SIGIR Conference on Research and Development in Information Retrieval - SIGIR ’15</w:t>
       </w:r>
       <w:r>
         <w:rPr>
           <w:noProof/>
           <w:szCs w:val="24"/>
         </w:rPr>
-        <w:t xml:space="preserve"> 60: 86–93. http://dx.doi.org/10.1016/j.optmat.2016.07.014.</w:t>
-      </w:r>
-    </w:p>
-    <w:p>
-      <w:pPr>
-        <w:widowControl w:val="0"/>
-        <w:autoSpaceDE w:val="0"/>
-        <w:autoSpaceDN w:val="0"/>
-        <w:adjustRightInd w:val="0"/>
-        <w:spacing w:after="180" w:line="360" w:lineRule="auto"/>
-        <w:ind w:left="480" w:hanging="480"/>
-        <w:rPr>
-          <w:noProof/>
-          <w:szCs w:val="24"/>
-        </w:rPr>
-      </w:pPr>
-      <w:r>
-        <w:rPr>
-          <w:noProof/>
-          <w:szCs w:val="24"/>
-        </w:rPr>
-        <w:t xml:space="preserve">Mote, V.D., Y. Purushotham, and B.N. Dole. 2016. “Structural, Morphological, Physical and Dielectric Properties of Mn Doped ZnO Nanocrystals Synthesized by Sol–gel Method.” </w:t>
-      </w:r>
-      <w:r>
-        <w:rPr>
-          <w:i/>
-          <w:iCs/>
-          <w:noProof/>
-          <w:szCs w:val="24"/>
-        </w:rPr>
-        <w:t>Materials &amp; Design</w:t>
-      </w:r>
-      <w:r>
-        <w:rPr>
-          <w:noProof/>
-          <w:szCs w:val="24"/>
-        </w:rPr>
-        <w:t xml:space="preserve"> 96: 99–105. http://linkinghub.elsevier.com/retrieve/pii/S0264127516301630.</w:t>
-      </w:r>
-    </w:p>
-    <w:p>
-      <w:pPr>
-        <w:widowControl w:val="0"/>
-        <w:autoSpaceDE w:val="0"/>
-        <w:autoSpaceDN w:val="0"/>
-        <w:adjustRightInd w:val="0"/>
-        <w:spacing w:after="180" w:line="360" w:lineRule="auto"/>
-        <w:ind w:left="480" w:hanging="480"/>
-        <w:rPr>
-          <w:noProof/>
-          <w:szCs w:val="24"/>
-        </w:rPr>
-      </w:pPr>
-      <w:r>
-        <w:rPr>
-          <w:noProof/>
-          <w:szCs w:val="24"/>
-        </w:rPr>
-        <w:t xml:space="preserve">Rajamanickam, N., S. Rajashabala, and K. Ramachandran. 2014. “Effect of Mn-Doping on the Structural, Morphological and Optical Properties of ZnO Nanorods.” </w:t>
-      </w:r>
-      <w:r>
-        <w:rPr>
-          <w:i/>
-          <w:iCs/>
-          <w:noProof/>
-          <w:szCs w:val="24"/>
-        </w:rPr>
-        <w:t>Superlattices and Microstructures</w:t>
-      </w:r>
-      <w:r>
-        <w:rPr>
-          <w:noProof/>
-          <w:szCs w:val="24"/>
-        </w:rPr>
-        <w:t xml:space="preserve"> 65: 240–47. http://dx.doi.org/10.1016/j.spmi.2013.11.005.</w:t>
-      </w:r>
-    </w:p>
-    <w:p>
-      <w:pPr>
-        <w:widowControl w:val="0"/>
-        <w:autoSpaceDE w:val="0"/>
-        <w:autoSpaceDN w:val="0"/>
-        <w:adjustRightInd w:val="0"/>
-        <w:spacing w:after="180" w:line="360" w:lineRule="auto"/>
-        <w:ind w:left="480" w:hanging="480"/>
-        <w:rPr>
-          <w:noProof/>
-          <w:szCs w:val="24"/>
-        </w:rPr>
-      </w:pPr>
-      <w:r>
-        <w:rPr>
-          <w:noProof/>
-          <w:szCs w:val="24"/>
-        </w:rPr>
-        <w:t xml:space="preserve">Series, Springer. 2010. </w:t>
-      </w:r>
-      <w:r>
-        <w:rPr>
-          <w:i/>
-          <w:iCs/>
-          <w:noProof/>
-          <w:szCs w:val="24"/>
-        </w:rPr>
-        <w:t>ZnO: From Fundamental Properties Towards Novel Applications</w:t>
-      </w:r>
-      <w:r>
-        <w:rPr>
-          <w:noProof/>
-          <w:szCs w:val="24"/>
-        </w:rPr>
-        <w:t>.</w:t>
-      </w:r>
-    </w:p>
-    <w:p>
-      <w:pPr>
-        <w:widowControl w:val="0"/>
-        <w:autoSpaceDE w:val="0"/>
-        <w:autoSpaceDN w:val="0"/>
-        <w:adjustRightInd w:val="0"/>
-        <w:spacing w:after="180" w:line="360" w:lineRule="auto"/>
-        <w:ind w:left="480" w:hanging="480"/>
-        <w:rPr>
-          <w:noProof/>
-          <w:szCs w:val="24"/>
-        </w:rPr>
-      </w:pPr>
-      <w:r>
-        <w:rPr>
-          <w:noProof/>
-          <w:szCs w:val="24"/>
-        </w:rPr>
-        <w:t xml:space="preserve">Sharma, M K et al. 2011. “Room Temperature Ferromagnetism in Mn-Doped Zinc Oxide Nanorods Prepared by Hybrid Wet Chemical Route.” </w:t>
-      </w:r>
-      <w:r>
-        <w:rPr>
-          <w:i/>
-          <w:iCs/>
-          <w:noProof/>
-          <w:szCs w:val="24"/>
-        </w:rPr>
-        <w:t>Journal of Alloys and Compounds</w:t>
-      </w:r>
-      <w:r>
-        <w:rPr>
-          <w:noProof/>
-          <w:szCs w:val="24"/>
-        </w:rPr>
-        <w:t xml:space="preserve"> 509(26): 7259–66. http://dx.doi.org/10.1016/j.jallcom.2011.04.034.</w:t>
-      </w:r>
-    </w:p>
-    <w:p>
-      <w:pPr>
-        <w:widowControl w:val="0"/>
-        <w:autoSpaceDE w:val="0"/>
-        <w:autoSpaceDN w:val="0"/>
-        <w:adjustRightInd w:val="0"/>
-        <w:spacing w:after="180" w:line="360" w:lineRule="auto"/>
-        <w:ind w:left="480" w:hanging="480"/>
-        <w:rPr>
-          <w:noProof/>
-          <w:szCs w:val="24"/>
-        </w:rPr>
-      </w:pPr>
-      <w:r>
-        <w:rPr>
-          <w:noProof/>
-          <w:szCs w:val="24"/>
-        </w:rPr>
-        <w:t xml:space="preserve">Strelchuk, V. V. et al. 2016. “Optical and Structural Properties of Mn-Doped ZnO Nanorods Grown by Aqueous Chemical Growth for Spintronic Applications.” </w:t>
-      </w:r>
-      <w:r>
-        <w:rPr>
-          <w:i/>
-          <w:iCs/>
-          <w:noProof/>
-          <w:szCs w:val="24"/>
-        </w:rPr>
-        <w:t>Thin Solid Films</w:t>
-      </w:r>
-      <w:r>
-        <w:rPr>
-          <w:noProof/>
-          <w:szCs w:val="24"/>
-        </w:rPr>
-        <w:t xml:space="preserve"> 601: 22–27. http://dx.doi.org/10.1016/j.tsf.2015.11.019.</w:t>
-      </w:r>
-    </w:p>
-    <w:p>
-      <w:pPr>
-        <w:widowControl w:val="0"/>
-        <w:autoSpaceDE w:val="0"/>
-        <w:autoSpaceDN w:val="0"/>
-        <w:adjustRightInd w:val="0"/>
-        <w:spacing w:after="180" w:line="360" w:lineRule="auto"/>
-        <w:ind w:left="480" w:hanging="480"/>
-        <w:rPr>
-          <w:noProof/>
-          <w:szCs w:val="24"/>
-        </w:rPr>
-      </w:pPr>
-      <w:r>
-        <w:rPr>
-          <w:noProof/>
-          <w:szCs w:val="24"/>
-        </w:rPr>
-        <w:t>Witjaksono, Ary. 2011. “Karakterisasi Nanokristalin ZnO Hasil Presipitasi Dengan Perlakuan Pengeringan,anil Dan Pasca-Hidrotermal.”</w:t>
-      </w:r>
-    </w:p>
-    <w:p>
-      <w:pPr>
-        <w:widowControl w:val="0"/>
-        <w:autoSpaceDE w:val="0"/>
-        <w:autoSpaceDN w:val="0"/>
-        <w:adjustRightInd w:val="0"/>
-        <w:spacing w:after="180" w:line="360" w:lineRule="auto"/>
-        <w:ind w:left="480" w:hanging="480"/>
-        <w:rPr>
-          <w:noProof/>
-          <w:szCs w:val="24"/>
-        </w:rPr>
-      </w:pPr>
-      <w:r>
-        <w:rPr>
-          <w:noProof/>
-          <w:szCs w:val="24"/>
-        </w:rPr>
-        <w:t xml:space="preserve">Yang, Shenghong, and Yueli Zhang. 2013. “Structural, Optical and Magnetic Properties of Mn-Doped ZnO Thin Films Prepared by Sol-Gel Method.” </w:t>
-      </w:r>
-      <w:r>
-        <w:rPr>
-          <w:i/>
-          <w:iCs/>
-          <w:noProof/>
-          <w:szCs w:val="24"/>
-        </w:rPr>
-        <w:t>Journal of Magnetism and Magnetic Materials</w:t>
-      </w:r>
-      <w:r>
-        <w:rPr>
-          <w:noProof/>
-          <w:szCs w:val="24"/>
-        </w:rPr>
-        <w:t xml:space="preserve"> 334: 52–58. </w:t>
-      </w:r>
-      <w:r>
-        <w:rPr>
-          <w:noProof/>
-          <w:szCs w:val="24"/>
-        </w:rPr>
-        <w:lastRenderedPageBreak/>
-        <w:t>http://dx.doi.org/10.1016/j.jmmm.2013.01.026.</w:t>
-      </w:r>
-    </w:p>
-    <w:p>
-      <w:pPr>
-        <w:widowControl w:val="0"/>
-        <w:autoSpaceDE w:val="0"/>
-        <w:autoSpaceDN w:val="0"/>
-        <w:adjustRightInd w:val="0"/>
-        <w:spacing w:after="180" w:line="360" w:lineRule="auto"/>
-        <w:ind w:left="480" w:hanging="480"/>
-        <w:rPr>
-          <w:noProof/>
-        </w:rPr>
-      </w:pPr>
-      <w:r>
-        <w:rPr>
-          <w:noProof/>
-          <w:szCs w:val="24"/>
-        </w:rPr>
-        <w:t xml:space="preserve">Yuan, Mingxia et al. 2009. “Structural and Magnetic Properties of Mn-Doped ZnO Nanorod Arrays Grown via a Simple Hydrothermal Reaction.” </w:t>
-      </w:r>
-      <w:r>
-        <w:rPr>
-          <w:i/>
-          <w:iCs/>
-          <w:noProof/>
-          <w:szCs w:val="24"/>
-        </w:rPr>
-        <w:t>Materials Letters</w:t>
-      </w:r>
-      <w:r>
-        <w:rPr>
-          <w:noProof/>
-          <w:szCs w:val="24"/>
-        </w:rPr>
-        <w:t xml:space="preserve"> 63(18–19): 1574–76.</w:t>
+        <w:t>, New York, New York, USA: ACM Press, 373–82. http://dl.acm.org/citation.cfm?doid=2766462.2767738 (February 10, 2019).</w:t>
       </w:r>
     </w:p>
     <w:p>
@@ -23072,7 +26091,7 @@
 </file>
 
 <file path=customXml/itemProps1.xml><?xml version="1.0" encoding="utf-8"?>
-<ds:datastoreItem xmlns:ds="http://schemas.openxmlformats.org/officeDocument/2006/customXml" ds:itemID="{5BB58A01-9484-4952-B23C-54FECE399066}">
+<ds:datastoreItem xmlns:ds="http://schemas.openxmlformats.org/officeDocument/2006/customXml" ds:itemID="{655AB784-8956-4C1E-8CA0-C65786EDDC29}">
   <ds:schemaRefs>
     <ds:schemaRef ds:uri="http://schemas.openxmlformats.org/officeDocument/2006/bibliography"/>
   </ds:schemaRefs>

</xml_diff>

<commit_message>
Add new literature review and method
</commit_message>
<xml_diff>
--- a/proposals/Eufrat_PROPOSAL SKRIPSI_new.docx
+++ b/proposals/Eufrat_PROPOSAL SKRIPSI_new.docx
@@ -717,6 +717,7 @@
         <w:tab/>
         <w:t xml:space="preserve">: </w:t>
       </w:r>
+      <w:proofErr w:type="spellStart"/>
       <w:r>
         <w:rPr>
           <w:rFonts w:eastAsia="Calibri"/>
@@ -724,9 +725,9 @@
           <w:szCs w:val="24"/>
           <w:lang w:eastAsia="en-US"/>
         </w:rPr>
-        <w:t xml:space="preserve">Dr. </w:t>
-      </w:r>
-      <w:proofErr w:type="spellStart"/>
+        <w:t>Windri</w:t>
+      </w:r>
+      <w:proofErr w:type="spellEnd"/>
       <w:r>
         <w:rPr>
           <w:rFonts w:eastAsia="Calibri"/>
@@ -734,9 +735,9 @@
           <w:szCs w:val="24"/>
           <w:lang w:eastAsia="en-US"/>
         </w:rPr>
-        <w:t>Djati</w:t>
-      </w:r>
-      <w:proofErr w:type="spellEnd"/>
+        <w:t xml:space="preserve"> </w:t>
+      </w:r>
+      <w:proofErr w:type="spellStart"/>
       <w:r>
         <w:rPr>
           <w:rFonts w:eastAsia="Calibri"/>
@@ -744,9 +745,9 @@
           <w:szCs w:val="24"/>
           <w:lang w:eastAsia="en-US"/>
         </w:rPr>
-        <w:t xml:space="preserve"> </w:t>
-      </w:r>
-      <w:proofErr w:type="spellStart"/>
+        <w:t>Handayani</w:t>
+      </w:r>
+      <w:proofErr w:type="spellEnd"/>
       <w:r>
         <w:rPr>
           <w:rFonts w:eastAsia="Calibri"/>
@@ -754,9 +755,10 @@
           <w:szCs w:val="24"/>
           <w:lang w:eastAsia="en-US"/>
         </w:rPr>
-        <w:t>Handoko</w:t>
-      </w:r>
-      <w:proofErr w:type="spellEnd"/>
+        <w:t xml:space="preserve">, </w:t>
+      </w:r>
+      <w:proofErr w:type="spellStart"/>
+      <w:proofErr w:type="gramStart"/>
       <w:r>
         <w:rPr>
           <w:rFonts w:eastAsia="Calibri"/>
@@ -764,28 +766,10 @@
           <w:szCs w:val="24"/>
           <w:lang w:eastAsia="en-US"/>
         </w:rPr>
-        <w:t xml:space="preserve">, </w:t>
-      </w:r>
-      <w:proofErr w:type="spellStart"/>
-      <w:r>
-        <w:rPr>
-          <w:rFonts w:eastAsia="Calibri"/>
-          <w:sz w:val="24"/>
-          <w:szCs w:val="24"/>
-          <w:lang w:eastAsia="en-US"/>
-        </w:rPr>
         <w:t>M.Si</w:t>
       </w:r>
       <w:proofErr w:type="spellEnd"/>
-      <w:r>
-        <w:rPr>
-          <w:rFonts w:eastAsia="Calibri"/>
-          <w:sz w:val="24"/>
-          <w:szCs w:val="24"/>
-          <w:lang w:eastAsia="en-US"/>
-        </w:rPr>
-        <w:t>.</w:t>
-      </w:r>
+      <w:proofErr w:type="gramEnd"/>
     </w:p>
     <w:p>
       <w:pPr>
@@ -1662,7 +1646,7 @@
         <w:spacing w:line="360" w:lineRule="auto"/>
         <w:ind w:firstLine="720"/>
         <w:rPr>
-          <w:color w:val="FF0000"/>
+          <w:color w:val="000000" w:themeColor="text1"/>
           <w:szCs w:val="24"/>
         </w:rPr>
       </w:pPr>
@@ -1759,13 +1743,6 @@
         </w:rPr>
         <w:t xml:space="preserve">. </w:t>
       </w:r>
-      <w:r>
-        <w:rPr>
-          <w:color w:val="FF0000"/>
-          <w:szCs w:val="24"/>
-        </w:rPr>
-        <w:t>(Lanjutin pakai kegunaan phenolic acid dan flavonoid dan isi polifenol ke bisbul)</w:t>
-      </w:r>
     </w:p>
     <w:p>
       <w:pPr>
@@ -1781,7 +1758,7 @@
           <w:color w:val="FF0000"/>
           <w:szCs w:val="24"/>
         </w:rPr>
-        <w:t>(Tunjukkan pengukuran-pengukuran terkait polifenol)</w:t>
+        <w:t>(Lanjutin pakai kegunaan phenolic acid dan flavonoid dan isi polifenol ke bisbul)</w:t>
       </w:r>
     </w:p>
     <w:p>
@@ -1798,7 +1775,7 @@
           <w:color w:val="FF0000"/>
           <w:szCs w:val="24"/>
         </w:rPr>
-        <w:t>(Tunjukkan kelebihan algoritma DNN dengan algoritma lainnya)</w:t>
+        <w:t>(Tunjukkan pengukuran-pengukuran terkait polifenol)</w:t>
       </w:r>
     </w:p>
     <w:p>
@@ -1807,45 +1784,102 @@
         <w:ind w:firstLine="720"/>
         <w:rPr>
           <w:szCs w:val="24"/>
-          <w:lang w:val="en-US"/>
-        </w:rPr>
-      </w:pPr>
-      <w:r>
-        <w:rPr>
-          <w:szCs w:val="24"/>
-        </w:rPr>
-        <w:t>Model jaringan saraf tiruan yang dalam (</w:t>
+        </w:rPr>
+      </w:pPr>
+      <w:r>
+        <w:rPr>
+          <w:szCs w:val="24"/>
+        </w:rPr>
+        <w:t>Problem-problem klasifikasi pada citra hiperspektral seperti: 1)</w:t>
       </w:r>
       <w:r>
         <w:rPr>
           <w:i/>
           <w:szCs w:val="24"/>
         </w:rPr>
-        <w:t>Deep Neural Networks</w:t>
-      </w:r>
-      <w:r>
-        <w:rPr>
-          <w:szCs w:val="24"/>
-        </w:rPr>
-        <w:t xml:space="preserve"> atau istilah </w:t>
-      </w:r>
-      <w:r>
-        <w:rPr>
-          <w:szCs w:val="24"/>
-        </w:rPr>
-        <w:t>popul</w:t>
-      </w:r>
-      <w:r>
-        <w:rPr>
-          <w:szCs w:val="24"/>
-        </w:rPr>
-        <w:t>e</w:t>
-      </w:r>
-      <w:r>
-        <w:rPr>
-          <w:szCs w:val="24"/>
-        </w:rPr>
-        <w:t>rnya</w:t>
+        <w:t xml:space="preserve"> curse of dimensionality</w:t>
+      </w:r>
+      <w:r>
+        <w:rPr>
+          <w:szCs w:val="24"/>
+        </w:rPr>
+        <w:t xml:space="preserve">, yang disebabkan oleh dimensi yang sangat besar akibat informasi spektral yang luas; 2) variabilitas dari </w:t>
+      </w:r>
+      <w:r>
+        <w:rPr>
+          <w:i/>
+          <w:szCs w:val="24"/>
+        </w:rPr>
+        <w:t>spectral signature</w:t>
+      </w:r>
+      <w:r>
+        <w:rPr>
+          <w:szCs w:val="24"/>
+        </w:rPr>
+        <w:t xml:space="preserve">; 3) jumlah sample yang sudah dilabeli dan 4) kualitas data </w:t>
+      </w:r>
+      <w:r>
+        <w:rPr>
+          <w:szCs w:val="24"/>
+        </w:rPr>
+        <w:fldChar w:fldCharType="begin" w:fldLock="1"/>
+      </w:r>
+      <w:r>
+        <w:rPr>
+          <w:szCs w:val="24"/>
+        </w:rPr>
+        <w:instrText>ADDIN CSL_CITATION {"citationItems":[{"id":"ITEM-1","itemData":{"DOI":"10.1109/TGRS.2005.846154","ISSN":"0196-2892","author":[{"dropping-particle":"","family":"Camps-Valls","given":"G.","non-dropping-particle":"","parse-names":false,"suffix":""},{"dropping-particle":"","family":"Bruzzone","given":"L.","non-dropping-particle":"","parse-names":false,"suffix":""}],"container-title":"IEEE Transactions on Geoscience and Remote Sensing","id":"ITEM-1","issue":"6","issued":{"date-parts":[["2005","6"]]},"page":"1351-1362","title":"Kernel-based methods for hyperspectral image classification","type":"article-journal","volume":"43"},"uris":["http://www.mendeley.com/documents/?uuid=78cbce2a-7776-3a38-bc0a-95693e293873"]}],"mendeley":{"formattedCitation":"(Camps-Valls and Bruzzone 2005)","plainTextFormattedCitation":"(Camps-Valls and Bruzzone 2005)","previouslyFormattedCitation":"(Camps-Valls and Bruzzone 2005)"},"properties":{"noteIndex":0},"schema":"https://github.com/citation-style-language/schema/raw/master/csl-citation.json"}</w:instrText>
+      </w:r>
+      <w:r>
+        <w:rPr>
+          <w:szCs w:val="24"/>
+        </w:rPr>
+        <w:fldChar w:fldCharType="separate"/>
+      </w:r>
+      <w:r>
+        <w:rPr>
+          <w:noProof/>
+          <w:szCs w:val="24"/>
+        </w:rPr>
+        <w:t>(Camps-Valls and Bruzzone 2005)</w:t>
+      </w:r>
+      <w:r>
+        <w:rPr>
+          <w:szCs w:val="24"/>
+        </w:rPr>
+        <w:fldChar w:fldCharType="end"/>
+      </w:r>
+      <w:r>
+        <w:rPr>
+          <w:szCs w:val="24"/>
+        </w:rPr>
+        <w:t xml:space="preserve">. Hal-hal ini menyebabkan banyak algoritma-algoritma konvensional tidak mampu secara langsung mengklasifikasikan data hiperspektral sehingga perlunya pereduksian dimensi dan ekstraksi fitur terlebih dahulu. Untuk waktu yang lama, metode klasifikasi </w:t>
+      </w:r>
+      <w:r>
+        <w:rPr>
+          <w:i/>
+          <w:szCs w:val="24"/>
+        </w:rPr>
+        <w:t>support vector machine</w:t>
+      </w:r>
+      <w:r>
+        <w:rPr>
+          <w:szCs w:val="24"/>
+        </w:rPr>
+        <w:t xml:space="preserve"> (SVM) menjadi metode yang </w:t>
+      </w:r>
+      <w:r>
+        <w:rPr>
+          <w:i/>
+          <w:szCs w:val="24"/>
+        </w:rPr>
+        <w:t>state-of-the-art</w:t>
+      </w:r>
+      <w:r>
+        <w:rPr>
+          <w:szCs w:val="24"/>
+        </w:rPr>
+        <w:t xml:space="preserve"> untuk pengklasifikasian citra hiperspektral</w:t>
       </w:r>
       <w:r>
         <w:rPr>
@@ -1855,438 +1889,114 @@
       </w:r>
       <w:r>
         <w:rPr>
+          <w:szCs w:val="24"/>
+        </w:rPr>
+        <w:fldChar w:fldCharType="begin" w:fldLock="1"/>
+      </w:r>
+      <w:r>
+        <w:rPr>
+          <w:szCs w:val="24"/>
+        </w:rPr>
+        <w:instrText>ADDIN CSL_CITATION {"citationItems":[{"id":"ITEM-1","itemData":{"abstract":"Commission VII, WG VII/3 ABSTRACT: The high-dimensional feature vectors of hyper spectral data often impose a high computational cost as well as the risk of \"over fitting\" when classification is performed. Therefore it is necessary to reduce the dimensionality through ways like feature selection. Currently, there are two kinds of feature selection methods: filter methods and wrapper methods. The form kind requires no feedback from classifiers and estimates the classification performance indirectly. The latter kind evaluates the \"goodness\" of selected feature subset directly based on the classification accuracy. Many experimental results have proved that the wrapper methods can yield better performance, although they have the disadvantage of high computational cost. In this paper, we present a Genetic Algorithm (GA) based wrapper method for classification of hyper spectral data using Support Vector Machine (SVM), a state-of-art classifier that has found success in a variety of areas. The genetic algorithm (GA), which seek to solve optimization problems using the methods of evolution, specifically survival of the fittest, was used to optimize both the feature subset, i.e. band subset, of hyper spectral data and SVM kernel parameters simultaneously. A special strategy was adopted to reduce computation cost caused by the high-dimensional feature vectors of hyper spectral data when the feature subset part of chromosome was designed. The GA-SVM method was realized using the ENVI/IDL language, and was then tested by applying to a HYPERION hyper spectral image. Comparison of the optimized results and the un-optimized results showed that the GA-SVM method could significantly reduce the computation cost while improving the classification accuracy. The number of bands used for classification was reduced from 198 to 13, while the classification accuracy increased from 88.81% to 92.51%. The optimized values of the two SVM kernel parameters were 95.0297 and 0.2021, respectively, which were different from the default values as used in the ENVI software. In conclusion, the proposed wrapper feature selection method GA-SVM can optimize feature subsets and SVM kernel parameters at the same time, therefore can be applied in feature selection of the hyper spectral data.","author":[{"dropping-particle":"","family":"Zhuo","given":"Li","non-dropping-particle":"","parse-names":false,"suffix":""},{"dropping-particle":"","family":"Zheng","given":"Jing","non-dropping-particle":"","parse-names":false,"suffix":""},{"dropping-particle":"","family":"Wang","given":"Fang","non-dropping-particle":"","parse-names":false,"suffix":""},{"dropping-particle":"","family":"Li","given":"Xia","non-dropping-particle":"","parse-names":false,"suffix":""},{"dropping-particle":"","family":"Ai","given":"Bin","non-dropping-particle":"","parse-names":false,"suffix":""},{"dropping-particle":"","family":"Qian","given":"Junping","non-dropping-particle":"","parse-names":false,"suffix":""}],"id":"ITEM-1","issued":{"date-parts":[["0"]]},"title":"A GENETIC ALGORITHM BASED WRAPPER FEATURE SELECTION METHOD FOR CLASSIFICATION OF HYPERSPECTRAL IMAGES USING SUPPORT VECTOR MACHINE","type":"report"},"uris":["http://www.mendeley.com/documents/?uuid=365bf642-42c8-397b-8ec4-16ef48159997"]}],"mendeley":{"formattedCitation":"(Zhuo et al. n.d.)","plainTextFormattedCitation":"(Zhuo et al. n.d.)"},"properties":{"noteIndex":0},"schema":"https://github.com/citation-style-language/schema/raw/master/csl-citation.json"}</w:instrText>
+      </w:r>
+      <w:r>
+        <w:rPr>
+          <w:szCs w:val="24"/>
+        </w:rPr>
+        <w:fldChar w:fldCharType="separate"/>
+      </w:r>
+      <w:r>
+        <w:rPr>
+          <w:noProof/>
+          <w:szCs w:val="24"/>
+        </w:rPr>
+        <w:t>(Zhuo et al. n.d.)</w:t>
+      </w:r>
+      <w:r>
+        <w:rPr>
+          <w:szCs w:val="24"/>
+        </w:rPr>
+        <w:fldChar w:fldCharType="end"/>
+      </w:r>
+      <w:r>
+        <w:rPr>
+          <w:szCs w:val="24"/>
+        </w:rPr>
+        <w:t>.</w:t>
+      </w:r>
+      <w:r>
+        <w:rPr>
+          <w:szCs w:val="24"/>
+        </w:rPr>
+        <w:t xml:space="preserve"> Pada beberapa studi terakhir telah dibuktikan bahwa ada pergeseran </w:t>
+      </w:r>
+      <w:r>
+        <w:rPr>
           <w:i/>
           <w:szCs w:val="24"/>
         </w:rPr>
-        <w:t>Deep Learning</w:t>
-      </w:r>
-      <w:r>
-        <w:rPr>
-          <w:i/>
-          <w:szCs w:val="24"/>
-        </w:rPr>
-        <w:t xml:space="preserve">) </w:t>
-      </w:r>
-      <w:proofErr w:type="spellStart"/>
-      <w:r>
-        <w:rPr>
-          <w:szCs w:val="24"/>
-          <w:lang w:val="en-US"/>
-        </w:rPr>
-        <w:t>termasuk</w:t>
-      </w:r>
-      <w:proofErr w:type="spellEnd"/>
-      <w:r>
-        <w:rPr>
-          <w:szCs w:val="24"/>
-          <w:lang w:val="en-US"/>
-        </w:rPr>
-        <w:t xml:space="preserve"> model </w:t>
-      </w:r>
-      <w:proofErr w:type="spellStart"/>
-      <w:r>
-        <w:rPr>
-          <w:szCs w:val="24"/>
-          <w:lang w:val="en-US"/>
-        </w:rPr>
-        <w:t>algoritma</w:t>
-      </w:r>
-      <w:proofErr w:type="spellEnd"/>
-      <w:r>
-        <w:rPr>
-          <w:szCs w:val="24"/>
-          <w:lang w:val="en-US"/>
-        </w:rPr>
-        <w:t xml:space="preserve"> machine learning yang </w:t>
-      </w:r>
-      <w:r>
-        <w:rPr>
-          <w:i/>
-          <w:szCs w:val="24"/>
-          <w:lang w:val="en-US"/>
-        </w:rPr>
-        <w:t>state-of-the-art</w:t>
-      </w:r>
-      <w:r>
-        <w:rPr>
-          <w:szCs w:val="24"/>
-          <w:lang w:val="en-US"/>
+        <w:t xml:space="preserve">metode-state-of-the-art </w:t>
+      </w:r>
+      <w:r>
+        <w:rPr>
+          <w:szCs w:val="24"/>
+        </w:rPr>
+        <w:t xml:space="preserve"> ini dengan peningkatan </w:t>
+      </w:r>
+      <w:r>
+        <w:rPr>
+          <w:szCs w:val="24"/>
+        </w:rPr>
+        <w:t>performa</w:t>
+      </w:r>
+      <w:r>
+        <w:rPr>
+          <w:szCs w:val="24"/>
+        </w:rPr>
+        <w:t xml:space="preserve"> pengklasifikasian yang signifikan</w:t>
+      </w:r>
+      <w:r>
+        <w:rPr>
+          <w:szCs w:val="24"/>
+        </w:rPr>
+        <w:t xml:space="preserve"> </w:t>
+      </w:r>
+      <w:r>
+        <w:rPr>
+          <w:szCs w:val="24"/>
+        </w:rPr>
+        <w:fldChar w:fldCharType="begin" w:fldLock="1"/>
+      </w:r>
+      <w:r>
+        <w:rPr>
+          <w:szCs w:val="24"/>
+        </w:rPr>
+        <w:instrText>ADDIN CSL_CITATION {"citationItems":[{"id":"ITEM-1","itemData":{"DOI":"10.1109/JSTARS.2014.2329330","ISSN":"1939-1404","author":[{"dropping-particle":"","family":"Chen","given":"Yushi","non-dropping-particle":"","parse-names":false,"suffix":""},{"dropping-particle":"","family":"Lin","given":"Zhouhan","non-dropping-particle":"","parse-names":false,"suffix":""},{"dropping-particle":"","family":"Zhao","given":"Xing","non-dropping-particle":"","parse-names":false,"suffix":""},{"dropping-particle":"","family":"Wang","given":"Gang","non-dropping-particle":"","parse-names":false,"suffix":""},{"dropping-particle":"","family":"Gu","given":"Yanfeng","non-dropping-particle":"","parse-names":false,"suffix":""}],"container-title":"IEEE Journal of Selected Topics in Applied Earth Observations and Remote Sensing","id":"ITEM-1","issue":"6","issued":{"date-parts":[["2014","6"]]},"page":"2094-2107","title":"Deep Learning-Based Classification of Hyperspectral Data","type":"article-journal","volume":"7"},"uris":["http://www.mendeley.com/documents/?uuid=8c4fda45-f01c-34cb-bfa5-bebce9695eb9"]}],"mendeley":{"formattedCitation":"(Chen et al. 2014)","plainTextFormattedCitation":"(Chen et al. 2014)","previouslyFormattedCitation":"(Chen et al. 2014)"},"properties":{"noteIndex":0},"schema":"https://github.com/citation-style-language/schema/raw/master/csl-citation.json"}</w:instrText>
+      </w:r>
+      <w:r>
+        <w:rPr>
+          <w:szCs w:val="24"/>
+        </w:rPr>
+        <w:fldChar w:fldCharType="separate"/>
+      </w:r>
+      <w:r>
+        <w:rPr>
+          <w:noProof/>
+          <w:szCs w:val="24"/>
+        </w:rPr>
+        <w:t>(Chen et al. 2014)</w:t>
+      </w:r>
+      <w:r>
+        <w:rPr>
+          <w:szCs w:val="24"/>
+        </w:rPr>
+        <w:fldChar w:fldCharType="end"/>
+      </w:r>
+      <w:r>
+        <w:rPr>
+          <w:szCs w:val="24"/>
         </w:rPr>
         <w:t>.</w:t>
-      </w:r>
-      <w:r>
-        <w:rPr>
-          <w:szCs w:val="24"/>
-          <w:lang w:val="en-US"/>
-        </w:rPr>
-        <w:t xml:space="preserve"> </w:t>
-      </w:r>
-      <w:r>
-        <w:rPr>
-          <w:szCs w:val="24"/>
-          <w:lang w:val="en-US"/>
-        </w:rPr>
-        <w:t xml:space="preserve">Model </w:t>
-      </w:r>
-      <w:proofErr w:type="spellStart"/>
-      <w:r>
-        <w:rPr>
-          <w:szCs w:val="24"/>
-          <w:lang w:val="en-US"/>
-        </w:rPr>
-        <w:t>menunjukkan</w:t>
-      </w:r>
-      <w:proofErr w:type="spellEnd"/>
-      <w:r>
-        <w:rPr>
-          <w:szCs w:val="24"/>
-          <w:lang w:val="en-US"/>
-        </w:rPr>
-        <w:t xml:space="preserve"> </w:t>
-      </w:r>
-      <w:proofErr w:type="spellStart"/>
-      <w:r>
-        <w:rPr>
-          <w:szCs w:val="24"/>
-          <w:lang w:val="en-US"/>
-        </w:rPr>
-        <w:t>peningkatan</w:t>
-      </w:r>
-      <w:proofErr w:type="spellEnd"/>
-      <w:r>
-        <w:rPr>
-          <w:szCs w:val="24"/>
-          <w:lang w:val="en-US"/>
-        </w:rPr>
-        <w:t xml:space="preserve"> </w:t>
-      </w:r>
-      <w:proofErr w:type="spellStart"/>
-      <w:r>
-        <w:rPr>
-          <w:szCs w:val="24"/>
-          <w:lang w:val="en-US"/>
-        </w:rPr>
-        <w:t>performa</w:t>
-      </w:r>
-      <w:proofErr w:type="spellEnd"/>
-      <w:r>
-        <w:rPr>
-          <w:szCs w:val="24"/>
-          <w:lang w:val="en-US"/>
-        </w:rPr>
-        <w:t xml:space="preserve"> </w:t>
-      </w:r>
-      <w:proofErr w:type="spellStart"/>
-      <w:r>
-        <w:rPr>
-          <w:szCs w:val="24"/>
-          <w:lang w:val="en-US"/>
-        </w:rPr>
-        <w:t>pengujian</w:t>
-      </w:r>
-      <w:proofErr w:type="spellEnd"/>
-      <w:r>
-        <w:rPr>
-          <w:szCs w:val="24"/>
-          <w:lang w:val="en-US"/>
-        </w:rPr>
-        <w:t xml:space="preserve"> yang </w:t>
-      </w:r>
-      <w:proofErr w:type="spellStart"/>
-      <w:r>
-        <w:rPr>
-          <w:szCs w:val="24"/>
-          <w:lang w:val="en-US"/>
-        </w:rPr>
-        <w:t>signifikan</w:t>
-      </w:r>
-      <w:proofErr w:type="spellEnd"/>
-      <w:r>
-        <w:rPr>
-          <w:szCs w:val="24"/>
-          <w:lang w:val="en-US"/>
-        </w:rPr>
-        <w:t xml:space="preserve"> </w:t>
-      </w:r>
-      <w:proofErr w:type="spellStart"/>
-      <w:r>
-        <w:rPr>
-          <w:szCs w:val="24"/>
-          <w:lang w:val="en-US"/>
-        </w:rPr>
-        <w:t>bidang</w:t>
-      </w:r>
-      <w:proofErr w:type="spellEnd"/>
-      <w:r>
-        <w:rPr>
-          <w:szCs w:val="24"/>
-          <w:lang w:val="en-US"/>
-        </w:rPr>
-        <w:t xml:space="preserve"> </w:t>
-      </w:r>
-      <w:proofErr w:type="spellStart"/>
-      <w:r>
-        <w:rPr>
-          <w:szCs w:val="24"/>
-          <w:lang w:val="en-US"/>
-        </w:rPr>
-        <w:t>seperti</w:t>
-      </w:r>
-      <w:proofErr w:type="spellEnd"/>
-      <w:r>
-        <w:rPr>
-          <w:szCs w:val="24"/>
-          <w:lang w:val="en-US"/>
-        </w:rPr>
-        <w:t xml:space="preserve"> </w:t>
-      </w:r>
-      <w:proofErr w:type="spellStart"/>
-      <w:r>
-        <w:rPr>
-          <w:szCs w:val="24"/>
-          <w:lang w:val="en-US"/>
-        </w:rPr>
-        <w:t>untuk</w:t>
-      </w:r>
-      <w:proofErr w:type="spellEnd"/>
-      <w:r>
-        <w:rPr>
-          <w:szCs w:val="24"/>
-          <w:lang w:val="en-US"/>
-        </w:rPr>
-        <w:t xml:space="preserve"> </w:t>
-      </w:r>
-      <w:proofErr w:type="spellStart"/>
-      <w:r>
-        <w:rPr>
-          <w:szCs w:val="24"/>
-          <w:lang w:val="en-US"/>
-        </w:rPr>
-        <w:t>pengolahan</w:t>
-      </w:r>
-      <w:proofErr w:type="spellEnd"/>
-      <w:r>
-        <w:rPr>
-          <w:szCs w:val="24"/>
-          <w:lang w:val="en-US"/>
-        </w:rPr>
-        <w:t xml:space="preserve"> </w:t>
-      </w:r>
-      <w:proofErr w:type="spellStart"/>
-      <w:r>
-        <w:rPr>
-          <w:szCs w:val="24"/>
-          <w:lang w:val="en-US"/>
-        </w:rPr>
-        <w:t>teks</w:t>
-      </w:r>
-      <w:proofErr w:type="spellEnd"/>
-      <w:r>
-        <w:rPr>
-          <w:szCs w:val="24"/>
-          <w:lang w:val="en-US"/>
-        </w:rPr>
-        <w:t xml:space="preserve"> </w:t>
-      </w:r>
-      <w:r>
-        <w:rPr>
-          <w:szCs w:val="24"/>
-          <w:lang w:val="en-US"/>
-        </w:rPr>
-        <w:fldChar w:fldCharType="begin" w:fldLock="1"/>
-      </w:r>
-      <w:r>
-        <w:rPr>
-          <w:szCs w:val="24"/>
-          <w:lang w:val="en-US"/>
-        </w:rPr>
-        <w:instrText>ADDIN CSL_CITATION {"citationItems":[{"id":"ITEM-1","itemData":{"DOI":"10.1145/2766462.2767738","ISBN":"9781450336215","author":[{"dropping-particle":"","family":"Severyn","given":"Aliaksei","non-dropping-particle":"","parse-names":false,"suffix":""},{"dropping-particle":"","family":"Moschitti","given":"Alessandro","non-dropping-particle":"","parse-names":false,"suffix":""}],"container-title":"Proceedings of the 38th International ACM SIGIR Conference on Research and Development in Information Retrieval - SIGIR '15","id":"ITEM-1","issued":{"date-parts":[["2015"]]},"page":"373-382","publisher":"ACM Press","publisher-place":"New York, New York, USA","title":"Learning to Rank Short Text Pairs with Convolutional Deep Neural Networks","type":"paper-conference"},"uris":["http://www.mendeley.com/documents/?uuid=3f90200d-9881-3e64-a83a-9500222c5c68"]}],"mendeley":{"formattedCitation":"(Severyn and Moschitti 2015)","plainTextFormattedCitation":"(Severyn and Moschitti 2015)","previouslyFormattedCitation":"(Severyn and Moschitti 2015)"},"properties":{"noteIndex":0},"schema":"https://github.com/citation-style-language/schema/raw/master/csl-citation.json"}</w:instrText>
-      </w:r>
-      <w:r>
-        <w:rPr>
-          <w:szCs w:val="24"/>
-          <w:lang w:val="en-US"/>
-        </w:rPr>
-        <w:fldChar w:fldCharType="separate"/>
-      </w:r>
-      <w:r>
-        <w:rPr>
-          <w:noProof/>
-          <w:szCs w:val="24"/>
-          <w:lang w:val="en-US"/>
-        </w:rPr>
-        <w:t>(Severyn and Moschitti 2015)</w:t>
-      </w:r>
-      <w:r>
-        <w:rPr>
-          <w:szCs w:val="24"/>
-          <w:lang w:val="en-US"/>
-        </w:rPr>
-        <w:fldChar w:fldCharType="end"/>
-      </w:r>
-      <w:r>
-        <w:rPr>
-          <w:szCs w:val="24"/>
-          <w:lang w:val="en-US"/>
-        </w:rPr>
-        <w:t xml:space="preserve">, </w:t>
-      </w:r>
-      <w:proofErr w:type="spellStart"/>
-      <w:r>
-        <w:rPr>
-          <w:szCs w:val="24"/>
-          <w:lang w:val="en-US"/>
-        </w:rPr>
-        <w:t>pengenerasian</w:t>
-      </w:r>
-      <w:proofErr w:type="spellEnd"/>
-      <w:r>
-        <w:rPr>
-          <w:szCs w:val="24"/>
-          <w:lang w:val="en-US"/>
-        </w:rPr>
-        <w:t xml:space="preserve"> </w:t>
-      </w:r>
-      <w:proofErr w:type="spellStart"/>
-      <w:r>
-        <w:rPr>
-          <w:szCs w:val="24"/>
-          <w:lang w:val="en-US"/>
-        </w:rPr>
-        <w:t>suara</w:t>
-      </w:r>
-      <w:proofErr w:type="spellEnd"/>
-      <w:r>
-        <w:rPr>
-          <w:szCs w:val="24"/>
-          <w:lang w:val="en-US"/>
-        </w:rPr>
-        <w:t xml:space="preserve"> </w:t>
-      </w:r>
-      <w:r>
-        <w:rPr>
-          <w:szCs w:val="24"/>
-          <w:lang w:val="en-US"/>
-        </w:rPr>
-        <w:fldChar w:fldCharType="begin" w:fldLock="1"/>
-      </w:r>
-      <w:r>
-        <w:rPr>
-          <w:szCs w:val="24"/>
-          <w:lang w:val="en-US"/>
-        </w:rPr>
-        <w:instrText>ADDIN CSL_CITATION {"citationItems":[{"id":"ITEM-1","itemData":{"abstract":"This paper introduces WaveNet, a deep neural network for generating raw audio waveforms. The model is fully probabilistic and autoregressive, with the predic-tive distribution for each audio sample conditioned on all previous ones; nonetheless we show that it can be efficiently trained on data with tens of thousands of samples per second of audio. When applied to text-to-speech, it yields state-of-the-art performance, with human listeners rating it as significantly more natural sounding than the best parametric and concatenative systems for both English and Chinese. A single WaveNet can capture the characteristics of many different speakers with equal fidelity, and can switch between them by conditioning on the speaker identity. When trained to model music, we find that it generates novel and often highly realistic musical fragments. We also show that it can be employed as a discriminative model, returning promising results for phoneme recognition.","author":[{"dropping-particle":"","family":"Oord","given":"Aäron","non-dropping-particle":"Van Den","parse-names":false,"suffix":""},{"dropping-particle":"","family":"Dieleman","given":"Sander","non-dropping-particle":"","parse-names":false,"suffix":""},{"dropping-particle":"","family":"Zen","given":"Heiga","non-dropping-particle":"","parse-names":false,"suffix":""},{"dropping-particle":"","family":"Simonyan","given":"Karen","non-dropping-particle":"","parse-names":false,"suffix":""},{"dropping-particle":"","family":"Vinyals","given":"Oriol","non-dropping-particle":"","parse-names":false,"suffix":""},{"dropping-particle":"","family":"Graves","given":"Alex","non-dropping-particle":"","parse-names":false,"suffix":""},{"dropping-particle":"","family":"Kalchbrenner","given":"Nal","non-dropping-particle":"","parse-names":false,"suffix":""},{"dropping-particle":"","family":"Senior","given":"Andrew","non-dropping-particle":"","parse-names":false,"suffix":""},{"dropping-particle":"","family":"Kavukcuoglu","given":"Koray","non-dropping-particle":"","parse-names":false,"suffix":""}],"id":"ITEM-1","issued":{"date-parts":[["0"]]},"title":"WAVENET: A GENERATIVE MODEL FOR RAW AUDIO","type":"report"},"uris":["http://www.mendeley.com/documents/?uuid=81adbeac-75b9-3cfb-b6ee-33c5f7009957"]}],"mendeley":{"formattedCitation":"(Van Den Oord et al. n.d.)","plainTextFormattedCitation":"(Van Den Oord et al. n.d.)","previouslyFormattedCitation":"(Van Den Oord et al. n.d.)"},"properties":{"noteIndex":0},"schema":"https://github.com/citation-style-language/schema/raw/master/csl-citation.json"}</w:instrText>
-      </w:r>
-      <w:r>
-        <w:rPr>
-          <w:szCs w:val="24"/>
-          <w:lang w:val="en-US"/>
-        </w:rPr>
-        <w:fldChar w:fldCharType="separate"/>
-      </w:r>
-      <w:r>
-        <w:rPr>
-          <w:noProof/>
-          <w:szCs w:val="24"/>
-          <w:lang w:val="en-US"/>
-        </w:rPr>
-        <w:t>(Van Den Oord et al. n.d.)</w:t>
-      </w:r>
-      <w:r>
-        <w:rPr>
-          <w:szCs w:val="24"/>
-          <w:lang w:val="en-US"/>
-        </w:rPr>
-        <w:fldChar w:fldCharType="end"/>
-      </w:r>
-      <w:r>
-        <w:rPr>
-          <w:szCs w:val="24"/>
-          <w:lang w:val="en-US"/>
-        </w:rPr>
-        <w:t xml:space="preserve"> dan </w:t>
-      </w:r>
-      <w:proofErr w:type="spellStart"/>
-      <w:r>
-        <w:rPr>
-          <w:szCs w:val="24"/>
-          <w:lang w:val="en-US"/>
-        </w:rPr>
-        <w:t>pengolahan</w:t>
-      </w:r>
-      <w:proofErr w:type="spellEnd"/>
-      <w:r>
-        <w:rPr>
-          <w:szCs w:val="24"/>
-          <w:lang w:val="en-US"/>
-        </w:rPr>
-        <w:t xml:space="preserve"> </w:t>
-      </w:r>
-      <w:proofErr w:type="spellStart"/>
-      <w:r>
-        <w:rPr>
-          <w:szCs w:val="24"/>
-          <w:lang w:val="en-US"/>
-        </w:rPr>
-        <w:t>gambar</w:t>
-      </w:r>
-      <w:proofErr w:type="spellEnd"/>
-      <w:r>
-        <w:rPr>
-          <w:szCs w:val="24"/>
-          <w:lang w:val="en-US"/>
-        </w:rPr>
-        <w:t xml:space="preserve"> </w:t>
-      </w:r>
-      <w:r>
-        <w:rPr>
-          <w:szCs w:val="24"/>
-          <w:lang w:val="en-US"/>
-        </w:rPr>
-        <w:fldChar w:fldCharType="begin" w:fldLock="1"/>
-      </w:r>
-      <w:r>
-        <w:rPr>
-          <w:szCs w:val="24"/>
-          <w:lang w:val="en-US"/>
-        </w:rPr>
-        <w:instrText>ADDIN CSL_CITATION {"citationItems":[{"id":"ITEM-1","itemData":{"author":[{"dropping-particle":"","family":"Krizhevsky","given":"Alex","non-dropping-particle":"","parse-names":false,"suffix":""},{"dropping-particle":"","family":"Sutskever","given":"Ilya","non-dropping-particle":"","parse-names":false,"suffix":""},{"dropping-particle":"","family":"Hinton","given":"Geoffrey E.","non-dropping-particle":"","parse-names":false,"suffix":""}],"id":"ITEM-1","issued":{"date-parts":[["2012"]]},"page":"1097-1105","title":"ImageNet Classification with Deep Convolutional Neural Networks","type":"article"},"uris":["http://www.mendeley.com/documents/?uuid=847f22f5-b7a7-3534-a7ac-8ab720c1597d"]}],"mendeley":{"formattedCitation":"(Krizhevsky, Sutskever, and Hinton 2012)","plainTextFormattedCitation":"(Krizhevsky, Sutskever, and Hinton 2012)","previouslyFormattedCitation":"(Krizhevsky, Sutskever, and Hinton 2012)"},"properties":{"noteIndex":0},"schema":"https://github.com/citation-style-language/schema/raw/master/csl-citation.json"}</w:instrText>
-      </w:r>
-      <w:r>
-        <w:rPr>
-          <w:szCs w:val="24"/>
-          <w:lang w:val="en-US"/>
-        </w:rPr>
-        <w:fldChar w:fldCharType="separate"/>
-      </w:r>
-      <w:r>
-        <w:rPr>
-          <w:noProof/>
-          <w:szCs w:val="24"/>
-          <w:lang w:val="en-US"/>
-        </w:rPr>
-        <w:t>(Krizhevsky, Sutskever, and Hinton 2012)</w:t>
-      </w:r>
-      <w:r>
-        <w:rPr>
-          <w:szCs w:val="24"/>
-          <w:lang w:val="en-US"/>
-        </w:rPr>
-        <w:fldChar w:fldCharType="end"/>
-      </w:r>
-      <w:r>
-        <w:rPr>
-          <w:szCs w:val="24"/>
-          <w:lang w:val="en-US"/>
-        </w:rPr>
-        <w:t>.</w:t>
-      </w:r>
-      <w:r>
-        <w:rPr>
-          <w:szCs w:val="24"/>
-          <w:lang w:val="en-US"/>
-        </w:rPr>
-        <w:t xml:space="preserve"> </w:t>
       </w:r>
     </w:p>
     <w:p>
@@ -2297,6 +2007,482 @@
           <w:szCs w:val="24"/>
         </w:rPr>
       </w:pPr>
+      <w:r>
+        <w:rPr>
+          <w:szCs w:val="24"/>
+        </w:rPr>
+        <w:t>Model jaringan saraf tiruan yang dalam (</w:t>
+      </w:r>
+      <w:r>
+        <w:rPr>
+          <w:i/>
+          <w:szCs w:val="24"/>
+        </w:rPr>
+        <w:t>Deep Neural Networks</w:t>
+      </w:r>
+      <w:r>
+        <w:rPr>
+          <w:szCs w:val="24"/>
+        </w:rPr>
+        <w:t xml:space="preserve"> atau istilah </w:t>
+      </w:r>
+      <w:r>
+        <w:rPr>
+          <w:szCs w:val="24"/>
+        </w:rPr>
+        <w:t>popul</w:t>
+      </w:r>
+      <w:r>
+        <w:rPr>
+          <w:szCs w:val="24"/>
+        </w:rPr>
+        <w:t>e</w:t>
+      </w:r>
+      <w:r>
+        <w:rPr>
+          <w:szCs w:val="24"/>
+        </w:rPr>
+        <w:t>rnya</w:t>
+      </w:r>
+      <w:r>
+        <w:rPr>
+          <w:szCs w:val="24"/>
+        </w:rPr>
+        <w:t xml:space="preserve"> </w:t>
+      </w:r>
+      <w:r>
+        <w:rPr>
+          <w:i/>
+          <w:szCs w:val="24"/>
+        </w:rPr>
+        <w:t>Deep Learning</w:t>
+      </w:r>
+      <w:r>
+        <w:rPr>
+          <w:i/>
+          <w:szCs w:val="24"/>
+        </w:rPr>
+        <w:t xml:space="preserve">) </w:t>
+      </w:r>
+      <w:r>
+        <w:rPr>
+          <w:szCs w:val="24"/>
+        </w:rPr>
+        <w:t>adalah</w:t>
+      </w:r>
+      <w:r>
+        <w:rPr>
+          <w:szCs w:val="24"/>
+          <w:lang w:val="en-US"/>
+        </w:rPr>
+        <w:t xml:space="preserve"> model </w:t>
+      </w:r>
+      <w:proofErr w:type="spellStart"/>
+      <w:r>
+        <w:rPr>
+          <w:szCs w:val="24"/>
+          <w:lang w:val="en-US"/>
+        </w:rPr>
+        <w:t>algoritma</w:t>
+      </w:r>
+      <w:proofErr w:type="spellEnd"/>
+      <w:r>
+        <w:rPr>
+          <w:szCs w:val="24"/>
+          <w:lang w:val="en-US"/>
+        </w:rPr>
+        <w:t xml:space="preserve"> machine learning yang</w:t>
+      </w:r>
+      <w:r>
+        <w:rPr>
+          <w:szCs w:val="24"/>
+        </w:rPr>
+        <w:t xml:space="preserve"> memiliki kemiripan dan cara kerja otak dengan menggunakan beberapa lapisan pemrosesan</w:t>
+      </w:r>
+      <w:r>
+        <w:rPr>
+          <w:szCs w:val="24"/>
+          <w:lang w:val="en-US"/>
+        </w:rPr>
+        <w:t>.</w:t>
+      </w:r>
+      <w:r>
+        <w:rPr>
+          <w:szCs w:val="24"/>
+          <w:lang w:val="en-US"/>
+        </w:rPr>
+        <w:t xml:space="preserve"> </w:t>
+      </w:r>
+      <w:r>
+        <w:rPr>
+          <w:szCs w:val="24"/>
+          <w:lang w:val="en-US"/>
+        </w:rPr>
+        <w:t xml:space="preserve">Model </w:t>
+      </w:r>
+      <w:proofErr w:type="spellStart"/>
+      <w:r>
+        <w:rPr>
+          <w:szCs w:val="24"/>
+          <w:lang w:val="en-US"/>
+        </w:rPr>
+        <w:t>menunjukkan</w:t>
+      </w:r>
+      <w:proofErr w:type="spellEnd"/>
+      <w:r>
+        <w:rPr>
+          <w:szCs w:val="24"/>
+          <w:lang w:val="en-US"/>
+        </w:rPr>
+        <w:t xml:space="preserve"> </w:t>
+      </w:r>
+      <w:proofErr w:type="spellStart"/>
+      <w:r>
+        <w:rPr>
+          <w:szCs w:val="24"/>
+          <w:lang w:val="en-US"/>
+        </w:rPr>
+        <w:t>peningkatan</w:t>
+      </w:r>
+      <w:proofErr w:type="spellEnd"/>
+      <w:r>
+        <w:rPr>
+          <w:szCs w:val="24"/>
+          <w:lang w:val="en-US"/>
+        </w:rPr>
+        <w:t xml:space="preserve"> </w:t>
+      </w:r>
+      <w:proofErr w:type="spellStart"/>
+      <w:r>
+        <w:rPr>
+          <w:szCs w:val="24"/>
+          <w:lang w:val="en-US"/>
+        </w:rPr>
+        <w:t>performa</w:t>
+      </w:r>
+      <w:proofErr w:type="spellEnd"/>
+      <w:r>
+        <w:rPr>
+          <w:szCs w:val="24"/>
+          <w:lang w:val="en-US"/>
+        </w:rPr>
+        <w:t xml:space="preserve"> </w:t>
+      </w:r>
+      <w:proofErr w:type="spellStart"/>
+      <w:r>
+        <w:rPr>
+          <w:szCs w:val="24"/>
+          <w:lang w:val="en-US"/>
+        </w:rPr>
+        <w:t>pengujian</w:t>
+      </w:r>
+      <w:proofErr w:type="spellEnd"/>
+      <w:r>
+        <w:rPr>
+          <w:szCs w:val="24"/>
+          <w:lang w:val="en-US"/>
+        </w:rPr>
+        <w:t xml:space="preserve"> yang </w:t>
+      </w:r>
+      <w:proofErr w:type="spellStart"/>
+      <w:r>
+        <w:rPr>
+          <w:szCs w:val="24"/>
+          <w:lang w:val="en-US"/>
+        </w:rPr>
+        <w:t>signifikan</w:t>
+      </w:r>
+      <w:proofErr w:type="spellEnd"/>
+      <w:r>
+        <w:rPr>
+          <w:szCs w:val="24"/>
+          <w:lang w:val="en-US"/>
+        </w:rPr>
+        <w:t xml:space="preserve"> </w:t>
+      </w:r>
+      <w:proofErr w:type="spellStart"/>
+      <w:r>
+        <w:rPr>
+          <w:szCs w:val="24"/>
+          <w:lang w:val="en-US"/>
+        </w:rPr>
+        <w:lastRenderedPageBreak/>
+        <w:t>bidang</w:t>
+      </w:r>
+      <w:proofErr w:type="spellEnd"/>
+      <w:r>
+        <w:rPr>
+          <w:szCs w:val="24"/>
+          <w:lang w:val="en-US"/>
+        </w:rPr>
+        <w:t xml:space="preserve"> </w:t>
+      </w:r>
+      <w:proofErr w:type="spellStart"/>
+      <w:r>
+        <w:rPr>
+          <w:szCs w:val="24"/>
+          <w:lang w:val="en-US"/>
+        </w:rPr>
+        <w:t>seperti</w:t>
+      </w:r>
+      <w:proofErr w:type="spellEnd"/>
+      <w:r>
+        <w:rPr>
+          <w:szCs w:val="24"/>
+          <w:lang w:val="en-US"/>
+        </w:rPr>
+        <w:t xml:space="preserve"> </w:t>
+      </w:r>
+      <w:proofErr w:type="spellStart"/>
+      <w:r>
+        <w:rPr>
+          <w:szCs w:val="24"/>
+          <w:lang w:val="en-US"/>
+        </w:rPr>
+        <w:t>untuk</w:t>
+      </w:r>
+      <w:proofErr w:type="spellEnd"/>
+      <w:r>
+        <w:rPr>
+          <w:szCs w:val="24"/>
+          <w:lang w:val="en-US"/>
+        </w:rPr>
+        <w:t xml:space="preserve"> </w:t>
+      </w:r>
+      <w:proofErr w:type="spellStart"/>
+      <w:r>
+        <w:rPr>
+          <w:szCs w:val="24"/>
+          <w:lang w:val="en-US"/>
+        </w:rPr>
+        <w:t>pengolahan</w:t>
+      </w:r>
+      <w:proofErr w:type="spellEnd"/>
+      <w:r>
+        <w:rPr>
+          <w:szCs w:val="24"/>
+          <w:lang w:val="en-US"/>
+        </w:rPr>
+        <w:t xml:space="preserve"> </w:t>
+      </w:r>
+      <w:proofErr w:type="spellStart"/>
+      <w:r>
+        <w:rPr>
+          <w:szCs w:val="24"/>
+          <w:lang w:val="en-US"/>
+        </w:rPr>
+        <w:t>teks</w:t>
+      </w:r>
+      <w:proofErr w:type="spellEnd"/>
+      <w:r>
+        <w:rPr>
+          <w:szCs w:val="24"/>
+          <w:lang w:val="en-US"/>
+        </w:rPr>
+        <w:t xml:space="preserve"> </w:t>
+      </w:r>
+      <w:r>
+        <w:rPr>
+          <w:szCs w:val="24"/>
+          <w:lang w:val="en-US"/>
+        </w:rPr>
+        <w:fldChar w:fldCharType="begin" w:fldLock="1"/>
+      </w:r>
+      <w:r>
+        <w:rPr>
+          <w:szCs w:val="24"/>
+          <w:lang w:val="en-US"/>
+        </w:rPr>
+        <w:instrText>ADDIN CSL_CITATION {"citationItems":[{"id":"ITEM-1","itemData":{"DOI":"10.1145/2766462.2767738","ISBN":"9781450336215","author":[{"dropping-particle":"","family":"Severyn","given":"Aliaksei","non-dropping-particle":"","parse-names":false,"suffix":""},{"dropping-particle":"","family":"Moschitti","given":"Alessandro","non-dropping-particle":"","parse-names":false,"suffix":""}],"container-title":"Proceedings of the 38th International ACM SIGIR Conference on Research and Development in Information Retrieval - SIGIR '15","id":"ITEM-1","issued":{"date-parts":[["2015"]]},"page":"373-382","publisher":"ACM Press","publisher-place":"New York, New York, USA","title":"Learning to Rank Short Text Pairs with Convolutional Deep Neural Networks","type":"paper-conference"},"uris":["http://www.mendeley.com/documents/?uuid=3f90200d-9881-3e64-a83a-9500222c5c68"]}],"mendeley":{"formattedCitation":"(Severyn and Moschitti 2015)","plainTextFormattedCitation":"(Severyn and Moschitti 2015)","previouslyFormattedCitation":"(Severyn and Moschitti 2015)"},"properties":{"noteIndex":0},"schema":"https://github.com/citation-style-language/schema/raw/master/csl-citation.json"}</w:instrText>
+      </w:r>
+      <w:r>
+        <w:rPr>
+          <w:szCs w:val="24"/>
+          <w:lang w:val="en-US"/>
+        </w:rPr>
+        <w:fldChar w:fldCharType="separate"/>
+      </w:r>
+      <w:r>
+        <w:rPr>
+          <w:noProof/>
+          <w:szCs w:val="24"/>
+          <w:lang w:val="en-US"/>
+        </w:rPr>
+        <w:t>(Severyn and Moschitti 2015)</w:t>
+      </w:r>
+      <w:r>
+        <w:rPr>
+          <w:szCs w:val="24"/>
+          <w:lang w:val="en-US"/>
+        </w:rPr>
+        <w:fldChar w:fldCharType="end"/>
+      </w:r>
+      <w:r>
+        <w:rPr>
+          <w:szCs w:val="24"/>
+          <w:lang w:val="en-US"/>
+        </w:rPr>
+        <w:t xml:space="preserve">, </w:t>
+      </w:r>
+      <w:proofErr w:type="spellStart"/>
+      <w:r>
+        <w:rPr>
+          <w:szCs w:val="24"/>
+          <w:lang w:val="en-US"/>
+        </w:rPr>
+        <w:t>pengenerasian</w:t>
+      </w:r>
+      <w:proofErr w:type="spellEnd"/>
+      <w:r>
+        <w:rPr>
+          <w:szCs w:val="24"/>
+          <w:lang w:val="en-US"/>
+        </w:rPr>
+        <w:t xml:space="preserve"> </w:t>
+      </w:r>
+      <w:proofErr w:type="spellStart"/>
+      <w:r>
+        <w:rPr>
+          <w:szCs w:val="24"/>
+          <w:lang w:val="en-US"/>
+        </w:rPr>
+        <w:t>suara</w:t>
+      </w:r>
+      <w:proofErr w:type="spellEnd"/>
+      <w:r>
+        <w:rPr>
+          <w:szCs w:val="24"/>
+          <w:lang w:val="en-US"/>
+        </w:rPr>
+        <w:t xml:space="preserve"> </w:t>
+      </w:r>
+      <w:r>
+        <w:rPr>
+          <w:szCs w:val="24"/>
+          <w:lang w:val="en-US"/>
+        </w:rPr>
+        <w:fldChar w:fldCharType="begin" w:fldLock="1"/>
+      </w:r>
+      <w:r>
+        <w:rPr>
+          <w:szCs w:val="24"/>
+          <w:lang w:val="en-US"/>
+        </w:rPr>
+        <w:instrText>ADDIN CSL_CITATION {"citationItems":[{"id":"ITEM-1","itemData":{"abstract":"This paper introduces WaveNet, a deep neural network for generating raw audio waveforms. The model is fully probabilistic and autoregressive, with the predic-tive distribution for each audio sample conditioned on all previous ones; nonetheless we show that it can be efficiently trained on data with tens of thousands of samples per second of audio. When applied to text-to-speech, it yields state-of-the-art performance, with human listeners rating it as significantly more natural sounding than the best parametric and concatenative systems for both English and Chinese. A single WaveNet can capture the characteristics of many different speakers with equal fidelity, and can switch between them by conditioning on the speaker identity. When trained to model music, we find that it generates novel and often highly realistic musical fragments. We also show that it can be employed as a discriminative model, returning promising results for phoneme recognition.","author":[{"dropping-particle":"","family":"Oord","given":"Aäron","non-dropping-particle":"Van Den","parse-names":false,"suffix":""},{"dropping-particle":"","family":"Dieleman","given":"Sander","non-dropping-particle":"","parse-names":false,"suffix":""},{"dropping-particle":"","family":"Zen","given":"Heiga","non-dropping-particle":"","parse-names":false,"suffix":""},{"dropping-particle":"","family":"Simonyan","given":"Karen","non-dropping-particle":"","parse-names":false,"suffix":""},{"dropping-particle":"","family":"Vinyals","given":"Oriol","non-dropping-particle":"","parse-names":false,"suffix":""},{"dropping-particle":"","family":"Graves","given":"Alex","non-dropping-particle":"","parse-names":false,"suffix":""},{"dropping-particle":"","family":"Kalchbrenner","given":"Nal","non-dropping-particle":"","parse-names":false,"suffix":""},{"dropping-particle":"","family":"Senior","given":"Andrew","non-dropping-particle":"","parse-names":false,"suffix":""},{"dropping-particle":"","family":"Kavukcuoglu","given":"Koray","non-dropping-particle":"","parse-names":false,"suffix":""}],"id":"ITEM-1","issued":{"date-parts":[["0"]]},"title":"WAVENET: A GENERATIVE MODEL FOR RAW AUDIO","type":"report"},"uris":["http://www.mendeley.com/documents/?uuid=81adbeac-75b9-3cfb-b6ee-33c5f7009957"]}],"mendeley":{"formattedCitation":"(Van Den Oord et al. n.d.)","plainTextFormattedCitation":"(Van Den Oord et al. n.d.)","previouslyFormattedCitation":"(Van Den Oord et al. n.d.)"},"properties":{"noteIndex":0},"schema":"https://github.com/citation-style-language/schema/raw/master/csl-citation.json"}</w:instrText>
+      </w:r>
+      <w:r>
+        <w:rPr>
+          <w:szCs w:val="24"/>
+          <w:lang w:val="en-US"/>
+        </w:rPr>
+        <w:fldChar w:fldCharType="separate"/>
+      </w:r>
+      <w:r>
+        <w:rPr>
+          <w:noProof/>
+          <w:szCs w:val="24"/>
+          <w:lang w:val="en-US"/>
+        </w:rPr>
+        <w:t>(Van Den Oord et al. n.d.)</w:t>
+      </w:r>
+      <w:r>
+        <w:rPr>
+          <w:szCs w:val="24"/>
+          <w:lang w:val="en-US"/>
+        </w:rPr>
+        <w:fldChar w:fldCharType="end"/>
+      </w:r>
+      <w:r>
+        <w:rPr>
+          <w:szCs w:val="24"/>
+          <w:lang w:val="en-US"/>
+        </w:rPr>
+        <w:t xml:space="preserve"> dan </w:t>
+      </w:r>
+      <w:proofErr w:type="spellStart"/>
+      <w:r>
+        <w:rPr>
+          <w:szCs w:val="24"/>
+          <w:lang w:val="en-US"/>
+        </w:rPr>
+        <w:t>pengolahan</w:t>
+      </w:r>
+      <w:proofErr w:type="spellEnd"/>
+      <w:r>
+        <w:rPr>
+          <w:szCs w:val="24"/>
+          <w:lang w:val="en-US"/>
+        </w:rPr>
+        <w:t xml:space="preserve"> </w:t>
+      </w:r>
+      <w:proofErr w:type="spellStart"/>
+      <w:r>
+        <w:rPr>
+          <w:szCs w:val="24"/>
+          <w:lang w:val="en-US"/>
+        </w:rPr>
+        <w:t>gambar</w:t>
+      </w:r>
+      <w:proofErr w:type="spellEnd"/>
+      <w:r>
+        <w:rPr>
+          <w:szCs w:val="24"/>
+          <w:lang w:val="en-US"/>
+        </w:rPr>
+        <w:t xml:space="preserve"> </w:t>
+      </w:r>
+      <w:r>
+        <w:rPr>
+          <w:szCs w:val="24"/>
+          <w:lang w:val="en-US"/>
+        </w:rPr>
+        <w:fldChar w:fldCharType="begin" w:fldLock="1"/>
+      </w:r>
+      <w:r>
+        <w:rPr>
+          <w:szCs w:val="24"/>
+          <w:lang w:val="en-US"/>
+        </w:rPr>
+        <w:instrText>ADDIN CSL_CITATION {"citationItems":[{"id":"ITEM-1","itemData":{"author":[{"dropping-particle":"","family":"Krizhevsky","given":"Alex","non-dropping-particle":"","parse-names":false,"suffix":""},{"dropping-particle":"","family":"Sutskever","given":"Ilya","non-dropping-particle":"","parse-names":false,"suffix":""},{"dropping-particle":"","family":"Hinton","given":"Geoffrey E.","non-dropping-particle":"","parse-names":false,"suffix":""}],"id":"ITEM-1","issued":{"date-parts":[["2012"]]},"page":"1097-1105","title":"ImageNet Classification with Deep Convolutional Neural Networks","type":"article"},"uris":["http://www.mendeley.com/documents/?uuid=847f22f5-b7a7-3534-a7ac-8ab720c1597d"]}],"mendeley":{"formattedCitation":"(Krizhevsky, Sutskever, and Hinton 2012)","plainTextFormattedCitation":"(Krizhevsky, Sutskever, and Hinton 2012)","previouslyFormattedCitation":"(Krizhevsky, Sutskever, and Hinton 2012)"},"properties":{"noteIndex":0},"schema":"https://github.com/citation-style-language/schema/raw/master/csl-citation.json"}</w:instrText>
+      </w:r>
+      <w:r>
+        <w:rPr>
+          <w:szCs w:val="24"/>
+          <w:lang w:val="en-US"/>
+        </w:rPr>
+        <w:fldChar w:fldCharType="separate"/>
+      </w:r>
+      <w:r>
+        <w:rPr>
+          <w:noProof/>
+          <w:szCs w:val="24"/>
+          <w:lang w:val="en-US"/>
+        </w:rPr>
+        <w:t>(Krizhevsky, Sutskever, and Hinton 2012)</w:t>
+      </w:r>
+      <w:r>
+        <w:rPr>
+          <w:szCs w:val="24"/>
+          <w:lang w:val="en-US"/>
+        </w:rPr>
+        <w:fldChar w:fldCharType="end"/>
+      </w:r>
+      <w:r>
+        <w:rPr>
+          <w:szCs w:val="24"/>
+          <w:lang w:val="en-US"/>
+        </w:rPr>
+        <w:t>.</w:t>
+      </w:r>
+    </w:p>
+    <w:p>
+      <w:pPr>
+        <w:spacing w:line="360" w:lineRule="auto"/>
+        <w:ind w:firstLine="720"/>
+        <w:rPr>
+          <w:szCs w:val="24"/>
+        </w:rPr>
+      </w:pPr>
       <w:proofErr w:type="spellStart"/>
       <w:r>
         <w:rPr>
@@ -2540,7 +2726,7 @@
           <w:szCs w:val="24"/>
           <w:lang w:val="en-US"/>
         </w:rPr>
-        <w:instrText>ADDIN CSL_CITATION {"citationItems":[{"id":"ITEM-1","itemData":{"DOI":"10.1109/JSTARS.2014.2329330","ISSN":"1939-1404","author":[{"dropping-particle":"","family":"Chen","given":"Yushi","non-dropping-particle":"","parse-names":false,"suffix":""},{"dropping-particle":"","family":"Lin","given":"Zhouhan","non-dropping-particle":"","parse-names":false,"suffix":""},{"dropping-particle":"","family":"Zhao","given":"Xing","non-dropping-particle":"","parse-names":false,"suffix":""},{"dropping-particle":"","family":"Wang","given":"Gang","non-dropping-particle":"","parse-names":false,"suffix":""},{"dropping-particle":"","family":"Gu","given":"Yanfeng","non-dropping-particle":"","parse-names":false,"suffix":""}],"container-title":"IEEE Journal of Selected Topics in Applied Earth Observations and Remote Sensing","id":"ITEM-1","issue":"6","issued":{"date-parts":[["2014","6"]]},"page":"2094-2107","title":"Deep Learning-Based Classification of Hyperspectral Data","type":"article-journal","volume":"7"},"uris":["http://www.mendeley.com/documents/?uuid=8c4fda45-f01c-34cb-bfa5-bebce9695eb9"]},{"id":"ITEM-2","itemData":{"DOI":"10.1016/j.foodchem.2018.03.039","ISSN":"03088146","author":[{"dropping-particle":"","family":"Caporaso","given":"Nicola","non-dropping-particle":"","parse-names":false,"suffix":""},{"dropping-particle":"","family":"Whitworth","given":"Martin B.","non-dropping-particle":"","parse-names":false,"suffix":""},{"dropping-particle":"","family":"Fowler","given":"Mark S.","non-dropping-particle":"","parse-names":false,"suffix":""},{"dropping-particle":"","family":"Fisk","given":"Ian D.","non-dropping-particle":"","parse-names":false,"suffix":""}],"container-title":"Food Chemistry","id":"ITEM-2","issued":{"date-parts":[["2018","8"]]},"page":"343-351","title":"Hyperspectral imaging for non-destructive prediction of fermentation index, polyphenol content and antioxidant activity in single cocoa beans","type":"article-journal","volume":"258"},"uris":["http://www.mendeley.com/documents/?uuid=5fd9de42-a32a-3739-9964-a243c212acac"]}],"mendeley":{"formattedCitation":"(Caporaso et al. 2018; Chen et al. 2014)","plainTextFormattedCitation":"(Caporaso et al. 2018; Chen et al. 2014)"},"properties":{"noteIndex":0},"schema":"https://github.com/citation-style-language/schema/raw/master/csl-citation.json"}</w:instrText>
+        <w:instrText>ADDIN CSL_CITATION {"citationItems":[{"id":"ITEM-1","itemData":{"DOI":"10.1109/JSTARS.2014.2329330","ISSN":"1939-1404","author":[{"dropping-particle":"","family":"Chen","given":"Yushi","non-dropping-particle":"","parse-names":false,"suffix":""},{"dropping-particle":"","family":"Lin","given":"Zhouhan","non-dropping-particle":"","parse-names":false,"suffix":""},{"dropping-particle":"","family":"Zhao","given":"Xing","non-dropping-particle":"","parse-names":false,"suffix":""},{"dropping-particle":"","family":"Wang","given":"Gang","non-dropping-particle":"","parse-names":false,"suffix":""},{"dropping-particle":"","family":"Gu","given":"Yanfeng","non-dropping-particle":"","parse-names":false,"suffix":""}],"container-title":"IEEE Journal of Selected Topics in Applied Earth Observations and Remote Sensing","id":"ITEM-1","issue":"6","issued":{"date-parts":[["2014","6"]]},"page":"2094-2107","title":"Deep Learning-Based Classification of Hyperspectral Data","type":"article-journal","volume":"7"},"uris":["http://www.mendeley.com/documents/?uuid=8c4fda45-f01c-34cb-bfa5-bebce9695eb9"]},{"id":"ITEM-2","itemData":{"DOI":"10.1109/TGRS.2018.2815613","ISSN":"0196-2892","author":[{"dropping-particle":"","family":"Yang","given":"Xiaofei","non-dropping-particle":"","parse-names":false,"suffix":""},{"dropping-particle":"","family":"Ye","given":"Yunming","non-dropping-particle":"","parse-names":false,"suffix":""},{"dropping-particle":"","family":"Li","given":"Xutao","non-dropping-particle":"","parse-names":false,"suffix":""},{"dropping-particle":"","family":"Lau","given":"Raymond Y. K.","non-dropping-particle":"","parse-names":false,"suffix":""},{"dropping-particle":"","family":"Zhang","given":"Xiaofeng","non-dropping-particle":"","parse-names":false,"suffix":""},{"dropping-particle":"","family":"Huang","given":"Xiaohui","non-dropping-particle":"","parse-names":false,"suffix":""}],"container-title":"IEEE Transactions on Geoscience and Remote Sensing","id":"ITEM-2","issue":"9","issued":{"date-parts":[["2018","9"]]},"page":"5408-5423","title":"Hyperspectral Image Classification With Deep Learning Models","type":"article-journal","volume":"56"},"uris":["http://www.mendeley.com/documents/?uuid=7f09212d-6b9e-34b6-9a4d-c31658c2fad4"]}],"mendeley":{"formattedCitation":"(Chen et al. 2014; Yang et al. 2018)","plainTextFormattedCitation":"(Chen et al. 2014; Yang et al. 2018)","previouslyFormattedCitation":"(Chen et al. 2014; Yang et al. 2018)"},"properties":{"noteIndex":0},"schema":"https://github.com/citation-style-language/schema/raw/master/csl-citation.json"}</w:instrText>
       </w:r>
       <w:r>
         <w:rPr>
@@ -2556,7 +2742,7 @@
           <w:szCs w:val="24"/>
           <w:lang w:val="en-US"/>
         </w:rPr>
-        <w:t>(Caporaso et al. 2018; Chen et al. 2014)</w:t>
+        <w:t>(Chen et al. 2014; Yang et al. 2018)</w:t>
       </w:r>
       <w:r>
         <w:rPr>
@@ -2672,6 +2858,67 @@
           <w:szCs w:val="24"/>
         </w:rPr>
         <w:t xml:space="preserve"> Namun, untuk pengaplikasian ke data hiperspektral dekat belum pernah ditunjukkan oleh studi manapun.</w:t>
+      </w:r>
+      <w:r>
+        <w:rPr>
+          <w:szCs w:val="24"/>
+        </w:rPr>
+        <w:t xml:space="preserve"> Dari kemajuan-kemajuan penelitian terbaru</w:t>
+      </w:r>
+      <w:r>
+        <w:rPr>
+          <w:szCs w:val="24"/>
+        </w:rPr>
+        <w:t xml:space="preserve"> </w:t>
+      </w:r>
+      <w:r>
+        <w:rPr>
+          <w:szCs w:val="24"/>
+        </w:rPr>
+        <w:t>maka</w:t>
+      </w:r>
+      <w:r>
+        <w:rPr>
+          <w:szCs w:val="24"/>
+        </w:rPr>
+        <w:t xml:space="preserve"> dipilihlah</w:t>
+      </w:r>
+      <w:r>
+        <w:rPr>
+          <w:szCs w:val="24"/>
+        </w:rPr>
+        <w:t xml:space="preserve"> </w:t>
+      </w:r>
+      <w:r>
+        <w:rPr>
+          <w:szCs w:val="24"/>
+        </w:rPr>
+        <w:t xml:space="preserve">kajian aplikasi dari </w:t>
+      </w:r>
+      <w:r>
+        <w:rPr>
+          <w:szCs w:val="24"/>
+        </w:rPr>
+        <w:t xml:space="preserve">model </w:t>
+      </w:r>
+      <w:r>
+        <w:rPr>
+          <w:i/>
+          <w:szCs w:val="24"/>
+        </w:rPr>
+        <w:t xml:space="preserve">Deep Neural Networks </w:t>
+      </w:r>
+      <w:r>
+        <w:rPr>
+          <w:szCs w:val="24"/>
+        </w:rPr>
+        <w:t>untuk mengetahui fitur dari citra hiperspektral seperti kandungan Polifenol</w:t>
+      </w:r>
+      <w:r>
+        <w:rPr>
+          <w:szCs w:val="24"/>
+        </w:rPr>
+        <w:t xml:space="preserve"> untuk menyelesaikan problem-problem yang ada.</w:t>
       </w:r>
     </w:p>
     <w:p>
@@ -2777,16 +3024,7 @@
           <w:color w:val="000000"/>
           <w:szCs w:val="24"/>
         </w:rPr>
-        <w:t xml:space="preserve"> pada citra gambar hiperspektral. </w:t>
-      </w:r>
-      <w:r>
-        <w:rPr>
-          <w:rFonts w:ascii="TimesNewRomanPSMT" w:hAnsi="TimesNewRomanPSMT"/>
-          <w:color w:val="000000"/>
-          <w:szCs w:val="24"/>
-        </w:rPr>
-        <w:lastRenderedPageBreak/>
-        <w:t xml:space="preserve">Selanjutnya, rancangan sistem algoritma </w:t>
+        <w:t xml:space="preserve"> pada citra gambar hiperspektral. Selanjutnya, rancangan sistem algoritma </w:t>
       </w:r>
       <w:r>
         <w:rPr>
@@ -3098,6 +3336,7 @@
         <w:rPr>
           <w:szCs w:val="24"/>
         </w:rPr>
+        <w:lastRenderedPageBreak/>
         <w:t>Objek penelitian yang diambil adalah daun bisbul pada satu pohon. Polyphenol dibagi menjadi dua objek yaitu senyawa phenol dan flavonoid.</w:t>
       </w:r>
     </w:p>
@@ -3329,10 +3568,29 @@
     </w:p>
     <w:p>
       <w:pPr>
+        <w:spacing w:after="200" w:line="360" w:lineRule="auto"/>
+        <w:ind w:left="360" w:firstLine="720"/>
+        <w:rPr>
+          <w:szCs w:val="24"/>
+        </w:rPr>
+      </w:pPr>
+    </w:p>
+    <w:p>
+      <w:pPr>
+        <w:spacing w:after="200" w:line="360" w:lineRule="auto"/>
+        <w:ind w:left="360" w:firstLine="720"/>
+        <w:rPr>
+          <w:szCs w:val="24"/>
+        </w:rPr>
+      </w:pPr>
+    </w:p>
+    <w:p>
+      <w:pPr>
         <w:pStyle w:val="Heading1"/>
         <w:jc w:val="center"/>
       </w:pPr>
       <w:r>
+        <w:lastRenderedPageBreak/>
         <w:t>BAB 2</w:t>
       </w:r>
     </w:p>
@@ -5741,6 +5999,7 @@
         <w:rPr>
           <w:lang w:val="id-ID"/>
         </w:rPr>
+        <w:lastRenderedPageBreak/>
         <w:t>Flavonoid</w:t>
       </w:r>
     </w:p>
@@ -5816,23 +6075,6 @@
         </w:rPr>
         <w:t>)</w:t>
       </w:r>
-    </w:p>
-    <w:p>
-      <w:pPr>
-        <w:pStyle w:val="Heading2"/>
-        <w:numPr>
-          <w:ilvl w:val="0"/>
-          <w:numId w:val="0"/>
-        </w:numPr>
-        <w:spacing w:line="360" w:lineRule="auto"/>
-        <w:ind w:left="1080"/>
-        <w:jc w:val="both"/>
-        <w:rPr>
-          <w:rFonts w:ascii="TimesNewRomanPSMT" w:hAnsi="TimesNewRomanPSMT"/>
-          <w:color w:val="000000"/>
-          <w:szCs w:val="24"/>
-        </w:rPr>
-      </w:pPr>
     </w:p>
     <w:p>
       <w:pPr>
@@ -5842,41 +6084,27 @@
           <w:numId w:val="18"/>
         </w:numPr>
         <w:spacing w:line="360" w:lineRule="auto"/>
+        <w:ind w:left="0" w:firstLine="0"/>
       </w:pPr>
       <w:r>
         <w:rPr>
           <w:lang w:val="id-ID"/>
         </w:rPr>
-        <w:t>Sistem Akuisisi berbasis Citra Hiperspektral</w:t>
-      </w:r>
+        <w:t xml:space="preserve">Sistem </w:t>
+      </w:r>
+      <w:r>
+        <w:rPr>
+          <w:lang w:val="id-ID"/>
+        </w:rPr>
+        <w:t>Akuisisi berbasis Citra Hiperspektral</w:t>
+      </w:r>
+      <w:bookmarkStart w:id="2" w:name="_GoBack"/>
+      <w:bookmarkEnd w:id="2"/>
     </w:p>
     <w:p>
       <w:pPr>
         <w:spacing w:line="360" w:lineRule="auto"/>
-        <w:ind w:left="360" w:firstLine="720"/>
-        <w:rPr>
-          <w:b/>
-          <w:szCs w:val="24"/>
-        </w:rPr>
-      </w:pPr>
-      <w:r>
-        <w:rPr>
-          <w:szCs w:val="24"/>
-        </w:rPr>
-        <w:t xml:space="preserve"> </w:t>
-      </w:r>
-      <w:r>
-        <w:rPr>
-          <w:color w:val="FF0000"/>
-          <w:szCs w:val="24"/>
-        </w:rPr>
-        <w:t>(Tunjukkan cara kerja pengambilan gambar daun bisbul)</w:t>
-      </w:r>
-    </w:p>
-    <w:p>
-      <w:pPr>
-        <w:spacing w:line="360" w:lineRule="auto"/>
-        <w:ind w:left="720" w:firstLine="720"/>
+        <w:ind w:left="720"/>
         <w:rPr>
           <w:szCs w:val="24"/>
         </w:rPr>
@@ -5890,6 +6118,7 @@
           <w:numId w:val="18"/>
         </w:numPr>
         <w:spacing w:line="360" w:lineRule="auto"/>
+        <w:ind w:left="0" w:firstLine="0"/>
       </w:pPr>
       <w:r>
         <w:rPr>
@@ -5901,7 +6130,6 @@
     <w:p>
       <w:pPr>
         <w:spacing w:line="360" w:lineRule="auto"/>
-        <w:ind w:left="360" w:firstLine="720"/>
         <w:rPr>
           <w:rFonts w:eastAsia="Times New Roman"/>
           <w:sz w:val="20"/>
@@ -5928,7 +6156,6 @@
           <w:tab w:val="left" w:pos="6804"/>
         </w:tabs>
         <w:spacing w:line="360" w:lineRule="auto"/>
-        <w:ind w:left="1440"/>
         <w:rPr>
           <w:rFonts w:eastAsia="Times New Roman"/>
           <w:sz w:val="20"/>
@@ -5944,6 +6171,7 @@
           <w:numId w:val="18"/>
         </w:numPr>
         <w:spacing w:line="360" w:lineRule="auto"/>
+        <w:ind w:left="0" w:firstLine="0"/>
       </w:pPr>
       <w:r>
         <w:t xml:space="preserve"> </w:t>
@@ -5958,7 +6186,10 @@
     <w:p>
       <w:pPr>
         <w:spacing w:line="360" w:lineRule="auto"/>
-        <w:ind w:left="360" w:firstLine="720"/>
+        <w:ind w:firstLine="720"/>
+        <w:rPr>
+          <w:szCs w:val="24"/>
+        </w:rPr>
       </w:pPr>
       <w:r>
         <w:t>Algoritma Deep Neural Networks merupakan perkembangan selanjutnya seiring perkembangan kebutuhan untuk melakukan prediksi pada data yang kompleks dan kinerja komputer yang meningkat secara eksponensial.</w:t>
@@ -5967,329 +6198,530 @@
     <w:p>
       <w:pPr>
         <w:spacing w:line="360" w:lineRule="auto"/>
-        <w:ind w:left="720"/>
-        <w:rPr>
-          <w:szCs w:val="24"/>
-        </w:rPr>
-      </w:pPr>
-      <w:r>
-        <w:rPr>
-          <w:szCs w:val="24"/>
-        </w:rPr>
-        <w:t>2.1.1</w:t>
-      </w:r>
-      <w:r>
-        <w:rPr>
-          <w:szCs w:val="24"/>
-        </w:rPr>
-        <w:tab/>
-      </w:r>
-      <w:r>
-        <w:rPr>
-          <w:szCs w:val="24"/>
-        </w:rPr>
-        <w:t>Artificial Neural Network</w:t>
-      </w:r>
-      <w:r>
-        <w:rPr>
-          <w:szCs w:val="24"/>
-        </w:rPr>
-        <w:t>s</w:t>
+        <w:ind w:firstLine="720"/>
+        <w:rPr>
+          <w:szCs w:val="24"/>
+        </w:rPr>
+      </w:pPr>
+      <w:r>
+        <w:rPr>
+          <w:szCs w:val="24"/>
+          <w:lang w:val="en-US"/>
+        </w:rPr>
+        <w:t xml:space="preserve">Model </w:t>
+      </w:r>
+      <w:proofErr w:type="spellStart"/>
+      <w:r>
+        <w:rPr>
+          <w:szCs w:val="24"/>
+          <w:lang w:val="en-US"/>
+        </w:rPr>
+        <w:t>ini</w:t>
+      </w:r>
+      <w:proofErr w:type="spellEnd"/>
+      <w:r>
+        <w:rPr>
+          <w:szCs w:val="24"/>
+          <w:lang w:val="en-US"/>
+        </w:rPr>
+        <w:t xml:space="preserve"> </w:t>
+      </w:r>
+      <w:proofErr w:type="spellStart"/>
+      <w:r>
+        <w:rPr>
+          <w:szCs w:val="24"/>
+          <w:lang w:val="en-US"/>
+        </w:rPr>
+        <w:t>memiliki</w:t>
+      </w:r>
+      <w:proofErr w:type="spellEnd"/>
+      <w:r>
+        <w:rPr>
+          <w:szCs w:val="24"/>
+          <w:lang w:val="en-US"/>
+        </w:rPr>
+        <w:t xml:space="preserve"> </w:t>
+      </w:r>
+      <w:r>
+        <w:rPr>
+          <w:szCs w:val="24"/>
+        </w:rPr>
+        <w:t>dua atau lebih</w:t>
+      </w:r>
+      <w:r>
+        <w:rPr>
+          <w:szCs w:val="24"/>
+          <w:lang w:val="en-US"/>
+        </w:rPr>
+        <w:t xml:space="preserve"> </w:t>
+      </w:r>
+      <w:proofErr w:type="spellStart"/>
+      <w:r>
+        <w:rPr>
+          <w:szCs w:val="24"/>
+          <w:lang w:val="en-US"/>
+        </w:rPr>
+        <w:t>lapisan</w:t>
+      </w:r>
+      <w:proofErr w:type="spellEnd"/>
+      <w:r>
+        <w:rPr>
+          <w:szCs w:val="24"/>
+          <w:lang w:val="en-US"/>
+        </w:rPr>
+        <w:t xml:space="preserve"> </w:t>
+      </w:r>
+      <w:proofErr w:type="spellStart"/>
+      <w:r>
+        <w:rPr>
+          <w:szCs w:val="24"/>
+          <w:lang w:val="en-US"/>
+        </w:rPr>
+        <w:t>pemroses</w:t>
+      </w:r>
+      <w:proofErr w:type="spellEnd"/>
+      <w:r>
+        <w:rPr>
+          <w:szCs w:val="24"/>
+          <w:lang w:val="en-US"/>
+        </w:rPr>
+        <w:t xml:space="preserve"> </w:t>
+      </w:r>
+      <w:proofErr w:type="spellStart"/>
+      <w:r>
+        <w:rPr>
+          <w:szCs w:val="24"/>
+          <w:lang w:val="en-US"/>
+        </w:rPr>
+        <w:t>untuk</w:t>
+      </w:r>
+      <w:proofErr w:type="spellEnd"/>
+      <w:r>
+        <w:rPr>
+          <w:szCs w:val="24"/>
+          <w:lang w:val="en-US"/>
+        </w:rPr>
+        <w:t xml:space="preserve"> </w:t>
+      </w:r>
+      <w:proofErr w:type="spellStart"/>
+      <w:r>
+        <w:rPr>
+          <w:szCs w:val="24"/>
+          <w:lang w:val="en-US"/>
+        </w:rPr>
+        <w:t>memproses</w:t>
+      </w:r>
+      <w:proofErr w:type="spellEnd"/>
+      <w:r>
+        <w:rPr>
+          <w:szCs w:val="24"/>
+          <w:lang w:val="en-US"/>
+        </w:rPr>
+        <w:t xml:space="preserve"> </w:t>
+      </w:r>
+      <w:proofErr w:type="spellStart"/>
+      <w:r>
+        <w:rPr>
+          <w:szCs w:val="24"/>
+          <w:lang w:val="en-US"/>
+        </w:rPr>
+        <w:t>representasi</w:t>
+      </w:r>
+      <w:proofErr w:type="spellEnd"/>
+      <w:r>
+        <w:rPr>
+          <w:szCs w:val="24"/>
+          <w:lang w:val="en-US"/>
+        </w:rPr>
+        <w:t xml:space="preserve"> data </w:t>
+      </w:r>
+      <w:proofErr w:type="spellStart"/>
+      <w:r>
+        <w:rPr>
+          <w:szCs w:val="24"/>
+          <w:lang w:val="en-US"/>
+        </w:rPr>
+        <w:t>dengan</w:t>
+      </w:r>
+      <w:proofErr w:type="spellEnd"/>
+      <w:r>
+        <w:rPr>
+          <w:szCs w:val="24"/>
+          <w:lang w:val="en-US"/>
+        </w:rPr>
+        <w:t xml:space="preserve"> </w:t>
+      </w:r>
+      <w:proofErr w:type="spellStart"/>
+      <w:r>
+        <w:rPr>
+          <w:szCs w:val="24"/>
+          <w:lang w:val="en-US"/>
+        </w:rPr>
+        <w:t>banyak</w:t>
+      </w:r>
+      <w:proofErr w:type="spellEnd"/>
+      <w:r>
+        <w:rPr>
+          <w:szCs w:val="24"/>
+          <w:lang w:val="en-US"/>
+        </w:rPr>
+        <w:t xml:space="preserve"> level </w:t>
+      </w:r>
+      <w:proofErr w:type="spellStart"/>
+      <w:r>
+        <w:rPr>
+          <w:szCs w:val="24"/>
+          <w:lang w:val="en-US"/>
+        </w:rPr>
+        <w:t>abstraksi</w:t>
+      </w:r>
+      <w:proofErr w:type="spellEnd"/>
+      <w:r>
+        <w:rPr>
+          <w:szCs w:val="24"/>
+          <w:lang w:val="en-US"/>
+        </w:rPr>
+        <w:t xml:space="preserve"> </w:t>
+      </w:r>
+      <w:r>
+        <w:rPr>
+          <w:szCs w:val="24"/>
+          <w:lang w:val="en-US"/>
+        </w:rPr>
+        <w:fldChar w:fldCharType="begin" w:fldLock="1"/>
+      </w:r>
+      <w:r>
+        <w:rPr>
+          <w:szCs w:val="24"/>
+          <w:lang w:val="en-US"/>
+        </w:rPr>
+        <w:instrText>ADDIN CSL_CITATION {"citationItems":[{"id":"ITEM-1","itemData":{"DOI":"10.1038/nature14539","ISSN":"0028-0836","abstract":"Deep learning","author":[{"dropping-particle":"","family":"LeCun","given":"Yann","non-dropping-particle":"","parse-names":false,"suffix":""},{"dropping-particle":"","family":"Bengio","given":"Yoshua","non-dropping-particle":"","parse-names":false,"suffix":""},{"dropping-particle":"","family":"Hinton","given":"Geoffrey","non-dropping-particle":"","parse-names":false,"suffix":""}],"container-title":"Nature","id":"ITEM-1","issue":"7553","issued":{"date-parts":[["2015","5","28"]]},"page":"436-444","publisher":"Nature Publishing Group","title":"Deep learning","type":"article-journal","volume":"521"},"uris":["http://www.mendeley.com/documents/?uuid=f4bde751-19cb-363c-a7ff-2eb6f431ce19"]}],"mendeley":{"formattedCitation":"(LeCun, Bengio, and Hinton 2015)","plainTextFormattedCitation":"(LeCun, Bengio, and Hinton 2015)","previouslyFormattedCitation":"(LeCun, Bengio, and Hinton 2015)"},"properties":{"noteIndex":0},"schema":"https://github.com/citation-style-language/schema/raw/master/csl-citation.json"}</w:instrText>
+      </w:r>
+      <w:r>
+        <w:rPr>
+          <w:szCs w:val="24"/>
+          <w:lang w:val="en-US"/>
+        </w:rPr>
+        <w:fldChar w:fldCharType="separate"/>
+      </w:r>
+      <w:r>
+        <w:rPr>
+          <w:noProof/>
+          <w:szCs w:val="24"/>
+          <w:lang w:val="en-US"/>
+        </w:rPr>
+        <w:t>(LeCun, Bengio, and Hinton 2015)</w:t>
+      </w:r>
+      <w:r>
+        <w:rPr>
+          <w:szCs w:val="24"/>
+          <w:lang w:val="en-US"/>
+        </w:rPr>
+        <w:fldChar w:fldCharType="end"/>
+      </w:r>
+      <w:r>
+        <w:rPr>
+          <w:szCs w:val="24"/>
+          <w:lang w:val="en-US"/>
+        </w:rPr>
+        <w:t>.</w:t>
+      </w:r>
+      <w:r>
+        <w:rPr>
+          <w:szCs w:val="24"/>
+        </w:rPr>
+        <w:t xml:space="preserve"> </w:t>
+      </w:r>
+      <w:r>
+        <w:rPr>
+          <w:i/>
+          <w:szCs w:val="24"/>
+        </w:rPr>
+        <w:t xml:space="preserve">Deep Neural Networks </w:t>
+      </w:r>
+      <w:r>
+        <w:rPr>
+          <w:szCs w:val="24"/>
+        </w:rPr>
+        <w:t>bekerja dengan menghitung perubahan-perubahan kecil dari beban yang ada pada setiap unit pada neuron.</w:t>
+      </w:r>
+      <w:r>
+        <w:rPr>
+          <w:szCs w:val="24"/>
+        </w:rPr>
+        <w:t xml:space="preserve"> </w:t>
+      </w:r>
+      <w:r>
+        <w:rPr>
+          <w:szCs w:val="24"/>
+        </w:rPr>
+        <w:t xml:space="preserve">Model ini menggunakan </w:t>
+      </w:r>
+      <w:r>
+        <w:rPr>
+          <w:szCs w:val="24"/>
+        </w:rPr>
+        <w:t xml:space="preserve">beberapa </w:t>
+      </w:r>
+      <w:r>
+        <w:rPr>
+          <w:szCs w:val="24"/>
+        </w:rPr>
+        <w:t xml:space="preserve">jenis </w:t>
+      </w:r>
+      <w:r>
+        <w:rPr>
+          <w:szCs w:val="24"/>
+        </w:rPr>
+        <w:t>l</w:t>
+      </w:r>
+      <w:r>
+        <w:rPr>
+          <w:szCs w:val="24"/>
+        </w:rPr>
+        <w:t>apisan</w:t>
+      </w:r>
+      <w:r>
+        <w:rPr>
+          <w:szCs w:val="24"/>
+        </w:rPr>
+        <w:t xml:space="preserve"> dari</w:t>
+      </w:r>
+      <w:r>
+        <w:rPr>
+          <w:szCs w:val="24"/>
+        </w:rPr>
+        <w:t xml:space="preserve"> </w:t>
+      </w:r>
+      <w:r>
+        <w:rPr>
+          <w:i/>
+          <w:szCs w:val="24"/>
+        </w:rPr>
+        <w:t>artificial</w:t>
+      </w:r>
+      <w:r>
+        <w:rPr>
+          <w:szCs w:val="24"/>
+        </w:rPr>
+        <w:t xml:space="preserve"> </w:t>
+      </w:r>
+      <w:r>
+        <w:rPr>
+          <w:i/>
+          <w:szCs w:val="24"/>
+        </w:rPr>
+        <w:t>neural networks</w:t>
+      </w:r>
+      <w:r>
+        <w:rPr>
+          <w:i/>
+          <w:szCs w:val="24"/>
+        </w:rPr>
+        <w:t xml:space="preserve">, </w:t>
+      </w:r>
+      <w:r>
+        <w:rPr>
+          <w:szCs w:val="24"/>
+        </w:rPr>
+        <w:t>yang terdiri dari lapisan input, lapisan tersembunyi dan lapisan output seperti diagram dibawah ini</w:t>
+      </w:r>
+      <w:r>
+        <w:rPr>
+          <w:szCs w:val="24"/>
+        </w:rPr>
+        <w:t xml:space="preserve">. </w:t>
       </w:r>
     </w:p>
     <w:p>
       <w:pPr>
         <w:spacing w:line="360" w:lineRule="auto"/>
-        <w:ind w:left="720"/>
-        <w:rPr>
-          <w:szCs w:val="24"/>
-        </w:rPr>
-      </w:pPr>
-      <w:r>
-        <w:rPr>
-          <w:szCs w:val="24"/>
-        </w:rPr>
-        <w:tab/>
-      </w:r>
-      <w:r>
-        <w:rPr>
-          <w:color w:val="FF0000"/>
-          <w:szCs w:val="24"/>
-        </w:rPr>
-        <w:t>(Tunjukkan contoh-contoh algoritma ANN yang udah dipake)</w:t>
+        <w:jc w:val="center"/>
+        <w:rPr>
+          <w:szCs w:val="24"/>
+        </w:rPr>
+      </w:pPr>
+      <w:r>
+        <w:rPr>
+          <w:noProof/>
+        </w:rPr>
+        <w:drawing>
+          <wp:inline distT="0" distB="0" distL="0" distR="0" wp14:anchorId="747527A7" wp14:editId="328FCA6F">
+            <wp:extent cx="1800225" cy="1474130"/>
+            <wp:effectExtent l="0" t="0" r="0" b="0"/>
+            <wp:docPr id="15" name="Picture 15"/>
+            <wp:cNvGraphicFramePr>
+              <a:graphicFrameLocks xmlns:a="http://schemas.openxmlformats.org/drawingml/2006/main" noChangeAspect="1"/>
+            </wp:cNvGraphicFramePr>
+            <a:graphic xmlns:a="http://schemas.openxmlformats.org/drawingml/2006/main">
+              <a:graphicData uri="http://schemas.openxmlformats.org/drawingml/2006/picture">
+                <pic:pic xmlns:pic="http://schemas.openxmlformats.org/drawingml/2006/picture">
+                  <pic:nvPicPr>
+                    <pic:cNvPr id="1" name=""/>
+                    <pic:cNvPicPr/>
+                  </pic:nvPicPr>
+                  <pic:blipFill>
+                    <a:blip r:embed="rId10"/>
+                    <a:stretch>
+                      <a:fillRect/>
+                    </a:stretch>
+                  </pic:blipFill>
+                  <pic:spPr>
+                    <a:xfrm>
+                      <a:off x="0" y="0"/>
+                      <a:ext cx="1826009" cy="1495243"/>
+                    </a:xfrm>
+                    <a:prstGeom prst="rect">
+                      <a:avLst/>
+                    </a:prstGeom>
+                  </pic:spPr>
+                </pic:pic>
+              </a:graphicData>
+            </a:graphic>
+          </wp:inline>
+        </w:drawing>
+      </w:r>
+      <w:r>
+        <w:rPr>
+          <w:noProof/>
+        </w:rPr>
+        <w:drawing>
+          <wp:inline distT="0" distB="0" distL="0" distR="0" wp14:anchorId="53FDE736" wp14:editId="61DEAD3E">
+            <wp:extent cx="2266950" cy="1593435"/>
+            <wp:effectExtent l="0" t="0" r="0" b="6985"/>
+            <wp:docPr id="16" name="Picture 16"/>
+            <wp:cNvGraphicFramePr>
+              <a:graphicFrameLocks xmlns:a="http://schemas.openxmlformats.org/drawingml/2006/main" noChangeAspect="1"/>
+            </wp:cNvGraphicFramePr>
+            <a:graphic xmlns:a="http://schemas.openxmlformats.org/drawingml/2006/main">
+              <a:graphicData uri="http://schemas.openxmlformats.org/drawingml/2006/picture">
+                <pic:pic xmlns:pic="http://schemas.openxmlformats.org/drawingml/2006/picture">
+                  <pic:nvPicPr>
+                    <pic:cNvPr id="1" name=""/>
+                    <pic:cNvPicPr/>
+                  </pic:nvPicPr>
+                  <pic:blipFill>
+                    <a:blip r:embed="rId11"/>
+                    <a:stretch>
+                      <a:fillRect/>
+                    </a:stretch>
+                  </pic:blipFill>
+                  <pic:spPr>
+                    <a:xfrm>
+                      <a:off x="0" y="0"/>
+                      <a:ext cx="2346102" cy="1649071"/>
+                    </a:xfrm>
+                    <a:prstGeom prst="rect">
+                      <a:avLst/>
+                    </a:prstGeom>
+                  </pic:spPr>
+                </pic:pic>
+              </a:graphicData>
+            </a:graphic>
+          </wp:inline>
+        </w:drawing>
       </w:r>
     </w:p>
     <w:p>
       <w:pPr>
         <w:spacing w:line="360" w:lineRule="auto"/>
-        <w:ind w:left="720"/>
-        <w:rPr>
-          <w:szCs w:val="24"/>
-        </w:rPr>
-      </w:pPr>
-      <w:r>
-        <w:rPr>
-          <w:szCs w:val="24"/>
-        </w:rPr>
-        <w:t>2.1.1</w:t>
-      </w:r>
-      <w:r>
-        <w:rPr>
-          <w:szCs w:val="24"/>
-        </w:rPr>
-        <w:tab/>
-      </w:r>
-      <w:r>
-        <w:rPr>
-          <w:szCs w:val="24"/>
-        </w:rPr>
-        <w:t>Deep Neural Networks</w:t>
+        <w:ind w:firstLine="720"/>
+        <w:rPr>
+          <w:szCs w:val="24"/>
+        </w:rPr>
+      </w:pPr>
+      <w:r>
+        <w:rPr>
+          <w:szCs w:val="24"/>
+        </w:rPr>
+        <w:t xml:space="preserve">Pada </w:t>
+      </w:r>
+      <w:r>
+        <w:rPr>
+          <w:szCs w:val="24"/>
+        </w:rPr>
+        <w:t>G</w:t>
+      </w:r>
+      <w:r>
+        <w:rPr>
+          <w:szCs w:val="24"/>
+        </w:rPr>
+        <w:t>ambar X</w:t>
+      </w:r>
+      <w:r>
+        <w:rPr>
+          <w:szCs w:val="24"/>
+        </w:rPr>
+        <w:t xml:space="preserve"> </w:t>
+      </w:r>
+      <w:r>
+        <w:rPr>
+          <w:szCs w:val="24"/>
+        </w:rPr>
+        <w:t>setiap lapisan kita menghitunga nilai Z dari setiap unit yaitu sumasi pemberat dari setiap</w:t>
+      </w:r>
+      <w:r>
+        <w:rPr>
+          <w:szCs w:val="24"/>
+        </w:rPr>
+        <w:t xml:space="preserve"> unit dibawahnya.</w:t>
+      </w:r>
+      <w:r>
+        <w:rPr>
+          <w:szCs w:val="24"/>
+        </w:rPr>
+        <w:t xml:space="preserve"> Lalu fungsi non-linear f(.)</w:t>
+      </w:r>
+      <w:r>
+        <w:rPr>
+          <w:szCs w:val="24"/>
+        </w:rPr>
+        <w:t xml:space="preserve"> akan dimasukan dari nilai z terseput untuk mendapatkan nilai dari outputnya.</w:t>
+      </w:r>
+      <w:r>
+        <w:rPr>
+          <w:szCs w:val="24"/>
+        </w:rPr>
+        <w:t xml:space="preserve"> Pada </w:t>
+      </w:r>
+      <w:r>
+        <w:rPr>
+          <w:szCs w:val="24"/>
+        </w:rPr>
+        <w:t xml:space="preserve">Gambar Y kita menghitung dengan mengkomparasi nilainya output </w:t>
+      </w:r>
+      <w:r>
+        <w:rPr>
+          <w:szCs w:val="24"/>
+        </w:rPr>
+        <w:t xml:space="preserve">setiap unit </w:t>
+      </w:r>
+      <w:r>
+        <w:rPr>
+          <w:szCs w:val="24"/>
+        </w:rPr>
+        <w:t>dengan jawaban yang benar agar didapatkan derivative errornya</w:t>
+      </w:r>
+      <w:r>
+        <w:rPr>
+          <w:szCs w:val="24"/>
+        </w:rPr>
+        <w:t xml:space="preserve"> dengan mengalikan dengan gradien dari f(z).</w:t>
       </w:r>
     </w:p>
     <w:p>
       <w:pPr>
         <w:spacing w:line="360" w:lineRule="auto"/>
-        <w:ind w:left="1440" w:firstLine="720"/>
-        <w:rPr>
-          <w:szCs w:val="24"/>
-        </w:rPr>
-      </w:pPr>
-      <w:r>
-        <w:rPr>
-          <w:szCs w:val="24"/>
-          <w:lang w:val="en-US"/>
-        </w:rPr>
-        <w:t xml:space="preserve">Model </w:t>
-      </w:r>
-      <w:proofErr w:type="spellStart"/>
-      <w:r>
-        <w:rPr>
-          <w:szCs w:val="24"/>
-          <w:lang w:val="en-US"/>
-        </w:rPr>
-        <w:t>ini</w:t>
-      </w:r>
-      <w:proofErr w:type="spellEnd"/>
-      <w:r>
-        <w:rPr>
-          <w:szCs w:val="24"/>
-          <w:lang w:val="en-US"/>
-        </w:rPr>
-        <w:t xml:space="preserve"> </w:t>
-      </w:r>
-      <w:proofErr w:type="spellStart"/>
-      <w:r>
-        <w:rPr>
-          <w:szCs w:val="24"/>
-          <w:lang w:val="en-US"/>
-        </w:rPr>
-        <w:t>memiliki</w:t>
-      </w:r>
-      <w:proofErr w:type="spellEnd"/>
-      <w:r>
-        <w:rPr>
-          <w:szCs w:val="24"/>
-          <w:lang w:val="en-US"/>
-        </w:rPr>
-        <w:t xml:space="preserve"> </w:t>
-      </w:r>
-      <w:proofErr w:type="spellStart"/>
-      <w:r>
-        <w:rPr>
-          <w:szCs w:val="24"/>
-          <w:lang w:val="en-US"/>
-        </w:rPr>
-        <w:t>banyak</w:t>
-      </w:r>
-      <w:proofErr w:type="spellEnd"/>
-      <w:r>
-        <w:rPr>
-          <w:szCs w:val="24"/>
-          <w:lang w:val="en-US"/>
-        </w:rPr>
-        <w:t xml:space="preserve"> </w:t>
-      </w:r>
-      <w:proofErr w:type="spellStart"/>
-      <w:r>
-        <w:rPr>
-          <w:szCs w:val="24"/>
-          <w:lang w:val="en-US"/>
-        </w:rPr>
-        <w:t>lapisan</w:t>
-      </w:r>
-      <w:proofErr w:type="spellEnd"/>
-      <w:r>
-        <w:rPr>
-          <w:szCs w:val="24"/>
-          <w:lang w:val="en-US"/>
-        </w:rPr>
-        <w:t xml:space="preserve"> </w:t>
-      </w:r>
-      <w:proofErr w:type="spellStart"/>
-      <w:r>
-        <w:rPr>
-          <w:szCs w:val="24"/>
-          <w:lang w:val="en-US"/>
-        </w:rPr>
-        <w:t>pemroses</w:t>
-      </w:r>
-      <w:proofErr w:type="spellEnd"/>
-      <w:r>
-        <w:rPr>
-          <w:szCs w:val="24"/>
-          <w:lang w:val="en-US"/>
-        </w:rPr>
-        <w:t xml:space="preserve"> </w:t>
-      </w:r>
-      <w:proofErr w:type="spellStart"/>
-      <w:r>
-        <w:rPr>
-          <w:szCs w:val="24"/>
-          <w:lang w:val="en-US"/>
-        </w:rPr>
-        <w:t>untuk</w:t>
-      </w:r>
-      <w:proofErr w:type="spellEnd"/>
-      <w:r>
-        <w:rPr>
-          <w:szCs w:val="24"/>
-          <w:lang w:val="en-US"/>
-        </w:rPr>
-        <w:t xml:space="preserve"> </w:t>
-      </w:r>
-      <w:proofErr w:type="spellStart"/>
-      <w:r>
-        <w:rPr>
-          <w:szCs w:val="24"/>
-          <w:lang w:val="en-US"/>
-        </w:rPr>
-        <w:t>memproses</w:t>
-      </w:r>
-      <w:proofErr w:type="spellEnd"/>
-      <w:r>
-        <w:rPr>
-          <w:szCs w:val="24"/>
-          <w:lang w:val="en-US"/>
-        </w:rPr>
-        <w:t xml:space="preserve"> </w:t>
-      </w:r>
-      <w:proofErr w:type="spellStart"/>
-      <w:r>
-        <w:rPr>
-          <w:szCs w:val="24"/>
-          <w:lang w:val="en-US"/>
-        </w:rPr>
-        <w:t>representasi</w:t>
-      </w:r>
-      <w:proofErr w:type="spellEnd"/>
-      <w:r>
-        <w:rPr>
-          <w:szCs w:val="24"/>
-          <w:lang w:val="en-US"/>
-        </w:rPr>
-        <w:t xml:space="preserve"> data </w:t>
-      </w:r>
-      <w:proofErr w:type="spellStart"/>
-      <w:r>
-        <w:rPr>
-          <w:szCs w:val="24"/>
-          <w:lang w:val="en-US"/>
-        </w:rPr>
-        <w:t>dengan</w:t>
-      </w:r>
-      <w:proofErr w:type="spellEnd"/>
-      <w:r>
-        <w:rPr>
-          <w:szCs w:val="24"/>
-          <w:lang w:val="en-US"/>
-        </w:rPr>
-        <w:t xml:space="preserve"> </w:t>
-      </w:r>
-      <w:proofErr w:type="spellStart"/>
-      <w:r>
-        <w:rPr>
-          <w:szCs w:val="24"/>
-          <w:lang w:val="en-US"/>
-        </w:rPr>
-        <w:t>banyak</w:t>
-      </w:r>
-      <w:proofErr w:type="spellEnd"/>
-      <w:r>
-        <w:rPr>
-          <w:szCs w:val="24"/>
-          <w:lang w:val="en-US"/>
-        </w:rPr>
-        <w:t xml:space="preserve"> level </w:t>
-      </w:r>
-      <w:proofErr w:type="spellStart"/>
-      <w:r>
-        <w:rPr>
-          <w:szCs w:val="24"/>
-          <w:lang w:val="en-US"/>
-        </w:rPr>
-        <w:t>abstraksi</w:t>
-      </w:r>
-      <w:proofErr w:type="spellEnd"/>
-      <w:r>
-        <w:rPr>
-          <w:szCs w:val="24"/>
-          <w:lang w:val="en-US"/>
-        </w:rPr>
-        <w:t xml:space="preserve"> </w:t>
-      </w:r>
-      <w:r>
-        <w:rPr>
-          <w:szCs w:val="24"/>
-          <w:lang w:val="en-US"/>
-        </w:rPr>
-        <w:fldChar w:fldCharType="begin" w:fldLock="1"/>
-      </w:r>
-      <w:r>
-        <w:rPr>
-          <w:szCs w:val="24"/>
-          <w:lang w:val="en-US"/>
-        </w:rPr>
-        <w:instrText>ADDIN CSL_CITATION {"citationItems":[{"id":"ITEM-1","itemData":{"DOI":"10.1038/nature14539","ISSN":"0028-0836","abstract":"Deep learning","author":[{"dropping-particle":"","family":"LeCun","given":"Yann","non-dropping-particle":"","parse-names":false,"suffix":""},{"dropping-particle":"","family":"Bengio","given":"Yoshua","non-dropping-particle":"","parse-names":false,"suffix":""},{"dropping-particle":"","family":"Hinton","given":"Geoffrey","non-dropping-particle":"","parse-names":false,"suffix":""}],"container-title":"Nature","id":"ITEM-1","issue":"7553","issued":{"date-parts":[["2015","5","28"]]},"page":"436-444","publisher":"Nature Publishing Group","title":"Deep learning","type":"article-journal","volume":"521"},"uris":["http://www.mendeley.com/documents/?uuid=f4bde751-19cb-363c-a7ff-2eb6f431ce19"]}],"mendeley":{"formattedCitation":"(LeCun, Bengio, and Hinton 2015)","plainTextFormattedCitation":"(LeCun, Bengio, and Hinton 2015)","previouslyFormattedCitation":"(LeCun, Bengio, and Hinton 2015)"},"properties":{"noteIndex":0},"schema":"https://github.com/citation-style-language/schema/raw/master/csl-citation.json"}</w:instrText>
-      </w:r>
-      <w:r>
-        <w:rPr>
-          <w:szCs w:val="24"/>
-          <w:lang w:val="en-US"/>
-        </w:rPr>
-        <w:fldChar w:fldCharType="separate"/>
-      </w:r>
-      <w:r>
-        <w:rPr>
-          <w:noProof/>
-          <w:szCs w:val="24"/>
-          <w:lang w:val="en-US"/>
-        </w:rPr>
-        <w:t>(LeCun, Bengio, and Hinton 2015)</w:t>
-      </w:r>
-      <w:r>
-        <w:rPr>
-          <w:szCs w:val="24"/>
-          <w:lang w:val="en-US"/>
-        </w:rPr>
-        <w:fldChar w:fldCharType="end"/>
-      </w:r>
-      <w:r>
-        <w:rPr>
-          <w:szCs w:val="24"/>
-          <w:lang w:val="en-US"/>
-        </w:rPr>
-        <w:t>.</w:t>
-      </w:r>
-      <w:r>
-        <w:rPr>
-          <w:szCs w:val="24"/>
-        </w:rPr>
-        <w:t xml:space="preserve"> </w:t>
-      </w:r>
-      <w:r>
-        <w:rPr>
-          <w:szCs w:val="24"/>
-        </w:rPr>
+        <w:ind w:firstLine="720"/>
+        <w:rPr>
+          <w:szCs w:val="24"/>
+        </w:rPr>
+      </w:pPr>
+      <w:r>
+        <w:rPr>
+          <w:szCs w:val="24"/>
+        </w:rPr>
+        <w:lastRenderedPageBreak/>
         <w:t xml:space="preserve">Pada aplikasi citra hiperspektral sudah pernah diaplikasikan ke bidang </w:t>
       </w:r>
       <w:r>
@@ -6310,15 +6742,7 @@
           <w:i/>
           <w:szCs w:val="24"/>
         </w:rPr>
-        <w:t xml:space="preserve">Convolutional Neural </w:t>
-      </w:r>
-      <w:r>
-        <w:rPr>
-          <w:i/>
-          <w:szCs w:val="24"/>
-        </w:rPr>
-        <w:lastRenderedPageBreak/>
-        <w:t>Networks)</w:t>
+        <w:t>Convolutional Neural Networks)</w:t>
       </w:r>
       <w:r>
         <w:rPr>
@@ -6343,9 +6767,8 @@
     <w:p>
       <w:pPr>
         <w:spacing w:line="360" w:lineRule="auto"/>
-        <w:ind w:left="1440" w:firstLine="720"/>
-        <w:rPr>
-          <w:color w:val="FF0000"/>
+        <w:ind w:firstLine="720"/>
+        <w:rPr>
           <w:szCs w:val="24"/>
         </w:rPr>
       </w:pPr>
@@ -6401,37 +6824,212 @@
       </w:r>
       <w:r>
         <w:rPr>
-          <w:color w:val="FF0000"/>
-          <w:szCs w:val="24"/>
-        </w:rPr>
-        <w:t>(Tunjukkan contoh-contoh algoritma DNN</w:t>
-      </w:r>
-      <w:r>
-        <w:rPr>
-          <w:color w:val="FF0000"/>
-          <w:szCs w:val="24"/>
-        </w:rPr>
-        <w:t xml:space="preserve"> yang ada</w:t>
-      </w:r>
-      <w:r>
-        <w:rPr>
-          <w:color w:val="FF0000"/>
-          <w:szCs w:val="24"/>
-        </w:rPr>
-        <w:t>)</w:t>
+          <w:szCs w:val="24"/>
+        </w:rPr>
+        <w:t xml:space="preserve">Pada studi hiperspektral </w:t>
+      </w:r>
+      <w:r>
+        <w:rPr>
+          <w:i/>
+          <w:szCs w:val="24"/>
+        </w:rPr>
+        <w:t>remote</w:t>
+      </w:r>
+      <w:r>
+        <w:rPr>
+          <w:szCs w:val="24"/>
+        </w:rPr>
+        <w:t xml:space="preserve"> sensing </w:t>
+      </w:r>
+      <w:r>
+        <w:rPr>
+          <w:i/>
+          <w:szCs w:val="24"/>
+          <w:lang w:val="en-US"/>
+        </w:rPr>
+        <w:fldChar w:fldCharType="begin" w:fldLock="1"/>
+      </w:r>
+      <w:r>
+        <w:rPr>
+          <w:i/>
+          <w:szCs w:val="24"/>
+          <w:lang w:val="en-US"/>
+        </w:rPr>
+        <w:instrText>ADDIN CSL_CITATION {"citationItems":[{"id":"ITEM-1","itemData":{"DOI":"10.1109/TGRS.2018.2815613","ISSN":"0196-2892","author":[{"dropping-particle":"","family":"Yang","given":"Xiaofei","non-dropping-particle":"","parse-names":false,"suffix":""},{"dropping-particle":"","family":"Ye","given":"Yunming","non-dropping-particle":"","parse-names":false,"suffix":""},{"dropping-particle":"","family":"Li","given":"Xutao","non-dropping-particle":"","parse-names":false,"suffix":""},{"dropping-particle":"","family":"Lau","given":"Raymond Y. K.","non-dropping-particle":"","parse-names":false,"suffix":""},{"dropping-particle":"","family":"Zhang","given":"Xiaofeng","non-dropping-particle":"","parse-names":false,"suffix":""},{"dropping-particle":"","family":"Huang","given":"Xiaohui","non-dropping-particle":"","parse-names":false,"suffix":""}],"container-title":"IEEE Transactions on Geoscience and Remote Sensing","id":"ITEM-1","issue":"9","issued":{"date-parts":[["2018","9"]]},"page":"5408-5423","title":"Hyperspectral Image Classification With Deep Learning Models","type":"article-journal","volume":"56"},"uris":["http://www.mendeley.com/documents/?uuid=7f09212d-6b9e-34b6-9a4d-c31658c2fad4"]}],"mendeley":{"formattedCitation":"(Yang et al. 2018)","plainTextFormattedCitation":"(Yang et al. 2018)","previouslyFormattedCitation":"(Yang et al. 2018)"},"properties":{"noteIndex":0},"schema":"https://github.com/citation-style-language/schema/raw/master/csl-citation.json"}</w:instrText>
+      </w:r>
+      <w:r>
+        <w:rPr>
+          <w:i/>
+          <w:szCs w:val="24"/>
+          <w:lang w:val="en-US"/>
+        </w:rPr>
+        <w:fldChar w:fldCharType="separate"/>
+      </w:r>
+      <w:r>
+        <w:rPr>
+          <w:noProof/>
+          <w:szCs w:val="24"/>
+          <w:lang w:val="en-US"/>
+        </w:rPr>
+        <w:t>(Yang et al. 2018)</w:t>
+      </w:r>
+      <w:r>
+        <w:rPr>
+          <w:i/>
+          <w:szCs w:val="24"/>
+          <w:lang w:val="en-US"/>
+        </w:rPr>
+        <w:fldChar w:fldCharType="end"/>
+      </w:r>
+      <w:r>
+        <w:rPr>
+          <w:i/>
+          <w:szCs w:val="24"/>
+        </w:rPr>
+        <w:t xml:space="preserve"> </w:t>
+      </w:r>
+      <w:r>
+        <w:rPr>
+          <w:szCs w:val="24"/>
+        </w:rPr>
+        <w:t>arsitektur konvolusi 2D dan 3D digunakan</w:t>
+      </w:r>
+      <w:r>
+        <w:rPr>
+          <w:szCs w:val="24"/>
+        </w:rPr>
+        <w:t xml:space="preserve"> untuk memperoleh klasifikasi dari citra satelit.</w:t>
+      </w:r>
+      <w:r>
+        <w:rPr>
+          <w:szCs w:val="24"/>
+        </w:rPr>
+        <w:t xml:space="preserve"> 2-D-CNN dapat dimanfaatkan untuk konteks spasial namun gagal untuk memahami konteks spe</w:t>
+      </w:r>
+      <w:r>
+        <w:rPr>
+          <w:szCs w:val="24"/>
+        </w:rPr>
+        <w:t>ktral.</w:t>
+      </w:r>
+      <w:r>
+        <w:rPr>
+          <w:szCs w:val="24"/>
+        </w:rPr>
+        <w:t xml:space="preserve"> Sehingga, arsitektur 3-D-CNN dimanfaatkan untuk menangkap konteks spektral</w:t>
+      </w:r>
+      <w:r>
+        <w:rPr>
+          <w:szCs w:val="24"/>
+        </w:rPr>
+        <w:t>.</w:t>
+      </w:r>
+      <w:r>
+        <w:rPr>
+          <w:szCs w:val="24"/>
+        </w:rPr>
+        <w:t xml:space="preserve"> Meskipun arstiketur 3-D-CNN jauh lebih kompleks namun arsitektur ini dapat menangkap kedua konteks yaitu spasial dan spektral.</w:t>
       </w:r>
     </w:p>
     <w:p>
       <w:pPr>
         <w:spacing w:line="360" w:lineRule="auto"/>
-        <w:ind w:left="360" w:firstLine="720"/>
-      </w:pPr>
+        <w:jc w:val="center"/>
+        <w:rPr>
+          <w:color w:val="FF0000"/>
+          <w:szCs w:val="24"/>
+        </w:rPr>
+      </w:pPr>
+      <w:r>
+        <w:rPr>
+          <w:noProof/>
+        </w:rPr>
+        <w:drawing>
+          <wp:inline distT="0" distB="0" distL="0" distR="0" wp14:anchorId="11CA2AB6" wp14:editId="1FC0EDE3">
+            <wp:extent cx="4154912" cy="1219200"/>
+            <wp:effectExtent l="0" t="0" r="0" b="0"/>
+            <wp:docPr id="2" name="Picture 2"/>
+            <wp:cNvGraphicFramePr>
+              <a:graphicFrameLocks xmlns:a="http://schemas.openxmlformats.org/drawingml/2006/main" noChangeAspect="1"/>
+            </wp:cNvGraphicFramePr>
+            <a:graphic xmlns:a="http://schemas.openxmlformats.org/drawingml/2006/main">
+              <a:graphicData uri="http://schemas.openxmlformats.org/drawingml/2006/picture">
+                <pic:pic xmlns:pic="http://schemas.openxmlformats.org/drawingml/2006/picture">
+                  <pic:nvPicPr>
+                    <pic:cNvPr id="1" name=""/>
+                    <pic:cNvPicPr/>
+                  </pic:nvPicPr>
+                  <pic:blipFill>
+                    <a:blip r:embed="rId12"/>
+                    <a:stretch>
+                      <a:fillRect/>
+                    </a:stretch>
+                  </pic:blipFill>
+                  <pic:spPr>
+                    <a:xfrm>
+                      <a:off x="0" y="0"/>
+                      <a:ext cx="4160687" cy="1220895"/>
+                    </a:xfrm>
+                    <a:prstGeom prst="rect">
+                      <a:avLst/>
+                    </a:prstGeom>
+                  </pic:spPr>
+                </pic:pic>
+              </a:graphicData>
+            </a:graphic>
+          </wp:inline>
+        </w:drawing>
+      </w:r>
     </w:p>
     <w:p>
       <w:pPr>
         <w:spacing w:line="360" w:lineRule="auto"/>
-        <w:ind w:left="360" w:firstLine="720"/>
-      </w:pPr>
+        <w:jc w:val="center"/>
+        <w:rPr>
+          <w:color w:val="FF0000"/>
+          <w:szCs w:val="24"/>
+        </w:rPr>
+      </w:pPr>
+      <w:r>
+        <w:rPr>
+          <w:noProof/>
+        </w:rPr>
+        <w:drawing>
+          <wp:inline distT="0" distB="0" distL="0" distR="0" wp14:anchorId="3109C350" wp14:editId="092740CD">
+            <wp:extent cx="4127460" cy="933450"/>
+            <wp:effectExtent l="0" t="0" r="6985" b="0"/>
+            <wp:docPr id="3" name="Picture 3"/>
+            <wp:cNvGraphicFramePr>
+              <a:graphicFrameLocks xmlns:a="http://schemas.openxmlformats.org/drawingml/2006/main" noChangeAspect="1"/>
+            </wp:cNvGraphicFramePr>
+            <a:graphic xmlns:a="http://schemas.openxmlformats.org/drawingml/2006/main">
+              <a:graphicData uri="http://schemas.openxmlformats.org/drawingml/2006/picture">
+                <pic:pic xmlns:pic="http://schemas.openxmlformats.org/drawingml/2006/picture">
+                  <pic:nvPicPr>
+                    <pic:cNvPr id="1" name=""/>
+                    <pic:cNvPicPr/>
+                  </pic:nvPicPr>
+                  <pic:blipFill>
+                    <a:blip r:embed="rId13"/>
+                    <a:stretch>
+                      <a:fillRect/>
+                    </a:stretch>
+                  </pic:blipFill>
+                  <pic:spPr>
+                    <a:xfrm>
+                      <a:off x="0" y="0"/>
+                      <a:ext cx="4182908" cy="945990"/>
+                    </a:xfrm>
+                    <a:prstGeom prst="rect">
+                      <a:avLst/>
+                    </a:prstGeom>
+                  </pic:spPr>
+                </pic:pic>
+              </a:graphicData>
+            </a:graphic>
+          </wp:inline>
+        </w:drawing>
+      </w:r>
     </w:p>
     <w:p>
       <w:pPr>
@@ -6479,6 +7077,19 @@
       <w:pPr>
         <w:spacing w:line="360" w:lineRule="auto"/>
         <w:ind w:left="360" w:firstLine="720"/>
+      </w:pPr>
+    </w:p>
+    <w:p>
+      <w:pPr>
+        <w:spacing w:line="360" w:lineRule="auto"/>
+        <w:ind w:left="360" w:firstLine="720"/>
+      </w:pPr>
+    </w:p>
+    <w:p>
+      <w:pPr>
+        <w:rPr>
+          <w:lang w:val="en-US"/>
+        </w:rPr>
       </w:pPr>
     </w:p>
     <w:p>
@@ -6494,43 +7105,6 @@
         <w:spacing w:line="360" w:lineRule="auto"/>
         <w:jc w:val="center"/>
       </w:pPr>
-    </w:p>
-    <w:p>
-      <w:pPr>
-        <w:pStyle w:val="Heading1"/>
-        <w:spacing w:line="360" w:lineRule="auto"/>
-        <w:jc w:val="center"/>
-      </w:pPr>
-    </w:p>
-    <w:p>
-      <w:pPr>
-        <w:pStyle w:val="Heading1"/>
-        <w:spacing w:line="360" w:lineRule="auto"/>
-        <w:jc w:val="center"/>
-      </w:pPr>
-    </w:p>
-    <w:p>
-      <w:pPr>
-        <w:rPr>
-          <w:lang w:val="en-US"/>
-        </w:rPr>
-      </w:pPr>
-    </w:p>
-    <w:p>
-      <w:pPr>
-        <w:pStyle w:val="Heading1"/>
-        <w:spacing w:line="360" w:lineRule="auto"/>
-        <w:jc w:val="center"/>
-      </w:pPr>
-    </w:p>
-    <w:p>
-      <w:pPr>
-        <w:pStyle w:val="Heading1"/>
-        <w:spacing w:line="360" w:lineRule="auto"/>
-        <w:jc w:val="center"/>
-      </w:pPr>
-      <w:bookmarkStart w:id="2" w:name="_GoBack"/>
-      <w:bookmarkEnd w:id="2"/>
       <w:r>
         <w:t>BAB 3</w:t>
       </w:r>
@@ -7839,6 +8413,7 @@
         <w:spacing w:line="360" w:lineRule="auto"/>
       </w:pPr>
       <w:r>
+        <w:lastRenderedPageBreak/>
         <w:tab/>
       </w:r>
       <w:r>
@@ -7922,7 +8497,6 @@
         <w:rPr>
           <w:noProof/>
         </w:rPr>
-        <w:lastRenderedPageBreak/>
         <mc:AlternateContent>
           <mc:Choice Requires="wpc">
             <w:drawing>
@@ -9211,6 +9785,7 @@
         <w:rPr>
           <w:lang w:val="id-ID"/>
         </w:rPr>
+        <w:lastRenderedPageBreak/>
         <w:t>Rancangan Sistem Pengukuran</w:t>
       </w:r>
     </w:p>
@@ -9238,7 +9813,6 @@
         <w:rPr>
           <w:noProof/>
         </w:rPr>
-        <w:lastRenderedPageBreak/>
         <w:drawing>
           <wp:inline distT="0" distB="0" distL="0" distR="0" wp14:anchorId="2140D232" wp14:editId="361874D9">
             <wp:extent cx="4333754" cy="2057400"/>
@@ -9255,7 +9829,7 @@
                     <pic:cNvPicPr/>
                   </pic:nvPicPr>
                   <pic:blipFill>
-                    <a:blip r:embed="rId10"/>
+                    <a:blip r:embed="rId14"/>
                     <a:stretch>
                       <a:fillRect/>
                     </a:stretch>
@@ -9368,7 +9942,7 @@
                     <pic:cNvPicPr/>
                   </pic:nvPicPr>
                   <pic:blipFill>
-                    <a:blip r:embed="rId11"/>
+                    <a:blip r:embed="rId15"/>
                     <a:stretch>
                       <a:fillRect/>
                     </a:stretch>
@@ -9517,6 +10091,7 @@
               <w:spacing w:line="360" w:lineRule="auto"/>
             </w:pPr>
             <w:r>
+              <w:lastRenderedPageBreak/>
               <w:t xml:space="preserve">Sampling spasial </w:t>
             </w:r>
           </w:p>
@@ -9693,7 +10268,6 @@
               <w:spacing w:line="360" w:lineRule="auto"/>
             </w:pPr>
             <w:r>
-              <w:lastRenderedPageBreak/>
               <w:t xml:space="preserve">SNR (puncak) </w:t>
             </w:r>
           </w:p>
@@ -9873,7 +10447,7 @@
                     </pic:cNvPicPr>
                   </pic:nvPicPr>
                   <pic:blipFill>
-                    <a:blip r:embed="rId12">
+                    <a:blip r:embed="rId16">
                       <a:extLst>
                         <a:ext uri="{28A0092B-C50C-407E-A947-70E740481C1C}">
                           <a14:useLocalDpi xmlns:a14="http://schemas.microsoft.com/office/drawing/2010/main" val="0"/>
@@ -10038,6 +10612,7 @@
         <w:rPr>
           <w:lang w:val="id-ID"/>
         </w:rPr>
+        <w:lastRenderedPageBreak/>
         <w:t xml:space="preserve">Rancangan </w:t>
       </w:r>
       <w:proofErr w:type="spellStart"/>
@@ -10066,6 +10641,7 @@
     </w:p>
     <w:p>
       <w:pPr>
+        <w:spacing w:line="360" w:lineRule="auto"/>
         <w:ind w:left="1080" w:firstLine="360"/>
         <w:rPr>
           <w:lang w:val="en-US"/>
@@ -10263,7 +10839,6 @@
       </w:pPr>
       <w:proofErr w:type="spellStart"/>
       <w:r>
-        <w:lastRenderedPageBreak/>
         <w:t>Koreksi</w:t>
       </w:r>
       <w:proofErr w:type="spellEnd"/>
@@ -10291,21 +10866,909 @@
     </w:p>
     <w:p>
       <w:pPr>
+        <w:spacing w:line="360" w:lineRule="auto"/>
+        <w:ind w:left="1080" w:firstLine="360"/>
+      </w:pPr>
+      <w:r>
+        <w:t>Segmentasi digunakan untuk memperoleh gambar yang sudah terpisah antara objek daun Bisbul dengan objek lainnya misalnya teflon dan tangkai daun</w:t>
+      </w:r>
+      <w:r>
+        <w:t xml:space="preserve"> secara spasial</w:t>
+      </w:r>
+      <w:r>
+        <w:t>, secara spektral</w:t>
+      </w:r>
+      <w:r>
+        <w:t>,</w:t>
+      </w:r>
+      <w:r>
+        <w:t xml:space="preserve"> keseleruhan </w:t>
+      </w:r>
+      <w:r>
+        <w:t xml:space="preserve">spektral </w:t>
+      </w:r>
+      <w:r>
+        <w:t xml:space="preserve">dari </w:t>
+      </w:r>
+      <w:r>
+        <w:t xml:space="preserve">gambar </w:t>
+      </w:r>
+      <w:r>
+        <w:t>yang sudah tersegmentasi</w:t>
+      </w:r>
+      <w:r>
+        <w:t xml:space="preserve"> secara spasial akan diambil</w:t>
+      </w:r>
+      <w:r>
+        <w:t>.</w:t>
+      </w:r>
+      <w:r>
+        <w:t xml:space="preserve"> </w:t>
+      </w:r>
+      <w:r>
+        <w:t>Daun Bisbul yang sudah ter</w:t>
+      </w:r>
+      <w:r>
+        <w:t>segmentasi</w:t>
+      </w:r>
+      <w:r>
+        <w:t xml:space="preserve"> akan diambil seluruh tensor pikselnya untuk diproses ke tahap selanjutnya</w:t>
+      </w:r>
+      <w:r>
+        <w:t xml:space="preserve">. </w:t>
+      </w:r>
+      <w:r>
+        <w:t>Segmentasi citra yang digunakan dapat menggunakan berbagai metode seperti metode threshold,</w:t>
+      </w:r>
+      <w:r>
+        <w:t xml:space="preserve"> edge based, region based, watershed, PDE,</w:t>
+      </w:r>
+      <w:r>
+        <w:t xml:space="preserve"> clustering dan </w:t>
+      </w:r>
+      <w:r>
+        <w:t>jaringan syaraf buatan (</w:t>
+      </w:r>
+      <w:r>
+        <w:rPr>
+          <w:i/>
+        </w:rPr>
+        <w:t>artificial neural networks</w:t>
+      </w:r>
+      <w:r>
+        <w:t>)</w:t>
+      </w:r>
+      <w:r>
+        <w:t xml:space="preserve"> </w:t>
+      </w:r>
+      <w:r>
+        <w:fldChar w:fldCharType="begin" w:fldLock="1"/>
+      </w:r>
+      <w:r>
+        <w:instrText>ADDIN CSL_CITATION {"citationItems":[{"id":"ITEM-1","itemData":{"abstract":"The Image segmentation is referred to as one of the most important processes of image processing. Image segmentation is the technique of dividing or partitioning an image into parts, called segments. It is mostly useful for applications like image compression or object recognition, because for these types of applications, it is inefficient to process the whole image. So, image segmentation is used to segment the parts from image for further processing. There exist several image segmentation techniques, which partition the image into several parts based on certain image features like pixel intensity value, color, texture, etc. These all techniques are categorized based on the segmentation method used. In this paper the various image segmentation techniques are reviewed, discussed and finally a comparison of their advantages and disadvantages is listed.","author":[{"dropping-particle":"","family":"Kaur","given":"Dilpreet","non-dropping-particle":"","parse-names":false,"suffix":""},{"dropping-particle":"","family":"Kaur","given":"Yadwinder","non-dropping-particle":"","parse-names":false,"suffix":""}],"container-title":"International Journal of Computer Science and Mobile Computing","id":"ITEM-1","issue":"5","issued":{"date-parts":[["2014"]]},"number-of-pages":"809-814","title":"International Journal of Computer Science and Mobile Computing Various Image Segmentation Techniques: A Review","type":"report","volume":"3"},"uris":["http://www.mendeley.com/documents/?uuid=c140738e-18c2-38bf-aad6-e6185d8b8c96"]}],"mendeley":{"formattedCitation":"(Kaur and Kaur 2014)","plainTextFormattedCitation":"(Kaur and Kaur 2014)","previouslyFormattedCitation":"(Kaur and Kaur 2014)"},"properties":{"noteIndex":0},"schema":"https://github.com/citation-style-language/schema/raw/master/csl-citation.json"}</w:instrText>
+      </w:r>
+      <w:r>
+        <w:fldChar w:fldCharType="separate"/>
+      </w:r>
+      <w:r>
+        <w:rPr>
+          <w:noProof/>
+        </w:rPr>
+        <w:t>(Kaur and Kaur 2014)</w:t>
+      </w:r>
+      <w:r>
+        <w:fldChar w:fldCharType="end"/>
+      </w:r>
+      <w:r>
+        <w:t>.</w:t>
+      </w:r>
+    </w:p>
+    <w:p>
+      <w:pPr>
+        <w:spacing w:line="360" w:lineRule="auto"/>
+        <w:ind w:left="1080" w:firstLine="360"/>
+      </w:pPr>
+      <w:r>
+        <w:t>Pada penelitian ini akan digunakan metode</w:t>
+      </w:r>
+      <w:r>
+        <w:t xml:space="preserve"> </w:t>
+      </w:r>
+      <w:r>
+        <w:rPr>
+          <w:i/>
+        </w:rPr>
+        <w:t>bounding box</w:t>
+      </w:r>
+      <w:r>
+        <w:t>,</w:t>
+      </w:r>
+      <w:r>
+        <w:t xml:space="preserve"> </w:t>
+      </w:r>
+      <w:r>
+        <w:t>thresholding dan j</w:t>
+      </w:r>
+      <w:r>
+        <w:t>aringan syaraf buatan.</w:t>
+      </w:r>
+      <w:r>
+        <w:t xml:space="preserve"> </w:t>
+      </w:r>
+      <w:r>
+        <w:t xml:space="preserve">Metode </w:t>
+      </w:r>
+      <w:r>
+        <w:rPr>
+          <w:i/>
+        </w:rPr>
+        <w:t xml:space="preserve">bounding box </w:t>
+      </w:r>
+      <w:r>
+        <w:t xml:space="preserve">adalah metode yang manual berarti masih ada campur tangan dari peneliti untuk menentukan </w:t>
+      </w:r>
+      <w:r>
+        <w:t xml:space="preserve">koordinat-koordinat </w:t>
+      </w:r>
+      <w:r>
+        <w:t>spasial</w:t>
+      </w:r>
+      <w:r>
+        <w:t xml:space="preserve"> mana yang menjadi bagian tersegmentasi. Sedangkan pada metode </w:t>
+      </w:r>
+      <w:r>
+        <w:rPr>
+          <w:i/>
+        </w:rPr>
+        <w:t>thresholding</w:t>
+      </w:r>
+      <w:r>
+        <w:t xml:space="preserve"> dan jaringan syaraf buatan, sistem yang akan menentukan bagian mana yang menjad</w:t>
+      </w:r>
+      <w:r>
+        <w:t>i ROI (</w:t>
+      </w:r>
+      <w:r>
+        <w:rPr>
+          <w:i/>
+        </w:rPr>
+        <w:t>Region of Interest</w:t>
+      </w:r>
+      <w:r>
+        <w:t>)</w:t>
+      </w:r>
+      <w:r>
+        <w:t>.</w:t>
+      </w:r>
+    </w:p>
+    <w:p>
+      <w:pPr>
+        <w:spacing w:line="360" w:lineRule="auto"/>
+        <w:ind w:left="1080" w:firstLine="360"/>
+      </w:pPr>
+      <w:r>
+        <w:t xml:space="preserve">Metode </w:t>
+      </w:r>
+      <w:r>
+        <w:rPr>
+          <w:i/>
+        </w:rPr>
+        <w:t xml:space="preserve">bounding box </w:t>
+      </w:r>
+      <w:r>
+        <w:t xml:space="preserve">adalah metode manual yang berarti peneliti akan meletakkan </w:t>
+      </w:r>
+      <w:r>
+        <w:rPr>
+          <w:i/>
+        </w:rPr>
+        <w:t xml:space="preserve">bounding box </w:t>
+      </w:r>
+      <w:r>
+        <w:t>pada citra sehingga</w:t>
+      </w:r>
+      <w:r>
+        <w:t xml:space="preserve"> dapat diambil bagian mana yang menjadi </w:t>
+      </w:r>
+      <w:r>
+        <w:t>ROI (</w:t>
+      </w:r>
+      <w:r>
+        <w:rPr>
+          <w:i/>
+        </w:rPr>
+        <w:t>Region of Interest</w:t>
+      </w:r>
+      <w:r>
+        <w:t>)</w:t>
+      </w:r>
+      <w:r>
+        <w:t xml:space="preserve"> </w:t>
+      </w:r>
+      <w:r>
+        <w:t>sesuai dengan koordinat sumbu-</w:t>
+      </w:r>
+      <w:r>
+        <w:rPr>
+          <w:i/>
+        </w:rPr>
+        <w:t>x</w:t>
+      </w:r>
+      <w:r>
+        <w:t>, sumbu-</w:t>
+      </w:r>
+      <w:r>
+        <w:rPr>
+          <w:i/>
+        </w:rPr>
+        <w:t>y</w:t>
+      </w:r>
+      <w:r>
+        <w:t>,</w:t>
+      </w:r>
+      <w:r>
+        <w:t xml:space="preserve"> lebar dan tinggi dari </w:t>
+      </w:r>
+      <w:r>
+        <w:rPr>
+          <w:i/>
+        </w:rPr>
+        <w:t xml:space="preserve">bounding box </w:t>
+      </w:r>
+      <w:r>
+        <w:t>tersebut.</w:t>
+      </w:r>
+    </w:p>
+    <w:p>
+      <w:pPr>
+        <w:spacing w:line="360" w:lineRule="auto"/>
+        <w:ind w:left="1080" w:firstLine="360"/>
+        <w:jc w:val="center"/>
+      </w:pPr>
+      <w:r>
+        <w:rPr>
+          <w:noProof/>
+        </w:rPr>
+        <w:lastRenderedPageBreak/>
+        <w:drawing>
+          <wp:inline distT="0" distB="0" distL="0" distR="0" wp14:anchorId="13D1E0C0" wp14:editId="0CDB1F75">
+            <wp:extent cx="3228975" cy="1667355"/>
+            <wp:effectExtent l="0" t="0" r="0" b="9525"/>
+            <wp:docPr id="4" name="Picture 4"/>
+            <wp:cNvGraphicFramePr>
+              <a:graphicFrameLocks xmlns:a="http://schemas.openxmlformats.org/drawingml/2006/main" noChangeAspect="1"/>
+            </wp:cNvGraphicFramePr>
+            <a:graphic xmlns:a="http://schemas.openxmlformats.org/drawingml/2006/main">
+              <a:graphicData uri="http://schemas.openxmlformats.org/drawingml/2006/picture">
+                <pic:pic xmlns:pic="http://schemas.openxmlformats.org/drawingml/2006/picture">
+                  <pic:nvPicPr>
+                    <pic:cNvPr id="1" name=""/>
+                    <pic:cNvPicPr/>
+                  </pic:nvPicPr>
+                  <pic:blipFill>
+                    <a:blip r:embed="rId17"/>
+                    <a:stretch>
+                      <a:fillRect/>
+                    </a:stretch>
+                  </pic:blipFill>
+                  <pic:spPr>
+                    <a:xfrm>
+                      <a:off x="0" y="0"/>
+                      <a:ext cx="3258404" cy="1682551"/>
+                    </a:xfrm>
+                    <a:prstGeom prst="rect">
+                      <a:avLst/>
+                    </a:prstGeom>
+                  </pic:spPr>
+                </pic:pic>
+              </a:graphicData>
+            </a:graphic>
+          </wp:inline>
+        </w:drawing>
+      </w:r>
+    </w:p>
+    <w:p>
+      <w:pPr>
+        <w:spacing w:line="360" w:lineRule="auto"/>
+        <w:ind w:left="1080" w:firstLine="360"/>
+        <w:jc w:val="center"/>
+        <w:rPr>
+          <w:noProof/>
+        </w:rPr>
+      </w:pPr>
+      <w:r>
+        <w:rPr>
+          <w:noProof/>
+        </w:rPr>
+        <w:drawing>
+          <wp:inline distT="0" distB="0" distL="0" distR="0" wp14:anchorId="406DBA25" wp14:editId="6C32DB3B">
+            <wp:extent cx="940724" cy="914278"/>
+            <wp:effectExtent l="0" t="0" r="0" b="635"/>
+            <wp:docPr id="5" name="Picture 5"/>
+            <wp:cNvGraphicFramePr>
+              <a:graphicFrameLocks xmlns:a="http://schemas.openxmlformats.org/drawingml/2006/main" noChangeAspect="1"/>
+            </wp:cNvGraphicFramePr>
+            <a:graphic xmlns:a="http://schemas.openxmlformats.org/drawingml/2006/main">
+              <a:graphicData uri="http://schemas.openxmlformats.org/drawingml/2006/picture">
+                <pic:pic xmlns:pic="http://schemas.openxmlformats.org/drawingml/2006/picture">
+                  <pic:nvPicPr>
+                    <pic:cNvPr id="1" name=""/>
+                    <pic:cNvPicPr/>
+                  </pic:nvPicPr>
+                  <pic:blipFill>
+                    <a:blip r:embed="rId18"/>
+                    <a:stretch>
+                      <a:fillRect/>
+                    </a:stretch>
+                  </pic:blipFill>
+                  <pic:spPr>
+                    <a:xfrm>
+                      <a:off x="0" y="0"/>
+                      <a:ext cx="953937" cy="927120"/>
+                    </a:xfrm>
+                    <a:prstGeom prst="rect">
+                      <a:avLst/>
+                    </a:prstGeom>
+                  </pic:spPr>
+                </pic:pic>
+              </a:graphicData>
+            </a:graphic>
+          </wp:inline>
+        </w:drawing>
+      </w:r>
+      <w:r>
+        <w:rPr>
+          <w:noProof/>
+        </w:rPr>
+        <w:drawing>
+          <wp:inline distT="0" distB="0" distL="0" distR="0" wp14:anchorId="2968279C" wp14:editId="54A5D03B">
+            <wp:extent cx="950579" cy="942975"/>
+            <wp:effectExtent l="0" t="0" r="2540" b="0"/>
+            <wp:docPr id="6" name="Picture 6"/>
+            <wp:cNvGraphicFramePr>
+              <a:graphicFrameLocks xmlns:a="http://schemas.openxmlformats.org/drawingml/2006/main" noChangeAspect="1"/>
+            </wp:cNvGraphicFramePr>
+            <a:graphic xmlns:a="http://schemas.openxmlformats.org/drawingml/2006/main">
+              <a:graphicData uri="http://schemas.openxmlformats.org/drawingml/2006/picture">
+                <pic:pic xmlns:pic="http://schemas.openxmlformats.org/drawingml/2006/picture">
+                  <pic:nvPicPr>
+                    <pic:cNvPr id="1" name=""/>
+                    <pic:cNvPicPr/>
+                  </pic:nvPicPr>
+                  <pic:blipFill>
+                    <a:blip r:embed="rId19"/>
+                    <a:stretch>
+                      <a:fillRect/>
+                    </a:stretch>
+                  </pic:blipFill>
+                  <pic:spPr>
+                    <a:xfrm>
+                      <a:off x="0" y="0"/>
+                      <a:ext cx="966138" cy="958410"/>
+                    </a:xfrm>
+                    <a:prstGeom prst="rect">
+                      <a:avLst/>
+                    </a:prstGeom>
+                  </pic:spPr>
+                </pic:pic>
+              </a:graphicData>
+            </a:graphic>
+          </wp:inline>
+        </w:drawing>
+      </w:r>
+      <w:r>
+        <w:rPr>
+          <w:noProof/>
+        </w:rPr>
+        <w:drawing>
+          <wp:inline distT="0" distB="0" distL="0" distR="0" wp14:anchorId="66F34717" wp14:editId="665EF08C">
+            <wp:extent cx="959477" cy="948055"/>
+            <wp:effectExtent l="0" t="0" r="0" b="4445"/>
+            <wp:docPr id="7" name="Picture 7"/>
+            <wp:cNvGraphicFramePr>
+              <a:graphicFrameLocks xmlns:a="http://schemas.openxmlformats.org/drawingml/2006/main" noChangeAspect="1"/>
+            </wp:cNvGraphicFramePr>
+            <a:graphic xmlns:a="http://schemas.openxmlformats.org/drawingml/2006/main">
+              <a:graphicData uri="http://schemas.openxmlformats.org/drawingml/2006/picture">
+                <pic:pic xmlns:pic="http://schemas.openxmlformats.org/drawingml/2006/picture">
+                  <pic:nvPicPr>
+                    <pic:cNvPr id="1" name=""/>
+                    <pic:cNvPicPr/>
+                  </pic:nvPicPr>
+                  <pic:blipFill>
+                    <a:blip r:embed="rId20"/>
+                    <a:stretch>
+                      <a:fillRect/>
+                    </a:stretch>
+                  </pic:blipFill>
+                  <pic:spPr>
+                    <a:xfrm>
+                      <a:off x="0" y="0"/>
+                      <a:ext cx="1006621" cy="994638"/>
+                    </a:xfrm>
+                    <a:prstGeom prst="rect">
+                      <a:avLst/>
+                    </a:prstGeom>
+                  </pic:spPr>
+                </pic:pic>
+              </a:graphicData>
+            </a:graphic>
+          </wp:inline>
+        </w:drawing>
+      </w:r>
+    </w:p>
+    <w:p>
+      <w:pPr>
+        <w:spacing w:line="360" w:lineRule="auto"/>
+        <w:ind w:left="1080" w:firstLine="360"/>
+      </w:pPr>
+      <w:r>
+        <w:t xml:space="preserve">Gambar X menunjukkan tiga buah </w:t>
+      </w:r>
+      <w:r>
+        <w:rPr>
+          <w:i/>
+        </w:rPr>
+        <w:t xml:space="preserve">bounding box </w:t>
+      </w:r>
+      <w:r>
+        <w:t>yang diletakkan pada daun dan teflon untuk menentukkan yang mana daerah spasial daun dan yang mana daerah spasial teflon.</w:t>
+      </w:r>
+    </w:p>
+    <w:p>
+      <w:pPr>
+        <w:spacing w:line="360" w:lineRule="auto"/>
+        <w:ind w:left="1080" w:firstLine="360"/>
+      </w:pPr>
+      <w:r>
+        <w:t xml:space="preserve">Metode </w:t>
+      </w:r>
+      <w:r>
+        <w:rPr>
+          <w:i/>
+        </w:rPr>
+        <w:t xml:space="preserve">thresholding </w:t>
+      </w:r>
+      <w:r>
+        <w:t>adalah metode yang paling simpel untu</w:t>
+      </w:r>
+      <w:r>
+        <w:t xml:space="preserve">k penentuan objek secara terotomatisasi. </w:t>
+      </w:r>
+      <w:r>
+        <w:t xml:space="preserve">Dengan metode </w:t>
+      </w:r>
+      <w:r>
+        <w:rPr>
+          <w:i/>
+        </w:rPr>
+        <w:t xml:space="preserve">thresholding </w:t>
+      </w:r>
+      <w:r>
+        <w:t xml:space="preserve">yang global, </w:t>
+      </w:r>
+      <w:r>
+        <w:t xml:space="preserve">gambar akan di rata-rata kan secara spektral pada setiap satuan pikselnya, lalu hasil rata-rata akan dilakukan </w:t>
+      </w:r>
+      <w:r>
+        <w:rPr>
+          <w:i/>
+        </w:rPr>
+        <w:t xml:space="preserve">threshold </w:t>
+      </w:r>
+      <w:r>
+        <w:t>dengan perbandingan hasil/T.</w:t>
+      </w:r>
+    </w:p>
+    <w:p>
+      <w:pPr>
+        <w:spacing w:line="360" w:lineRule="auto"/>
+        <w:ind w:left="1080" w:firstLine="360"/>
+        <w:jc w:val="center"/>
+      </w:pPr>
+      <w:r>
+        <w:rPr>
+          <w:noProof/>
+        </w:rPr>
+        <w:drawing>
+          <wp:inline distT="0" distB="0" distL="0" distR="0" wp14:anchorId="5B52E1BC" wp14:editId="5C62910A">
+            <wp:extent cx="1752600" cy="471460"/>
+            <wp:effectExtent l="0" t="0" r="0" b="5080"/>
+            <wp:docPr id="8" name="Picture 8"/>
+            <wp:cNvGraphicFramePr>
+              <a:graphicFrameLocks xmlns:a="http://schemas.openxmlformats.org/drawingml/2006/main" noChangeAspect="1"/>
+            </wp:cNvGraphicFramePr>
+            <a:graphic xmlns:a="http://schemas.openxmlformats.org/drawingml/2006/main">
+              <a:graphicData uri="http://schemas.openxmlformats.org/drawingml/2006/picture">
+                <pic:pic xmlns:pic="http://schemas.openxmlformats.org/drawingml/2006/picture">
+                  <pic:nvPicPr>
+                    <pic:cNvPr id="1" name=""/>
+                    <pic:cNvPicPr/>
+                  </pic:nvPicPr>
+                  <pic:blipFill>
+                    <a:blip r:embed="rId21"/>
+                    <a:stretch>
+                      <a:fillRect/>
+                    </a:stretch>
+                  </pic:blipFill>
+                  <pic:spPr>
+                    <a:xfrm>
+                      <a:off x="0" y="0"/>
+                      <a:ext cx="1787107" cy="480743"/>
+                    </a:xfrm>
+                    <a:prstGeom prst="rect">
+                      <a:avLst/>
+                    </a:prstGeom>
+                  </pic:spPr>
+                </pic:pic>
+              </a:graphicData>
+            </a:graphic>
+          </wp:inline>
+        </w:drawing>
+      </w:r>
+    </w:p>
+    <w:p>
+      <w:pPr>
+        <w:spacing w:line="360" w:lineRule="auto"/>
+        <w:ind w:left="1080" w:firstLine="360"/>
+      </w:pPr>
+      <w:r>
+        <w:t xml:space="preserve">Nilai T adalah nilai konstanta untuk threshold pada seluruh gambar. </w:t>
+      </w:r>
+      <w:r>
+        <w:t xml:space="preserve">Berdasarkan nilai T tersebut dapat diambil gambar output </w:t>
+      </w:r>
+      <w:r>
+        <w:rPr>
+          <w:i/>
+        </w:rPr>
+        <w:t>q</w:t>
+      </w:r>
+      <w:r>
+        <w:t>(</w:t>
+      </w:r>
+      <w:r>
+        <w:rPr>
+          <w:i/>
+        </w:rPr>
+        <w:t>x, y</w:t>
+      </w:r>
+      <w:r>
+        <w:t>)</w:t>
+      </w:r>
+      <w:r>
+        <w:t xml:space="preserve"> yang diambil dari gambar input yaitu</w:t>
+      </w:r>
+      <w:r>
+        <w:t xml:space="preserve"> </w:t>
+      </w:r>
+      <w:r>
+        <w:rPr>
+          <w:i/>
+        </w:rPr>
+        <w:t>p</w:t>
+      </w:r>
+      <w:r>
+        <w:t>(</w:t>
+      </w:r>
+      <w:r>
+        <w:rPr>
+          <w:i/>
+        </w:rPr>
+        <w:t>x, y</w:t>
+      </w:r>
+      <w:r>
+        <w:t>)</w:t>
+      </w:r>
+      <w:r>
+        <w:t>.</w:t>
+      </w:r>
+      <w:r>
+        <w:t xml:space="preserve"> </w:t>
+      </w:r>
+      <w:r>
+        <w:t xml:space="preserve">Untuk metode </w:t>
+      </w:r>
+      <w:r>
+        <w:rPr>
+          <w:i/>
+        </w:rPr>
+        <w:t xml:space="preserve">thresholding </w:t>
+      </w:r>
+      <w:r>
+        <w:t xml:space="preserve">lainnya yang dapat digunakan yaitu </w:t>
+      </w:r>
+      <w:r>
+        <w:rPr>
+          <w:i/>
+        </w:rPr>
+        <w:t>variable thresholding</w:t>
+      </w:r>
+      <w:r>
+        <w:t xml:space="preserve"> dengan menggunakan nilai T yang bervariasi pada gambar dan </w:t>
+      </w:r>
+      <w:r>
+        <w:rPr>
+          <w:i/>
+        </w:rPr>
+        <w:t xml:space="preserve">multiple thresholding </w:t>
+      </w:r>
+      <w:r>
+        <w:t xml:space="preserve">yaitu metode </w:t>
+      </w:r>
+      <w:r>
+        <w:rPr>
+          <w:i/>
+        </w:rPr>
+        <w:t xml:space="preserve">thresholding </w:t>
+      </w:r>
+      <w:r>
+        <w:t>yang menghasilkan gambar sesuai dengan aturan beberarapa nilai T berdasarkan persamaan</w:t>
+      </w:r>
+      <w:r>
+        <w:t>:</w:t>
+      </w:r>
+    </w:p>
+    <w:p>
+      <w:pPr>
+        <w:spacing w:line="360" w:lineRule="auto"/>
+        <w:ind w:left="1440" w:firstLine="720"/>
+        <w:jc w:val="center"/>
+      </w:pPr>
+      <w:r>
+        <w:rPr>
+          <w:noProof/>
+        </w:rPr>
+        <w:lastRenderedPageBreak/>
+        <w:drawing>
+          <wp:inline distT="0" distB="0" distL="0" distR="0" wp14:anchorId="7190E7B8" wp14:editId="142675C1">
+            <wp:extent cx="1857375" cy="609298"/>
+            <wp:effectExtent l="0" t="0" r="0" b="635"/>
+            <wp:docPr id="9" name="Picture 9"/>
+            <wp:cNvGraphicFramePr>
+              <a:graphicFrameLocks xmlns:a="http://schemas.openxmlformats.org/drawingml/2006/main" noChangeAspect="1"/>
+            </wp:cNvGraphicFramePr>
+            <a:graphic xmlns:a="http://schemas.openxmlformats.org/drawingml/2006/main">
+              <a:graphicData uri="http://schemas.openxmlformats.org/drawingml/2006/picture">
+                <pic:pic xmlns:pic="http://schemas.openxmlformats.org/drawingml/2006/picture">
+                  <pic:nvPicPr>
+                    <pic:cNvPr id="1" name=""/>
+                    <pic:cNvPicPr/>
+                  </pic:nvPicPr>
+                  <pic:blipFill>
+                    <a:blip r:embed="rId22"/>
+                    <a:stretch>
+                      <a:fillRect/>
+                    </a:stretch>
+                  </pic:blipFill>
+                  <pic:spPr>
+                    <a:xfrm>
+                      <a:off x="0" y="0"/>
+                      <a:ext cx="1878637" cy="616273"/>
+                    </a:xfrm>
+                    <a:prstGeom prst="rect">
+                      <a:avLst/>
+                    </a:prstGeom>
+                  </pic:spPr>
+                </pic:pic>
+              </a:graphicData>
+            </a:graphic>
+          </wp:inline>
+        </w:drawing>
+      </w:r>
+    </w:p>
+    <w:p>
+      <w:pPr>
+        <w:spacing w:line="360" w:lineRule="auto"/>
+        <w:ind w:left="1080" w:firstLine="360"/>
+      </w:pPr>
+      <w:r>
+        <w:t>Untuk metode segmentasi dengan menggunkaan jaringan syaraf buatan, gambar terlebih dahulu akan diambil vektor spektralnya dan dilabeli sesuai dengan informasi spasialnya, misalnya daun, tangkai dan teflon.</w:t>
+      </w:r>
+      <w:r>
+        <w:t xml:space="preserve"> Lalu model jaringan syaraf buatan akan dilatih berdasarkan referensi label tersebut dan diuji pada gambar baru untuk menghasilkan segmen-segmen gambar sesuai dengan label tersebut.</w:t>
+      </w:r>
+    </w:p>
+    <w:p>
+      <w:pPr>
         <w:pStyle w:val="Heading2"/>
         <w:numPr>
           <w:ilvl w:val="2"/>
           <w:numId w:val="7"/>
         </w:numPr>
         <w:spacing w:line="360" w:lineRule="auto"/>
-      </w:pPr>
-      <w:r>
-        <w:t xml:space="preserve">Model </w:t>
-      </w:r>
-      <w:proofErr w:type="spellStart"/>
-      <w:r>
-        <w:t>Kuantitatif</w:t>
-      </w:r>
-      <w:proofErr w:type="spellEnd"/>
+        <w:rPr>
+          <w:lang w:val="id-ID"/>
+        </w:rPr>
+      </w:pPr>
+      <w:r>
+        <w:rPr>
+          <w:lang w:val="id-ID"/>
+        </w:rPr>
+        <w:t>Ekstraksi Fitur</w:t>
+      </w:r>
+    </w:p>
+    <w:p>
+      <w:pPr>
+        <w:spacing w:line="360" w:lineRule="auto"/>
+        <w:ind w:left="1440" w:firstLine="720"/>
+      </w:pPr>
+      <w:r>
+        <w:t>Untuk model-model referensi, yaitu SVM</w:t>
+      </w:r>
+      <w:r>
+        <w:t xml:space="preserve"> (</w:t>
+      </w:r>
+      <w:r>
+        <w:rPr>
+          <w:i/>
+        </w:rPr>
+        <w:t>Support Vector Machine</w:t>
+      </w:r>
+      <w:r>
+        <w:t>)</w:t>
+      </w:r>
+      <w:r>
+        <w:t xml:space="preserve"> dan K-NN</w:t>
+      </w:r>
+      <w:r>
+        <w:t xml:space="preserve"> (</w:t>
+      </w:r>
+      <w:r>
+        <w:rPr>
+          <w:i/>
+        </w:rPr>
+        <w:t>K-Nearest Neighbour</w:t>
+      </w:r>
+      <w:r>
+        <w:t>)</w:t>
+      </w:r>
+      <w:r>
+        <w:t xml:space="preserve"> akan di</w:t>
+      </w:r>
+      <w:r>
+        <w:t>lakukan ekstraksi fitur terlebih dahulu.</w:t>
+      </w:r>
+      <w:r>
+        <w:t xml:space="preserve"> Ekstraksi fitur pada model ini akan digunakan untuk menentukan fitur mana yang </w:t>
+      </w:r>
+      <w:r>
+        <w:t xml:space="preserve">memiliki informasi pada label tertentu dan tidak berulang atau </w:t>
+      </w:r>
+      <w:r>
+        <w:rPr>
+          <w:i/>
+        </w:rPr>
+        <w:t>redundant</w:t>
+      </w:r>
+      <w:r>
+        <w:t>.</w:t>
+      </w:r>
+    </w:p>
+    <w:p>
+      <w:pPr>
+        <w:spacing w:line="360" w:lineRule="auto"/>
+        <w:ind w:left="1440" w:firstLine="720"/>
+      </w:pPr>
+      <w:r>
+        <w:t>Untuk model DNN (</w:t>
+      </w:r>
+      <w:r>
+        <w:rPr>
+          <w:i/>
+        </w:rPr>
+        <w:t>Deep Neural Network</w:t>
+      </w:r>
+      <w:r>
+        <w:t>) akan dilatih dengan dan tanpa diekstrak</w:t>
+      </w:r>
+      <w:r>
+        <w:t>si fiturnya terlebih dahulu, karena model ini yang akan sendirinya mengenali pola-pola fitur gambar secara spasial maupun spektral.</w:t>
+      </w:r>
+      <w:r>
+        <w:t xml:space="preserve"> </w:t>
+      </w:r>
+      <w:r>
+        <w:t>Pada</w:t>
+      </w:r>
+      <w:r>
+        <w:t xml:space="preserve"> metode jaringan syaraf terkonvolusi</w:t>
+      </w:r>
+      <w:r>
+        <w:t>, akan dapat diekstraksi peta-peta f</w:t>
+      </w:r>
+      <w:r>
+        <w:t>itur</w:t>
+      </w:r>
+      <w:r>
+        <w:t xml:space="preserve"> (</w:t>
+      </w:r>
+      <w:r>
+        <w:rPr>
+          <w:i/>
+        </w:rPr>
+        <w:t>feature map</w:t>
+      </w:r>
+      <w:r>
+        <w:t>)</w:t>
+      </w:r>
+      <w:r>
+        <w:t xml:space="preserve"> </w:t>
+      </w:r>
+      <w:r>
+        <w:t>dalam bentuk gambar spasial.</w:t>
+      </w:r>
+    </w:p>
+    <w:p>
+      <w:pPr>
+        <w:spacing w:line="360" w:lineRule="auto"/>
+        <w:ind w:left="1440" w:firstLine="720"/>
+      </w:pPr>
+      <w:r>
+        <w:rPr>
+          <w:noProof/>
+        </w:rPr>
+        <w:drawing>
+          <wp:inline distT="0" distB="0" distL="0" distR="0">
+            <wp:extent cx="2857500" cy="1484902"/>
+            <wp:effectExtent l="0" t="0" r="0" b="1270"/>
+            <wp:docPr id="12" name="Picture 12" descr="Hasil gambar untuk feature map mnist"/>
+            <wp:cNvGraphicFramePr>
+              <a:graphicFrameLocks xmlns:a="http://schemas.openxmlformats.org/drawingml/2006/main" noChangeAspect="1"/>
+            </wp:cNvGraphicFramePr>
+            <a:graphic xmlns:a="http://schemas.openxmlformats.org/drawingml/2006/main">
+              <a:graphicData uri="http://schemas.openxmlformats.org/drawingml/2006/picture">
+                <pic:pic xmlns:pic="http://schemas.openxmlformats.org/drawingml/2006/picture">
+                  <pic:nvPicPr>
+                    <pic:cNvPr id="0" name="Picture 5" descr="Hasil gambar untuk feature map mnist"/>
+                    <pic:cNvPicPr>
+                      <a:picLocks noChangeAspect="1" noChangeArrowheads="1"/>
+                    </pic:cNvPicPr>
+                  </pic:nvPicPr>
+                  <pic:blipFill rotWithShape="1">
+                    <a:blip r:embed="rId23">
+                      <a:extLst>
+                        <a:ext uri="{28A0092B-C50C-407E-A947-70E740481C1C}">
+                          <a14:useLocalDpi xmlns:a14="http://schemas.microsoft.com/office/drawing/2010/main" val="0"/>
+                        </a:ext>
+                      </a:extLst>
+                    </a:blip>
+                    <a:srcRect t="7368" r="35408" b="45758"/>
+                    <a:stretch/>
+                  </pic:blipFill>
+                  <pic:spPr bwMode="auto">
+                    <a:xfrm>
+                      <a:off x="0" y="0"/>
+                      <a:ext cx="2869277" cy="1491022"/>
+                    </a:xfrm>
+                    <a:prstGeom prst="rect">
+                      <a:avLst/>
+                    </a:prstGeom>
+                    <a:noFill/>
+                    <a:ln>
+                      <a:noFill/>
+                    </a:ln>
+                    <a:extLst>
+                      <a:ext uri="{53640926-AAD7-44D8-BBD7-CCE9431645EC}">
+                        <a14:shadowObscured xmlns:a14="http://schemas.microsoft.com/office/drawing/2010/main"/>
+                      </a:ext>
+                    </a:extLst>
+                  </pic:spPr>
+                </pic:pic>
+              </a:graphicData>
+            </a:graphic>
+          </wp:inline>
+        </w:drawing>
+      </w:r>
+    </w:p>
+    <w:p>
+      <w:pPr>
+        <w:spacing w:line="360" w:lineRule="auto"/>
+        <w:ind w:left="1440" w:firstLine="720"/>
+      </w:pPr>
+      <w:r>
+        <w:t>Peta-peta fitur ini akan diekstraksi dari setiap lapisan model untuk nantinya dianalisis apa yang telah dipelajari oleh model tersebut.</w:t>
+      </w:r>
     </w:p>
     <w:p>
       <w:pPr>
@@ -10317,6 +11780,7 @@
         <w:spacing w:line="360" w:lineRule="auto"/>
       </w:pPr>
       <w:r>
+        <w:lastRenderedPageBreak/>
         <w:t xml:space="preserve">Model </w:t>
       </w:r>
       <w:proofErr w:type="spellStart"/>
@@ -10327,7 +11791,6 @@
     </w:p>
     <w:p>
       <w:pPr>
-        <w:ind w:left="1080"/>
         <w:rPr>
           <w:lang w:val="en-US"/>
         </w:rPr>
@@ -10337,249 +11800,19 @@
       <w:pPr>
         <w:pStyle w:val="Heading2"/>
         <w:numPr>
-          <w:ilvl w:val="2"/>
+          <w:ilvl w:val="1"/>
           <w:numId w:val="7"/>
         </w:numPr>
         <w:spacing w:line="360" w:lineRule="auto"/>
-      </w:pPr>
-      <w:proofErr w:type="spellStart"/>
-      <w:r>
-        <w:t>Akuisisi</w:t>
-      </w:r>
-      <w:proofErr w:type="spellEnd"/>
-      <w:r>
-        <w:t xml:space="preserve"> Citra</w:t>
-      </w:r>
-    </w:p>
-    <w:p>
-      <w:pPr>
-        <w:pStyle w:val="ListParagraph"/>
-        <w:ind w:left="1080"/>
-        <w:rPr>
-          <w:color w:val="FF0000"/>
-        </w:rPr>
-      </w:pPr>
-      <w:r>
-        <w:rPr>
-          <w:color w:val="FF0000"/>
-        </w:rPr>
-        <w:t>(</w:t>
-      </w:r>
-      <w:proofErr w:type="spellStart"/>
-      <w:r>
-        <w:rPr>
-          <w:color w:val="FF0000"/>
-          <w:lang w:val="en-US"/>
-        </w:rPr>
-        <w:t>Akuisisi</w:t>
-      </w:r>
-      <w:proofErr w:type="spellEnd"/>
-      <w:r>
-        <w:rPr>
-          <w:color w:val="FF0000"/>
-          <w:lang w:val="en-US"/>
-        </w:rPr>
-        <w:t xml:space="preserve"> </w:t>
-      </w:r>
-      <w:proofErr w:type="spellStart"/>
-      <w:r>
-        <w:rPr>
-          <w:color w:val="FF0000"/>
-          <w:lang w:val="en-US"/>
-        </w:rPr>
-        <w:t>citra</w:t>
-      </w:r>
-      <w:proofErr w:type="spellEnd"/>
-      <w:r>
-        <w:rPr>
-          <w:color w:val="FF0000"/>
-        </w:rPr>
-        <w:t>)</w:t>
-      </w:r>
-    </w:p>
-    <w:p>
-      <w:pPr>
-        <w:pStyle w:val="ListParagraph"/>
-        <w:ind w:left="1080"/>
-        <w:rPr>
-          <w:color w:val="FF0000"/>
-          <w:lang w:val="en-US"/>
-        </w:rPr>
-      </w:pPr>
-      <w:r>
-        <w:rPr>
-          <w:color w:val="FF0000"/>
-        </w:rPr>
-        <w:t>(</w:t>
-      </w:r>
-      <w:proofErr w:type="spellStart"/>
-      <w:r>
-        <w:rPr>
-          <w:color w:val="FF0000"/>
-          <w:lang w:val="en-US"/>
-        </w:rPr>
-        <w:t>Koreksi</w:t>
-      </w:r>
-      <w:proofErr w:type="spellEnd"/>
-      <w:r>
-        <w:rPr>
-          <w:color w:val="FF0000"/>
-          <w:lang w:val="en-US"/>
-        </w:rPr>
-        <w:t xml:space="preserve"> </w:t>
-      </w:r>
-      <w:proofErr w:type="spellStart"/>
-      <w:r>
-        <w:rPr>
-          <w:color w:val="FF0000"/>
-          <w:lang w:val="en-US"/>
-        </w:rPr>
-        <w:t>citra</w:t>
-      </w:r>
-      <w:proofErr w:type="spellEnd"/>
-      <w:r>
-        <w:rPr>
-          <w:color w:val="FF0000"/>
-          <w:lang w:val="en-US"/>
-        </w:rPr>
-        <w:t>)</w:t>
-      </w:r>
-    </w:p>
-    <w:p>
-      <w:pPr>
-        <w:pStyle w:val="ListParagraph"/>
-        <w:ind w:left="1080"/>
-        <w:rPr>
-          <w:color w:val="FF0000"/>
-          <w:lang w:val="en-US"/>
-        </w:rPr>
-      </w:pPr>
-      <w:r>
-        <w:rPr>
-          <w:color w:val="FF0000"/>
-        </w:rPr>
-        <w:t>(</w:t>
-      </w:r>
-      <w:proofErr w:type="spellStart"/>
-      <w:r>
-        <w:rPr>
-          <w:color w:val="FF0000"/>
-          <w:lang w:val="en-US"/>
-        </w:rPr>
-        <w:t>Segmentasi</w:t>
-      </w:r>
-      <w:proofErr w:type="spellEnd"/>
-      <w:r>
-        <w:rPr>
-          <w:color w:val="FF0000"/>
-          <w:lang w:val="en-US"/>
-        </w:rPr>
-        <w:t xml:space="preserve"> </w:t>
-      </w:r>
-      <w:proofErr w:type="spellStart"/>
-      <w:r>
-        <w:rPr>
-          <w:color w:val="FF0000"/>
-          <w:lang w:val="en-US"/>
-        </w:rPr>
-        <w:t>citra</w:t>
-      </w:r>
-      <w:proofErr w:type="spellEnd"/>
-      <w:r>
-        <w:rPr>
-          <w:color w:val="FF0000"/>
-          <w:lang w:val="en-US"/>
-        </w:rPr>
-        <w:t>)</w:t>
-      </w:r>
-    </w:p>
-    <w:p>
-      <w:pPr>
-        <w:pStyle w:val="ListParagraph"/>
-        <w:ind w:left="1080"/>
-        <w:rPr>
-          <w:color w:val="FF0000"/>
-          <w:lang w:val="en-US"/>
-        </w:rPr>
-      </w:pPr>
-      <w:r>
-        <w:rPr>
-          <w:color w:val="FF0000"/>
-        </w:rPr>
-        <w:t>(</w:t>
-      </w:r>
-      <w:r>
-        <w:rPr>
-          <w:color w:val="FF0000"/>
-          <w:lang w:val="en-US"/>
-        </w:rPr>
-        <w:t xml:space="preserve">Model </w:t>
-      </w:r>
-      <w:proofErr w:type="spellStart"/>
-      <w:r>
-        <w:rPr>
-          <w:color w:val="FF0000"/>
-          <w:lang w:val="en-US"/>
-        </w:rPr>
-        <w:t>citra</w:t>
-      </w:r>
-      <w:proofErr w:type="spellEnd"/>
-      <w:r>
-        <w:rPr>
-          <w:color w:val="FF0000"/>
-          <w:lang w:val="en-US"/>
-        </w:rPr>
-        <w:t xml:space="preserve"> </w:t>
-      </w:r>
-      <w:proofErr w:type="spellStart"/>
-      <w:r>
-        <w:rPr>
-          <w:color w:val="FF0000"/>
-          <w:lang w:val="en-US"/>
-        </w:rPr>
-        <w:t>kuantitatif</w:t>
-      </w:r>
-      <w:proofErr w:type="spellEnd"/>
-      <w:r>
-        <w:rPr>
-          <w:color w:val="FF0000"/>
-          <w:lang w:val="en-US"/>
-        </w:rPr>
-        <w:t>)</w:t>
-      </w:r>
-    </w:p>
-    <w:p>
-      <w:pPr>
-        <w:pStyle w:val="ListParagraph"/>
-        <w:ind w:left="1080"/>
-      </w:pPr>
-      <w:r>
-        <w:rPr>
-          <w:color w:val="FF0000"/>
-        </w:rPr>
-        <w:t>(</w:t>
-      </w:r>
-      <w:proofErr w:type="spellStart"/>
-      <w:r>
-        <w:rPr>
-          <w:color w:val="FF0000"/>
-          <w:lang w:val="en-US"/>
-        </w:rPr>
-        <w:t>Pembagian</w:t>
-      </w:r>
-      <w:proofErr w:type="spellEnd"/>
-      <w:r>
-        <w:rPr>
-          <w:color w:val="FF0000"/>
-          <w:lang w:val="en-US"/>
-        </w:rPr>
-        <w:t xml:space="preserve"> dataset, train test, cross validation</w:t>
-      </w:r>
-      <w:r>
-        <w:rPr>
-          <w:color w:val="FF0000"/>
-        </w:rPr>
-        <w:t>)</w:t>
+        <w:rPr>
+          <w:lang w:val="id-ID"/>
+        </w:rPr>
+      </w:pPr>
+      <w:r>
+        <w:rPr>
+          <w:lang w:val="id-ID"/>
+        </w:rPr>
+        <w:t>Desain Eksperimen</w:t>
       </w:r>
     </w:p>
     <w:p>
@@ -11603,7 +12836,6 @@
                 <w:szCs w:val="24"/>
                 <w:lang w:val="id-ID" w:eastAsia="id-ID"/>
               </w:rPr>
-              <w:lastRenderedPageBreak/>
               <w:t>65 TFLOPS (FP32/FP16)</w:t>
             </w:r>
           </w:p>
@@ -11792,6 +13024,7 @@
           <w:szCs w:val="24"/>
           <w:lang w:val="en-US"/>
         </w:rPr>
+        <w:lastRenderedPageBreak/>
         <w:t>Tempat</w:t>
       </w:r>
       <w:proofErr w:type="spellEnd"/>
@@ -18139,7 +19372,6 @@
                 <w:szCs w:val="18"/>
                 <w:lang w:val="en-US" w:eastAsia="id-ID"/>
               </w:rPr>
-              <w:lastRenderedPageBreak/>
               <w:t>6</w:t>
             </w:r>
           </w:p>
@@ -21391,7 +22623,15 @@
           <w:noProof/>
           <w:szCs w:val="24"/>
         </w:rPr>
-        <w:t xml:space="preserve">Caporaso, Nicola, Martin B. Whitworth, Mark S. Fowler, and Ian D. Fisk. 2018. “Hyperspectral Imaging for Non-Destructive Prediction of Fermentation Index, Polyphenol Content and Antioxidant Activity in Single Cocoa Beans.” </w:t>
+        <w:t xml:space="preserve">Camps-Valls, G., and L. Bruzzone. 2005. “Kernel-Based Methods for </w:t>
+      </w:r>
+      <w:r>
+        <w:rPr>
+          <w:noProof/>
+          <w:szCs w:val="24"/>
+        </w:rPr>
+        <w:lastRenderedPageBreak/>
+        <w:t xml:space="preserve">Hyperspectral Image Classification.” </w:t>
       </w:r>
       <w:r>
         <w:rPr>
@@ -21400,14 +22640,14 @@
           <w:noProof/>
           <w:szCs w:val="24"/>
         </w:rPr>
-        <w:t>Food Chemistry</w:t>
+        <w:t>IEEE Transactions on Geoscience and Remote Sensing</w:t>
       </w:r>
       <w:r>
         <w:rPr>
           <w:noProof/>
           <w:szCs w:val="24"/>
         </w:rPr>
-        <w:t xml:space="preserve"> 258: 343–51. https://linkinghub.elsevier.com/retrieve/pii/S0308814618304692 (February 7, 2019).</w:t>
+        <w:t xml:space="preserve"> 43(6): 1351–62. http://ieeexplore.ieee.org/document/1433032/ (February 10, 2019).</w:t>
       </w:r>
     </w:p>
     <w:p>
@@ -21576,8 +22816,23 @@
           <w:noProof/>
           <w:szCs w:val="24"/>
         </w:rPr>
-        <w:lastRenderedPageBreak/>
-        <w:t>Krizhevsky, Alex, Ilya Sutskever, and Geoffrey E. Hinton. 2012. “ImageNet Classification with Deep Convolutional Neural Networks.” : 1097–1105. http://papers.nips.cc/paper/4824-imagenet-classification-with-deep-convolutional-neural-networks (February 10, 2019).</w:t>
+        <w:t xml:space="preserve">Kaur, Dilpreet, and Yadwinder Kaur. 2014. 3 International Journal of Computer Science and Mobile Computing </w:t>
+      </w:r>
+      <w:r>
+        <w:rPr>
+          <w:i/>
+          <w:iCs/>
+          <w:noProof/>
+          <w:szCs w:val="24"/>
+        </w:rPr>
+        <w:t>International Journal of Computer Science and Mobile Computing Various Image Segmentation Techniques: A Review</w:t>
+      </w:r>
+      <w:r>
+        <w:rPr>
+          <w:noProof/>
+          <w:szCs w:val="24"/>
+        </w:rPr>
+        <w:t>. www.ijcsmc.com (February 7, 2019).</w:t>
       </w:r>
     </w:p>
     <w:p>
@@ -21598,23 +22853,7 @@
           <w:noProof/>
           <w:szCs w:val="24"/>
         </w:rPr>
-        <w:t xml:space="preserve">LeCun, Yann, Yoshua Bengio, and Geoffrey Hinton. 2015. “Deep Learning.” </w:t>
-      </w:r>
-      <w:r>
-        <w:rPr>
-          <w:i/>
-          <w:iCs/>
-          <w:noProof/>
-          <w:szCs w:val="24"/>
-        </w:rPr>
-        <w:t>Nature</w:t>
-      </w:r>
-      <w:r>
-        <w:rPr>
-          <w:noProof/>
-          <w:szCs w:val="24"/>
-        </w:rPr>
-        <w:t xml:space="preserve"> 521(7553): 436–44. http://www.nature.com/articles/nature14539 (February 7, 2019).</w:t>
+        <w:t>Krizhevsky, Alex, Ilya Sutskever, and Geoffrey E. Hinton. 2012. “ImageNet Classification with Deep Convolutional Neural Networks.” : 1097–1105. http://papers.nips.cc/paper/4824-imagenet-classification-with-deep-convolutional-neural-networks (February 10, 2019).</w:t>
       </w:r>
     </w:p>
     <w:p>
@@ -21635,7 +22874,7 @@
           <w:noProof/>
           <w:szCs w:val="24"/>
         </w:rPr>
-        <w:t xml:space="preserve">Manach, Claudine et al. 2004. “Polyphenols: Food Sources and Bioavailability.” </w:t>
+        <w:t xml:space="preserve">LeCun, Yann, Yoshua Bengio, and Geoffrey Hinton. 2015. “Deep Learning.” </w:t>
       </w:r>
       <w:r>
         <w:rPr>
@@ -21644,14 +22883,22 @@
           <w:noProof/>
           <w:szCs w:val="24"/>
         </w:rPr>
-        <w:t>The American Journal of Clinical Nutrition</w:t>
+        <w:t>Nature</w:t>
       </w:r>
       <w:r>
         <w:rPr>
           <w:noProof/>
           <w:szCs w:val="24"/>
         </w:rPr>
-        <w:t xml:space="preserve"> 79(5): 727–47. https://academic.oup.com/ajcn/article/79/5/727/4690182 (February 5, 2019).</w:t>
+        <w:t xml:space="preserve"> 521(7553): 436–44. http://www.nature.com/articles/nature14539 </w:t>
+      </w:r>
+      <w:r>
+        <w:rPr>
+          <w:noProof/>
+          <w:szCs w:val="24"/>
+        </w:rPr>
+        <w:lastRenderedPageBreak/>
+        <w:t>(February 7, 2019).</w:t>
       </w:r>
     </w:p>
     <w:p>
@@ -21672,7 +22919,7 @@
           <w:noProof/>
           <w:szCs w:val="24"/>
         </w:rPr>
-        <w:t xml:space="preserve">Van Den Oord, Aäron et al. </w:t>
+        <w:t xml:space="preserve">Manach, Claudine et al. 2004. “Polyphenols: Food Sources and Bioavailability.” </w:t>
       </w:r>
       <w:r>
         <w:rPr>
@@ -21681,14 +22928,14 @@
           <w:noProof/>
           <w:szCs w:val="24"/>
         </w:rPr>
-        <w:t>WAVENET: A GENERATIVE MODEL FOR RAW AUDIO</w:t>
+        <w:t>The American Journal of Clinical Nutrition</w:t>
       </w:r>
       <w:r>
         <w:rPr>
           <w:noProof/>
           <w:szCs w:val="24"/>
         </w:rPr>
-        <w:t>. https://regmedia.co.uk/2016/09/09/wavenet.pdf (February 10, 2019).</w:t>
+        <w:t xml:space="preserve"> 79(5): 727–47. https://academic.oup.com/ajcn/article/79/5/727/4690182 (February 5, 2019).</w:t>
       </w:r>
     </w:p>
     <w:p>
@@ -21709,7 +22956,7 @@
           <w:noProof/>
           <w:szCs w:val="24"/>
         </w:rPr>
-        <w:t xml:space="preserve">Scalbert, Augustin et al. 2005. “Dietary Polyphenols and the Prevention of Diseases.” </w:t>
+        <w:t xml:space="preserve">Van Den Oord, Aäron et al. </w:t>
       </w:r>
       <w:r>
         <w:rPr>
@@ -21718,14 +22965,14 @@
           <w:noProof/>
           <w:szCs w:val="24"/>
         </w:rPr>
-        <w:t>Critical Reviews in Food Science and Nutrition</w:t>
+        <w:t>WAVENET: A GENERATIVE MODEL FOR RAW AUDIO</w:t>
       </w:r>
       <w:r>
         <w:rPr>
           <w:noProof/>
           <w:szCs w:val="24"/>
         </w:rPr>
-        <w:t xml:space="preserve"> 45(4): 287–306. http://www.tandfonline.com/doi/abs/10.1080/1040869059096 (February 5, 2019).</w:t>
+        <w:t>. https://regmedia.co.uk/2016/09/09/wavenet.pdf (February 10, 2019).</w:t>
       </w:r>
     </w:p>
     <w:p>
@@ -21738,6 +22985,7 @@
         <w:ind w:left="480" w:hanging="480"/>
         <w:rPr>
           <w:noProof/>
+          <w:szCs w:val="24"/>
         </w:rPr>
       </w:pPr>
       <w:r>
@@ -21745,7 +22993,7 @@
           <w:noProof/>
           <w:szCs w:val="24"/>
         </w:rPr>
-        <w:t xml:space="preserve">Severyn, Aliaksei, and Alessandro Moschitti. 2015. “Learning to Rank Short Text Pairs with Convolutional Deep Neural Networks.” In </w:t>
+        <w:t xml:space="preserve">Scalbert, Augustin et al. 2005. “Dietary Polyphenols and the Prevention of Diseases.” </w:t>
       </w:r>
       <w:r>
         <w:rPr>
@@ -21754,6 +23002,43 @@
           <w:noProof/>
           <w:szCs w:val="24"/>
         </w:rPr>
+        <w:t>Critical Reviews in Food Science and Nutrition</w:t>
+      </w:r>
+      <w:r>
+        <w:rPr>
+          <w:noProof/>
+          <w:szCs w:val="24"/>
+        </w:rPr>
+        <w:t xml:space="preserve"> 45(4): 287–306. http://www.tandfonline.com/doi/abs/10.1080/1040869059096 (February 5, 2019).</w:t>
+      </w:r>
+    </w:p>
+    <w:p>
+      <w:pPr>
+        <w:widowControl w:val="0"/>
+        <w:autoSpaceDE w:val="0"/>
+        <w:autoSpaceDN w:val="0"/>
+        <w:adjustRightInd w:val="0"/>
+        <w:spacing w:after="180" w:line="360" w:lineRule="auto"/>
+        <w:ind w:left="480" w:hanging="480"/>
+        <w:rPr>
+          <w:noProof/>
+          <w:szCs w:val="24"/>
+        </w:rPr>
+      </w:pPr>
+      <w:r>
+        <w:rPr>
+          <w:noProof/>
+          <w:szCs w:val="24"/>
+        </w:rPr>
+        <w:t xml:space="preserve">Severyn, Aliaksei, and Alessandro Moschitti. 2015. “Learning to Rank Short Text Pairs with Convolutional Deep Neural Networks.” In </w:t>
+      </w:r>
+      <w:r>
+        <w:rPr>
+          <w:i/>
+          <w:iCs/>
+          <w:noProof/>
+          <w:szCs w:val="24"/>
+        </w:rPr>
         <w:t>Proceedings of the 38th International ACM SIGIR Conference on Research and Development in Information Retrieval - SIGIR ’15</w:t>
       </w:r>
       <w:r>
@@ -21762,6 +23047,79 @@
           <w:szCs w:val="24"/>
         </w:rPr>
         <w:t>, New York, New York, USA: ACM Press, 373–82. http://dl.acm.org/citation.cfm?doid=2766462.2767738 (February 10, 2019).</w:t>
+      </w:r>
+    </w:p>
+    <w:p>
+      <w:pPr>
+        <w:widowControl w:val="0"/>
+        <w:autoSpaceDE w:val="0"/>
+        <w:autoSpaceDN w:val="0"/>
+        <w:adjustRightInd w:val="0"/>
+        <w:spacing w:after="180" w:line="360" w:lineRule="auto"/>
+        <w:ind w:left="480" w:hanging="480"/>
+        <w:rPr>
+          <w:noProof/>
+          <w:szCs w:val="24"/>
+        </w:rPr>
+      </w:pPr>
+      <w:r>
+        <w:rPr>
+          <w:noProof/>
+          <w:szCs w:val="24"/>
+        </w:rPr>
+        <w:t xml:space="preserve">Yang, Xiaofei et al. 2018. “Hyperspectral Image Classification With Deep Learning Models.” </w:t>
+      </w:r>
+      <w:r>
+        <w:rPr>
+          <w:i/>
+          <w:iCs/>
+          <w:noProof/>
+          <w:szCs w:val="24"/>
+        </w:rPr>
+        <w:t>IEEE Transactions on Geoscience and Remote Sensing</w:t>
+      </w:r>
+      <w:r>
+        <w:rPr>
+          <w:noProof/>
+          <w:szCs w:val="24"/>
+        </w:rPr>
+        <w:t xml:space="preserve"> 56(9): 5408–23. https://ieeexplore.ieee.org/document/8340197/ (February 10, 2019).</w:t>
+      </w:r>
+    </w:p>
+    <w:p>
+      <w:pPr>
+        <w:widowControl w:val="0"/>
+        <w:autoSpaceDE w:val="0"/>
+        <w:autoSpaceDN w:val="0"/>
+        <w:adjustRightInd w:val="0"/>
+        <w:spacing w:after="180" w:line="360" w:lineRule="auto"/>
+        <w:ind w:left="480" w:hanging="480"/>
+        <w:rPr>
+          <w:noProof/>
+        </w:rPr>
+      </w:pPr>
+      <w:r>
+        <w:rPr>
+          <w:noProof/>
+          <w:szCs w:val="24"/>
+        </w:rPr>
+        <w:t xml:space="preserve">Zhuo, Li et al. </w:t>
+      </w:r>
+      <w:r>
+        <w:rPr>
+          <w:i/>
+          <w:iCs/>
+          <w:noProof/>
+          <w:szCs w:val="24"/>
+        </w:rPr>
+        <w:t>A GENETIC ALGORITHM BASED WRAPPER FEATURE SELECTION METHOD FOR CLASSIFICATION OF HYPERSPECTRAL IMAGES USING SUPPORT VECTOR MACHINE</w:t>
+      </w:r>
+      <w:r>
+        <w:rPr>
+          <w:noProof/>
+          <w:szCs w:val="24"/>
+        </w:rPr>
+        <w:t>. http://citeseerx.ist.psu.edu/viewdoc/download?doi=10.1.1.638.851&amp;rep=rep1&amp;type=pdf (February 10, 2019).</w:t>
       </w:r>
     </w:p>
     <w:p>
@@ -26091,7 +27449,7 @@
 </file>
 
 <file path=customXml/itemProps1.xml><?xml version="1.0" encoding="utf-8"?>
-<ds:datastoreItem xmlns:ds="http://schemas.openxmlformats.org/officeDocument/2006/customXml" ds:itemID="{655AB784-8956-4C1E-8CA0-C65786EDDC29}">
+<ds:datastoreItem xmlns:ds="http://schemas.openxmlformats.org/officeDocument/2006/customXml" ds:itemID="{7B56F793-2473-4286-A87B-1F9CF3B7119A}">
   <ds:schemaRefs>
     <ds:schemaRef ds:uri="http://schemas.openxmlformats.org/officeDocument/2006/bibliography"/>
   </ds:schemaRefs>

</xml_diff>

<commit_message>
Add more on validation setup
</commit_message>
<xml_diff>
--- a/proposals/Eufrat_PROPOSAL SKRIPSI_new.docx
+++ b/proposals/Eufrat_PROPOSAL SKRIPSI_new.docx
@@ -6860,7 +6860,7 @@
         <w:rPr>
           <w:szCs w:val="24"/>
         </w:rPr>
-        <w:instrText>ADDIN CSL_CITATION {"citationItems":[{"id":"ITEM-1","itemData":{"DOI":"10.1109/JSTARS.2014.2329330","ISSN":"1939-1404","author":[{"dropping-particle":"","family":"Chen","given":"Yushi","non-dropping-particle":"","parse-names":false,"suffix":""},{"dropping-particle":"","family":"Lin","given":"Zhouhan","non-dropping-particle":"","parse-names":false,"suffix":""},{"dropping-particle":"","family":"Zhao","given":"Xing","non-dropping-particle":"","parse-names":false,"suffix":""},{"dropping-particle":"","family":"Wang","given":"Gang","non-dropping-particle":"","parse-names":false,"suffix":""},{"dropping-particle":"","family":"Gu","given":"Yanfeng","non-dropping-particle":"","parse-names":false,"suffix":""}],"container-title":"IEEE Journal of Selected Topics in Applied Earth Observations and Remote Sensing","id":"ITEM-1","issue":"6","issued":{"date-parts":[["2014","6"]]},"page":"2094-2107","title":"Deep Learning-Based Classification of Hyperspectral Data","type":"article-journal","volume":"7"},"uris":["http://www.mendeley.com/documents/?uuid=8c4fda45-f01c-34cb-bfa5-bebce9695eb9"]}],"mendeley":{"formattedCitation":"(Chen et al. 2014)","plainTextFormattedCitation":"(Chen et al. 2014)"},"properties":{"noteIndex":0},"schema":"https://github.com/citation-style-language/schema/raw/master/csl-citation.json"}</w:instrText>
+        <w:instrText>ADDIN CSL_CITATION {"citationItems":[{"id":"ITEM-1","itemData":{"DOI":"10.1109/JSTARS.2014.2329330","ISSN":"1939-1404","author":[{"dropping-particle":"","family":"Chen","given":"Yushi","non-dropping-particle":"","parse-names":false,"suffix":""},{"dropping-particle":"","family":"Lin","given":"Zhouhan","non-dropping-particle":"","parse-names":false,"suffix":""},{"dropping-particle":"","family":"Zhao","given":"Xing","non-dropping-particle":"","parse-names":false,"suffix":""},{"dropping-particle":"","family":"Wang","given":"Gang","non-dropping-particle":"","parse-names":false,"suffix":""},{"dropping-particle":"","family":"Gu","given":"Yanfeng","non-dropping-particle":"","parse-names":false,"suffix":""}],"container-title":"IEEE Journal of Selected Topics in Applied Earth Observations and Remote Sensing","id":"ITEM-1","issue":"6","issued":{"date-parts":[["2014","6"]]},"page":"2094-2107","title":"Deep Learning-Based Classification of Hyperspectral Data","type":"article-journal","volume":"7"},"uris":["http://www.mendeley.com/documents/?uuid=8c4fda45-f01c-34cb-bfa5-bebce9695eb9"]}],"mendeley":{"formattedCitation":"(Chen et al. 2014)","plainTextFormattedCitation":"(Chen et al. 2014)","previouslyFormattedCitation":"(Chen et al. 2014)"},"properties":{"noteIndex":0},"schema":"https://github.com/citation-style-language/schema/raw/master/csl-citation.json"}</w:instrText>
       </w:r>
       <w:r>
         <w:rPr>
@@ -11126,294 +11126,21 @@
     </w:p>
     <w:p>
       <w:pPr>
-        <w:pStyle w:val="Heading2"/>
-        <w:numPr>
-          <w:ilvl w:val="2"/>
-          <w:numId w:val="7"/>
-        </w:numPr>
-        <w:spacing w:line="360" w:lineRule="auto"/>
         <w:ind w:left="720"/>
-      </w:pPr>
-      <w:proofErr w:type="spellStart"/>
-      <w:r>
-        <w:t>Segmentasi</w:t>
-      </w:r>
-      <w:proofErr w:type="spellEnd"/>
-      <w:r>
-        <w:t xml:space="preserve"> Citra</w:t>
-      </w:r>
-    </w:p>
-    <w:p>
-      <w:pPr>
-        <w:spacing w:line="360" w:lineRule="auto"/>
-        <w:ind w:firstLine="720"/>
-      </w:pPr>
-      <w:r>
-        <w:t>Segmentasi digunakan untuk memperoleh gambar yang sudah terpisah antara objek daun Bisbul dengan objek lainnya misalnya teflon dan tangkai daun</w:t>
-      </w:r>
-      <w:r>
-        <w:t xml:space="preserve"> secara spasial</w:t>
-      </w:r>
-      <w:r>
-        <w:t>, secara spektral</w:t>
-      </w:r>
-      <w:r>
-        <w:t>,</w:t>
-      </w:r>
-      <w:r>
-        <w:t xml:space="preserve"> keseleruhan </w:t>
-      </w:r>
-      <w:r>
-        <w:t xml:space="preserve">spektral </w:t>
-      </w:r>
-      <w:r>
-        <w:t xml:space="preserve">dari </w:t>
-      </w:r>
-      <w:r>
-        <w:t xml:space="preserve">gambar </w:t>
-      </w:r>
-      <w:r>
-        <w:t>yang sudah tersegmentasi</w:t>
-      </w:r>
-      <w:r>
-        <w:t xml:space="preserve"> secara spasial akan diambil</w:t>
-      </w:r>
-      <w:r>
-        <w:t>.</w:t>
-      </w:r>
-      <w:r>
-        <w:t xml:space="preserve"> </w:t>
-      </w:r>
-      <w:r>
-        <w:t>Daun Bisbul yang sudah ter</w:t>
-      </w:r>
-      <w:r>
-        <w:t>segmentasi</w:t>
-      </w:r>
-      <w:r>
-        <w:t xml:space="preserve"> akan diambil seluruh tensor pikselnya untuk diproses ke tahap selanjutnya</w:t>
-      </w:r>
-      <w:r>
-        <w:t xml:space="preserve">. </w:t>
-      </w:r>
-      <w:r>
-        <w:t>Segmentasi citra yang digunakan dapat menggunakan berbagai metode seperti metode threshold,</w:t>
-      </w:r>
-      <w:r>
-        <w:t xml:space="preserve"> edge based, region based, watershed, PDE,</w:t>
-      </w:r>
-      <w:r>
-        <w:t xml:space="preserve"> clustering dan </w:t>
-      </w:r>
-      <w:r>
-        <w:t>jaringan syaraf buatan (</w:t>
-      </w:r>
-      <w:r>
-        <w:rPr>
-          <w:i/>
-        </w:rPr>
-        <w:t>artificial neural networks</w:t>
-      </w:r>
-      <w:r>
-        <w:t>)</w:t>
-      </w:r>
-      <w:r>
-        <w:t xml:space="preserve"> </w:t>
-      </w:r>
-      <w:r>
-        <w:fldChar w:fldCharType="begin" w:fldLock="1"/>
-      </w:r>
-      <w:r>
-        <w:instrText>ADDIN CSL_CITATION {"citationItems":[{"id":"ITEM-1","itemData":{"abstract":"The Image segmentation is referred to as one of the most important processes of image processing. Image segmentation is the technique of dividing or partitioning an image into parts, called segments. It is mostly useful for applications like image compression or object recognition, because for these types of applications, it is inefficient to process the whole image. So, image segmentation is used to segment the parts from image for further processing. There exist several image segmentation techniques, which partition the image into several parts based on certain image features like pixel intensity value, color, texture, etc. These all techniques are categorized based on the segmentation method used. In this paper the various image segmentation techniques are reviewed, discussed and finally a comparison of their advantages and disadvantages is listed.","author":[{"dropping-particle":"","family":"Kaur","given":"Dilpreet","non-dropping-particle":"","parse-names":false,"suffix":""},{"dropping-particle":"","family":"Kaur","given":"Yadwinder","non-dropping-particle":"","parse-names":false,"suffix":""}],"container-title":"International Journal of Computer Science and Mobile Computing","id":"ITEM-1","issue":"5","issued":{"date-parts":[["2014"]]},"number-of-pages":"809-814","title":"International Journal of Computer Science and Mobile Computing Various Image Segmentation Techniques: A Review","type":"report","volume":"3"},"uris":["http://www.mendeley.com/documents/?uuid=c140738e-18c2-38bf-aad6-e6185d8b8c96"]}],"mendeley":{"formattedCitation":"(Kaur and Kaur 2014)","plainTextFormattedCitation":"(Kaur and Kaur 2014)","previouslyFormattedCitation":"(Kaur and Kaur 2014)"},"properties":{"noteIndex":0},"schema":"https://github.com/citation-style-language/schema/raw/master/csl-citation.json"}</w:instrText>
-      </w:r>
-      <w:r>
-        <w:fldChar w:fldCharType="separate"/>
-      </w:r>
+        <w:jc w:val="center"/>
+        <w:rPr>
+          <w:lang w:val="en-US"/>
+        </w:rPr>
+      </w:pPr>
       <w:r>
         <w:rPr>
           <w:noProof/>
         </w:rPr>
-        <w:t>(Kaur and Kaur 2014)</w:t>
-      </w:r>
-      <w:r>
-        <w:fldChar w:fldCharType="end"/>
-      </w:r>
-      <w:r>
-        <w:t>.</w:t>
-      </w:r>
-    </w:p>
-    <w:p>
-      <w:pPr>
-        <w:spacing w:line="360" w:lineRule="auto"/>
-        <w:ind w:firstLine="720"/>
-      </w:pPr>
-      <w:r>
-        <w:t>Pada penelitian ini akan digunakan metode</w:t>
-      </w:r>
-      <w:r>
-        <w:t xml:space="preserve"> </w:t>
-      </w:r>
-      <w:r>
-        <w:rPr>
-          <w:i/>
-        </w:rPr>
-        <w:t>bounding box</w:t>
-      </w:r>
-      <w:r>
-        <w:t>,</w:t>
-      </w:r>
-      <w:r>
-        <w:t xml:space="preserve"> </w:t>
-      </w:r>
-      <w:r>
-        <w:t>thresholding dan j</w:t>
-      </w:r>
-      <w:r>
-        <w:t>aringan syaraf buatan.</w:t>
-      </w:r>
-      <w:r>
-        <w:t xml:space="preserve"> </w:t>
-      </w:r>
-      <w:r>
-        <w:t xml:space="preserve">Metode </w:t>
-      </w:r>
-      <w:r>
-        <w:rPr>
-          <w:i/>
-        </w:rPr>
-        <w:t xml:space="preserve">bounding box </w:t>
-      </w:r>
-      <w:r>
-        <w:t xml:space="preserve">adalah metode yang manual berarti masih ada campur tangan dari peneliti untuk menentukan </w:t>
-      </w:r>
-      <w:r>
-        <w:t xml:space="preserve">koordinat-koordinat </w:t>
-      </w:r>
-      <w:r>
-        <w:t>spasial</w:t>
-      </w:r>
-      <w:r>
-        <w:t xml:space="preserve"> mana yang menjadi bagian tersegmentasi. Sedangkan pada metode </w:t>
-      </w:r>
-      <w:r>
-        <w:rPr>
-          <w:i/>
-        </w:rPr>
-        <w:t>thresholding</w:t>
-      </w:r>
-      <w:r>
-        <w:t xml:space="preserve"> dan jaringan syaraf buatan, sistem yang akan menentukan bagian mana yang menjad</w:t>
-      </w:r>
-      <w:r>
-        <w:t>i ROI (</w:t>
-      </w:r>
-      <w:r>
-        <w:rPr>
-          <w:i/>
-        </w:rPr>
-        <w:t>Region of Interest</w:t>
-      </w:r>
-      <w:r>
-        <w:t>)</w:t>
-      </w:r>
-      <w:r>
-        <w:t>.</w:t>
-      </w:r>
-    </w:p>
-    <w:p>
-      <w:pPr>
-        <w:spacing w:line="360" w:lineRule="auto"/>
-        <w:ind w:firstLine="720"/>
-      </w:pPr>
-      <w:r>
-        <w:t xml:space="preserve">Metode </w:t>
-      </w:r>
-      <w:r>
-        <w:rPr>
-          <w:i/>
-        </w:rPr>
-        <w:t xml:space="preserve">bounding box </w:t>
-      </w:r>
-      <w:r>
-        <w:t xml:space="preserve">adalah metode manual yang berarti peneliti akan meletakkan </w:t>
-      </w:r>
-      <w:r>
-        <w:rPr>
-          <w:i/>
-        </w:rPr>
-        <w:t xml:space="preserve">bounding box </w:t>
-      </w:r>
-      <w:r>
-        <w:t>pada citra sehingga</w:t>
-      </w:r>
-      <w:r>
-        <w:t xml:space="preserve"> dapat diambil bagian mana yang menjadi </w:t>
-      </w:r>
-      <w:r>
-        <w:t>ROI (</w:t>
-      </w:r>
-      <w:r>
-        <w:rPr>
-          <w:i/>
-        </w:rPr>
-        <w:t>Region of Interest</w:t>
-      </w:r>
-      <w:r>
-        <w:t>)</w:t>
-      </w:r>
-      <w:r>
-        <w:t xml:space="preserve"> </w:t>
-      </w:r>
-      <w:r>
-        <w:t>sesuai dengan koordinat sumbu-</w:t>
-      </w:r>
-      <w:r>
-        <w:rPr>
-          <w:i/>
-        </w:rPr>
-        <w:t>x</w:t>
-      </w:r>
-      <w:r>
-        <w:t>, sumbu-</w:t>
-      </w:r>
-      <w:r>
-        <w:rPr>
-          <w:i/>
-        </w:rPr>
-        <w:t>y</w:t>
-      </w:r>
-      <w:r>
-        <w:t>,</w:t>
-      </w:r>
-      <w:r>
-        <w:t xml:space="preserve"> lebar dan tinggi dari </w:t>
-      </w:r>
-      <w:r>
-        <w:rPr>
-          <w:i/>
-        </w:rPr>
-        <w:t xml:space="preserve">bounding box </w:t>
-      </w:r>
-      <w:r>
-        <w:t>tersebut.</w:t>
-      </w:r>
-    </w:p>
-    <w:p>
-      <w:pPr>
-        <w:spacing w:line="360" w:lineRule="auto"/>
-        <w:ind w:firstLine="720"/>
-        <w:jc w:val="center"/>
-      </w:pPr>
-      <w:r>
-        <w:rPr>
-          <w:noProof/>
-        </w:rPr>
-        <w:lastRenderedPageBreak/>
         <w:drawing>
-          <wp:inline distT="0" distB="0" distL="0" distR="0" wp14:anchorId="13D1E0C0" wp14:editId="0CDB1F75">
-            <wp:extent cx="3228975" cy="1667355"/>
-            <wp:effectExtent l="0" t="0" r="0" b="9525"/>
-            <wp:docPr id="4" name="Picture 4"/>
+          <wp:inline distT="0" distB="0" distL="0" distR="0" wp14:anchorId="7F56BC15" wp14:editId="76258B9C">
+            <wp:extent cx="1412697" cy="628650"/>
+            <wp:effectExtent l="0" t="0" r="0" b="0"/>
+            <wp:docPr id="110" name="Picture 110"/>
             <wp:cNvGraphicFramePr>
               <a:graphicFrameLocks xmlns:a="http://schemas.openxmlformats.org/drawingml/2006/main" noChangeAspect="1"/>
             </wp:cNvGraphicFramePr>
@@ -11433,7 +11160,7 @@
                   <pic:spPr>
                     <a:xfrm>
                       <a:off x="0" y="0"/>
-                      <a:ext cx="3258404" cy="1682551"/>
+                      <a:ext cx="1416764" cy="630460"/>
                     </a:xfrm>
                     <a:prstGeom prst="rect">
                       <a:avLst/>
@@ -11448,22 +11175,294 @@
     </w:p>
     <w:p>
       <w:pPr>
+        <w:pStyle w:val="Heading2"/>
+        <w:numPr>
+          <w:ilvl w:val="2"/>
+          <w:numId w:val="7"/>
+        </w:numPr>
+        <w:spacing w:line="360" w:lineRule="auto"/>
+        <w:ind w:left="720"/>
+      </w:pPr>
+      <w:proofErr w:type="spellStart"/>
+      <w:r>
+        <w:t>Segmentasi</w:t>
+      </w:r>
+      <w:proofErr w:type="spellEnd"/>
+      <w:r>
+        <w:t xml:space="preserve"> Citra</w:t>
+      </w:r>
+    </w:p>
+    <w:p>
+      <w:pPr>
+        <w:spacing w:line="360" w:lineRule="auto"/>
+        <w:ind w:firstLine="720"/>
+      </w:pPr>
+      <w:r>
+        <w:t>Segmentasi digunakan untuk memperoleh gambar yang sudah terpisah antara objek daun Bisbul dengan objek lainnya misalnya teflon dan tangkai daun</w:t>
+      </w:r>
+      <w:r>
+        <w:t xml:space="preserve"> secara spasial</w:t>
+      </w:r>
+      <w:r>
+        <w:t>, secara spektral</w:t>
+      </w:r>
+      <w:r>
+        <w:t>,</w:t>
+      </w:r>
+      <w:r>
+        <w:t xml:space="preserve"> keseleruhan </w:t>
+      </w:r>
+      <w:r>
+        <w:t xml:space="preserve">spektral </w:t>
+      </w:r>
+      <w:r>
+        <w:t xml:space="preserve">dari </w:t>
+      </w:r>
+      <w:r>
+        <w:t xml:space="preserve">gambar </w:t>
+      </w:r>
+      <w:r>
+        <w:t>yang sudah tersegmentasi</w:t>
+      </w:r>
+      <w:r>
+        <w:t xml:space="preserve"> secara spasial akan diambil</w:t>
+      </w:r>
+      <w:r>
+        <w:t>.</w:t>
+      </w:r>
+      <w:r>
+        <w:t xml:space="preserve"> </w:t>
+      </w:r>
+      <w:r>
+        <w:t>Daun Bisbul yang sudah ter</w:t>
+      </w:r>
+      <w:r>
+        <w:t>segmentasi</w:t>
+      </w:r>
+      <w:r>
+        <w:t xml:space="preserve"> akan diambil seluruh tensor pikselnya untuk diproses ke tahap selanjutnya</w:t>
+      </w:r>
+      <w:r>
+        <w:t xml:space="preserve">. </w:t>
+      </w:r>
+      <w:r>
+        <w:t>Segmentasi citra yang digunakan dapat menggunakan berbagai metode seperti metode threshold,</w:t>
+      </w:r>
+      <w:r>
+        <w:t xml:space="preserve"> edge based, region based, watershed, PDE,</w:t>
+      </w:r>
+      <w:r>
+        <w:t xml:space="preserve"> clustering dan </w:t>
+      </w:r>
+      <w:r>
+        <w:t>jaringan syaraf buatan (</w:t>
+      </w:r>
+      <w:r>
+        <w:rPr>
+          <w:i/>
+        </w:rPr>
+        <w:t>artificial neural networks</w:t>
+      </w:r>
+      <w:r>
+        <w:t>)</w:t>
+      </w:r>
+      <w:r>
+        <w:t xml:space="preserve"> </w:t>
+      </w:r>
+      <w:r>
+        <w:fldChar w:fldCharType="begin" w:fldLock="1"/>
+      </w:r>
+      <w:r>
+        <w:instrText>ADDIN CSL_CITATION {"citationItems":[{"id":"ITEM-1","itemData":{"abstract":"The Image segmentation is referred to as one of the most important processes of image processing. Image segmentation is the technique of dividing or partitioning an image into parts, called segments. It is mostly useful for applications like image compression or object recognition, because for these types of applications, it is inefficient to process the whole image. So, image segmentation is used to segment the parts from image for further processing. There exist several image segmentation techniques, which partition the image into several parts based on certain image features like pixel intensity value, color, texture, etc. These all techniques are categorized based on the segmentation method used. In this paper the various image segmentation techniques are reviewed, discussed and finally a comparison of their advantages and disadvantages is listed.","author":[{"dropping-particle":"","family":"Kaur","given":"Dilpreet","non-dropping-particle":"","parse-names":false,"suffix":""},{"dropping-particle":"","family":"Kaur","given":"Yadwinder","non-dropping-particle":"","parse-names":false,"suffix":""}],"container-title":"International Journal of Computer Science and Mobile Computing","id":"ITEM-1","issue":"5","issued":{"date-parts":[["2014"]]},"number-of-pages":"809-814","title":"International Journal of Computer Science and Mobile Computing Various Image Segmentation Techniques: A Review","type":"report","volume":"3"},"uris":["http://www.mendeley.com/documents/?uuid=c140738e-18c2-38bf-aad6-e6185d8b8c96"]}],"mendeley":{"formattedCitation":"(Kaur and Kaur 2014)","plainTextFormattedCitation":"(Kaur and Kaur 2014)","previouslyFormattedCitation":"(Kaur and Kaur 2014)"},"properties":{"noteIndex":0},"schema":"https://github.com/citation-style-language/schema/raw/master/csl-citation.json"}</w:instrText>
+      </w:r>
+      <w:r>
+        <w:fldChar w:fldCharType="separate"/>
+      </w:r>
+      <w:r>
+        <w:rPr>
+          <w:noProof/>
+        </w:rPr>
+        <w:t>(Kaur and Kaur 2014)</w:t>
+      </w:r>
+      <w:r>
+        <w:fldChar w:fldCharType="end"/>
+      </w:r>
+      <w:r>
+        <w:t>.</w:t>
+      </w:r>
+    </w:p>
+    <w:p>
+      <w:pPr>
+        <w:spacing w:line="360" w:lineRule="auto"/>
+        <w:ind w:firstLine="720"/>
+      </w:pPr>
+      <w:r>
+        <w:t>Pada penelitian ini akan digunakan metode</w:t>
+      </w:r>
+      <w:r>
+        <w:t xml:space="preserve"> </w:t>
+      </w:r>
+      <w:r>
+        <w:rPr>
+          <w:i/>
+        </w:rPr>
+        <w:t>bounding box</w:t>
+      </w:r>
+      <w:r>
+        <w:t>,</w:t>
+      </w:r>
+      <w:r>
+        <w:t xml:space="preserve"> </w:t>
+      </w:r>
+      <w:r>
+        <w:t>thresholding dan j</w:t>
+      </w:r>
+      <w:r>
+        <w:t>aringan syaraf buatan.</w:t>
+      </w:r>
+      <w:r>
+        <w:t xml:space="preserve"> </w:t>
+      </w:r>
+      <w:r>
+        <w:t xml:space="preserve">Metode </w:t>
+      </w:r>
+      <w:r>
+        <w:rPr>
+          <w:i/>
+        </w:rPr>
+        <w:t xml:space="preserve">bounding box </w:t>
+      </w:r>
+      <w:r>
+        <w:t xml:space="preserve">adalah metode yang manual berarti masih ada campur tangan dari peneliti untuk menentukan </w:t>
+      </w:r>
+      <w:r>
+        <w:t xml:space="preserve">koordinat-koordinat </w:t>
+      </w:r>
+      <w:r>
+        <w:t>spasial</w:t>
+      </w:r>
+      <w:r>
+        <w:t xml:space="preserve"> mana yang menjadi bagian tersegmentasi. Sedangkan pada metode </w:t>
+      </w:r>
+      <w:r>
+        <w:rPr>
+          <w:i/>
+        </w:rPr>
+        <w:t>thresholding</w:t>
+      </w:r>
+      <w:r>
+        <w:t xml:space="preserve"> dan jaringan syaraf buatan, sistem yang akan menentukan bagian mana yang menjad</w:t>
+      </w:r>
+      <w:r>
+        <w:t>i ROI (</w:t>
+      </w:r>
+      <w:r>
+        <w:rPr>
+          <w:i/>
+        </w:rPr>
+        <w:t>Region of Interest</w:t>
+      </w:r>
+      <w:r>
+        <w:t>)</w:t>
+      </w:r>
+      <w:r>
+        <w:t>.</w:t>
+      </w:r>
+    </w:p>
+    <w:p>
+      <w:pPr>
+        <w:spacing w:line="360" w:lineRule="auto"/>
+        <w:ind w:firstLine="720"/>
+      </w:pPr>
+      <w:r>
+        <w:t xml:space="preserve">Metode </w:t>
+      </w:r>
+      <w:r>
+        <w:rPr>
+          <w:i/>
+        </w:rPr>
+        <w:t xml:space="preserve">bounding box </w:t>
+      </w:r>
+      <w:r>
+        <w:t xml:space="preserve">adalah metode manual yang berarti peneliti akan meletakkan </w:t>
+      </w:r>
+      <w:r>
+        <w:rPr>
+          <w:i/>
+        </w:rPr>
+        <w:t xml:space="preserve">bounding box </w:t>
+      </w:r>
+      <w:r>
+        <w:t>pada citra sehingga</w:t>
+      </w:r>
+      <w:r>
+        <w:t xml:space="preserve"> dapat diambil bagian mana yang menjadi </w:t>
+      </w:r>
+      <w:r>
+        <w:t>ROI (</w:t>
+      </w:r>
+      <w:r>
+        <w:rPr>
+          <w:i/>
+        </w:rPr>
+        <w:t>Region of Interest</w:t>
+      </w:r>
+      <w:r>
+        <w:t>)</w:t>
+      </w:r>
+      <w:r>
+        <w:t xml:space="preserve"> </w:t>
+      </w:r>
+      <w:r>
+        <w:t>sesuai dengan koordinat sumbu-</w:t>
+      </w:r>
+      <w:r>
+        <w:rPr>
+          <w:i/>
+        </w:rPr>
+        <w:t>x</w:t>
+      </w:r>
+      <w:r>
+        <w:t>, sumbu-</w:t>
+      </w:r>
+      <w:r>
+        <w:rPr>
+          <w:i/>
+        </w:rPr>
+        <w:t>y</w:t>
+      </w:r>
+      <w:r>
+        <w:t>,</w:t>
+      </w:r>
+      <w:r>
+        <w:t xml:space="preserve"> lebar dan tinggi dari </w:t>
+      </w:r>
+      <w:r>
+        <w:rPr>
+          <w:i/>
+        </w:rPr>
+        <w:t xml:space="preserve">bounding box </w:t>
+      </w:r>
+      <w:r>
+        <w:t>tersebut.</w:t>
+      </w:r>
+    </w:p>
+    <w:p>
+      <w:pPr>
         <w:spacing w:line="360" w:lineRule="auto"/>
         <w:ind w:firstLine="720"/>
         <w:jc w:val="center"/>
+      </w:pPr>
+      <w:r>
         <w:rPr>
           <w:noProof/>
         </w:rPr>
-      </w:pPr>
-      <w:r>
-        <w:rPr>
-          <w:noProof/>
-        </w:rPr>
+        <w:lastRenderedPageBreak/>
         <w:drawing>
-          <wp:inline distT="0" distB="0" distL="0" distR="0" wp14:anchorId="406DBA25" wp14:editId="6C32DB3B">
-            <wp:extent cx="940724" cy="914278"/>
-            <wp:effectExtent l="0" t="0" r="0" b="635"/>
-            <wp:docPr id="5" name="Picture 5"/>
+          <wp:inline distT="0" distB="0" distL="0" distR="0" wp14:anchorId="13D1E0C0" wp14:editId="0CDB1F75">
+            <wp:extent cx="3228975" cy="1667355"/>
+            <wp:effectExtent l="0" t="0" r="0" b="9525"/>
+            <wp:docPr id="4" name="Picture 4"/>
             <wp:cNvGraphicFramePr>
               <a:graphicFrameLocks xmlns:a="http://schemas.openxmlformats.org/drawingml/2006/main" noChangeAspect="1"/>
             </wp:cNvGraphicFramePr>
@@ -11483,7 +11482,7 @@
                   <pic:spPr>
                     <a:xfrm>
                       <a:off x="0" y="0"/>
-                      <a:ext cx="953937" cy="927120"/>
+                      <a:ext cx="3258404" cy="1682551"/>
                     </a:xfrm>
                     <a:prstGeom prst="rect">
                       <a:avLst/>
@@ -11495,15 +11494,25 @@
           </wp:inline>
         </w:drawing>
       </w:r>
-      <w:r>
+    </w:p>
+    <w:p>
+      <w:pPr>
+        <w:spacing w:line="360" w:lineRule="auto"/>
+        <w:ind w:firstLine="720"/>
+        <w:jc w:val="center"/>
         <w:rPr>
           <w:noProof/>
         </w:rPr>
+      </w:pPr>
+      <w:r>
+        <w:rPr>
+          <w:noProof/>
+        </w:rPr>
         <w:drawing>
-          <wp:inline distT="0" distB="0" distL="0" distR="0" wp14:anchorId="2968279C" wp14:editId="54A5D03B">
-            <wp:extent cx="950579" cy="942975"/>
-            <wp:effectExtent l="0" t="0" r="2540" b="0"/>
-            <wp:docPr id="6" name="Picture 6"/>
+          <wp:inline distT="0" distB="0" distL="0" distR="0" wp14:anchorId="406DBA25" wp14:editId="6C32DB3B">
+            <wp:extent cx="940724" cy="914278"/>
+            <wp:effectExtent l="0" t="0" r="0" b="635"/>
+            <wp:docPr id="5" name="Picture 5"/>
             <wp:cNvGraphicFramePr>
               <a:graphicFrameLocks xmlns:a="http://schemas.openxmlformats.org/drawingml/2006/main" noChangeAspect="1"/>
             </wp:cNvGraphicFramePr>
@@ -11523,7 +11532,7 @@
                   <pic:spPr>
                     <a:xfrm>
                       <a:off x="0" y="0"/>
-                      <a:ext cx="966138" cy="958410"/>
+                      <a:ext cx="953937" cy="927120"/>
                     </a:xfrm>
                     <a:prstGeom prst="rect">
                       <a:avLst/>
@@ -11540,10 +11549,10 @@
           <w:noProof/>
         </w:rPr>
         <w:drawing>
-          <wp:inline distT="0" distB="0" distL="0" distR="0" wp14:anchorId="66F34717" wp14:editId="665EF08C">
-            <wp:extent cx="959477" cy="948055"/>
-            <wp:effectExtent l="0" t="0" r="0" b="4445"/>
-            <wp:docPr id="7" name="Picture 7"/>
+          <wp:inline distT="0" distB="0" distL="0" distR="0" wp14:anchorId="2968279C" wp14:editId="54A5D03B">
+            <wp:extent cx="950579" cy="942975"/>
+            <wp:effectExtent l="0" t="0" r="2540" b="0"/>
+            <wp:docPr id="6" name="Picture 6"/>
             <wp:cNvGraphicFramePr>
               <a:graphicFrameLocks xmlns:a="http://schemas.openxmlformats.org/drawingml/2006/main" noChangeAspect="1"/>
             </wp:cNvGraphicFramePr>
@@ -11563,7 +11572,7 @@
                   <pic:spPr>
                     <a:xfrm>
                       <a:off x="0" y="0"/>
-                      <a:ext cx="1006621" cy="994638"/>
+                      <a:ext cx="966138" cy="958410"/>
                     </a:xfrm>
                     <a:prstGeom prst="rect">
                       <a:avLst/>
@@ -11575,85 +11584,15 @@
           </wp:inline>
         </w:drawing>
       </w:r>
-    </w:p>
-    <w:p>
-      <w:pPr>
-        <w:spacing w:line="360" w:lineRule="auto"/>
-        <w:ind w:firstLine="720"/>
-      </w:pPr>
-      <w:r>
-        <w:t xml:space="preserve">Gambar X menunjukkan tiga buah </w:t>
-      </w:r>
-      <w:r>
-        <w:rPr>
-          <w:i/>
-        </w:rPr>
-        <w:t xml:space="preserve">bounding box </w:t>
-      </w:r>
-      <w:r>
-        <w:t>yang diletakkan pada daun dan teflon untuk menentukkan yang mana daerah spasial daun dan yang mana daerah spasial teflon.</w:t>
-      </w:r>
-    </w:p>
-    <w:p>
-      <w:pPr>
-        <w:spacing w:line="360" w:lineRule="auto"/>
-        <w:ind w:firstLine="720"/>
-      </w:pPr>
-      <w:r>
-        <w:t xml:space="preserve">Metode </w:t>
-      </w:r>
-      <w:r>
-        <w:rPr>
-          <w:i/>
-        </w:rPr>
-        <w:t xml:space="preserve">thresholding </w:t>
-      </w:r>
-      <w:r>
-        <w:t>adalah metode yang paling simpel untu</w:t>
-      </w:r>
-      <w:r>
-        <w:t xml:space="preserve">k penentuan objek secara terotomatisasi. </w:t>
-      </w:r>
-      <w:r>
-        <w:t xml:space="preserve">Dengan metode </w:t>
-      </w:r>
-      <w:r>
-        <w:rPr>
-          <w:i/>
-        </w:rPr>
-        <w:t xml:space="preserve">thresholding </w:t>
-      </w:r>
-      <w:r>
-        <w:t xml:space="preserve">yang global, </w:t>
-      </w:r>
-      <w:r>
-        <w:t xml:space="preserve">gambar akan di rata-rata kan secara spektral pada setiap satuan pikselnya, lalu hasil rata-rata akan dilakukan </w:t>
-      </w:r>
-      <w:r>
-        <w:rPr>
-          <w:i/>
-        </w:rPr>
-        <w:t xml:space="preserve">threshold </w:t>
-      </w:r>
-      <w:r>
-        <w:t>dengan perbandingan hasil/T.</w:t>
-      </w:r>
-    </w:p>
-    <w:p>
-      <w:pPr>
-        <w:spacing w:line="360" w:lineRule="auto"/>
-        <w:ind w:firstLine="720"/>
-        <w:jc w:val="center"/>
-      </w:pPr>
       <w:r>
         <w:rPr>
           <w:noProof/>
         </w:rPr>
         <w:drawing>
-          <wp:inline distT="0" distB="0" distL="0" distR="0" wp14:anchorId="5B52E1BC" wp14:editId="5C62910A">
-            <wp:extent cx="1752600" cy="471460"/>
-            <wp:effectExtent l="0" t="0" r="0" b="5080"/>
-            <wp:docPr id="8" name="Picture 8"/>
+          <wp:inline distT="0" distB="0" distL="0" distR="0" wp14:anchorId="66F34717" wp14:editId="665EF08C">
+            <wp:extent cx="959477" cy="948055"/>
+            <wp:effectExtent l="0" t="0" r="0" b="4445"/>
+            <wp:docPr id="7" name="Picture 7"/>
             <wp:cNvGraphicFramePr>
               <a:graphicFrameLocks xmlns:a="http://schemas.openxmlformats.org/drawingml/2006/main" noChangeAspect="1"/>
             </wp:cNvGraphicFramePr>
@@ -11673,7 +11612,7 @@
                   <pic:spPr>
                     <a:xfrm>
                       <a:off x="0" y="0"/>
-                      <a:ext cx="1787107" cy="480743"/>
+                      <a:ext cx="1006621" cy="994638"/>
                     </a:xfrm>
                     <a:prstGeom prst="rect">
                       <a:avLst/>
@@ -11692,100 +11631,61 @@
         <w:ind w:firstLine="720"/>
       </w:pPr>
       <w:r>
-        <w:t xml:space="preserve">Nilai T adalah nilai konstanta untuk threshold pada seluruh gambar. </w:t>
-      </w:r>
-      <w:r>
-        <w:t xml:space="preserve">Berdasarkan nilai T tersebut dapat diambil gambar output </w:t>
+        <w:t xml:space="preserve">Gambar X menunjukkan tiga buah </w:t>
       </w:r>
       <w:r>
         <w:rPr>
           <w:i/>
         </w:rPr>
-        <w:t>q</w:t>
-      </w:r>
-      <w:r>
-        <w:t>(</w:t>
+        <w:t xml:space="preserve">bounding box </w:t>
+      </w:r>
+      <w:r>
+        <w:t>yang diletakkan pada daun dan teflon untuk menentukkan yang mana daerah spasial daun dan yang mana daerah spasial teflon.</w:t>
+      </w:r>
+    </w:p>
+    <w:p>
+      <w:pPr>
+        <w:spacing w:line="360" w:lineRule="auto"/>
+        <w:ind w:firstLine="720"/>
+      </w:pPr>
+      <w:r>
+        <w:t xml:space="preserve">Metode </w:t>
       </w:r>
       <w:r>
         <w:rPr>
           <w:i/>
         </w:rPr>
-        <w:t>x, y</w:t>
-      </w:r>
-      <w:r>
-        <w:t>)</w:t>
-      </w:r>
-      <w:r>
-        <w:t xml:space="preserve"> yang diambil dari gambar input yaitu</w:t>
-      </w:r>
-      <w:r>
-        <w:t xml:space="preserve"> </w:t>
+        <w:t xml:space="preserve">thresholding </w:t>
+      </w:r>
+      <w:r>
+        <w:t>adalah metode yang paling simpel untu</w:t>
+      </w:r>
+      <w:r>
+        <w:t xml:space="preserve">k penentuan objek secara terotomatisasi. </w:t>
+      </w:r>
+      <w:r>
+        <w:t xml:space="preserve">Dengan metode </w:t>
       </w:r>
       <w:r>
         <w:rPr>
           <w:i/>
         </w:rPr>
-        <w:t>p</w:t>
-      </w:r>
-      <w:r>
-        <w:t>(</w:t>
+        <w:t xml:space="preserve">thresholding </w:t>
+      </w:r>
+      <w:r>
+        <w:t xml:space="preserve">yang global, </w:t>
+      </w:r>
+      <w:r>
+        <w:t xml:space="preserve">gambar akan di rata-rata kan secara spektral pada setiap satuan pikselnya, lalu hasil rata-rata akan dilakukan </w:t>
       </w:r>
       <w:r>
         <w:rPr>
           <w:i/>
         </w:rPr>
-        <w:t>x, y</w:t>
-      </w:r>
-      <w:r>
-        <w:t>)</w:t>
-      </w:r>
-      <w:r>
-        <w:t>.</w:t>
-      </w:r>
-      <w:r>
-        <w:t xml:space="preserve"> </w:t>
-      </w:r>
-      <w:r>
-        <w:t xml:space="preserve">Untuk metode </w:t>
-      </w:r>
-      <w:r>
-        <w:rPr>
-          <w:i/>
-        </w:rPr>
-        <w:t xml:space="preserve">thresholding </w:t>
-      </w:r>
-      <w:r>
-        <w:t xml:space="preserve">lainnya yang dapat digunakan yaitu </w:t>
-      </w:r>
-      <w:r>
-        <w:rPr>
-          <w:i/>
-        </w:rPr>
-        <w:t>variable thresholding</w:t>
-      </w:r>
-      <w:r>
-        <w:t xml:space="preserve"> dengan menggunakan nilai T yang bervariasi pada gambar dan </w:t>
-      </w:r>
-      <w:r>
-        <w:rPr>
-          <w:i/>
-        </w:rPr>
-        <w:t xml:space="preserve">multiple thresholding </w:t>
-      </w:r>
-      <w:r>
-        <w:t xml:space="preserve">yaitu metode </w:t>
-      </w:r>
-      <w:r>
-        <w:rPr>
-          <w:i/>
-        </w:rPr>
-        <w:t xml:space="preserve">thresholding </w:t>
-      </w:r>
-      <w:r>
-        <w:t>yang menghasilkan gambar sesuai dengan aturan beberarapa nilai T berdasarkan persamaan</w:t>
-      </w:r>
-      <w:r>
-        <w:t>:</w:t>
+        <w:t xml:space="preserve">threshold </w:t>
+      </w:r>
+      <w:r>
+        <w:t>dengan perbandingan hasil/T.</w:t>
       </w:r>
     </w:p>
     <w:p>
@@ -11799,10 +11699,10 @@
           <w:noProof/>
         </w:rPr>
         <w:drawing>
-          <wp:inline distT="0" distB="0" distL="0" distR="0" wp14:anchorId="7190E7B8" wp14:editId="142675C1">
-            <wp:extent cx="1857375" cy="609298"/>
-            <wp:effectExtent l="0" t="0" r="0" b="635"/>
-            <wp:docPr id="9" name="Picture 9"/>
+          <wp:inline distT="0" distB="0" distL="0" distR="0" wp14:anchorId="5B52E1BC" wp14:editId="5C62910A">
+            <wp:extent cx="1982853" cy="533400"/>
+            <wp:effectExtent l="0" t="0" r="0" b="0"/>
+            <wp:docPr id="8" name="Picture 8"/>
             <wp:cNvGraphicFramePr>
               <a:graphicFrameLocks xmlns:a="http://schemas.openxmlformats.org/drawingml/2006/main" noChangeAspect="1"/>
             </wp:cNvGraphicFramePr>
@@ -11822,7 +11722,161 @@
                   <pic:spPr>
                     <a:xfrm>
                       <a:off x="0" y="0"/>
-                      <a:ext cx="1878637" cy="616273"/>
+                      <a:ext cx="2027596" cy="545436"/>
+                    </a:xfrm>
+                    <a:prstGeom prst="rect">
+                      <a:avLst/>
+                    </a:prstGeom>
+                  </pic:spPr>
+                </pic:pic>
+              </a:graphicData>
+            </a:graphic>
+          </wp:inline>
+        </w:drawing>
+      </w:r>
+    </w:p>
+    <w:p>
+      <w:pPr>
+        <w:spacing w:line="360" w:lineRule="auto"/>
+        <w:ind w:firstLine="720"/>
+      </w:pPr>
+      <w:r>
+        <w:t xml:space="preserve">Nilai T adalah nilai konstanta untuk threshold pada seluruh gambar. </w:t>
+      </w:r>
+      <w:r>
+        <w:t xml:space="preserve">Berdasarkan nilai T tersebut dapat diambil gambar output </w:t>
+      </w:r>
+      <w:r>
+        <w:rPr>
+          <w:i/>
+        </w:rPr>
+        <w:t>q</w:t>
+      </w:r>
+      <w:r>
+        <w:t>(</w:t>
+      </w:r>
+      <w:r>
+        <w:rPr>
+          <w:i/>
+        </w:rPr>
+        <w:t>x, y</w:t>
+      </w:r>
+      <w:r>
+        <w:t>)</w:t>
+      </w:r>
+      <w:r>
+        <w:t xml:space="preserve"> yang diambil dari gambar input yaitu</w:t>
+      </w:r>
+      <w:r>
+        <w:t xml:space="preserve"> </w:t>
+      </w:r>
+      <w:r>
+        <w:rPr>
+          <w:i/>
+        </w:rPr>
+        <w:t>p</w:t>
+      </w:r>
+      <w:r>
+        <w:t>(</w:t>
+      </w:r>
+      <w:r>
+        <w:rPr>
+          <w:i/>
+        </w:rPr>
+        <w:t>x, y</w:t>
+      </w:r>
+      <w:r>
+        <w:t>)</w:t>
+      </w:r>
+      <w:r>
+        <w:t>.</w:t>
+      </w:r>
+      <w:r>
+        <w:t xml:space="preserve"> </w:t>
+      </w:r>
+      <w:r>
+        <w:t xml:space="preserve">Untuk metode </w:t>
+      </w:r>
+      <w:r>
+        <w:rPr>
+          <w:i/>
+        </w:rPr>
+        <w:t xml:space="preserve">thresholding </w:t>
+      </w:r>
+      <w:r>
+        <w:t xml:space="preserve">lainnya yang dapat digunakan yaitu </w:t>
+      </w:r>
+      <w:r>
+        <w:rPr>
+          <w:i/>
+        </w:rPr>
+        <w:t>variable thresholding</w:t>
+      </w:r>
+      <w:r>
+        <w:t xml:space="preserve"> dengan menggunakan nilai T yang bervariasi pada gambar dan </w:t>
+      </w:r>
+      <w:r>
+        <w:rPr>
+          <w:i/>
+        </w:rPr>
+        <w:t xml:space="preserve">multiple thresholding </w:t>
+      </w:r>
+      <w:r>
+        <w:t xml:space="preserve">yaitu </w:t>
+      </w:r>
+      <w:bookmarkStart w:id="2" w:name="_GoBack"/>
+      <w:bookmarkEnd w:id="2"/>
+      <w:r>
+        <w:t xml:space="preserve">metode </w:t>
+      </w:r>
+      <w:r>
+        <w:rPr>
+          <w:i/>
+        </w:rPr>
+        <w:t xml:space="preserve">thresholding </w:t>
+      </w:r>
+      <w:r>
+        <w:t>yang menghasilkan gambar sesuai dengan aturan beberarapa nilai T berdasarkan persamaan</w:t>
+      </w:r>
+      <w:r>
+        <w:t>:</w:t>
+      </w:r>
+    </w:p>
+    <w:p>
+      <w:pPr>
+        <w:spacing w:line="360" w:lineRule="auto"/>
+        <w:ind w:firstLine="720"/>
+        <w:jc w:val="center"/>
+      </w:pPr>
+      <w:r>
+        <w:rPr>
+          <w:noProof/>
+        </w:rPr>
+        <w:drawing>
+          <wp:inline distT="0" distB="0" distL="0" distR="0" wp14:anchorId="7190E7B8" wp14:editId="142675C1">
+            <wp:extent cx="2032510" cy="666750"/>
+            <wp:effectExtent l="0" t="0" r="6350" b="0"/>
+            <wp:docPr id="9" name="Picture 9"/>
+            <wp:cNvGraphicFramePr>
+              <a:graphicFrameLocks xmlns:a="http://schemas.openxmlformats.org/drawingml/2006/main" noChangeAspect="1"/>
+            </wp:cNvGraphicFramePr>
+            <a:graphic xmlns:a="http://schemas.openxmlformats.org/drawingml/2006/main">
+              <a:graphicData uri="http://schemas.openxmlformats.org/drawingml/2006/picture">
+                <pic:pic xmlns:pic="http://schemas.openxmlformats.org/drawingml/2006/picture">
+                  <pic:nvPicPr>
+                    <pic:cNvPr id="1" name=""/>
+                    <pic:cNvPicPr/>
+                  </pic:nvPicPr>
+                  <pic:blipFill>
+                    <a:blip r:embed="rId25"/>
+                    <a:stretch>
+                      <a:fillRect/>
+                    </a:stretch>
+                  </pic:blipFill>
+                  <pic:spPr>
+                    <a:xfrm>
+                      <a:off x="0" y="0"/>
+                      <a:ext cx="2059462" cy="675591"/>
                     </a:xfrm>
                     <a:prstGeom prst="rect">
                       <a:avLst/>
@@ -12007,7 +12061,7 @@
                     </pic:cNvPicPr>
                   </pic:nvPicPr>
                   <pic:blipFill rotWithShape="1">
-                    <a:blip r:embed="rId25">
+                    <a:blip r:embed="rId26">
                       <a:extLst>
                         <a:ext uri="{28A0092B-C50C-407E-A947-70E740481C1C}">
                           <a14:useLocalDpi xmlns:a14="http://schemas.microsoft.com/office/drawing/2010/main" val="0"/>
@@ -13480,7 +13534,7 @@
                     <pic:cNvPicPr/>
                   </pic:nvPicPr>
                   <pic:blipFill>
-                    <a:blip r:embed="rId26"/>
+                    <a:blip r:embed="rId27"/>
                     <a:stretch>
                       <a:fillRect/>
                     </a:stretch>
@@ -13604,7 +13658,7 @@
                     </pic:cNvPicPr>
                   </pic:nvPicPr>
                   <pic:blipFill>
-                    <a:blip r:embed="rId27">
+                    <a:blip r:embed="rId28">
                       <a:extLst>
                         <a:ext uri="{28A0092B-C50C-407E-A947-70E740481C1C}">
                           <a14:useLocalDpi xmlns:a14="http://schemas.microsoft.com/office/drawing/2010/main" val="0"/>
@@ -13665,7 +13719,13 @@
         <w:t xml:space="preserve">mean absolute error </w:t>
       </w:r>
       <w:r>
-        <w:t xml:space="preserve">(MAE) dan </w:t>
+        <w:t>(MAE</w:t>
+      </w:r>
+      <w:r>
+        <w:t xml:space="preserve"> atau L1</w:t>
+      </w:r>
+      <w:r>
+        <w:t xml:space="preserve">) dan </w:t>
       </w:r>
       <w:r>
         <w:rPr>
@@ -13680,13 +13740,195 @@
         <w:t>MSE</w:t>
       </w:r>
       <w:r>
+        <w:t xml:space="preserve"> atau L2</w:t>
+      </w:r>
+      <w:r>
         <w:t>)</w:t>
       </w:r>
       <w:r>
         <w:t>.</w:t>
       </w:r>
-      <w:bookmarkStart w:id="2" w:name="_GoBack"/>
-      <w:bookmarkEnd w:id="2"/>
+      <w:r>
+        <w:t xml:space="preserve"> </w:t>
+      </w:r>
+    </w:p>
+    <w:p>
+      <w:pPr>
+        <w:spacing w:line="360" w:lineRule="auto"/>
+        <w:jc w:val="center"/>
+      </w:pPr>
+      <w:r>
+        <w:rPr>
+          <w:noProof/>
+        </w:rPr>
+        <w:drawing>
+          <wp:inline distT="0" distB="0" distL="0" distR="0" wp14:anchorId="31B4CD1F" wp14:editId="13FEE9A3">
+            <wp:extent cx="2014708" cy="614045"/>
+            <wp:effectExtent l="0" t="0" r="5080" b="0"/>
+            <wp:docPr id="109" name="Picture 109"/>
+            <wp:cNvGraphicFramePr>
+              <a:graphicFrameLocks xmlns:a="http://schemas.openxmlformats.org/drawingml/2006/main" noChangeAspect="1"/>
+            </wp:cNvGraphicFramePr>
+            <a:graphic xmlns:a="http://schemas.openxmlformats.org/drawingml/2006/main">
+              <a:graphicData uri="http://schemas.openxmlformats.org/drawingml/2006/picture">
+                <pic:pic xmlns:pic="http://schemas.openxmlformats.org/drawingml/2006/picture">
+                  <pic:nvPicPr>
+                    <pic:cNvPr id="1" name=""/>
+                    <pic:cNvPicPr/>
+                  </pic:nvPicPr>
+                  <pic:blipFill>
+                    <a:blip r:embed="rId29"/>
+                    <a:stretch>
+                      <a:fillRect/>
+                    </a:stretch>
+                  </pic:blipFill>
+                  <pic:spPr>
+                    <a:xfrm>
+                      <a:off x="0" y="0"/>
+                      <a:ext cx="2064524" cy="629228"/>
+                    </a:xfrm>
+                    <a:prstGeom prst="rect">
+                      <a:avLst/>
+                    </a:prstGeom>
+                  </pic:spPr>
+                </pic:pic>
+              </a:graphicData>
+            </a:graphic>
+          </wp:inline>
+        </w:drawing>
+      </w:r>
+    </w:p>
+    <w:p>
+      <w:pPr>
+        <w:spacing w:line="360" w:lineRule="auto"/>
+        <w:jc w:val="center"/>
+      </w:pPr>
+      <w:r>
+        <w:rPr>
+          <w:noProof/>
+        </w:rPr>
+        <w:drawing>
+          <wp:inline distT="0" distB="0" distL="0" distR="0" wp14:anchorId="5A0DAEA0" wp14:editId="12AFE6FA">
+            <wp:extent cx="2005190" cy="581025"/>
+            <wp:effectExtent l="0" t="0" r="0" b="0"/>
+            <wp:docPr id="107" name="Picture 107"/>
+            <wp:cNvGraphicFramePr>
+              <a:graphicFrameLocks xmlns:a="http://schemas.openxmlformats.org/drawingml/2006/main" noChangeAspect="1"/>
+            </wp:cNvGraphicFramePr>
+            <a:graphic xmlns:a="http://schemas.openxmlformats.org/drawingml/2006/main">
+              <a:graphicData uri="http://schemas.openxmlformats.org/drawingml/2006/picture">
+                <pic:pic xmlns:pic="http://schemas.openxmlformats.org/drawingml/2006/picture">
+                  <pic:nvPicPr>
+                    <pic:cNvPr id="1" name=""/>
+                    <pic:cNvPicPr/>
+                  </pic:nvPicPr>
+                  <pic:blipFill>
+                    <a:blip r:embed="rId30"/>
+                    <a:stretch>
+                      <a:fillRect/>
+                    </a:stretch>
+                  </pic:blipFill>
+                  <pic:spPr>
+                    <a:xfrm>
+                      <a:off x="0" y="0"/>
+                      <a:ext cx="2022034" cy="585906"/>
+                    </a:xfrm>
+                    <a:prstGeom prst="rect">
+                      <a:avLst/>
+                    </a:prstGeom>
+                  </pic:spPr>
+                </pic:pic>
+              </a:graphicData>
+            </a:graphic>
+          </wp:inline>
+        </w:drawing>
+      </w:r>
+    </w:p>
+    <w:p>
+      <w:pPr>
+        <w:spacing w:line="360" w:lineRule="auto"/>
+      </w:pPr>
+      <w:r>
+        <w:t>Selain itu</w:t>
+      </w:r>
+      <w:r>
+        <w:t>,</w:t>
+      </w:r>
+      <w:r>
+        <w:t xml:space="preserve"> performa pada pengujian data juga akan dilakukan dengan menghitung waktuyang digunakan untuk menjalankan dari memulai input data hingga keluarnya nilai output prediksi data.</w:t>
+      </w:r>
+      <w:r>
+        <w:t xml:space="preserve"> </w:t>
+      </w:r>
+    </w:p>
+    <w:p>
+      <w:pPr>
+        <w:spacing w:line="360" w:lineRule="auto"/>
+        <w:ind w:firstLine="720"/>
+      </w:pPr>
+      <w:r>
+        <w:t xml:space="preserve">Perhitungan waktu menggunakan </w:t>
+      </w:r>
+      <w:r>
+        <w:t xml:space="preserve">instrumen berupa </w:t>
+      </w:r>
+      <w:r>
+        <w:t xml:space="preserve">perangkat lunak </w:t>
+      </w:r>
+      <w:r>
+        <w:rPr>
+          <w:i/>
+        </w:rPr>
+        <w:t>tracing</w:t>
+      </w:r>
+      <w:r>
+        <w:rPr>
+          <w:i/>
+        </w:rPr>
+        <w:t xml:space="preserve"> </w:t>
+      </w:r>
+      <w:r>
+        <w:t>(OpenTracing)</w:t>
+      </w:r>
+      <w:r>
+        <w:rPr>
+          <w:i/>
+        </w:rPr>
+        <w:t xml:space="preserve"> </w:t>
+      </w:r>
+      <w:r>
+        <w:t>yang dapat mel</w:t>
+      </w:r>
+      <w:r>
+        <w:t>acak mulainya sebuah segmen program dimulai hingga berakhir</w:t>
+      </w:r>
+      <w:r>
+        <w:t xml:space="preserve"> </w:t>
+      </w:r>
+      <w:r>
+        <w:fldChar w:fldCharType="begin" w:fldLock="1"/>
+      </w:r>
+      <w:r>
+        <w:instrText>ADDIN CSL_CITATION {"citationItems":[{"id":"ITEM-1","itemData":{"author":[{"dropping-particle":"","family":"Crawley","given":"Kevin","non-dropping-particle":"","parse-names":false,"suffix":""}],"id":"ITEM-1","issued":{"date-parts":[["2019"]]},"title":"Getting Started With Observability Lab: Opentracing, Prometheus, and Jaeger","type":"article"},"uris":["http://www.mendeley.com/documents/?uuid=8f19b667-c6d8-334b-8f82-8973a63b203e"]}],"mendeley":{"formattedCitation":"(Crawley 2019)","plainTextFormattedCitation":"(Crawley 2019)"},"properties":{"noteIndex":0},"schema":"https://github.com/citation-style-language/schema/raw/master/csl-citation.json"}</w:instrText>
+      </w:r>
+      <w:r>
+        <w:fldChar w:fldCharType="separate"/>
+      </w:r>
+      <w:r>
+        <w:rPr>
+          <w:noProof/>
+        </w:rPr>
+        <w:t>(Crawley 2019)</w:t>
+      </w:r>
+      <w:r>
+        <w:fldChar w:fldCharType="end"/>
+      </w:r>
+      <w:r>
+        <w:t>.</w:t>
+      </w:r>
+      <w:r>
+        <w:t xml:space="preserve"> </w:t>
+      </w:r>
     </w:p>
     <w:p>
       <w:pPr>
@@ -13712,7 +13954,19 @@
         <w:rPr>
           <w:lang w:val="id-ID"/>
         </w:rPr>
-        <w:t>Perangkat Pemroses Citra</w:t>
+        <w:t xml:space="preserve">Perangkat </w:t>
+      </w:r>
+      <w:r>
+        <w:rPr>
+          <w:lang w:val="id-ID"/>
+        </w:rPr>
+        <w:t xml:space="preserve">Keras </w:t>
+      </w:r>
+      <w:r>
+        <w:rPr>
+          <w:lang w:val="id-ID"/>
+        </w:rPr>
+        <w:t>Pemroses Citra</w:t>
       </w:r>
     </w:p>
     <w:p>
@@ -14187,6 +14441,7 @@
                 <w:szCs w:val="24"/>
                 <w:lang w:val="id-ID" w:eastAsia="id-ID"/>
               </w:rPr>
+              <w:lastRenderedPageBreak/>
               <w:t>Memori</w:t>
             </w:r>
           </w:p>
@@ -14592,7 +14847,6 @@
                 <w:szCs w:val="24"/>
                 <w:lang w:val="id-ID" w:eastAsia="id-ID"/>
               </w:rPr>
-              <w:lastRenderedPageBreak/>
               <w:t>CUD</w:t>
             </w:r>
             <w:r>
@@ -15468,6 +15722,7 @@
                 <w:szCs w:val="24"/>
                 <w:lang w:val="id-ID" w:eastAsia="id-ID"/>
               </w:rPr>
+              <w:lastRenderedPageBreak/>
               <w:t>Pengambilan karakteristik UV-Vis Spektrofotometer</w:t>
             </w:r>
           </w:p>
@@ -18838,7 +19093,6 @@
                 <w:szCs w:val="18"/>
                 <w:lang w:val="en-US" w:eastAsia="id-ID"/>
               </w:rPr>
-              <w:lastRenderedPageBreak/>
               <w:t>3</w:t>
             </w:r>
           </w:p>
@@ -24645,7 +24899,15 @@
           <w:noProof/>
           <w:szCs w:val="24"/>
         </w:rPr>
-        <w:t>. http://www.aensiweb.net/AENSIWEB/rjabs/rjabs/2010/472-475.pdf (February 10, 2019).</w:t>
+        <w:t>. http://www.aensiweb.net/AENSIWEB/rjabs/rjabs/2010/472-</w:t>
+      </w:r>
+      <w:r>
+        <w:rPr>
+          <w:noProof/>
+          <w:szCs w:val="24"/>
+        </w:rPr>
+        <w:lastRenderedPageBreak/>
+        <w:t>475.pdf (February 10, 2019).</w:t>
       </w:r>
     </w:p>
     <w:p>
@@ -24703,23 +24965,7 @@
           <w:noProof/>
           <w:szCs w:val="24"/>
         </w:rPr>
-        <w:t xml:space="preserve">Islam Howl, Md. Sariful et al. 2012. “Antioxidant and Antidiarrhoeal Potentiality of Diospyros Blancoi.” </w:t>
-      </w:r>
-      <w:r>
-        <w:rPr>
-          <w:i/>
-          <w:iCs/>
-          <w:noProof/>
-          <w:szCs w:val="24"/>
-        </w:rPr>
-        <w:t>International Journal of Pharmacology</w:t>
-      </w:r>
-      <w:r>
-        <w:rPr>
-          <w:noProof/>
-          <w:szCs w:val="24"/>
-        </w:rPr>
-        <w:t xml:space="preserve"> 8(5): 403–9. http://www.scialert.net/abstract/?doi=ijp.2012.403.409 (February 10, 2019).</w:t>
+        <w:t>Crawley, Kevin. 2019. “Getting Started With Observability Lab: Opentracing, Prometheus, and Jaeger.” https://www.usenix.org/conference/srecon19americas/presentation/crawley (February 11, 2019).</w:t>
       </w:r>
     </w:p>
     <w:p>
@@ -24740,7 +24986,7 @@
           <w:noProof/>
           <w:szCs w:val="24"/>
         </w:rPr>
-        <w:t xml:space="preserve">Islam, Mohammad Safiqul. 2012. “Characterization of Chemical Groups and Study of Antioxidant, Antidiarrhoeal, Antimicrobial and Cytotoxic Activities of Ethanolic Extract of Diospyros Blancoi (Family: Ebenaceae) Leaves.” </w:t>
+        <w:t xml:space="preserve">Islam Howl, Md. Sariful et al. 2012. “Antioxidant and Antidiarrhoeal Potentiality of Diospyros Blancoi.” </w:t>
       </w:r>
       <w:r>
         <w:rPr>
@@ -24749,24 +24995,14 @@
           <w:noProof/>
           <w:szCs w:val="24"/>
         </w:rPr>
-        <w:t xml:space="preserve">Journal </w:t>
-      </w:r>
-      <w:r>
-        <w:rPr>
-          <w:i/>
-          <w:iCs/>
+        <w:t>International Journal of Pharmacology</w:t>
+      </w:r>
+      <w:r>
+        <w:rPr>
           <w:noProof/>
           <w:szCs w:val="24"/>
         </w:rPr>
-        <w:lastRenderedPageBreak/>
-        <w:t>of Pharmacy Research</w:t>
-      </w:r>
-      <w:r>
-        <w:rPr>
-          <w:noProof/>
-          <w:szCs w:val="24"/>
-        </w:rPr>
-        <w:t xml:space="preserve"> 5(6): 3050–52. www.jpronline.info (February 10, 2019).</w:t>
+        <w:t xml:space="preserve"> 8(5): 403–9. http://www.scialert.net/abstract/?doi=ijp.2012.403.409 (February 10, 2019).</w:t>
       </w:r>
     </w:p>
     <w:p>
@@ -24787,7 +25023,7 @@
           <w:noProof/>
           <w:szCs w:val="24"/>
         </w:rPr>
-        <w:t xml:space="preserve">Kaur, Dilpreet, and Yadwinder Kaur. 2014. 3 International Journal of Computer Science and Mobile Computing </w:t>
+        <w:t xml:space="preserve">Islam, Mohammad Safiqul. 2012. “Characterization of Chemical Groups and Study of Antioxidant, Antidiarrhoeal, Antimicrobial and Cytotoxic Activities of Ethanolic Extract of Diospyros Blancoi (Family: Ebenaceae) Leaves.” </w:t>
       </w:r>
       <w:r>
         <w:rPr>
@@ -24796,14 +25032,14 @@
           <w:noProof/>
           <w:szCs w:val="24"/>
         </w:rPr>
-        <w:t>International Journal of Computer Science and Mobile Computing Various Image Segmentation Techniques: A Review</w:t>
+        <w:t>Journal of Pharmacy Research</w:t>
       </w:r>
       <w:r>
         <w:rPr>
           <w:noProof/>
           <w:szCs w:val="24"/>
         </w:rPr>
-        <w:t>. www.ijcsmc.com (February 7, 2019).</w:t>
+        <w:t xml:space="preserve"> 5(6): 3050–52. www.jpronline.info (February 10, 2019).</w:t>
       </w:r>
     </w:p>
     <w:p>
@@ -24824,7 +25060,23 @@
           <w:noProof/>
           <w:szCs w:val="24"/>
         </w:rPr>
-        <w:t>Krizhevsky, Alex, Ilya Sutskever, and Geoffrey E. Hinton. 2012. “ImageNet Classification with Deep Convolutional Neural Networks.” : 1097–1105. http://papers.nips.cc/paper/4824-imagenet-classification-with-deep-convolutional-neural-networks (February 10, 2019).</w:t>
+        <w:t xml:space="preserve">Kaur, Dilpreet, and Yadwinder Kaur. 2014. 3 International Journal of Computer Science and Mobile Computing </w:t>
+      </w:r>
+      <w:r>
+        <w:rPr>
+          <w:i/>
+          <w:iCs/>
+          <w:noProof/>
+          <w:szCs w:val="24"/>
+        </w:rPr>
+        <w:t>International Journal of Computer Science and Mobile Computing Various Image Segmentation Techniques: A Review</w:t>
+      </w:r>
+      <w:r>
+        <w:rPr>
+          <w:noProof/>
+          <w:szCs w:val="24"/>
+        </w:rPr>
+        <w:t>. www.ijcsmc.com (February 7, 2019).</w:t>
       </w:r>
     </w:p>
     <w:p>
@@ -24845,23 +25097,7 @@
           <w:noProof/>
           <w:szCs w:val="24"/>
         </w:rPr>
-        <w:t xml:space="preserve">LeCun, Yann, Yoshua Bengio, and Geoffrey Hinton. 2015. “Deep Learning.” </w:t>
-      </w:r>
-      <w:r>
-        <w:rPr>
-          <w:i/>
-          <w:iCs/>
-          <w:noProof/>
-          <w:szCs w:val="24"/>
-        </w:rPr>
-        <w:t>Nature</w:t>
-      </w:r>
-      <w:r>
-        <w:rPr>
-          <w:noProof/>
-          <w:szCs w:val="24"/>
-        </w:rPr>
-        <w:t xml:space="preserve"> 521(7553): 436–44. http://www.nature.com/articles/nature14539 (February 7, 2019).</w:t>
+        <w:t>Krizhevsky, Alex, Ilya Sutskever, and Geoffrey E. Hinton. 2012. “ImageNet Classification with Deep Convolutional Neural Networks.” : 1097–1105. http://papers.nips.cc/paper/4824-imagenet-classification-with-deep-convolutional-neural-networks (February 10, 2019).</w:t>
       </w:r>
     </w:p>
     <w:p>
@@ -24882,7 +25118,7 @@
           <w:noProof/>
           <w:szCs w:val="24"/>
         </w:rPr>
-        <w:t xml:space="preserve">Manach, Claudine et al. 2004. “Polyphenols: Food Sources and Bioavailability.” </w:t>
+        <w:t xml:space="preserve">LeCun, Yann, Yoshua Bengio, and Geoffrey Hinton. 2015. “Deep Learning.” </w:t>
       </w:r>
       <w:r>
         <w:rPr>
@@ -24891,14 +25127,14 @@
           <w:noProof/>
           <w:szCs w:val="24"/>
         </w:rPr>
-        <w:t>The American Journal of Clinical Nutrition</w:t>
+        <w:t>Nature</w:t>
       </w:r>
       <w:r>
         <w:rPr>
           <w:noProof/>
           <w:szCs w:val="24"/>
         </w:rPr>
-        <w:t xml:space="preserve"> 79(5): 727–47. https://academic.oup.com/ajcn/article/79/5/727/4690182 (February 5, 2019).</w:t>
+        <w:t xml:space="preserve"> 521(7553): 436–44. http://www.nature.com/articles/nature14539 (February 7, 2019).</w:t>
       </w:r>
     </w:p>
     <w:p>
@@ -24919,7 +25155,7 @@
           <w:noProof/>
           <w:szCs w:val="24"/>
         </w:rPr>
-        <w:t xml:space="preserve">Van Den Oord, Aäron et al. </w:t>
+        <w:t xml:space="preserve">Manach, Claudine et al. 2004. “Polyphenols: Food Sources and Bioavailability.” </w:t>
       </w:r>
       <w:r>
         <w:rPr>
@@ -24928,14 +25164,15 @@
           <w:noProof/>
           <w:szCs w:val="24"/>
         </w:rPr>
-        <w:t>WAVENET: A GENERATIVE MODEL FOR RAW AUDIO</w:t>
+        <w:lastRenderedPageBreak/>
+        <w:t>The American Journal of Clinical Nutrition</w:t>
       </w:r>
       <w:r>
         <w:rPr>
           <w:noProof/>
           <w:szCs w:val="24"/>
         </w:rPr>
-        <w:t>. https://regmedia.co.uk/2016/09/09/wavenet.pdf (February 10, 2019).</w:t>
+        <w:t xml:space="preserve"> 79(5): 727–47. https://academic.oup.com/ajcn/article/79/5/727/4690182 (February 5, 2019).</w:t>
       </w:r>
     </w:p>
     <w:p>
@@ -24956,7 +25193,7 @@
           <w:noProof/>
           <w:szCs w:val="24"/>
         </w:rPr>
-        <w:t xml:space="preserve">Scalbert, Augustin et al. 2005. “Dietary Polyphenols and the Prevention of Diseases.” </w:t>
+        <w:t xml:space="preserve">Van Den Oord, Aäron et al. </w:t>
       </w:r>
       <w:r>
         <w:rPr>
@@ -24965,14 +25202,14 @@
           <w:noProof/>
           <w:szCs w:val="24"/>
         </w:rPr>
-        <w:t>Critical Reviews in Food Science and Nutrition</w:t>
+        <w:t>WAVENET: A GENERATIVE MODEL FOR RAW AUDIO</w:t>
       </w:r>
       <w:r>
         <w:rPr>
           <w:noProof/>
           <w:szCs w:val="24"/>
         </w:rPr>
-        <w:t xml:space="preserve"> 45(4): 287–306. http://www.tandfonline.com/doi/abs/10.1080/1040869059096 (February 5, 2019).</w:t>
+        <w:t>. https://regmedia.co.uk/2016/09/09/wavenet.pdf (February 10, 2019).</w:t>
       </w:r>
     </w:p>
     <w:p>
@@ -24993,7 +25230,7 @@
           <w:noProof/>
           <w:szCs w:val="24"/>
         </w:rPr>
-        <w:t xml:space="preserve">Severyn, Aliaksei, and Alessandro Moschitti. 2015. “Learning to Rank Short Text Pairs with Convolutional Deep Neural Networks.” In </w:t>
+        <w:t xml:space="preserve">Scalbert, Augustin et al. 2005. “Dietary Polyphenols and the Prevention of Diseases.” </w:t>
       </w:r>
       <w:r>
         <w:rPr>
@@ -25002,14 +25239,14 @@
           <w:noProof/>
           <w:szCs w:val="24"/>
         </w:rPr>
-        <w:t>Proceedings of the 38th International ACM SIGIR Conference on Research and Development in Information Retrieval - SIGIR ’15</w:t>
+        <w:t>Critical Reviews in Food Science and Nutrition</w:t>
       </w:r>
       <w:r>
         <w:rPr>
           <w:noProof/>
           <w:szCs w:val="24"/>
         </w:rPr>
-        <w:t>, New York, New York, USA: ACM Press, 373–82. http://dl.acm.org/citation.cfm?doid=2766462.2767738 (February 10, 2019).</w:t>
+        <w:t xml:space="preserve"> 45(4): 287–306. http://www.tandfonline.com/doi/abs/10.1080/1040869059096 (February 5, 2019).</w:t>
       </w:r>
     </w:p>
     <w:p>
@@ -25030,15 +25267,44 @@
           <w:noProof/>
           <w:szCs w:val="24"/>
         </w:rPr>
-        <w:t xml:space="preserve">Yang, Xiaofei et al. 2018. “Hyperspectral Image Classification With Deep Learning </w:t>
-      </w:r>
-      <w:r>
-        <w:rPr>
+        <w:t xml:space="preserve">Severyn, Aliaksei, and Alessandro Moschitti. 2015. “Learning to Rank Short Text Pairs with Convolutional Deep Neural Networks.” In </w:t>
+      </w:r>
+      <w:r>
+        <w:rPr>
+          <w:i/>
+          <w:iCs/>
           <w:noProof/>
           <w:szCs w:val="24"/>
         </w:rPr>
-        <w:lastRenderedPageBreak/>
-        <w:t xml:space="preserve">Models.” </w:t>
+        <w:t>Proceedings of the 38th International ACM SIGIR Conference on Research and Development in Information Retrieval - SIGIR ’15</w:t>
+      </w:r>
+      <w:r>
+        <w:rPr>
+          <w:noProof/>
+          <w:szCs w:val="24"/>
+        </w:rPr>
+        <w:t>, New York, New York, USA: ACM Press, 373–82. http://dl.acm.org/citation.cfm?doid=2766462.2767738 (February 10, 2019).</w:t>
+      </w:r>
+    </w:p>
+    <w:p>
+      <w:pPr>
+        <w:widowControl w:val="0"/>
+        <w:autoSpaceDE w:val="0"/>
+        <w:autoSpaceDN w:val="0"/>
+        <w:adjustRightInd w:val="0"/>
+        <w:spacing w:after="180" w:line="360" w:lineRule="auto"/>
+        <w:ind w:left="480" w:hanging="480"/>
+        <w:rPr>
+          <w:noProof/>
+          <w:szCs w:val="24"/>
+        </w:rPr>
+      </w:pPr>
+      <w:r>
+        <w:rPr>
+          <w:noProof/>
+          <w:szCs w:val="24"/>
+        </w:rPr>
+        <w:t xml:space="preserve">Yang, Xiaofei et al. 2018. “Hyperspectral Image Classification With Deep Learning Models.” </w:t>
       </w:r>
       <w:r>
         <w:rPr>
@@ -29435,7 +29701,7 @@
 </file>
 
 <file path=customXml/itemProps1.xml><?xml version="1.0" encoding="utf-8"?>
-<ds:datastoreItem xmlns:ds="http://schemas.openxmlformats.org/officeDocument/2006/customXml" ds:itemID="{C54A3019-5DB2-4317-AC4C-1F5C7709930E}">
+<ds:datastoreItem xmlns:ds="http://schemas.openxmlformats.org/officeDocument/2006/customXml" ds:itemID="{D796D21F-9388-4BF9-AB0D-FAEA42B9E1C8}">
   <ds:schemaRefs>
     <ds:schemaRef ds:uri="http://schemas.openxmlformats.org/officeDocument/2006/bibliography"/>
   </ds:schemaRefs>

</xml_diff>

<commit_message>
Add equations and half quantitative method
</commit_message>
<xml_diff>
--- a/proposals/Eufrat_PROPOSAL SKRIPSI_new.docx
+++ b/proposals/Eufrat_PROPOSAL SKRIPSI_new.docx
@@ -1429,7 +1429,7 @@
           <w:sz w:val="24"/>
           <w:szCs w:val="24"/>
         </w:rPr>
-        <w:t>16007211989031001</w:t>
+        <w:t>197808282008121001</w:t>
       </w:r>
       <w:r>
         <w:rPr>
@@ -1460,19 +1460,35 @@
         <w:tab/>
         <w:t xml:space="preserve"> </w:t>
       </w:r>
+      <w:proofErr w:type="gramStart"/>
       <w:r>
         <w:rPr>
           <w:sz w:val="24"/>
           <w:szCs w:val="24"/>
         </w:rPr>
-        <w:t>NIP.197</w:t>
-      </w:r>
+        <w:t>NIP</w:t>
+      </w:r>
+      <w:proofErr w:type="gramEnd"/>
       <w:r>
         <w:rPr>
           <w:sz w:val="24"/>
           <w:szCs w:val="24"/>
         </w:rPr>
-        <w:t>6902052008121001</w:t>
+        <w:t>.</w:t>
+      </w:r>
+      <w:r>
+        <w:rPr>
+          <w:sz w:val="24"/>
+          <w:szCs w:val="24"/>
+        </w:rPr>
+        <w:t xml:space="preserve"> </w:t>
+      </w:r>
+      <w:r>
+        <w:rPr>
+          <w:sz w:val="24"/>
+          <w:szCs w:val="24"/>
+        </w:rPr>
+        <w:t>198302012012122003</w:t>
       </w:r>
     </w:p>
     <w:p>
@@ -5940,7 +5956,7 @@
         <w:fldChar w:fldCharType="begin" w:fldLock="1"/>
       </w:r>
       <w:r>
-        <w:instrText>ADDIN CSL_CITATION {"citationItems":[{"id":"ITEM-1","itemData":{"DOI":"10.1016/j.foodchem.2014.10.057","abstract":"Phenolic acids are present in our diet in different foods, for example mushrooms. Due to their bioactive properties, phenolic acids are extensively studied and there is evidence of their role in disease prevention. Nevertheless, in vivo, these compounds are metabolized and circulate in the organism as glucuronated, sul-phated and methylated metabolites, displaying higher or lower bioactivities. To clarify the importance of the metabolism of phenolic acids, knowledge about the bioactivity of metabolites is extremely important. In this review, chemical features, biosynthesis and bioavailability of phenolic acids are discussed, as well as the chemical and enzymatic synthesis of their metabolites. Finally, metabolite bioactive properties are compared with that of the corresponding parental compounds.","author":[{"dropping-particle":"","family":"Heleno","given":"Sandrina A","non-dropping-particle":"","parse-names":false,"suffix":""},{"dropping-particle":"","family":"Martins","given":"Anabela","non-dropping-particle":"","parse-names":false,"suffix":""},{"dropping-particle":"","family":"João","given":"Maria","non-dropping-particle":"","parse-names":false,"suffix":""},{"dropping-particle":"","family":"Queiroz","given":"R P","non-dropping-particle":"","parse-names":false,"suffix":""},{"dropping-particle":"","family":"Ferreira","given":"Isabel C F R","non-dropping-particle":"","parse-names":false,"suffix":""}],"container-title":"FOOD CHEMISTRY","id":"ITEM-1","issued":{"date-parts":[["2015"]]},"page":"501-513","title":"Bioactivity of phenolic acids: Metabolites versus parent compounds: A review","type":"article-journal","volume":"173"},"uris":["http://www.mendeley.com/documents/?uuid=cfe010c8-919b-3a4c-8068-d30758faf1d1"]}],"mendeley":{"formattedCitation":"(Heleno et al. 2015)","plainTextFormattedCitation":"(Heleno et al. 2015)"},"properties":{"noteIndex":0},"schema":"https://github.com/citation-style-language/schema/raw/master/csl-citation.json"}</w:instrText>
+        <w:instrText>ADDIN CSL_CITATION {"citationItems":[{"id":"ITEM-1","itemData":{"DOI":"10.1016/j.foodchem.2014.10.057","abstract":"Phenolic acids are present in our diet in different foods, for example mushrooms. Due to their bioactive properties, phenolic acids are extensively studied and there is evidence of their role in disease prevention. Nevertheless, in vivo, these compounds are metabolized and circulate in the organism as glucuronated, sul-phated and methylated metabolites, displaying higher or lower bioactivities. To clarify the importance of the metabolism of phenolic acids, knowledge about the bioactivity of metabolites is extremely important. In this review, chemical features, biosynthesis and bioavailability of phenolic acids are discussed, as well as the chemical and enzymatic synthesis of their metabolites. Finally, metabolite bioactive properties are compared with that of the corresponding parental compounds.","author":[{"dropping-particle":"","family":"Heleno","given":"Sandrina A","non-dropping-particle":"","parse-names":false,"suffix":""},{"dropping-particle":"","family":"Martins","given":"Anabela","non-dropping-particle":"","parse-names":false,"suffix":""},{"dropping-particle":"","family":"João","given":"Maria","non-dropping-particle":"","parse-names":false,"suffix":""},{"dropping-particle":"","family":"Queiroz","given":"R P","non-dropping-particle":"","parse-names":false,"suffix":""},{"dropping-particle":"","family":"Ferreira","given":"Isabel C F R","non-dropping-particle":"","parse-names":false,"suffix":""}],"container-title":"FOOD CHEMISTRY","id":"ITEM-1","issued":{"date-parts":[["2015"]]},"page":"501-513","title":"Bioactivity of phenolic acids: Metabolites versus parent compounds: A review","type":"article-journal","volume":"173"},"uris":["http://www.mendeley.com/documents/?uuid=cfe010c8-919b-3a4c-8068-d30758faf1d1"]}],"mendeley":{"formattedCitation":"(Heleno et al. 2015)","plainTextFormattedCitation":"(Heleno et al. 2015)","previouslyFormattedCitation":"(Heleno et al. 2015)"},"properties":{"noteIndex":0},"schema":"https://github.com/citation-style-language/schema/raw/master/csl-citation.json"}</w:instrText>
       </w:r>
       <w:r>
         <w:fldChar w:fldCharType="separate"/>
@@ -9282,33 +9298,27 @@
         <w:t xml:space="preserve"> perform</w:t>
       </w:r>
       <w:r>
-        <w:t>a</w:t>
-      </w:r>
-      <w:r>
-        <w:t xml:space="preserve"> </w:t>
-      </w:r>
-      <w:r>
-        <w:rPr>
-          <w:color w:val="FF0000"/>
-        </w:rPr>
-        <w:t xml:space="preserve">(Tunjukkan </w:t>
-      </w:r>
-      <w:r>
-        <w:rPr>
-          <w:color w:val="FF0000"/>
-        </w:rPr>
-        <w:t>referensi</w:t>
-      </w:r>
-      <w:r>
-        <w:rPr>
-          <w:color w:val="FF0000"/>
-        </w:rPr>
-        <w:t>)</w:t>
-      </w:r>
-      <w:r>
-        <w:rPr>
-          <w:color w:val="FF0000"/>
-        </w:rPr>
+        <w:t xml:space="preserve">a </w:t>
+      </w:r>
+      <w:r>
+        <w:fldChar w:fldCharType="begin" w:fldLock="1"/>
+      </w:r>
+      <w:r>
+        <w:instrText>ADDIN CSL_CITATION {"citationItems":[{"id":"ITEM-1","itemData":{"DOI":"10.1016/j.patcog.2004.01.013","abstract":"Graphics processing unit (GPU) is used for a faster artiÿcial neural network. It is used to implement the matrix multiplication of a neural network to enhance the time performance of a text detection system. Preliminary results produced a 20-fold performance enhancement using an ATI RADEON 9700 PRO board. The parallelism of a GPU is fully utilized by accumulating a lot of input feature vectors and weight vectors, then converting the many inner-product operations into one matrix operation. Further research areas include benchmarking the performance with various hardware and GPU-aware learning algorithms.","author":[{"dropping-particle":"","family":"Oh","given":"Kyoung-Su","non-dropping-particle":"","parse-names":false,"suffix":""},{"dropping-particle":"","family":"Jung","given":"Keechul","non-dropping-particle":"","parse-names":false,"suffix":""}],"container-title":"Pattern Recognition","id":"ITEM-1","issued":{"date-parts":[["2004"]]},"page":"1311-1314","title":"Rapid and Brief Communication GPU implementation of neural networks","type":"article-journal","volume":"37"},"uris":["http://www.mendeley.com/documents/?uuid=e76a0fdb-4c12-39af-a184-e2a7f579cfb4"]}],"mendeley":{"formattedCitation":"(Oh and Jung 2004)","plainTextFormattedCitation":"(Oh and Jung 2004)","previouslyFormattedCitation":"(Oh and Jung 2004)"},"properties":{"noteIndex":0},"schema":"https://github.com/citation-style-language/schema/raw/master/csl-citation.json"}</w:instrText>
+      </w:r>
+      <w:r>
+        <w:fldChar w:fldCharType="separate"/>
+      </w:r>
+      <w:r>
+        <w:rPr>
+          <w:noProof/>
+        </w:rPr>
+        <w:t>(Oh and Jung 2004)</w:t>
+      </w:r>
+      <w:r>
+        <w:fldChar w:fldCharType="end"/>
+      </w:r>
+      <w:r>
         <w:t>.</w:t>
       </w:r>
       <w:r>
@@ -10758,7 +10768,13 @@
         <w:t xml:space="preserve">(VNIR). </w:t>
       </w:r>
       <w:r>
-        <w:t>Kamera ini memiliki kemampuan pengambilan gambar dengan informasi spasial 1024×1024 piksel dan spektrum 400 hingga 1000 nm</w:t>
+        <w:t>Kamera ini memiliki kemampuan pengambilan gambar dengan informasi spasial 1024×1</w:t>
+      </w:r>
+      <w:r>
+        <w:t>2</w:t>
+      </w:r>
+      <w:r>
+        <w:t>024 piksel dan spektrum 400 hingga 1000 nm</w:t>
       </w:r>
       <w:r>
         <w:t xml:space="preserve"> yang dibagi ke 224 kanal</w:t>
@@ -10779,16 +10795,28 @@
         <w:t xml:space="preserve"> artinya setiap garis pixel akan diambil satu persatu saat perekaman berlangsung</w:t>
       </w:r>
       <w:r>
+        <w:t xml:space="preserve"> </w:t>
+      </w:r>
+      <w:r>
+        <w:fldChar w:fldCharType="begin" w:fldLock="1"/>
+      </w:r>
+      <w:r>
+        <w:instrText>ADDIN CSL_CITATION {"citationItems":[{"id":"ITEM-1","itemData":{"author":[{"dropping-particle":"","family":"SPECIM","given":"","non-dropping-particle":"","parse-names":false,"suffix":""}],"id":"ITEM-1","issued":{"date-parts":[["0"]]},"title":"SPECIM FX10 SMALL, FAST &amp;amp; AFFORDABLE HYPERSPECTRAL CAMERA SPECIFICALLY DESIGNED FOR INDUSTRIAL MACHINE VISION","type":"report"},"uris":["http://www.mendeley.com/documents/?uuid=483192a8-c4ae-380f-93ad-27e38dcc753c"]}],"mendeley":{"formattedCitation":"(SPECIM n.d.)","plainTextFormattedCitation":"(SPECIM n.d.)","previouslyFormattedCitation":"(SPECIM n.d.)"},"properties":{"noteIndex":0},"schema":"https://github.com/citation-style-language/schema/raw/master/csl-citation.json"}</w:instrText>
+      </w:r>
+      <w:r>
+        <w:fldChar w:fldCharType="separate"/>
+      </w:r>
+      <w:r>
+        <w:rPr>
+          <w:noProof/>
+        </w:rPr>
+        <w:t>(SPECIM n.d.)</w:t>
+      </w:r>
+      <w:r>
+        <w:fldChar w:fldCharType="end"/>
+      </w:r>
+      <w:r>
         <w:t>.</w:t>
-      </w:r>
-      <w:r>
-        <w:t xml:space="preserve"> </w:t>
-      </w:r>
-      <w:r>
-        <w:rPr>
-          <w:color w:val="FF0000"/>
-        </w:rPr>
-        <w:t>(Referensi datasheet specim)</w:t>
       </w:r>
     </w:p>
     <w:p>
@@ -11282,28 +11310,28 @@
         <w:t xml:space="preserve"> yang lebih lebar dari rentang pengamatan</w:t>
       </w:r>
       <w:r>
+        <w:t xml:space="preserve"> </w:t>
+      </w:r>
+      <w:r>
+        <w:fldChar w:fldCharType="begin" w:fldLock="1"/>
+      </w:r>
+      <w:r>
+        <w:instrText>ADDIN CSL_CITATION {"citationItems":[{"id":"ITEM-1","itemData":{"ISBN":"8710163289175","abstract":"Plusline Small (double-ended)-500 W Halolite is a floodlight with a compact and sturdy design. It is light weight with a die-casted aluminium housing and corrosion-proof powder coating. Its high grade anodised reflectors provide an efficient beam for either downward or upward applications. Easy lamp replacement and rear access for mains connection.","author":[{"dropping-particle":"","family":"Philips","given":"","non-dropping-particle":"","parse-names":false,"suffix":""}],"id":"ITEM-1","issued":{"date-parts":[["2019"]]},"title":"Halolite QVF135 HAL-TDS500W 220V-50Hz Product data General Information","type":"report"},"uris":["http://www.mendeley.com/documents/?uuid=3e0febc4-e55b-37f6-8930-c3ce5a1ed901"]}],"mendeley":{"formattedCitation":"(Philips 2019)","plainTextFormattedCitation":"(Philips 2019)"},"properties":{"noteIndex":0},"schema":"https://github.com/citation-style-language/schema/raw/master/csl-citation.json"}</w:instrText>
+      </w:r>
+      <w:r>
+        <w:fldChar w:fldCharType="separate"/>
+      </w:r>
+      <w:r>
+        <w:rPr>
+          <w:noProof/>
+        </w:rPr>
+        <w:t>(Philips 2019)</w:t>
+      </w:r>
+      <w:r>
+        <w:fldChar w:fldCharType="end"/>
+      </w:r>
+      <w:r>
         <w:t>.</w:t>
-      </w:r>
-      <w:r>
-        <w:t xml:space="preserve"> </w:t>
-      </w:r>
-      <w:r>
-        <w:rPr>
-          <w:color w:val="FF0000"/>
-        </w:rPr>
-        <w:t xml:space="preserve">(Referensi datasheet </w:t>
-      </w:r>
-      <w:r>
-        <w:rPr>
-          <w:color w:val="FF0000"/>
-        </w:rPr>
-        <w:t>lampu</w:t>
-      </w:r>
-      <w:r>
-        <w:rPr>
-          <w:color w:val="FF0000"/>
-        </w:rPr>
-        <w:t>)</w:t>
       </w:r>
     </w:p>
     <w:p>
@@ -12182,8 +12210,8 @@
         </w:rPr>
         <w:drawing>
           <wp:inline distT="0" distB="0" distL="0" distR="0" wp14:anchorId="13D1E0C0" wp14:editId="0CDB1F75">
-            <wp:extent cx="3228975" cy="1667355"/>
-            <wp:effectExtent l="0" t="0" r="0" b="9525"/>
+            <wp:extent cx="2822235" cy="1457325"/>
+            <wp:effectExtent l="0" t="0" r="0" b="0"/>
             <wp:docPr id="4" name="Picture 4"/>
             <wp:cNvGraphicFramePr>
               <a:graphicFrameLocks xmlns:a="http://schemas.openxmlformats.org/drawingml/2006/main" noChangeAspect="1"/>
@@ -12204,7 +12232,7 @@
                   <pic:spPr>
                     <a:xfrm>
                       <a:off x="0" y="0"/>
-                      <a:ext cx="3258404" cy="1682551"/>
+                      <a:ext cx="2863165" cy="1478460"/>
                     </a:xfrm>
                     <a:prstGeom prst="rect">
                       <a:avLst/>
@@ -12232,8 +12260,8 @@
         </w:rPr>
         <w:drawing>
           <wp:inline distT="0" distB="0" distL="0" distR="0" wp14:anchorId="406DBA25" wp14:editId="6C32DB3B">
-            <wp:extent cx="940724" cy="914278"/>
-            <wp:effectExtent l="0" t="0" r="0" b="635"/>
+            <wp:extent cx="816371" cy="793421"/>
+            <wp:effectExtent l="0" t="0" r="3175" b="6985"/>
             <wp:docPr id="5" name="Picture 5"/>
             <wp:cNvGraphicFramePr>
               <a:graphicFrameLocks xmlns:a="http://schemas.openxmlformats.org/drawingml/2006/main" noChangeAspect="1"/>
@@ -12254,7 +12282,7 @@
                   <pic:spPr>
                     <a:xfrm>
                       <a:off x="0" y="0"/>
-                      <a:ext cx="953937" cy="927120"/>
+                      <a:ext cx="834292" cy="810838"/>
                     </a:xfrm>
                     <a:prstGeom prst="rect">
                       <a:avLst/>
@@ -12272,8 +12300,8 @@
         </w:rPr>
         <w:drawing>
           <wp:inline distT="0" distB="0" distL="0" distR="0" wp14:anchorId="2968279C" wp14:editId="54A5D03B">
-            <wp:extent cx="950579" cy="942975"/>
-            <wp:effectExtent l="0" t="0" r="2540" b="0"/>
+            <wp:extent cx="825137" cy="818536"/>
+            <wp:effectExtent l="0" t="0" r="0" b="635"/>
             <wp:docPr id="6" name="Picture 6"/>
             <wp:cNvGraphicFramePr>
               <a:graphicFrameLocks xmlns:a="http://schemas.openxmlformats.org/drawingml/2006/main" noChangeAspect="1"/>
@@ -12294,7 +12322,7 @@
                   <pic:spPr>
                     <a:xfrm>
                       <a:off x="0" y="0"/>
-                      <a:ext cx="966138" cy="958410"/>
+                      <a:ext cx="845799" cy="839033"/>
                     </a:xfrm>
                     <a:prstGeom prst="rect">
                       <a:avLst/>
@@ -12312,8 +12340,8 @@
         </w:rPr>
         <w:drawing>
           <wp:inline distT="0" distB="0" distL="0" distR="0" wp14:anchorId="66F34717" wp14:editId="665EF08C">
-            <wp:extent cx="959477" cy="948055"/>
-            <wp:effectExtent l="0" t="0" r="0" b="4445"/>
+            <wp:extent cx="823893" cy="814086"/>
+            <wp:effectExtent l="0" t="0" r="0" b="5080"/>
             <wp:docPr id="7" name="Picture 7"/>
             <wp:cNvGraphicFramePr>
               <a:graphicFrameLocks xmlns:a="http://schemas.openxmlformats.org/drawingml/2006/main" noChangeAspect="1"/>
@@ -12334,7 +12362,7 @@
                   <pic:spPr>
                     <a:xfrm>
                       <a:off x="0" y="0"/>
-                      <a:ext cx="1006621" cy="994638"/>
+                      <a:ext cx="870253" cy="859894"/>
                     </a:xfrm>
                     <a:prstGeom prst="rect">
                       <a:avLst/>
@@ -12418,43 +12446,14 @@
       </w:pPr>
       <w:r>
         <w:rPr>
-          <w:noProof/>
-        </w:rPr>
-        <w:drawing>
-          <wp:inline distT="0" distB="0" distL="0" distR="0" wp14:anchorId="5B52E1BC" wp14:editId="5C62910A">
-            <wp:extent cx="1982853" cy="533400"/>
-            <wp:effectExtent l="0" t="0" r="0" b="0"/>
-            <wp:docPr id="8" name="Picture 8"/>
-            <wp:cNvGraphicFramePr>
-              <a:graphicFrameLocks xmlns:a="http://schemas.openxmlformats.org/drawingml/2006/main" noChangeAspect="1"/>
-            </wp:cNvGraphicFramePr>
-            <a:graphic xmlns:a="http://schemas.openxmlformats.org/drawingml/2006/main">
-              <a:graphicData uri="http://schemas.openxmlformats.org/drawingml/2006/picture">
-                <pic:pic xmlns:pic="http://schemas.openxmlformats.org/drawingml/2006/picture">
-                  <pic:nvPicPr>
-                    <pic:cNvPr id="1" name=""/>
-                    <pic:cNvPicPr/>
-                  </pic:nvPicPr>
-                  <pic:blipFill>
-                    <a:blip r:embed="rId25"/>
-                    <a:stretch>
-                      <a:fillRect/>
-                    </a:stretch>
-                  </pic:blipFill>
-                  <pic:spPr>
-                    <a:xfrm>
-                      <a:off x="0" y="0"/>
-                      <a:ext cx="2027596" cy="545436"/>
-                    </a:xfrm>
-                    <a:prstGeom prst="rect">
-                      <a:avLst/>
-                    </a:prstGeom>
-                  </pic:spPr>
-                </pic:pic>
-              </a:graphicData>
-            </a:graphic>
-          </wp:inline>
-        </w:drawing>
+          <w:position w:val="-30"/>
+        </w:rPr>
+        <w:object w:dxaOrig="2480" w:dyaOrig="720">
+          <v:shape id="_x0000_i1034" type="#_x0000_t75" style="width:123.75pt;height:36pt" o:ole="">
+            <v:imagedata r:id="rId25" o:title=""/>
+          </v:shape>
+          <o:OLEObject Type="Embed" ProgID="Equation.DSMT4" ShapeID="_x0000_i1034" DrawAspect="Content" ObjectID="_1611726853" r:id="rId26"/>
+        </w:object>
       </w:r>
     </w:p>
     <w:p>
@@ -12567,44 +12566,14 @@
       </w:pPr>
       <w:r>
         <w:rPr>
-          <w:noProof/>
-        </w:rPr>
-        <w:lastRenderedPageBreak/>
-        <w:drawing>
-          <wp:inline distT="0" distB="0" distL="0" distR="0" wp14:anchorId="7190E7B8" wp14:editId="142675C1">
-            <wp:extent cx="2032510" cy="666750"/>
-            <wp:effectExtent l="0" t="0" r="6350" b="0"/>
-            <wp:docPr id="9" name="Picture 9"/>
-            <wp:cNvGraphicFramePr>
-              <a:graphicFrameLocks xmlns:a="http://schemas.openxmlformats.org/drawingml/2006/main" noChangeAspect="1"/>
-            </wp:cNvGraphicFramePr>
-            <a:graphic xmlns:a="http://schemas.openxmlformats.org/drawingml/2006/main">
-              <a:graphicData uri="http://schemas.openxmlformats.org/drawingml/2006/picture">
-                <pic:pic xmlns:pic="http://schemas.openxmlformats.org/drawingml/2006/picture">
-                  <pic:nvPicPr>
-                    <pic:cNvPr id="1" name=""/>
-                    <pic:cNvPicPr/>
-                  </pic:nvPicPr>
-                  <pic:blipFill>
-                    <a:blip r:embed="rId26"/>
-                    <a:stretch>
-                      <a:fillRect/>
-                    </a:stretch>
-                  </pic:blipFill>
-                  <pic:spPr>
-                    <a:xfrm>
-                      <a:off x="0" y="0"/>
-                      <a:ext cx="2059462" cy="675591"/>
-                    </a:xfrm>
-                    <a:prstGeom prst="rect">
-                      <a:avLst/>
-                    </a:prstGeom>
-                  </pic:spPr>
-                </pic:pic>
-              </a:graphicData>
-            </a:graphic>
-          </wp:inline>
-        </w:drawing>
+          <w:position w:val="-50"/>
+        </w:rPr>
+        <w:object w:dxaOrig="2620" w:dyaOrig="1120">
+          <v:shape id="_x0000_i1037" type="#_x0000_t75" style="width:131.25pt;height:56.25pt" o:ole="">
+            <v:imagedata r:id="rId27" o:title=""/>
+          </v:shape>
+          <o:OLEObject Type="Embed" ProgID="Equation.DSMT4" ShapeID="_x0000_i1037" DrawAspect="Content" ObjectID="_1611726854" r:id="rId28"/>
+        </w:object>
       </w:r>
     </w:p>
     <w:p>
@@ -12820,7 +12789,7 @@
                     </pic:cNvPicPr>
                   </pic:nvPicPr>
                   <pic:blipFill rotWithShape="1">
-                    <a:blip r:embed="rId27">
+                    <a:blip r:embed="rId29">
                       <a:extLst>
                         <a:ext uri="{28A0092B-C50C-407E-A947-70E740481C1C}">
                           <a14:useLocalDpi xmlns:a14="http://schemas.microsoft.com/office/drawing/2010/main" val="0"/>
@@ -12922,41 +12891,274 @@
     </w:p>
     <w:p>
       <w:pPr>
+        <w:spacing w:line="360" w:lineRule="auto"/>
         <w:ind w:firstLine="720"/>
-        <w:rPr>
-          <w:lang w:val="en-US"/>
-        </w:rPr>
-      </w:pPr>
-      <w:r>
-        <w:rPr>
-          <w:color w:val="FF0000"/>
-        </w:rPr>
-        <w:t>(</w:t>
-      </w:r>
-      <w:r>
-        <w:rPr>
-          <w:color w:val="FF0000"/>
-        </w:rPr>
-        <w:t xml:space="preserve">Jelaskan secara mendetail tentang input dan output dari SAE dan CNN lalu </w:t>
-      </w:r>
-      <w:r>
-        <w:rPr>
-          <w:color w:val="FF0000"/>
-        </w:rPr>
-        <w:t>tampilkan</w:t>
-      </w:r>
-      <w:r>
-        <w:rPr>
-          <w:color w:val="FF0000"/>
-        </w:rPr>
-        <w:t xml:space="preserve"> apa yang dipelajari dll</w:t>
-      </w:r>
-      <w:r>
-        <w:rPr>
-          <w:color w:val="FF0000"/>
-        </w:rPr>
-        <w:t>)</w:t>
-      </w:r>
+      </w:pPr>
+      <w:r>
+        <w:t xml:space="preserve">Input dari model kuantitaif ini adalah </w:t>
+      </w:r>
+      <w:r>
+        <w:t>gambar yang dirubah dalam bentuk</w:t>
+      </w:r>
+      <w:r>
+        <w:t xml:space="preserve"> </w:t>
+      </w:r>
+      <w:r>
+        <w:t>tensor</w:t>
+      </w:r>
+      <w:r>
+        <w:t xml:space="preserve"> rank-3</w:t>
+      </w:r>
+      <w:r>
+        <w:t xml:space="preserve"> </w:t>
+      </w:r>
+      <w:r>
+        <w:t xml:space="preserve">yang memiliki besar </w:t>
+      </w:r>
+      <w:r>
+        <w:t>512x512x224 dan outputnya adalah klasifikasi</w:t>
+      </w:r>
+      <w:r>
+        <w:t xml:space="preserve"> </w:t>
+      </w:r>
+      <w:r>
+        <w:t xml:space="preserve">kandungan </w:t>
+      </w:r>
+      <w:r>
+        <w:t>p</w:t>
+      </w:r>
+      <w:r>
+        <w:t xml:space="preserve">olifenol </w:t>
+      </w:r>
+      <w:r>
+        <w:t>daun Bisbul</w:t>
+      </w:r>
+      <w:r>
+        <w:t xml:space="preserve"> pada rentang-rentang tertentu.</w:t>
+      </w:r>
+    </w:p>
+    <w:p>
+      <w:pPr>
+        <w:spacing w:line="360" w:lineRule="auto"/>
+        <w:ind w:firstLine="720"/>
+        <w:jc w:val="center"/>
+      </w:pPr>
+      <w:r>
+        <w:rPr>
+          <w:noProof/>
+        </w:rPr>
+        <w:drawing>
+          <wp:inline distT="0" distB="0" distL="0" distR="0" wp14:anchorId="7429578C" wp14:editId="71109349">
+            <wp:extent cx="3395999" cy="1276350"/>
+            <wp:effectExtent l="0" t="0" r="0" b="0"/>
+            <wp:docPr id="18" name="Picture 18"/>
+            <wp:cNvGraphicFramePr>
+              <a:graphicFrameLocks xmlns:a="http://schemas.openxmlformats.org/drawingml/2006/main" noChangeAspect="1"/>
+            </wp:cNvGraphicFramePr>
+            <a:graphic xmlns:a="http://schemas.openxmlformats.org/drawingml/2006/main">
+              <a:graphicData uri="http://schemas.openxmlformats.org/drawingml/2006/picture">
+                <pic:pic xmlns:pic="http://schemas.openxmlformats.org/drawingml/2006/picture">
+                  <pic:nvPicPr>
+                    <pic:cNvPr id="1" name=""/>
+                    <pic:cNvPicPr/>
+                  </pic:nvPicPr>
+                  <pic:blipFill>
+                    <a:blip r:embed="rId13"/>
+                    <a:stretch>
+                      <a:fillRect/>
+                    </a:stretch>
+                  </pic:blipFill>
+                  <pic:spPr>
+                    <a:xfrm>
+                      <a:off x="0" y="0"/>
+                      <a:ext cx="3482664" cy="1308922"/>
+                    </a:xfrm>
+                    <a:prstGeom prst="rect">
+                      <a:avLst/>
+                    </a:prstGeom>
+                  </pic:spPr>
+                </pic:pic>
+              </a:graphicData>
+            </a:graphic>
+          </wp:inline>
+        </w:drawing>
+      </w:r>
+    </w:p>
+    <w:p>
+      <w:pPr>
+        <w:spacing w:line="360" w:lineRule="auto"/>
+        <w:ind w:firstLine="720"/>
+      </w:pPr>
+      <w:r>
+        <w:t xml:space="preserve">Model pertama yang akan digunakan adalah SAE yang dilanjutkan dengan output layer berupa regresi logistik. Model ini akan memiliki lima layer, </w:t>
+      </w:r>
+      <w:r>
+        <w:t>layer</w:t>
+      </w:r>
+      <w:r>
+        <w:t xml:space="preserve"> pertama adalah layer </w:t>
+      </w:r>
+      <w:r>
+        <w:rPr>
+          <w:i/>
+        </w:rPr>
+        <w:t>input</w:t>
+      </w:r>
+      <w:r>
+        <w:t xml:space="preserve">, </w:t>
+      </w:r>
+      <w:r>
+        <w:t>layer</w:t>
+      </w:r>
+      <w:r>
+        <w:t xml:space="preserve"> kedua sampai ke empat (tiga </w:t>
+      </w:r>
+      <w:r>
+        <w:t>layer) adalah layer tersembunyi AE dan layer terakhir adalah logistik regression sebagai layer output.</w:t>
+      </w:r>
+    </w:p>
+    <w:p>
+      <w:pPr>
+        <w:spacing w:line="360" w:lineRule="auto"/>
+        <w:ind w:firstLine="720"/>
+        <w:jc w:val="center"/>
+      </w:pPr>
+      <w:r>
+        <w:rPr>
+          <w:noProof/>
+        </w:rPr>
+        <w:drawing>
+          <wp:inline distT="0" distB="0" distL="0" distR="0">
+            <wp:extent cx="3269287" cy="1228725"/>
+            <wp:effectExtent l="0" t="0" r="7620" b="0"/>
+            <wp:docPr id="25" name="Picture 25"/>
+            <wp:cNvGraphicFramePr>
+              <a:graphicFrameLocks xmlns:a="http://schemas.openxmlformats.org/drawingml/2006/main" noChangeAspect="1"/>
+            </wp:cNvGraphicFramePr>
+            <a:graphic xmlns:a="http://schemas.openxmlformats.org/drawingml/2006/main">
+              <a:graphicData uri="http://schemas.openxmlformats.org/drawingml/2006/picture">
+                <pic:pic xmlns:pic="http://schemas.openxmlformats.org/drawingml/2006/picture">
+                  <pic:nvPicPr>
+                    <pic:cNvPr id="0" name="Picture 35"/>
+                    <pic:cNvPicPr>
+                      <a:picLocks noChangeAspect="1" noChangeArrowheads="1"/>
+                    </pic:cNvPicPr>
+                  </pic:nvPicPr>
+                  <pic:blipFill>
+                    <a:blip r:embed="rId30">
+                      <a:extLst>
+                        <a:ext uri="{28A0092B-C50C-407E-A947-70E740481C1C}">
+                          <a14:useLocalDpi xmlns:a14="http://schemas.microsoft.com/office/drawing/2010/main" val="0"/>
+                        </a:ext>
+                      </a:extLst>
+                    </a:blip>
+                    <a:srcRect/>
+                    <a:stretch>
+                      <a:fillRect/>
+                    </a:stretch>
+                  </pic:blipFill>
+                  <pic:spPr bwMode="auto">
+                    <a:xfrm>
+                      <a:off x="0" y="0"/>
+                      <a:ext cx="3329032" cy="1251179"/>
+                    </a:xfrm>
+                    <a:prstGeom prst="rect">
+                      <a:avLst/>
+                    </a:prstGeom>
+                    <a:noFill/>
+                    <a:ln>
+                      <a:noFill/>
+                    </a:ln>
+                  </pic:spPr>
+                </pic:pic>
+              </a:graphicData>
+            </a:graphic>
+          </wp:inline>
+        </w:drawing>
+      </w:r>
+    </w:p>
+    <w:p>
+      <w:pPr>
+        <w:spacing w:line="360" w:lineRule="auto"/>
+        <w:ind w:firstLine="720"/>
+      </w:pPr>
+      <w:r>
+        <w:t xml:space="preserve">Model kedua pada bagian input dan output sama dengan model pertama yaitu dengan SAE yang di </w:t>
+      </w:r>
+      <w:r>
+        <w:rPr>
+          <w:i/>
+        </w:rPr>
+        <w:t xml:space="preserve">stack </w:t>
+      </w:r>
+      <w:r>
+        <w:t xml:space="preserve">menjadi tiga layer, dengan output layer berupa </w:t>
+      </w:r>
+      <w:r>
+        <w:rPr>
+          <w:i/>
+        </w:rPr>
+        <w:t>neural network classifier</w:t>
+      </w:r>
+      <w:r>
+        <w:t>.</w:t>
+      </w:r>
+    </w:p>
+    <w:p>
+      <w:pPr>
+        <w:spacing w:line="360" w:lineRule="auto"/>
+        <w:ind w:firstLine="720"/>
+      </w:pPr>
+      <w:r>
+        <w:t xml:space="preserve">Model pertama dan kedua memiliki ciri khas yang sama yaitu dengan layer-layer AE yang di </w:t>
+      </w:r>
+      <w:r>
+        <w:rPr>
+          <w:i/>
+        </w:rPr>
+        <w:t xml:space="preserve">stack </w:t>
+      </w:r>
+      <w:r>
+        <w:t>untuk menciptakan SAE.</w:t>
+      </w:r>
+      <w:r>
+        <w:t xml:space="preserve"> Kedua model ini berguna untuk mendapatkan fitur-fitur yang dalam yang ada pada citra hiperspektral.</w:t>
+      </w:r>
+      <w:r>
+        <w:t xml:space="preserve"> Pada layer-layer ini digunakan fungsi aktivasi </w:t>
+      </w:r>
+      <w:r>
+        <w:rPr>
+          <w:i/>
+        </w:rPr>
+        <w:t>f</w:t>
+      </w:r>
+      <w:r>
+        <w:t>(.)</w:t>
+      </w:r>
+      <w:r>
+        <w:t xml:space="preserve"> sigmoid dengan persamaan seperti persamaan berikut:</w:t>
+      </w:r>
+    </w:p>
+    <w:bookmarkStart w:id="2" w:name="_GoBack"/>
+    <w:p>
+      <w:pPr>
+        <w:spacing w:line="360" w:lineRule="auto"/>
+        <w:ind w:firstLine="720"/>
+        <w:jc w:val="center"/>
+      </w:pPr>
+      <w:r>
+        <w:rPr>
+          <w:position w:val="-24"/>
+        </w:rPr>
+        <w:object w:dxaOrig="1400" w:dyaOrig="620">
+          <v:shape id="_x0000_i1061" type="#_x0000_t75" style="width:69.75pt;height:30.75pt" o:ole="">
+            <v:imagedata r:id="rId31" o:title=""/>
+          </v:shape>
+          <o:OLEObject Type="Embed" ProgID="Equation.DSMT4" ShapeID="_x0000_i1061" DrawAspect="Content" ObjectID="_1611726855" r:id="rId32"/>
+        </w:object>
+      </w:r>
+      <w:bookmarkEnd w:id="2"/>
     </w:p>
     <w:p>
       <w:pPr>
@@ -14152,11 +14354,7 @@
         <w:t xml:space="preserve">split </w:t>
       </w:r>
       <w:r>
-        <w:t xml:space="preserve">atau </w:t>
-      </w:r>
-      <w:r>
-        <w:lastRenderedPageBreak/>
-        <w:t>dipisah, data akan diacak terlebih dahulu dengan jumlah proporsi label yang sama pada setiap kategori klasifikasi.</w:t>
+        <w:t>atau dipisah, data akan diacak terlebih dahulu dengan jumlah proporsi label yang sama pada setiap kategori klasifikasi.</w:t>
       </w:r>
     </w:p>
     <w:p>
@@ -14169,17 +14367,21 @@
         <w:spacing w:line="360" w:lineRule="auto"/>
         <w:ind w:left="720"/>
         <w:rPr>
+          <w:i/>
           <w:lang w:val="id-ID"/>
         </w:rPr>
       </w:pPr>
       <w:r>
         <w:rPr>
+          <w:i/>
           <w:lang w:val="id-ID"/>
         </w:rPr>
+        <w:lastRenderedPageBreak/>
         <w:t xml:space="preserve">K-Fold Cross </w:t>
       </w:r>
       <w:r>
         <w:rPr>
+          <w:i/>
           <w:lang w:val="id-ID"/>
         </w:rPr>
         <w:t>Validation</w:t>
@@ -14187,137 +14389,47 @@
     </w:p>
     <w:p>
       <w:pPr>
-        <w:pStyle w:val="Heading2"/>
-        <w:numPr>
-          <w:ilvl w:val="2"/>
-          <w:numId w:val="7"/>
-        </w:numPr>
         <w:spacing w:line="360" w:lineRule="auto"/>
-        <w:ind w:left="720"/>
-        <w:rPr>
-          <w:lang w:val="id-ID"/>
-        </w:rPr>
-      </w:pPr>
-      <w:r>
-        <w:rPr>
-          <w:lang w:val="id-ID"/>
-        </w:rPr>
-        <w:t>Parameter Evaluasi</w:t>
+        <w:ind w:firstLine="720"/>
+      </w:pPr>
+      <w:r>
+        <w:t>Untuk memvalidasi model yang sudah di latih dengan data-data baru maka harus divalidasi dengan metode tertentu.</w:t>
+      </w:r>
+      <w:r>
+        <w:t xml:space="preserve"> Pada </w:t>
+      </w:r>
+      <w:r>
+        <w:rPr>
+          <w:i/>
+        </w:rPr>
+        <w:t xml:space="preserve">k-Fold cross validation </w:t>
+      </w:r>
+      <w:r>
+        <w:t>kita menggunakan prosedur resampling untuk mengevaluasi model dari data test</w:t>
+      </w:r>
+      <w:r>
+        <w:t xml:space="preserve">, </w:t>
+      </w:r>
+      <w:r>
+        <w:rPr>
+          <w:i/>
+        </w:rPr>
+        <w:t>k</w:t>
+      </w:r>
+      <w:r>
+        <w:t xml:space="preserve"> adalah konstanta </w:t>
+      </w:r>
+      <w:r>
+        <w:t>yang menentukan jumlah bagian data yang dibagi-bagi.</w:t>
+      </w:r>
+      <w:r>
+        <w:t xml:space="preserve"> </w:t>
       </w:r>
     </w:p>
     <w:p>
       <w:pPr>
         <w:spacing w:line="360" w:lineRule="auto"/>
         <w:ind w:firstLine="720"/>
-      </w:pPr>
-      <w:r>
-        <w:t>Untuk mengetahui performa dari model tersebut harus dibuat sebuah acuan untuk mengetahui performa dari model klasifikasi tersebut.</w:t>
-      </w:r>
-      <w:r>
-        <w:t xml:space="preserve"> Untuk kasus model </w:t>
-      </w:r>
-      <w:r>
-        <w:rPr>
-          <w:i/>
-        </w:rPr>
-        <w:t xml:space="preserve">Deep Neural Networks </w:t>
-      </w:r>
-      <w:r>
-        <w:t xml:space="preserve">yang menghasilkan nilai output antara 0 dan 1 maka digunakan sebuah acuan berupa </w:t>
-      </w:r>
-      <w:r>
-        <w:rPr>
-          <w:i/>
-        </w:rPr>
-        <w:t xml:space="preserve">cross-entropy loss </w:t>
-      </w:r>
-      <w:r>
-        <w:t xml:space="preserve">atau </w:t>
-      </w:r>
-      <w:r>
-        <w:rPr>
-          <w:i/>
-        </w:rPr>
-        <w:t>log loss</w:t>
-      </w:r>
-      <w:r>
-        <w:t>.</w:t>
-      </w:r>
-      <w:r>
-        <w:t xml:space="preserve"> Model yang sempurna atau idel akan memiliki </w:t>
-      </w:r>
-      <w:r>
-        <w:rPr>
-          <w:i/>
-        </w:rPr>
-        <w:t>cross-entrop</w:t>
-      </w:r>
-      <w:r>
-        <w:rPr>
-          <w:i/>
-        </w:rPr>
-        <w:t>y</w:t>
-      </w:r>
-      <w:r>
-        <w:rPr>
-          <w:i/>
-        </w:rPr>
-        <w:t xml:space="preserve"> loss</w:t>
-      </w:r>
-      <w:r>
-        <w:t xml:space="preserve"> sebesar </w:t>
-      </w:r>
-      <w:r>
-        <w:t>nol.</w:t>
-      </w:r>
-      <w:r>
-        <w:t xml:space="preserve"> Pada model yang </w:t>
-      </w:r>
-      <w:r>
-        <w:t xml:space="preserve">memiliki setiap kelasi </w:t>
-      </w:r>
-      <w:r>
-        <w:rPr>
-          <w:i/>
-        </w:rPr>
-        <w:t xml:space="preserve">i </w:t>
-      </w:r>
-      <w:r>
-        <w:t xml:space="preserve">pada C, </w:t>
-      </w:r>
-      <w:r>
-        <w:t xml:space="preserve">maka </w:t>
-      </w:r>
-      <w:r>
-        <w:rPr>
-          <w:i/>
-        </w:rPr>
-        <w:t>cross</w:t>
-      </w:r>
-      <w:r>
-        <w:rPr>
-          <w:i/>
-        </w:rPr>
-        <w:t>-</w:t>
-      </w:r>
-      <w:r>
-        <w:rPr>
-          <w:i/>
-        </w:rPr>
-        <w:t>en</w:t>
-      </w:r>
-      <w:r>
-        <w:rPr>
-          <w:i/>
-        </w:rPr>
-        <w:t xml:space="preserve">tropy </w:t>
-      </w:r>
-      <w:r>
-        <w:t>dihitung dengan:</w:t>
-      </w:r>
-    </w:p>
-    <w:p>
-      <w:pPr>
         <w:jc w:val="center"/>
       </w:pPr>
       <w:r>
@@ -14325,10 +14437,10 @@
           <w:noProof/>
         </w:rPr>
         <w:drawing>
-          <wp:inline distT="0" distB="0" distL="0" distR="0" wp14:anchorId="34A61ED0" wp14:editId="6EBED933">
-            <wp:extent cx="1847850" cy="592936"/>
-            <wp:effectExtent l="0" t="0" r="0" b="0"/>
-            <wp:docPr id="105" name="Picture 105"/>
+          <wp:inline distT="0" distB="0" distL="0" distR="0">
+            <wp:extent cx="2886075" cy="1957805"/>
+            <wp:effectExtent l="0" t="0" r="0" b="4445"/>
+            <wp:docPr id="14" name="Picture 14" descr="Hasil gambar untuk k-fold cross validation"/>
             <wp:cNvGraphicFramePr>
               <a:graphicFrameLocks xmlns:a="http://schemas.openxmlformats.org/drawingml/2006/main" noChangeAspect="1"/>
             </wp:cNvGraphicFramePr>
@@ -14336,131 +14448,13 @@
               <a:graphicData uri="http://schemas.openxmlformats.org/drawingml/2006/picture">
                 <pic:pic xmlns:pic="http://schemas.openxmlformats.org/drawingml/2006/picture">
                   <pic:nvPicPr>
-                    <pic:cNvPr id="1" name=""/>
-                    <pic:cNvPicPr/>
-                  </pic:nvPicPr>
-                  <pic:blipFill>
-                    <a:blip r:embed="rId28"/>
-                    <a:stretch>
-                      <a:fillRect/>
-                    </a:stretch>
-                  </pic:blipFill>
-                  <pic:spPr>
-                    <a:xfrm>
-                      <a:off x="0" y="0"/>
-                      <a:ext cx="1861028" cy="597164"/>
-                    </a:xfrm>
-                    <a:prstGeom prst="rect">
-                      <a:avLst/>
-                    </a:prstGeom>
-                  </pic:spPr>
-                </pic:pic>
-              </a:graphicData>
-            </a:graphic>
-          </wp:inline>
-        </w:drawing>
-      </w:r>
-    </w:p>
-    <w:p>
-      <w:pPr>
-        <w:spacing w:line="360" w:lineRule="auto"/>
-      </w:pPr>
-      <w:r>
-        <w:t xml:space="preserve">Dimana CE adalah </w:t>
-      </w:r>
-      <w:r>
-        <w:rPr>
-          <w:i/>
-        </w:rPr>
-        <w:t>cross-entropy</w:t>
-      </w:r>
-      <w:r>
-        <w:t xml:space="preserve"> lalu </w:t>
-      </w:r>
-      <w:r>
-        <w:rPr>
-          <w:i/>
-        </w:rPr>
-        <w:t>t</w:t>
-      </w:r>
-      <w:r>
-        <w:rPr>
-          <w:i/>
-          <w:vertAlign w:val="subscript"/>
-        </w:rPr>
-        <w:t xml:space="preserve">i </w:t>
-      </w:r>
-      <w:r>
-        <w:t xml:space="preserve">adalah nilai sebenarnya atau </w:t>
-      </w:r>
-      <w:r>
-        <w:rPr>
-          <w:i/>
-        </w:rPr>
-        <w:t xml:space="preserve">groundtruth </w:t>
-      </w:r>
-      <w:r>
-        <w:t xml:space="preserve">dan </w:t>
-      </w:r>
-      <w:r>
-        <w:rPr>
-          <w:i/>
-        </w:rPr>
-        <w:t>s</w:t>
-      </w:r>
-      <w:r>
-        <w:rPr>
-          <w:i/>
-          <w:vertAlign w:val="subscript"/>
-        </w:rPr>
-        <w:t xml:space="preserve">i </w:t>
-      </w:r>
-      <w:r>
-        <w:t>adalah skor model untuk setiap kelas</w:t>
-      </w:r>
-      <w:r>
-        <w:t xml:space="preserve"> dengan f(.) adalah fungsi aktivasi output pada model.</w:t>
-      </w:r>
-      <w:r>
-        <w:t xml:space="preserve"> Apabila model melakukan pengklasifikasian biner maka </w:t>
-      </w:r>
-      <w:r>
-        <w:rPr>
-          <w:i/>
-        </w:rPr>
-        <w:t xml:space="preserve">cross-entropy loss </w:t>
-      </w:r>
-      <w:r>
-        <w:t>yang digunakan adalah:</w:t>
-      </w:r>
-    </w:p>
-    <w:p>
-      <w:pPr>
-        <w:jc w:val="center"/>
-      </w:pPr>
-      <w:r>
-        <w:rPr>
-          <w:noProof/>
-        </w:rPr>
-        <w:drawing>
-          <wp:inline distT="0" distB="0" distL="0" distR="0">
-            <wp:extent cx="3850874" cy="485775"/>
-            <wp:effectExtent l="0" t="0" r="0" b="0"/>
-            <wp:docPr id="106" name="Picture 106" descr="https://latex.codecogs.com/gif.latex?CE&amp;space;=&amp;space;-\sum_%7bi=1%7d%5e%7bC%27=2%7dt_%7bi%7d&amp;space;log&amp;space;(s_%7bi%7d)&amp;space;=&amp;space;-t_%7b1%7d&amp;space;log(s_%7b1%7d)&amp;space;+&amp;space;(1&amp;space;-&amp;space;t_%7b1%7d)&amp;space;log(1&amp;space;-&amp;space;s_%7b1%7d)"/>
-            <wp:cNvGraphicFramePr>
-              <a:graphicFrameLocks xmlns:a="http://schemas.openxmlformats.org/drawingml/2006/main" noChangeAspect="1"/>
-            </wp:cNvGraphicFramePr>
-            <a:graphic xmlns:a="http://schemas.openxmlformats.org/drawingml/2006/main">
-              <a:graphicData uri="http://schemas.openxmlformats.org/drawingml/2006/picture">
-                <pic:pic xmlns:pic="http://schemas.openxmlformats.org/drawingml/2006/picture">
-                  <pic:nvPicPr>
-                    <pic:cNvPr id="0" name="Picture 18" descr="https://latex.codecogs.com/gif.latex?CE&amp;space;=&amp;space;-\sum_%7bi=1%7d%5e%7bC%27=2%7dt_%7bi%7d&amp;space;log&amp;space;(s_%7bi%7d)&amp;space;=&amp;space;-t_%7b1%7d&amp;space;log(s_%7b1%7d)&amp;space;+&amp;space;(1&amp;space;-&amp;space;t_%7b1%7d)&amp;space;log(1&amp;space;-&amp;space;s_%7b1%7d)"/>
+                    <pic:cNvPr id="0" name="Picture 28" descr="Hasil gambar untuk k-fold cross validation"/>
                     <pic:cNvPicPr>
                       <a:picLocks noChangeAspect="1" noChangeArrowheads="1"/>
                     </pic:cNvPicPr>
                   </pic:nvPicPr>
                   <pic:blipFill>
-                    <a:blip r:embed="rId29">
+                    <a:blip r:embed="rId33" cstate="print">
                       <a:extLst>
                         <a:ext uri="{28A0092B-C50C-407E-A947-70E740481C1C}">
                           <a14:useLocalDpi xmlns:a14="http://schemas.microsoft.com/office/drawing/2010/main" val="0"/>
@@ -14475,7 +14469,7 @@
                   <pic:spPr bwMode="auto">
                     <a:xfrm>
                       <a:off x="0" y="0"/>
-                      <a:ext cx="3894354" cy="491260"/>
+                      <a:ext cx="2909468" cy="1973674"/>
                     </a:xfrm>
                     <a:prstGeom prst="rect">
                       <a:avLst/>
@@ -14495,68 +14489,163 @@
     <w:p>
       <w:pPr>
         <w:spacing w:line="360" w:lineRule="auto"/>
-      </w:pPr>
-      <w:r>
-        <w:t xml:space="preserve">Dimana parameter-parameternya sama dengan </w:t>
+        <w:ind w:firstLine="720"/>
+      </w:pPr>
+      <w:r>
+        <w:t>Pembagian ini seperti ditampilkan pada gambar X maka setiap bagian data akan diberikan kesempatan digunakan untuk menjadi data pengujian</w:t>
       </w:r>
       <w:r>
         <w:rPr>
           <w:i/>
         </w:rPr>
-        <w:t xml:space="preserve">cross-entropy </w:t>
-      </w:r>
-      <w:r>
-        <w:t>multikelas.</w:t>
-      </w:r>
-      <w:r>
-        <w:t xml:space="preserve"> Selain itu untuk menghitung error dari</w:t>
-      </w:r>
-      <w:r>
-        <w:t xml:space="preserve"> regresi akan digunakan </w:t>
+        <w:t xml:space="preserve"> </w:t>
+      </w:r>
+      <w:r>
+        <w:t xml:space="preserve">satu kali dan menjadi data pelatihan </w:t>
       </w:r>
       <w:r>
         <w:rPr>
           <w:i/>
         </w:rPr>
-        <w:t xml:space="preserve">mean absolute error </w:t>
-      </w:r>
-      <w:r>
-        <w:t>(MAE</w:t>
-      </w:r>
-      <w:r>
-        <w:t xml:space="preserve"> atau L1</w:t>
-      </w:r>
-      <w:r>
-        <w:t xml:space="preserve">) dan </w:t>
-      </w:r>
-      <w:r>
-        <w:rPr>
-          <w:i/>
-        </w:rPr>
-        <w:t xml:space="preserve">mean squared error </w:t>
-      </w:r>
-      <w:r>
-        <w:t>(</w:t>
-      </w:r>
-      <w:r>
-        <w:t>MSE</w:t>
-      </w:r>
-      <w:r>
-        <w:t xml:space="preserve"> atau L2</w:t>
-      </w:r>
-      <w:r>
-        <w:t>)</w:t>
-      </w:r>
-      <w:r>
-        <w:t>.</w:t>
-      </w:r>
-      <w:r>
-        <w:t xml:space="preserve"> </w:t>
+        <w:t>k</w:t>
+      </w:r>
+      <w:r>
+        <w:t>-1 kali</w:t>
       </w:r>
     </w:p>
     <w:p>
       <w:pPr>
+        <w:pStyle w:val="Heading2"/>
+        <w:numPr>
+          <w:ilvl w:val="2"/>
+          <w:numId w:val="7"/>
+        </w:numPr>
         <w:spacing w:line="360" w:lineRule="auto"/>
+        <w:ind w:left="720"/>
+        <w:rPr>
+          <w:lang w:val="id-ID"/>
+        </w:rPr>
+      </w:pPr>
+      <w:r>
+        <w:rPr>
+          <w:lang w:val="id-ID"/>
+        </w:rPr>
+        <w:t>Parameter Evaluasi</w:t>
+      </w:r>
+    </w:p>
+    <w:p>
+      <w:pPr>
+        <w:spacing w:line="360" w:lineRule="auto"/>
+        <w:ind w:firstLine="720"/>
+      </w:pPr>
+      <w:r>
+        <w:t>Untuk mengetahui performa dari model tersebut harus dibuat sebuah acuan untuk mengetahui performa dari model klasifikasi tersebut.</w:t>
+      </w:r>
+      <w:r>
+        <w:t xml:space="preserve"> Untuk kasus model </w:t>
+      </w:r>
+      <w:r>
+        <w:rPr>
+          <w:i/>
+        </w:rPr>
+        <w:t xml:space="preserve">Deep Neural Networks </w:t>
+      </w:r>
+      <w:r>
+        <w:t xml:space="preserve">yang menghasilkan nilai output antara 0 dan 1 maka digunakan sebuah acuan berupa </w:t>
+      </w:r>
+      <w:r>
+        <w:rPr>
+          <w:i/>
+        </w:rPr>
+        <w:t xml:space="preserve">cross-entropy loss </w:t>
+      </w:r>
+      <w:r>
+        <w:t xml:space="preserve">atau </w:t>
+      </w:r>
+      <w:r>
+        <w:rPr>
+          <w:i/>
+        </w:rPr>
+        <w:t>log loss</w:t>
+      </w:r>
+      <w:r>
+        <w:t>.</w:t>
+      </w:r>
+      <w:r>
+        <w:t xml:space="preserve"> Model yang sempurna atau idel akan memiliki </w:t>
+      </w:r>
+      <w:r>
+        <w:rPr>
+          <w:i/>
+        </w:rPr>
+        <w:t>cross-entrop</w:t>
+      </w:r>
+      <w:r>
+        <w:rPr>
+          <w:i/>
+        </w:rPr>
+        <w:t>y</w:t>
+      </w:r>
+      <w:r>
+        <w:rPr>
+          <w:i/>
+        </w:rPr>
+        <w:t xml:space="preserve"> loss</w:t>
+      </w:r>
+      <w:r>
+        <w:t xml:space="preserve"> sebesar </w:t>
+      </w:r>
+      <w:r>
+        <w:t>nol.</w:t>
+      </w:r>
+      <w:r>
+        <w:t xml:space="preserve"> Pada model yang </w:t>
+      </w:r>
+      <w:r>
+        <w:t xml:space="preserve">memiliki setiap kelasi </w:t>
+      </w:r>
+      <w:r>
+        <w:rPr>
+          <w:i/>
+        </w:rPr>
+        <w:t xml:space="preserve">i </w:t>
+      </w:r>
+      <w:r>
+        <w:t xml:space="preserve">pada C, </w:t>
+      </w:r>
+      <w:r>
+        <w:t xml:space="preserve">maka </w:t>
+      </w:r>
+      <w:r>
+        <w:rPr>
+          <w:i/>
+        </w:rPr>
+        <w:t>cross</w:t>
+      </w:r>
+      <w:r>
+        <w:rPr>
+          <w:i/>
+        </w:rPr>
+        <w:t>-</w:t>
+      </w:r>
+      <w:r>
+        <w:rPr>
+          <w:i/>
+        </w:rPr>
+        <w:t>en</w:t>
+      </w:r>
+      <w:r>
+        <w:rPr>
+          <w:i/>
+        </w:rPr>
+        <w:t xml:space="preserve">tropy </w:t>
+      </w:r>
+      <w:r>
+        <w:t>dihitung dengan:</w:t>
+      </w:r>
+    </w:p>
+    <w:p>
+      <w:pPr>
         <w:jc w:val="center"/>
       </w:pPr>
       <w:r>
@@ -14564,10 +14653,10 @@
           <w:noProof/>
         </w:rPr>
         <w:drawing>
-          <wp:inline distT="0" distB="0" distL="0" distR="0" wp14:anchorId="31B4CD1F" wp14:editId="13FEE9A3">
-            <wp:extent cx="2014708" cy="614045"/>
-            <wp:effectExtent l="0" t="0" r="5080" b="0"/>
-            <wp:docPr id="109" name="Picture 109"/>
+          <wp:inline distT="0" distB="0" distL="0" distR="0">
+            <wp:extent cx="1666875" cy="514160"/>
+            <wp:effectExtent l="0" t="0" r="0" b="0"/>
+            <wp:docPr id="11" name="Picture 11"/>
             <wp:cNvGraphicFramePr>
               <a:graphicFrameLocks xmlns:a="http://schemas.openxmlformats.org/drawingml/2006/main" noChangeAspect="1"/>
             </wp:cNvGraphicFramePr>
@@ -14575,23 +14664,36 @@
               <a:graphicData uri="http://schemas.openxmlformats.org/drawingml/2006/picture">
                 <pic:pic xmlns:pic="http://schemas.openxmlformats.org/drawingml/2006/picture">
                   <pic:nvPicPr>
-                    <pic:cNvPr id="1" name=""/>
-                    <pic:cNvPicPr/>
+                    <pic:cNvPr id="0" name="Picture 1"/>
+                    <pic:cNvPicPr>
+                      <a:picLocks noChangeAspect="1" noChangeArrowheads="1"/>
+                    </pic:cNvPicPr>
                   </pic:nvPicPr>
                   <pic:blipFill>
-                    <a:blip r:embed="rId30"/>
+                    <a:blip r:embed="rId34">
+                      <a:extLst>
+                        <a:ext uri="{28A0092B-C50C-407E-A947-70E740481C1C}">
+                          <a14:useLocalDpi xmlns:a14="http://schemas.microsoft.com/office/drawing/2010/main" val="0"/>
+                        </a:ext>
+                      </a:extLst>
+                    </a:blip>
+                    <a:srcRect/>
                     <a:stretch>
                       <a:fillRect/>
                     </a:stretch>
                   </pic:blipFill>
-                  <pic:spPr>
+                  <pic:spPr bwMode="auto">
                     <a:xfrm>
                       <a:off x="0" y="0"/>
-                      <a:ext cx="2064524" cy="629228"/>
+                      <a:ext cx="1678153" cy="517639"/>
                     </a:xfrm>
                     <a:prstGeom prst="rect">
                       <a:avLst/>
                     </a:prstGeom>
+                    <a:noFill/>
+                    <a:ln>
+                      <a:noFill/>
+                    </a:ln>
                   </pic:spPr>
                 </pic:pic>
               </a:graphicData>
@@ -14603,55 +14705,193 @@
     <w:p>
       <w:pPr>
         <w:spacing w:line="360" w:lineRule="auto"/>
-        <w:jc w:val="center"/>
-      </w:pPr>
-      <w:r>
-        <w:rPr>
-          <w:noProof/>
-        </w:rPr>
-        <w:drawing>
-          <wp:inline distT="0" distB="0" distL="0" distR="0" wp14:anchorId="5A0DAEA0" wp14:editId="12AFE6FA">
-            <wp:extent cx="2005190" cy="581025"/>
-            <wp:effectExtent l="0" t="0" r="0" b="0"/>
-            <wp:docPr id="107" name="Picture 107"/>
-            <wp:cNvGraphicFramePr>
-              <a:graphicFrameLocks xmlns:a="http://schemas.openxmlformats.org/drawingml/2006/main" noChangeAspect="1"/>
-            </wp:cNvGraphicFramePr>
-            <a:graphic xmlns:a="http://schemas.openxmlformats.org/drawingml/2006/main">
-              <a:graphicData uri="http://schemas.openxmlformats.org/drawingml/2006/picture">
-                <pic:pic xmlns:pic="http://schemas.openxmlformats.org/drawingml/2006/picture">
-                  <pic:nvPicPr>
-                    <pic:cNvPr id="1" name=""/>
-                    <pic:cNvPicPr/>
-                  </pic:nvPicPr>
-                  <pic:blipFill>
-                    <a:blip r:embed="rId31"/>
-                    <a:stretch>
-                      <a:fillRect/>
-                    </a:stretch>
-                  </pic:blipFill>
-                  <pic:spPr>
-                    <a:xfrm>
-                      <a:off x="0" y="0"/>
-                      <a:ext cx="2022034" cy="585906"/>
-                    </a:xfrm>
-                    <a:prstGeom prst="rect">
-                      <a:avLst/>
-                    </a:prstGeom>
-                  </pic:spPr>
-                </pic:pic>
-              </a:graphicData>
-            </a:graphic>
-          </wp:inline>
-        </w:drawing>
+      </w:pPr>
+      <w:r>
+        <w:t xml:space="preserve">Dimana CE adalah </w:t>
+      </w:r>
+      <w:r>
+        <w:rPr>
+          <w:i/>
+        </w:rPr>
+        <w:t>cross-entropy</w:t>
+      </w:r>
+      <w:r>
+        <w:t xml:space="preserve"> lalu </w:t>
+      </w:r>
+      <w:r>
+        <w:rPr>
+          <w:i/>
+        </w:rPr>
+        <w:t>t</w:t>
+      </w:r>
+      <w:r>
+        <w:rPr>
+          <w:i/>
+          <w:vertAlign w:val="subscript"/>
+        </w:rPr>
+        <w:t xml:space="preserve">i </w:t>
+      </w:r>
+      <w:r>
+        <w:t xml:space="preserve">adalah nilai sebenarnya atau </w:t>
+      </w:r>
+      <w:r>
+        <w:rPr>
+          <w:i/>
+        </w:rPr>
+        <w:t xml:space="preserve">groundtruth </w:t>
+      </w:r>
+      <w:r>
+        <w:t xml:space="preserve">dan </w:t>
+      </w:r>
+      <w:r>
+        <w:rPr>
+          <w:i/>
+        </w:rPr>
+        <w:t>s</w:t>
+      </w:r>
+      <w:r>
+        <w:rPr>
+          <w:i/>
+          <w:vertAlign w:val="subscript"/>
+        </w:rPr>
+        <w:t xml:space="preserve">i </w:t>
+      </w:r>
+      <w:r>
+        <w:t>adalah skor model untuk setiap kelas</w:t>
+      </w:r>
+      <w:r>
+        <w:t xml:space="preserve"> dengan f(.) adalah fungsi aktivasi output pada model.</w:t>
+      </w:r>
+      <w:r>
+        <w:t xml:space="preserve"> Apabila model melakukan pengklasifikasian biner maka </w:t>
+      </w:r>
+      <w:r>
+        <w:rPr>
+          <w:i/>
+        </w:rPr>
+        <w:t xml:space="preserve">cross-entropy loss </w:t>
+      </w:r>
+      <w:r>
+        <w:t>yang digunakan adalah:</w:t>
       </w:r>
     </w:p>
     <w:p>
       <w:pPr>
+        <w:jc w:val="center"/>
+      </w:pPr>
+      <w:r>
+        <w:rPr>
+          <w:position w:val="-28"/>
+        </w:rPr>
+        <w:object w:dxaOrig="4819" w:dyaOrig="680">
+          <v:shape id="_x0000_i1026" type="#_x0000_t75" style="width:288.75pt;height:40.5pt" o:ole="">
+            <v:imagedata r:id="rId35" o:title=""/>
+          </v:shape>
+          <o:OLEObject Type="Embed" ProgID="Equation.DSMT4" ShapeID="_x0000_i1026" DrawAspect="Content" ObjectID="_1611726856" r:id="rId36"/>
+        </w:object>
+      </w:r>
+    </w:p>
+    <w:p>
+      <w:pPr>
         <w:spacing w:line="360" w:lineRule="auto"/>
       </w:pPr>
       <w:r>
-        <w:lastRenderedPageBreak/>
+        <w:t xml:space="preserve">Dimana parameter-parameternya sama dengan </w:t>
+      </w:r>
+      <w:r>
+        <w:rPr>
+          <w:i/>
+        </w:rPr>
+        <w:t xml:space="preserve">cross-entropy </w:t>
+      </w:r>
+      <w:r>
+        <w:t>multikelas.</w:t>
+      </w:r>
+      <w:r>
+        <w:t xml:space="preserve"> Selain itu untuk menghitung error dari</w:t>
+      </w:r>
+      <w:r>
+        <w:t xml:space="preserve"> regresi akan digunakan </w:t>
+      </w:r>
+      <w:r>
+        <w:rPr>
+          <w:i/>
+        </w:rPr>
+        <w:t xml:space="preserve">mean absolute error </w:t>
+      </w:r>
+      <w:r>
+        <w:t>(MAE</w:t>
+      </w:r>
+      <w:r>
+        <w:t xml:space="preserve"> atau L1</w:t>
+      </w:r>
+      <w:r>
+        <w:t xml:space="preserve">) dan </w:t>
+      </w:r>
+      <w:r>
+        <w:rPr>
+          <w:i/>
+        </w:rPr>
+        <w:t xml:space="preserve">mean squared error </w:t>
+      </w:r>
+      <w:r>
+        <w:t>(</w:t>
+      </w:r>
+      <w:r>
+        <w:t>MSE</w:t>
+      </w:r>
+      <w:r>
+        <w:t xml:space="preserve"> atau L2</w:t>
+      </w:r>
+      <w:r>
+        <w:t>)</w:t>
+      </w:r>
+      <w:r>
+        <w:t>.</w:t>
+      </w:r>
+      <w:r>
+        <w:t xml:space="preserve"> </w:t>
+      </w:r>
+    </w:p>
+    <w:p>
+      <w:pPr>
+        <w:spacing w:line="360" w:lineRule="auto"/>
+        <w:jc w:val="center"/>
+      </w:pPr>
+      <w:r>
+        <w:rPr>
+          <w:position w:val="-28"/>
+        </w:rPr>
+        <w:object w:dxaOrig="1960" w:dyaOrig="680">
+          <v:shape id="_x0000_i1027" type="#_x0000_t75" style="width:113.25pt;height:39pt" o:ole="">
+            <v:imagedata r:id="rId37" o:title=""/>
+          </v:shape>
+          <o:OLEObject Type="Embed" ProgID="Equation.DSMT4" ShapeID="_x0000_i1027" DrawAspect="Content" ObjectID="_1611726857" r:id="rId38"/>
+        </w:object>
+      </w:r>
+    </w:p>
+    <w:p>
+      <w:pPr>
+        <w:spacing w:line="360" w:lineRule="auto"/>
+        <w:jc w:val="center"/>
+      </w:pPr>
+      <w:r>
+        <w:rPr>
+          <w:position w:val="-28"/>
+        </w:rPr>
+        <w:object w:dxaOrig="2160" w:dyaOrig="680">
+          <v:shape id="_x0000_i1028" type="#_x0000_t75" style="width:122.25pt;height:38.25pt" o:ole="">
+            <v:imagedata r:id="rId39" o:title=""/>
+          </v:shape>
+          <o:OLEObject Type="Embed" ProgID="Equation.DSMT4" ShapeID="_x0000_i1028" DrawAspect="Content" ObjectID="_1611726858" r:id="rId40"/>
+        </w:object>
+      </w:r>
+    </w:p>
+    <w:p>
+      <w:pPr>
+        <w:spacing w:line="360" w:lineRule="auto"/>
+      </w:pPr>
+      <w:r>
         <w:t>Selain itu</w:t>
       </w:r>
       <w:r>
@@ -15367,6 +15607,7 @@
         <w:ind w:firstLine="720"/>
       </w:pPr>
       <w:r>
+        <w:lastRenderedPageBreak/>
         <w:t>Untuk mengakselerasi perhitungan</w:t>
       </w:r>
       <w:r>
@@ -15381,8 +15622,6 @@
       <w:r>
         <w:t xml:space="preserve"> akan digunakan akselerator GPU. </w:t>
       </w:r>
-      <w:bookmarkStart w:id="2" w:name="_GoBack"/>
-      <w:bookmarkEnd w:id="2"/>
       <w:r>
         <w:t>GPU</w:t>
       </w:r>
@@ -15466,6 +15705,27 @@
       </w:r>
       <w:r>
         <w:t>)</w:t>
+      </w:r>
+      <w:r>
+        <w:t xml:space="preserve"> </w:t>
+      </w:r>
+      <w:r>
+        <w:fldChar w:fldCharType="begin" w:fldLock="1"/>
+      </w:r>
+      <w:r>
+        <w:instrText>ADDIN CSL_CITATION {"citationItems":[{"id":"ITEM-1","itemData":{"URL":"www.nvidia.com/T4","accessed":{"date-parts":[["2019","2","5"]]},"author":[{"dropping-particle":"","family":"NVIDIA","given":"","non-dropping-particle":"","parse-names":false,"suffix":""}],"id":"ITEM-1","issued":{"date-parts":[["2018"]]},"title":"NVIDIA T4 TENSOR CORE GPU SPECIFICATIONS GPU Architecture NVIDIA Turing NVIDIA Turing Tensor Cores 320 NVIDIA CUDA ® Cores 2,560","type":"webpage"},"uris":["http://www.mendeley.com/documents/?uuid=1f395b85-6215-3c5d-ac2e-ddcf6a7ddf11"]}],"mendeley":{"formattedCitation":"(NVIDIA 2018)","plainTextFormattedCitation":"(NVIDIA 2018)","previouslyFormattedCitation":"(NVIDIA 2018)"},"properties":{"noteIndex":0},"schema":"https://github.com/citation-style-language/schema/raw/master/csl-citation.json"}</w:instrText>
+      </w:r>
+      <w:r>
+        <w:fldChar w:fldCharType="separate"/>
+      </w:r>
+      <w:r>
+        <w:rPr>
+          <w:noProof/>
+        </w:rPr>
+        <w:t>(NVIDIA 2018)</w:t>
+      </w:r>
+      <w:r>
+        <w:fldChar w:fldCharType="end"/>
       </w:r>
       <w:r>
         <w:t>.</w:t>
@@ -15769,7 +16029,6 @@
                 <w:szCs w:val="24"/>
                 <w:lang w:val="id-ID" w:eastAsia="id-ID"/>
               </w:rPr>
-              <w:lastRenderedPageBreak/>
               <w:t>Memori</w:t>
             </w:r>
           </w:p>
@@ -15950,29 +16209,6 @@
       </w:tr>
     </w:tbl>
     <w:p/>
-    <w:p>
-      <w:pPr>
-        <w:ind w:left="360" w:firstLine="720"/>
-      </w:pPr>
-      <w:r>
-        <w:rPr>
-          <w:color w:val="FF0000"/>
-        </w:rPr>
-        <w:t xml:space="preserve">(Referensi datasheet </w:t>
-      </w:r>
-      <w:r>
-        <w:rPr>
-          <w:color w:val="FF0000"/>
-        </w:rPr>
-        <w:t>GPU</w:t>
-      </w:r>
-      <w:r>
-        <w:rPr>
-          <w:color w:val="FF0000"/>
-        </w:rPr>
-        <w:t>)</w:t>
-      </w:r>
-    </w:p>
     <w:p>
       <w:pPr>
         <w:spacing w:after="0"/>
@@ -24490,23 +24726,7 @@
           <w:noProof/>
           <w:szCs w:val="24"/>
         </w:rPr>
-        <w:t xml:space="preserve">Van Den Oord, Aäron et al. </w:t>
-      </w:r>
-      <w:r>
-        <w:rPr>
-          <w:i/>
-          <w:iCs/>
-          <w:noProof/>
-          <w:szCs w:val="24"/>
-        </w:rPr>
-        <w:t>WAVENET: A GENERATIVE MODEL FOR RAW AUDIO</w:t>
-      </w:r>
-      <w:r>
-        <w:rPr>
-          <w:noProof/>
-          <w:szCs w:val="24"/>
-        </w:rPr>
-        <w:t>. https://regmedia.co.uk/2016/09/09/wavenet.pdf (February 10, 2019).</w:t>
+        <w:t>NVIDIA. 2018. “NVIDIA T4 TENSOR CORE GPU SPECIFICATIONS GPU Architecture NVIDIA Turing NVIDIA Turing Tensor Cores 320 NVIDIA CUDA ® Cores 2,560.” www.nvidia.com/T4 (February 5, 2019).</w:t>
       </w:r>
     </w:p>
     <w:p>
@@ -24527,7 +24747,7 @@
           <w:noProof/>
           <w:szCs w:val="24"/>
         </w:rPr>
-        <w:t xml:space="preserve">Scalbert, Augustin et al. 2005. “Dietary Polyphenols and the Prevention of Diseases.” </w:t>
+        <w:t xml:space="preserve">Oh, Kyoung-Su, and Keechul Jung. 2004. “Rapid and Brief Communication GPU Implementation of Neural Networks.” </w:t>
       </w:r>
       <w:r>
         <w:rPr>
@@ -24536,14 +24756,14 @@
           <w:noProof/>
           <w:szCs w:val="24"/>
         </w:rPr>
-        <w:t>Critical Reviews in Food Science and Nutrition</w:t>
+        <w:t>Pattern Recognition</w:t>
       </w:r>
       <w:r>
         <w:rPr>
           <w:noProof/>
           <w:szCs w:val="24"/>
         </w:rPr>
-        <w:t xml:space="preserve"> 45(4): 287–306. http://www.tandfonline.com/doi/abs/10.1080/1040869059096 (February 5, 2019).</w:t>
+        <w:t xml:space="preserve"> 37: 1311–14. www.elsevier.com/locate/patcog (February 14, 2019).</w:t>
       </w:r>
     </w:p>
     <w:p>
@@ -24564,7 +24784,7 @@
           <w:noProof/>
           <w:szCs w:val="24"/>
         </w:rPr>
-        <w:t xml:space="preserve">Severyn, Aliaksei, and Alessandro Moschitti. 2015. “Learning to Rank Short Text Pairs with Convolutional Deep Neural Networks.” In </w:t>
+        <w:t xml:space="preserve">Van Den Oord, Aäron et al. </w:t>
       </w:r>
       <w:r>
         <w:rPr>
@@ -24573,14 +24793,14 @@
           <w:noProof/>
           <w:szCs w:val="24"/>
         </w:rPr>
-        <w:t>Proceedings of the 38th International ACM SIGIR Conference on Research and Development in Information Retrieval - SIGIR ’15</w:t>
+        <w:t>WAVENET: A GENERATIVE MODEL FOR RAW AUDIO</w:t>
       </w:r>
       <w:r>
         <w:rPr>
           <w:noProof/>
           <w:szCs w:val="24"/>
         </w:rPr>
-        <w:t>, New York, New York, USA: ACM Press, 373–82. http://dl.acm.org/citation.cfm?doid=2766462.2767738 (February 10, 2019).</w:t>
+        <w:t>. https://regmedia.co.uk/2016/09/09/wavenet.pdf (February 10, 2019).</w:t>
       </w:r>
     </w:p>
     <w:p>
@@ -24601,7 +24821,7 @@
           <w:noProof/>
           <w:szCs w:val="24"/>
         </w:rPr>
-        <w:t xml:space="preserve">Yang, Xiaofei et al. 2018. “Hyperspectral Image Classification With Deep Learning Models.” </w:t>
+        <w:t xml:space="preserve">Philips. 2019. </w:t>
       </w:r>
       <w:r>
         <w:rPr>
@@ -24610,14 +24830,14 @@
           <w:noProof/>
           <w:szCs w:val="24"/>
         </w:rPr>
-        <w:t>IEEE Transactions on Geoscience and Remote Sensing</w:t>
+        <w:t>Halolite QVF135 HAL-TDS500W 220V-50Hz Product Data General Information</w:t>
       </w:r>
       <w:r>
         <w:rPr>
           <w:noProof/>
           <w:szCs w:val="24"/>
         </w:rPr>
-        <w:t xml:space="preserve"> 56(9): 5408–23. https://ieeexplore.ieee.org/document/8340197/ (February 10, 2019).</w:t>
+        <w:t>. www.lighting.philips.com (February 15, 2019).</w:t>
       </w:r>
     </w:p>
     <w:p>
@@ -24630,6 +24850,7 @@
         <w:ind w:left="480" w:hanging="480"/>
         <w:rPr>
           <w:noProof/>
+          <w:szCs w:val="24"/>
         </w:rPr>
       </w:pPr>
       <w:r>
@@ -24637,7 +24858,7 @@
           <w:noProof/>
           <w:szCs w:val="24"/>
         </w:rPr>
-        <w:t xml:space="preserve">Zhuo, Li et al. </w:t>
+        <w:t xml:space="preserve">Scalbert, Augustin et al. 2005. “Dietary Polyphenols and the Prevention of Diseases.” </w:t>
       </w:r>
       <w:r>
         <w:rPr>
@@ -24646,7 +24867,43 @@
           <w:noProof/>
           <w:szCs w:val="24"/>
         </w:rPr>
-        <w:t xml:space="preserve">A GENETIC ALGORITHM BASED WRAPPER FEATURE </w:t>
+        <w:t>Critical Reviews in Food Science and Nutrition</w:t>
+      </w:r>
+      <w:r>
+        <w:rPr>
+          <w:noProof/>
+          <w:szCs w:val="24"/>
+        </w:rPr>
+        <w:t xml:space="preserve"> 45(4): 287–306. http://www.tandfonline.com/doi/abs/10.1080/1040869059096 (February 5, 2019).</w:t>
+      </w:r>
+    </w:p>
+    <w:p>
+      <w:pPr>
+        <w:widowControl w:val="0"/>
+        <w:autoSpaceDE w:val="0"/>
+        <w:autoSpaceDN w:val="0"/>
+        <w:adjustRightInd w:val="0"/>
+        <w:spacing w:after="180" w:line="360" w:lineRule="auto"/>
+        <w:ind w:left="480" w:hanging="480"/>
+        <w:rPr>
+          <w:noProof/>
+          <w:szCs w:val="24"/>
+        </w:rPr>
+      </w:pPr>
+      <w:r>
+        <w:rPr>
+          <w:noProof/>
+          <w:szCs w:val="24"/>
+        </w:rPr>
+        <w:t xml:space="preserve">Severyn, Aliaksei, and Alessandro Moschitti. 2015. “Learning to Rank Short Text </w:t>
+      </w:r>
+      <w:r>
+        <w:rPr>
+          <w:noProof/>
+          <w:szCs w:val="24"/>
+        </w:rPr>
+        <w:lastRenderedPageBreak/>
+        <w:t xml:space="preserve">Pairs with Convolutional Deep Neural Networks.” In </w:t>
       </w:r>
       <w:r>
         <w:rPr>
@@ -24655,8 +24912,117 @@
           <w:noProof/>
           <w:szCs w:val="24"/>
         </w:rPr>
-        <w:lastRenderedPageBreak/>
-        <w:t>SELECTION METHOD FOR CLASSIFICATION OF HYPERSPECTRAL IMAGES USING SUPPORT VECTOR MACHINE</w:t>
+        <w:t>Proceedings of the 38th International ACM SIGIR Conference on Research and Development in Information Retrieval - SIGIR ’15</w:t>
+      </w:r>
+      <w:r>
+        <w:rPr>
+          <w:noProof/>
+          <w:szCs w:val="24"/>
+        </w:rPr>
+        <w:t>, New York, New York, USA: ACM Press, 373–82. http://dl.acm.org/citation.cfm?doid=2766462.2767738 (February 10, 2019).</w:t>
+      </w:r>
+    </w:p>
+    <w:p>
+      <w:pPr>
+        <w:widowControl w:val="0"/>
+        <w:autoSpaceDE w:val="0"/>
+        <w:autoSpaceDN w:val="0"/>
+        <w:adjustRightInd w:val="0"/>
+        <w:spacing w:after="180" w:line="360" w:lineRule="auto"/>
+        <w:ind w:left="480" w:hanging="480"/>
+        <w:rPr>
+          <w:noProof/>
+          <w:szCs w:val="24"/>
+        </w:rPr>
+      </w:pPr>
+      <w:r>
+        <w:rPr>
+          <w:noProof/>
+          <w:szCs w:val="24"/>
+        </w:rPr>
+        <w:t xml:space="preserve">SPECIM. </w:t>
+      </w:r>
+      <w:r>
+        <w:rPr>
+          <w:i/>
+          <w:iCs/>
+          <w:noProof/>
+          <w:szCs w:val="24"/>
+        </w:rPr>
+        <w:t>SPECIM FX10 SMALL, FAST &amp;amp; AFFORDABLE HYPERSPECTRAL CAMERA SPECIFICALLY DESIGNED FOR INDUSTRIAL MACHINE VISION</w:t>
+      </w:r>
+      <w:r>
+        <w:rPr>
+          <w:noProof/>
+          <w:szCs w:val="24"/>
+        </w:rPr>
+        <w:t>. http://www.specim.fi/downloads/Specim-FX10-datasheet-06-Web.pdf (February 14, 2019).</w:t>
+      </w:r>
+    </w:p>
+    <w:p>
+      <w:pPr>
+        <w:widowControl w:val="0"/>
+        <w:autoSpaceDE w:val="0"/>
+        <w:autoSpaceDN w:val="0"/>
+        <w:adjustRightInd w:val="0"/>
+        <w:spacing w:after="180" w:line="360" w:lineRule="auto"/>
+        <w:ind w:left="480" w:hanging="480"/>
+        <w:rPr>
+          <w:noProof/>
+          <w:szCs w:val="24"/>
+        </w:rPr>
+      </w:pPr>
+      <w:r>
+        <w:rPr>
+          <w:noProof/>
+          <w:szCs w:val="24"/>
+        </w:rPr>
+        <w:t xml:space="preserve">Yang, Xiaofei et al. 2018. “Hyperspectral Image Classification With Deep Learning Models.” </w:t>
+      </w:r>
+      <w:r>
+        <w:rPr>
+          <w:i/>
+          <w:iCs/>
+          <w:noProof/>
+          <w:szCs w:val="24"/>
+        </w:rPr>
+        <w:t>IEEE Transactions on Geoscience and Remote Sensing</w:t>
+      </w:r>
+      <w:r>
+        <w:rPr>
+          <w:noProof/>
+          <w:szCs w:val="24"/>
+        </w:rPr>
+        <w:t xml:space="preserve"> 56(9): 5408–23. https://ieeexplore.ieee.org/document/8340197/ (February 10, 2019).</w:t>
+      </w:r>
+    </w:p>
+    <w:p>
+      <w:pPr>
+        <w:widowControl w:val="0"/>
+        <w:autoSpaceDE w:val="0"/>
+        <w:autoSpaceDN w:val="0"/>
+        <w:adjustRightInd w:val="0"/>
+        <w:spacing w:after="180" w:line="360" w:lineRule="auto"/>
+        <w:ind w:left="480" w:hanging="480"/>
+        <w:rPr>
+          <w:noProof/>
+        </w:rPr>
+      </w:pPr>
+      <w:r>
+        <w:rPr>
+          <w:noProof/>
+          <w:szCs w:val="24"/>
+        </w:rPr>
+        <w:t xml:space="preserve">Zhuo, Li et al. </w:t>
+      </w:r>
+      <w:r>
+        <w:rPr>
+          <w:i/>
+          <w:iCs/>
+          <w:noProof/>
+          <w:szCs w:val="24"/>
+        </w:rPr>
+        <w:t>A GENETIC ALGORITHM BASED WRAPPER FEATURE SELECTION METHOD FOR CLASSIFICATION OF HYPERSPECTRAL IMAGES USING SUPPORT VECTOR MACHINE</w:t>
       </w:r>
       <w:r>
         <w:rPr>
@@ -29045,7 +29411,7 @@
 </file>
 
 <file path=customXml/itemProps1.xml><?xml version="1.0" encoding="utf-8"?>
-<ds:datastoreItem xmlns:ds="http://schemas.openxmlformats.org/officeDocument/2006/customXml" ds:itemID="{4651AFB8-4144-4C0C-9464-DA3AADA67A24}">
+<ds:datastoreItem xmlns:ds="http://schemas.openxmlformats.org/officeDocument/2006/customXml" ds:itemID="{DA701643-AA54-46D7-AF05-202F8FC22F9B}">
   <ds:schemaRefs>
     <ds:schemaRef ds:uri="http://schemas.openxmlformats.org/officeDocument/2006/bibliography"/>
   </ds:schemaRefs>

</xml_diff>